<commit_message>
updated for story #148
</commit_message>
<xml_diff>
--- a/Documents/UserManual_Student.docx
+++ b/Documents/UserManual_Student.docx
@@ -1,6 +1,6 @@
 
 <file path=word/document.xml><?xml version="1.0" encoding="utf-8"?>
-<w:document xmlns:wpc="http://schemas.microsoft.com/office/word/2010/wordprocessingCanvas" xmlns:mc="http://schemas.openxmlformats.org/markup-compatibility/2006" xmlns:o="urn:schemas-microsoft-com:office:office" xmlns:r="http://schemas.openxmlformats.org/officeDocument/2006/relationships" xmlns:m="http://schemas.openxmlformats.org/officeDocument/2006/math" xmlns:v="urn:schemas-microsoft-com:vml" xmlns:wp14="http://schemas.microsoft.com/office/word/2010/wordprocessingDrawing" xmlns:wp="http://schemas.openxmlformats.org/drawingml/2006/wordprocessingDrawing" xmlns:w10="urn:schemas-microsoft-com:office:word" xmlns:w="http://schemas.openxmlformats.org/wordprocessingml/2006/main" xmlns:w14="http://schemas.microsoft.com/office/word/2010/wordml" xmlns:wpg="http://schemas.microsoft.com/office/word/2010/wordprocessingGroup" xmlns:wpi="http://schemas.microsoft.com/office/word/2010/wordprocessingInk" xmlns:wne="http://schemas.microsoft.com/office/word/2006/wordml" xmlns:wps="http://schemas.microsoft.com/office/word/2010/wordprocessingShape" mc:Ignorable="w14 wp14">
+<w:document xmlns:wpc="http://schemas.microsoft.com/office/word/2010/wordprocessingCanvas" xmlns:mc="http://schemas.openxmlformats.org/markup-compatibility/2006" xmlns:o="urn:schemas-microsoft-com:office:office" xmlns:r="http://schemas.openxmlformats.org/officeDocument/2006/relationships" xmlns:m="http://schemas.openxmlformats.org/officeDocument/2006/math" xmlns:v="urn:schemas-microsoft-com:vml" xmlns:wp14="http://schemas.microsoft.com/office/word/2010/wordprocessingDrawing" xmlns:wp="http://schemas.openxmlformats.org/drawingml/2006/wordprocessingDrawing" xmlns:w10="urn:schemas-microsoft-com:office:word" xmlns:w="http://schemas.openxmlformats.org/wordprocessingml/2006/main" xmlns:w14="http://schemas.microsoft.com/office/word/2010/wordml" xmlns:w15="http://schemas.microsoft.com/office/word/2012/wordml" xmlns:wpg="http://schemas.microsoft.com/office/word/2010/wordprocessingGroup" xmlns:wpi="http://schemas.microsoft.com/office/word/2010/wordprocessingInk" xmlns:wne="http://schemas.microsoft.com/office/word/2006/wordml" xmlns:wps="http://schemas.microsoft.com/office/word/2010/wordprocessingShape" mc:Ignorable="w14 w15 wp14">
   <w:body>
     <w:p>
       <w:pPr>
@@ -16,40 +16,38 @@
           <w:szCs w:val="24"/>
         </w:rPr>
       </w:pPr>
-      <w:bookmarkStart w:id="0" w:name="_GoBack"/>
+    </w:p>
+    <w:p>
+      <w:pPr>
+        <w:widowControl w:val="0"/>
+        <w:autoSpaceDE w:val="0"/>
+        <w:autoSpaceDN w:val="0"/>
+        <w:adjustRightInd w:val="0"/>
+        <w:spacing w:after="0" w:line="200" w:lineRule="exact"/>
+        <w:jc w:val="center"/>
+        <w:rPr>
+          <w:rFonts w:ascii="Times New Roman" w:hAnsi="Times New Roman" w:cs="Times New Roman"/>
+          <w:sz w:val="24"/>
+          <w:szCs w:val="24"/>
+        </w:rPr>
+      </w:pPr>
+    </w:p>
+    <w:p>
+      <w:pPr>
+        <w:widowControl w:val="0"/>
+        <w:autoSpaceDE w:val="0"/>
+        <w:autoSpaceDN w:val="0"/>
+        <w:adjustRightInd w:val="0"/>
+        <w:spacing w:after="0" w:line="200" w:lineRule="exact"/>
+        <w:jc w:val="center"/>
+        <w:rPr>
+          <w:rFonts w:ascii="Times New Roman" w:hAnsi="Times New Roman" w:cs="Times New Roman"/>
+          <w:sz w:val="24"/>
+          <w:szCs w:val="24"/>
+        </w:rPr>
+      </w:pPr>
+      <w:bookmarkStart w:id="0" w:name="page1"/>
       <w:bookmarkEnd w:id="0"/>
-    </w:p>
-    <w:p>
-      <w:pPr>
-        <w:widowControl w:val="0"/>
-        <w:autoSpaceDE w:val="0"/>
-        <w:autoSpaceDN w:val="0"/>
-        <w:adjustRightInd w:val="0"/>
-        <w:spacing w:after="0" w:line="200" w:lineRule="exact"/>
-        <w:jc w:val="center"/>
-        <w:rPr>
-          <w:rFonts w:ascii="Times New Roman" w:hAnsi="Times New Roman" w:cs="Times New Roman"/>
-          <w:sz w:val="24"/>
-          <w:szCs w:val="24"/>
-        </w:rPr>
-      </w:pPr>
-    </w:p>
-    <w:p>
-      <w:pPr>
-        <w:widowControl w:val="0"/>
-        <w:autoSpaceDE w:val="0"/>
-        <w:autoSpaceDN w:val="0"/>
-        <w:adjustRightInd w:val="0"/>
-        <w:spacing w:after="0" w:line="200" w:lineRule="exact"/>
-        <w:jc w:val="center"/>
-        <w:rPr>
-          <w:rFonts w:ascii="Times New Roman" w:hAnsi="Times New Roman" w:cs="Times New Roman"/>
-          <w:sz w:val="24"/>
-          <w:szCs w:val="24"/>
-        </w:rPr>
-      </w:pPr>
-      <w:bookmarkStart w:id="1" w:name="page1"/>
-      <w:bookmarkEnd w:id="1"/>
     </w:p>
     <w:p>
       <w:pPr>
@@ -95,7 +93,7 @@
                     </pic:cNvPicPr>
                   </pic:nvPicPr>
                   <pic:blipFill>
-                    <a:blip r:embed="rId6">
+                    <a:blip r:embed="rId7">
                       <a:clrChange>
                         <a:clrFrom>
                           <a:srgbClr val="FFFFFF"/>
@@ -383,8 +381,8 @@
           <w:szCs w:val="24"/>
         </w:rPr>
       </w:pPr>
-      <w:bookmarkStart w:id="2" w:name="page3"/>
-      <w:bookmarkEnd w:id="2"/>
+      <w:bookmarkStart w:id="1" w:name="page3"/>
+      <w:bookmarkEnd w:id="1"/>
       <w:r>
         <w:rPr>
           <w:rFonts w:ascii="Calibri" w:hAnsi="Calibri" w:cs="Calibri"/>
@@ -407,29 +405,13 @@
           <w:rFonts w:ascii="Calibri" w:hAnsi="Calibri" w:cs="Calibri"/>
           <w:color w:val="808080"/>
         </w:rPr>
-        <w:t xml:space="preserve"> o </w:t>
-      </w:r>
-      <w:proofErr w:type="gramStart"/>
+        <w:t xml:space="preserve"> o r  P r o j e c t </w:t>
+      </w:r>
       <w:r>
         <w:rPr>
           <w:rFonts w:ascii="Calibri" w:hAnsi="Calibri" w:cs="Calibri"/>
-          <w:color w:val="808080"/>
-        </w:rPr>
-        <w:t>r  P</w:t>
-      </w:r>
-      <w:proofErr w:type="gramEnd"/>
-      <w:r>
-        <w:rPr>
-          <w:rFonts w:ascii="Calibri" w:hAnsi="Calibri" w:cs="Calibri"/>
-          <w:color w:val="808080"/>
-        </w:rPr>
-        <w:t xml:space="preserve"> r o j e c t </w:t>
-      </w:r>
-      <w:r>
-        <w:rPr>
-          <w:rFonts w:ascii="Calibri" w:hAnsi="Calibri" w:cs="Calibri"/>
-        </w:rPr>
-        <w:t>| Spring 2014</w:t>
+        </w:rPr>
+        <w:t>| Spring 2015</w:t>
       </w:r>
       <w:r>
         <w:rPr>
@@ -490,7 +472,7 @@
                     </pic:cNvPicPr>
                   </pic:nvPicPr>
                   <pic:blipFill>
-                    <a:blip r:embed="rId7">
+                    <a:blip r:embed="rId8">
                       <a:extLst>
                         <a:ext uri="{28A0092B-C50C-407E-A947-70E740481C1C}">
                           <a14:useLocalDpi xmlns:a14="http://schemas.microsoft.com/office/drawing/2010/main" val="0"/>
@@ -642,8 +624,8 @@
           <w:szCs w:val="24"/>
         </w:rPr>
       </w:pPr>
-      <w:bookmarkStart w:id="3" w:name="page4"/>
-      <w:bookmarkEnd w:id="3"/>
+      <w:bookmarkStart w:id="2" w:name="page4"/>
+      <w:bookmarkEnd w:id="2"/>
       <w:r>
         <w:rPr>
           <w:rFonts w:ascii="Calibri" w:hAnsi="Calibri" w:cs="Calibri"/>
@@ -666,29 +648,13 @@
           <w:rFonts w:ascii="Calibri" w:hAnsi="Calibri" w:cs="Calibri"/>
           <w:color w:val="808080"/>
         </w:rPr>
-        <w:t xml:space="preserve"> o </w:t>
-      </w:r>
-      <w:proofErr w:type="gramStart"/>
+        <w:t xml:space="preserve"> o r  P r o j e c t </w:t>
+      </w:r>
       <w:r>
         <w:rPr>
           <w:rFonts w:ascii="Calibri" w:hAnsi="Calibri" w:cs="Calibri"/>
-          <w:color w:val="808080"/>
-        </w:rPr>
-        <w:t>r  P</w:t>
-      </w:r>
-      <w:proofErr w:type="gramEnd"/>
-      <w:r>
-        <w:rPr>
-          <w:rFonts w:ascii="Calibri" w:hAnsi="Calibri" w:cs="Calibri"/>
-          <w:color w:val="808080"/>
-        </w:rPr>
-        <w:t xml:space="preserve"> r o j e c t </w:t>
-      </w:r>
-      <w:r>
-        <w:rPr>
-          <w:rFonts w:ascii="Calibri" w:hAnsi="Calibri" w:cs="Calibri"/>
-        </w:rPr>
-        <w:t>| Spring 2014</w:t>
+        </w:rPr>
+        <w:t>| Spring 2015</w:t>
       </w:r>
       <w:r>
         <w:rPr>
@@ -712,22 +678,7 @@
         <w:autoSpaceDE w:val="0"/>
         <w:autoSpaceDN w:val="0"/>
         <w:adjustRightInd w:val="0"/>
-        <w:spacing w:after="0" w:line="264" w:lineRule="exact"/>
-        <w:rPr>
-          <w:rFonts w:ascii="Times New Roman" w:hAnsi="Times New Roman" w:cs="Times New Roman"/>
-          <w:sz w:val="24"/>
-          <w:szCs w:val="24"/>
-        </w:rPr>
-      </w:pPr>
-    </w:p>
-    <w:p>
-      <w:pPr>
-        <w:widowControl w:val="0"/>
-        <w:autoSpaceDE w:val="0"/>
-        <w:autoSpaceDN w:val="0"/>
-        <w:adjustRightInd w:val="0"/>
         <w:spacing w:after="0" w:line="240" w:lineRule="auto"/>
-        <w:ind w:left="360"/>
         <w:rPr>
           <w:rFonts w:ascii="Times New Roman" w:hAnsi="Times New Roman" w:cs="Times New Roman"/>
           <w:sz w:val="24"/>
@@ -744,6 +695,757 @@
           <w:szCs w:val="26"/>
         </w:rPr>
         <w:t>Student User Instructions</w:t>
+      </w:r>
+      <w:r>
+        <w:rPr>
+          <w:rFonts w:ascii="Cambria" w:hAnsi="Cambria" w:cs="Cambria"/>
+          <w:b/>
+          <w:bCs/>
+          <w:color w:val="4F81BD"/>
+          <w:sz w:val="26"/>
+          <w:szCs w:val="26"/>
+        </w:rPr>
+        <w:t xml:space="preserve"> for SPWv5.</w:t>
+      </w:r>
+    </w:p>
+    <w:p>
+      <w:pPr>
+        <w:widowControl w:val="0"/>
+        <w:overflowPunct w:val="0"/>
+        <w:autoSpaceDE w:val="0"/>
+        <w:autoSpaceDN w:val="0"/>
+        <w:adjustRightInd w:val="0"/>
+        <w:spacing w:after="0" w:line="240" w:lineRule="auto"/>
+        <w:rPr>
+          <w:rFonts w:ascii="Times New Roman" w:hAnsi="Times New Roman" w:cs="Times New Roman"/>
+          <w:sz w:val="24"/>
+          <w:szCs w:val="24"/>
+        </w:rPr>
+      </w:pPr>
+    </w:p>
+    <w:p>
+      <w:pPr>
+        <w:rPr>
+          <w:b/>
+          <w:u w:val="single"/>
+        </w:rPr>
+      </w:pPr>
+      <w:r>
+        <w:rPr>
+          <w:b/>
+          <w:u w:val="single"/>
+        </w:rPr>
+        <w:t>S</w:t>
+      </w:r>
+      <w:r>
+        <w:rPr>
+          <w:b/>
+          <w:u w:val="single"/>
+        </w:rPr>
+        <w:t xml:space="preserve">tudent </w:t>
+      </w:r>
+      <w:r>
+        <w:rPr>
+          <w:b/>
+          <w:u w:val="single"/>
+        </w:rPr>
+        <w:t>create</w:t>
+      </w:r>
+      <w:r>
+        <w:rPr>
+          <w:b/>
+          <w:u w:val="single"/>
+        </w:rPr>
+        <w:t>s</w:t>
+      </w:r>
+      <w:bookmarkStart w:id="3" w:name="_GoBack"/>
+      <w:bookmarkEnd w:id="3"/>
+      <w:r>
+        <w:rPr>
+          <w:b/>
+          <w:u w:val="single"/>
+        </w:rPr>
+        <w:t xml:space="preserve"> a virtual machine request</w:t>
+      </w:r>
+    </w:p>
+    <w:p/>
+    <w:p>
+      <w:pPr>
+        <w:pStyle w:val="ListParagraph"/>
+        <w:numPr>
+          <w:ilvl w:val="0"/>
+          <w:numId w:val="10"/>
+        </w:numPr>
+        <w:spacing w:after="160" w:line="259" w:lineRule="auto"/>
+      </w:pPr>
+      <w:r>
+        <w:rPr>
+          <w:noProof/>
+        </w:rPr>
+        <w:drawing>
+          <wp:anchor distT="0" distB="0" distL="114300" distR="114300" simplePos="0" relativeHeight="251674624" behindDoc="0" locked="0" layoutInCell="1" allowOverlap="1" wp14:anchorId="37D1271C" wp14:editId="6DD632E3">
+            <wp:simplePos x="0" y="0"/>
+            <wp:positionH relativeFrom="margin">
+              <wp:posOffset>-635</wp:posOffset>
+            </wp:positionH>
+            <wp:positionV relativeFrom="paragraph">
+              <wp:posOffset>304165</wp:posOffset>
+            </wp:positionV>
+            <wp:extent cx="5610225" cy="2588260"/>
+            <wp:effectExtent l="0" t="0" r="9525" b="2540"/>
+            <wp:wrapSquare wrapText="bothSides"/>
+            <wp:docPr id="5" name="Picture 5" descr="C:\Users\yamel\Dropbox\CIS4911\folders\pictures\p1.PNG"/>
+            <wp:cNvGraphicFramePr>
+              <a:graphicFrameLocks xmlns:a="http://schemas.openxmlformats.org/drawingml/2006/main" noChangeAspect="1"/>
+            </wp:cNvGraphicFramePr>
+            <a:graphic xmlns:a="http://schemas.openxmlformats.org/drawingml/2006/main">
+              <a:graphicData uri="http://schemas.openxmlformats.org/drawingml/2006/picture">
+                <pic:pic xmlns:pic="http://schemas.openxmlformats.org/drawingml/2006/picture">
+                  <pic:nvPicPr>
+                    <pic:cNvPr id="0" name="Picture 1" descr="C:\Users\yamel\Dropbox\CIS4911\folders\pictures\p1.PNG"/>
+                    <pic:cNvPicPr>
+                      <a:picLocks noChangeAspect="1" noChangeArrowheads="1"/>
+                    </pic:cNvPicPr>
+                  </pic:nvPicPr>
+                  <pic:blipFill>
+                    <a:blip r:embed="rId9">
+                      <a:extLst>
+                        <a:ext uri="{28A0092B-C50C-407E-A947-70E740481C1C}">
+                          <a14:useLocalDpi xmlns:a14="http://schemas.microsoft.com/office/drawing/2010/main" val="0"/>
+                        </a:ext>
+                      </a:extLst>
+                    </a:blip>
+                    <a:srcRect/>
+                    <a:stretch>
+                      <a:fillRect/>
+                    </a:stretch>
+                  </pic:blipFill>
+                  <pic:spPr bwMode="auto">
+                    <a:xfrm>
+                      <a:off x="0" y="0"/>
+                      <a:ext cx="5610225" cy="2588260"/>
+                    </a:xfrm>
+                    <a:prstGeom prst="rect">
+                      <a:avLst/>
+                    </a:prstGeom>
+                    <a:noFill/>
+                    <a:ln>
+                      <a:noFill/>
+                    </a:ln>
+                  </pic:spPr>
+                </pic:pic>
+              </a:graphicData>
+            </a:graphic>
+            <wp14:sizeRelH relativeFrom="margin">
+              <wp14:pctWidth>0</wp14:pctWidth>
+            </wp14:sizeRelH>
+          </wp:anchor>
+        </w:drawing>
+      </w:r>
+      <w:r>
+        <w:t xml:space="preserve">After professor </w:t>
+      </w:r>
+      <w:r>
+        <w:t>notified</w:t>
+      </w:r>
+      <w:r>
+        <w:t xml:space="preserve"> you choose a project deadline is over, go to My Project page   </w:t>
+      </w:r>
+    </w:p>
+    <w:p/>
+    <w:p>
+      <w:pPr>
+        <w:pStyle w:val="ListParagraph"/>
+        <w:numPr>
+          <w:ilvl w:val="0"/>
+          <w:numId w:val="10"/>
+        </w:numPr>
+        <w:spacing w:after="160" w:line="259" w:lineRule="auto"/>
+      </w:pPr>
+      <w:r>
+        <w:t>Then you will see a button called Create VM-Request, click on the button to navigate to the page</w:t>
+      </w:r>
+    </w:p>
+    <w:p>
+      <w:r>
+        <w:rPr>
+          <w:noProof/>
+        </w:rPr>
+        <w:drawing>
+          <wp:inline distT="0" distB="0" distL="0" distR="0" wp14:anchorId="4D6B26E0" wp14:editId="22BF3552">
+            <wp:extent cx="4467225" cy="3110316"/>
+            <wp:effectExtent l="0" t="0" r="0" b="0"/>
+            <wp:docPr id="6" name="Picture 6" descr="C:\Users\yamel\Dropbox\CIS4911\folders\pictures\p2.PNG"/>
+            <wp:cNvGraphicFramePr>
+              <a:graphicFrameLocks xmlns:a="http://schemas.openxmlformats.org/drawingml/2006/main" noChangeAspect="1"/>
+            </wp:cNvGraphicFramePr>
+            <a:graphic xmlns:a="http://schemas.openxmlformats.org/drawingml/2006/main">
+              <a:graphicData uri="http://schemas.openxmlformats.org/drawingml/2006/picture">
+                <pic:pic xmlns:pic="http://schemas.openxmlformats.org/drawingml/2006/picture">
+                  <pic:nvPicPr>
+                    <pic:cNvPr id="0" name="Picture 2" descr="C:\Users\yamel\Dropbox\CIS4911\folders\pictures\p2.PNG"/>
+                    <pic:cNvPicPr>
+                      <a:picLocks noChangeAspect="1" noChangeArrowheads="1"/>
+                    </pic:cNvPicPr>
+                  </pic:nvPicPr>
+                  <pic:blipFill>
+                    <a:blip r:embed="rId10">
+                      <a:extLst>
+                        <a:ext uri="{28A0092B-C50C-407E-A947-70E740481C1C}">
+                          <a14:useLocalDpi xmlns:a14="http://schemas.microsoft.com/office/drawing/2010/main" val="0"/>
+                        </a:ext>
+                      </a:extLst>
+                    </a:blip>
+                    <a:srcRect/>
+                    <a:stretch>
+                      <a:fillRect/>
+                    </a:stretch>
+                  </pic:blipFill>
+                  <pic:spPr bwMode="auto">
+                    <a:xfrm>
+                      <a:off x="0" y="0"/>
+                      <a:ext cx="4478411" cy="3118104"/>
+                    </a:xfrm>
+                    <a:prstGeom prst="rect">
+                      <a:avLst/>
+                    </a:prstGeom>
+                    <a:noFill/>
+                    <a:ln>
+                      <a:noFill/>
+                    </a:ln>
+                  </pic:spPr>
+                </pic:pic>
+              </a:graphicData>
+            </a:graphic>
+          </wp:inline>
+        </w:drawing>
+      </w:r>
+    </w:p>
+    <w:p/>
+    <w:p/>
+    <w:p/>
+    <w:p>
+      <w:pPr>
+        <w:pStyle w:val="ListParagraph"/>
+        <w:numPr>
+          <w:ilvl w:val="0"/>
+          <w:numId w:val="10"/>
+        </w:numPr>
+        <w:spacing w:after="160" w:line="259" w:lineRule="auto"/>
+      </w:pPr>
+      <w:r>
+        <w:t>Once you are on VM – Request page, select the virtual machine settings from a drop-down list</w:t>
+      </w:r>
+    </w:p>
+    <w:p>
+      <w:r>
+        <w:rPr>
+          <w:noProof/>
+        </w:rPr>
+        <w:drawing>
+          <wp:anchor distT="0" distB="0" distL="114300" distR="114300" simplePos="0" relativeHeight="251678720" behindDoc="0" locked="0" layoutInCell="1" allowOverlap="1" wp14:anchorId="1C6D4B61" wp14:editId="27F191BF">
+            <wp:simplePos x="0" y="0"/>
+            <wp:positionH relativeFrom="column">
+              <wp:posOffset>0</wp:posOffset>
+            </wp:positionH>
+            <wp:positionV relativeFrom="paragraph">
+              <wp:posOffset>0</wp:posOffset>
+            </wp:positionV>
+            <wp:extent cx="5943600" cy="3001050"/>
+            <wp:effectExtent l="0" t="0" r="0" b="8890"/>
+            <wp:wrapSquare wrapText="bothSides"/>
+            <wp:docPr id="1" name="Picture 1" descr="C:\Users\yamel\Downloads\Untitled.png"/>
+            <wp:cNvGraphicFramePr>
+              <a:graphicFrameLocks xmlns:a="http://schemas.openxmlformats.org/drawingml/2006/main" noChangeAspect="1"/>
+            </wp:cNvGraphicFramePr>
+            <a:graphic xmlns:a="http://schemas.openxmlformats.org/drawingml/2006/main">
+              <a:graphicData uri="http://schemas.openxmlformats.org/drawingml/2006/picture">
+                <pic:pic xmlns:pic="http://schemas.openxmlformats.org/drawingml/2006/picture">
+                  <pic:nvPicPr>
+                    <pic:cNvPr id="0" name="Picture 2" descr="C:\Users\yamel\Downloads\Untitled.png"/>
+                    <pic:cNvPicPr>
+                      <a:picLocks noChangeAspect="1" noChangeArrowheads="1"/>
+                    </pic:cNvPicPr>
+                  </pic:nvPicPr>
+                  <pic:blipFill>
+                    <a:blip r:embed="rId11">
+                      <a:extLst>
+                        <a:ext uri="{28A0092B-C50C-407E-A947-70E740481C1C}">
+                          <a14:useLocalDpi xmlns:a14="http://schemas.microsoft.com/office/drawing/2010/main" val="0"/>
+                        </a:ext>
+                      </a:extLst>
+                    </a:blip>
+                    <a:srcRect/>
+                    <a:stretch>
+                      <a:fillRect/>
+                    </a:stretch>
+                  </pic:blipFill>
+                  <pic:spPr bwMode="auto">
+                    <a:xfrm>
+                      <a:off x="0" y="0"/>
+                      <a:ext cx="5943600" cy="3001050"/>
+                    </a:xfrm>
+                    <a:prstGeom prst="rect">
+                      <a:avLst/>
+                    </a:prstGeom>
+                    <a:noFill/>
+                    <a:ln>
+                      <a:noFill/>
+                    </a:ln>
+                  </pic:spPr>
+                </pic:pic>
+              </a:graphicData>
+            </a:graphic>
+          </wp:anchor>
+        </w:drawing>
+      </w:r>
+    </w:p>
+    <w:p>
+      <w:pPr>
+        <w:pStyle w:val="ListParagraph"/>
+        <w:numPr>
+          <w:ilvl w:val="0"/>
+          <w:numId w:val="10"/>
+        </w:numPr>
+        <w:spacing w:after="160" w:line="259" w:lineRule="auto"/>
+      </w:pPr>
+      <w:r>
+        <w:rPr>
+          <w:noProof/>
+        </w:rPr>
+        <w:drawing>
+          <wp:anchor distT="0" distB="0" distL="114300" distR="114300" simplePos="0" relativeHeight="251675648" behindDoc="0" locked="0" layoutInCell="1" allowOverlap="1" wp14:anchorId="79710721" wp14:editId="002B666B">
+            <wp:simplePos x="0" y="0"/>
+            <wp:positionH relativeFrom="margin">
+              <wp:align>right</wp:align>
+            </wp:positionH>
+            <wp:positionV relativeFrom="paragraph">
+              <wp:posOffset>597535</wp:posOffset>
+            </wp:positionV>
+            <wp:extent cx="5943600" cy="2803804"/>
+            <wp:effectExtent l="0" t="0" r="0" b="0"/>
+            <wp:wrapSquare wrapText="bothSides"/>
+            <wp:docPr id="3" name="Picture 3" descr="C:\Users\yamel\Dropbox\CIS4911\folders\pictures\p3.PNG"/>
+            <wp:cNvGraphicFramePr>
+              <a:graphicFrameLocks xmlns:a="http://schemas.openxmlformats.org/drawingml/2006/main" noChangeAspect="1"/>
+            </wp:cNvGraphicFramePr>
+            <a:graphic xmlns:a="http://schemas.openxmlformats.org/drawingml/2006/main">
+              <a:graphicData uri="http://schemas.openxmlformats.org/drawingml/2006/picture">
+                <pic:pic xmlns:pic="http://schemas.openxmlformats.org/drawingml/2006/picture">
+                  <pic:nvPicPr>
+                    <pic:cNvPr id="0" name="Picture 6" descr="C:\Users\yamel\Dropbox\CIS4911\folders\pictures\p3.PNG"/>
+                    <pic:cNvPicPr>
+                      <a:picLocks noChangeAspect="1" noChangeArrowheads="1"/>
+                    </pic:cNvPicPr>
+                  </pic:nvPicPr>
+                  <pic:blipFill>
+                    <a:blip r:embed="rId12">
+                      <a:extLst>
+                        <a:ext uri="{28A0092B-C50C-407E-A947-70E740481C1C}">
+                          <a14:useLocalDpi xmlns:a14="http://schemas.microsoft.com/office/drawing/2010/main" val="0"/>
+                        </a:ext>
+                      </a:extLst>
+                    </a:blip>
+                    <a:srcRect/>
+                    <a:stretch>
+                      <a:fillRect/>
+                    </a:stretch>
+                  </pic:blipFill>
+                  <pic:spPr bwMode="auto">
+                    <a:xfrm>
+                      <a:off x="0" y="0"/>
+                      <a:ext cx="5943600" cy="2803804"/>
+                    </a:xfrm>
+                    <a:prstGeom prst="rect">
+                      <a:avLst/>
+                    </a:prstGeom>
+                    <a:noFill/>
+                    <a:ln>
+                      <a:noFill/>
+                    </a:ln>
+                  </pic:spPr>
+                </pic:pic>
+              </a:graphicData>
+            </a:graphic>
+          </wp:anchor>
+        </w:drawing>
+      </w:r>
+      <w:r>
+        <w:t>To do multiple virtual machine request, click button Add Another Request  and a new virtual machine request will show</w:t>
+      </w:r>
+    </w:p>
+    <w:p/>
+    <w:p/>
+    <w:p/>
+    <w:p/>
+    <w:p>
+      <w:pPr>
+        <w:pStyle w:val="ListParagraph"/>
+        <w:numPr>
+          <w:ilvl w:val="0"/>
+          <w:numId w:val="10"/>
+        </w:numPr>
+        <w:spacing w:after="160" w:line="259" w:lineRule="auto"/>
+      </w:pPr>
+      <w:r>
+        <w:t>Once you have finished selecting all virtual machine settings, you should then click button Submit to submit your request</w:t>
+      </w:r>
+    </w:p>
+    <w:p>
+      <w:r>
+        <w:rPr>
+          <w:noProof/>
+        </w:rPr>
+        <w:drawing>
+          <wp:anchor distT="0" distB="0" distL="114300" distR="114300" simplePos="0" relativeHeight="251676672" behindDoc="0" locked="0" layoutInCell="1" allowOverlap="1" wp14:anchorId="1C04B9DD" wp14:editId="7C5B2674">
+            <wp:simplePos x="0" y="0"/>
+            <wp:positionH relativeFrom="column">
+              <wp:posOffset>0</wp:posOffset>
+            </wp:positionH>
+            <wp:positionV relativeFrom="paragraph">
+              <wp:posOffset>-2540</wp:posOffset>
+            </wp:positionV>
+            <wp:extent cx="5943600" cy="2689310"/>
+            <wp:effectExtent l="0" t="0" r="0" b="0"/>
+            <wp:wrapSquare wrapText="bothSides"/>
+            <wp:docPr id="7" name="Picture 7" descr="C:\Users\yamel\Dropbox\CIS4911\folders\pictures\p4.PNG"/>
+            <wp:cNvGraphicFramePr>
+              <a:graphicFrameLocks xmlns:a="http://schemas.openxmlformats.org/drawingml/2006/main" noChangeAspect="1"/>
+            </wp:cNvGraphicFramePr>
+            <a:graphic xmlns:a="http://schemas.openxmlformats.org/drawingml/2006/main">
+              <a:graphicData uri="http://schemas.openxmlformats.org/drawingml/2006/picture">
+                <pic:pic xmlns:pic="http://schemas.openxmlformats.org/drawingml/2006/picture">
+                  <pic:nvPicPr>
+                    <pic:cNvPr id="0" name="Picture 7" descr="C:\Users\yamel\Dropbox\CIS4911\folders\pictures\p4.PNG"/>
+                    <pic:cNvPicPr>
+                      <a:picLocks noChangeAspect="1" noChangeArrowheads="1"/>
+                    </pic:cNvPicPr>
+                  </pic:nvPicPr>
+                  <pic:blipFill>
+                    <a:blip r:embed="rId13">
+                      <a:extLst>
+                        <a:ext uri="{28A0092B-C50C-407E-A947-70E740481C1C}">
+                          <a14:useLocalDpi xmlns:a14="http://schemas.microsoft.com/office/drawing/2010/main" val="0"/>
+                        </a:ext>
+                      </a:extLst>
+                    </a:blip>
+                    <a:srcRect/>
+                    <a:stretch>
+                      <a:fillRect/>
+                    </a:stretch>
+                  </pic:blipFill>
+                  <pic:spPr bwMode="auto">
+                    <a:xfrm>
+                      <a:off x="0" y="0"/>
+                      <a:ext cx="5943600" cy="2689310"/>
+                    </a:xfrm>
+                    <a:prstGeom prst="rect">
+                      <a:avLst/>
+                    </a:prstGeom>
+                    <a:noFill/>
+                    <a:ln>
+                      <a:noFill/>
+                    </a:ln>
+                  </pic:spPr>
+                </pic:pic>
+              </a:graphicData>
+            </a:graphic>
+          </wp:anchor>
+        </w:drawing>
+      </w:r>
+    </w:p>
+    <w:p>
+      <w:pPr>
+        <w:pStyle w:val="ListParagraph"/>
+        <w:numPr>
+          <w:ilvl w:val="0"/>
+          <w:numId w:val="10"/>
+        </w:numPr>
+        <w:spacing w:after="160" w:line="259" w:lineRule="auto"/>
+      </w:pPr>
+      <w:r>
+        <w:rPr>
+          <w:noProof/>
+        </w:rPr>
+        <w:drawing>
+          <wp:anchor distT="0" distB="0" distL="114300" distR="114300" simplePos="0" relativeHeight="251677696" behindDoc="0" locked="0" layoutInCell="1" allowOverlap="1" wp14:anchorId="4FDF3031" wp14:editId="4048B1F9">
+            <wp:simplePos x="0" y="0"/>
+            <wp:positionH relativeFrom="margin">
+              <wp:align>right</wp:align>
+            </wp:positionH>
+            <wp:positionV relativeFrom="paragraph">
+              <wp:posOffset>473075</wp:posOffset>
+            </wp:positionV>
+            <wp:extent cx="5942965" cy="3371850"/>
+            <wp:effectExtent l="0" t="0" r="635" b="0"/>
+            <wp:wrapSquare wrapText="bothSides"/>
+            <wp:docPr id="8" name="Picture 8" descr="C:\Users\yamel\Dropbox\CIS4911\folders\pictures\p5.PNG"/>
+            <wp:cNvGraphicFramePr>
+              <a:graphicFrameLocks xmlns:a="http://schemas.openxmlformats.org/drawingml/2006/main" noChangeAspect="1"/>
+            </wp:cNvGraphicFramePr>
+            <a:graphic xmlns:a="http://schemas.openxmlformats.org/drawingml/2006/main">
+              <a:graphicData uri="http://schemas.openxmlformats.org/drawingml/2006/picture">
+                <pic:pic xmlns:pic="http://schemas.openxmlformats.org/drawingml/2006/picture">
+                  <pic:nvPicPr>
+                    <pic:cNvPr id="0" name="Picture 8" descr="C:\Users\yamel\Dropbox\CIS4911\folders\pictures\p5.PNG"/>
+                    <pic:cNvPicPr>
+                      <a:picLocks noChangeAspect="1" noChangeArrowheads="1"/>
+                    </pic:cNvPicPr>
+                  </pic:nvPicPr>
+                  <pic:blipFill>
+                    <a:blip r:embed="rId14">
+                      <a:extLst>
+                        <a:ext uri="{28A0092B-C50C-407E-A947-70E740481C1C}">
+                          <a14:useLocalDpi xmlns:a14="http://schemas.microsoft.com/office/drawing/2010/main" val="0"/>
+                        </a:ext>
+                      </a:extLst>
+                    </a:blip>
+                    <a:srcRect/>
+                    <a:stretch>
+                      <a:fillRect/>
+                    </a:stretch>
+                  </pic:blipFill>
+                  <pic:spPr bwMode="auto">
+                    <a:xfrm>
+                      <a:off x="0" y="0"/>
+                      <a:ext cx="5942965" cy="3371850"/>
+                    </a:xfrm>
+                    <a:prstGeom prst="rect">
+                      <a:avLst/>
+                    </a:prstGeom>
+                    <a:noFill/>
+                    <a:ln>
+                      <a:noFill/>
+                    </a:ln>
+                  </pic:spPr>
+                </pic:pic>
+              </a:graphicData>
+            </a:graphic>
+            <wp14:sizeRelV relativeFrom="margin">
+              <wp14:pctHeight>0</wp14:pctHeight>
+            </wp14:sizeRelV>
+          </wp:anchor>
+        </w:drawing>
+      </w:r>
+      <w:r>
+        <w:t>After clicking the Submit button, the just submitted requests will show bellow under Previous Request title, informing you of the status of the requests you have submitted</w:t>
+      </w:r>
+    </w:p>
+    <w:p>
+      <w:pPr>
+        <w:widowControl w:val="0"/>
+        <w:autoSpaceDE w:val="0"/>
+        <w:autoSpaceDN w:val="0"/>
+        <w:adjustRightInd w:val="0"/>
+        <w:spacing w:after="0" w:line="240" w:lineRule="auto"/>
+        <w:ind w:left="360"/>
+        <w:rPr>
+          <w:rFonts w:ascii="Cambria" w:hAnsi="Cambria" w:cs="Cambria"/>
+          <w:b/>
+          <w:bCs/>
+          <w:color w:val="4F81BD"/>
+          <w:sz w:val="26"/>
+          <w:szCs w:val="26"/>
+        </w:rPr>
+      </w:pPr>
+    </w:p>
+    <w:p>
+      <w:pPr>
+        <w:widowControl w:val="0"/>
+        <w:autoSpaceDE w:val="0"/>
+        <w:autoSpaceDN w:val="0"/>
+        <w:adjustRightInd w:val="0"/>
+        <w:spacing w:after="0" w:line="240" w:lineRule="auto"/>
+        <w:ind w:left="360"/>
+        <w:rPr>
+          <w:rFonts w:ascii="Cambria" w:hAnsi="Cambria" w:cs="Cambria"/>
+          <w:b/>
+          <w:bCs/>
+          <w:color w:val="4F81BD"/>
+          <w:sz w:val="26"/>
+          <w:szCs w:val="26"/>
+        </w:rPr>
+      </w:pPr>
+    </w:p>
+    <w:p>
+      <w:pPr>
+        <w:widowControl w:val="0"/>
+        <w:autoSpaceDE w:val="0"/>
+        <w:autoSpaceDN w:val="0"/>
+        <w:adjustRightInd w:val="0"/>
+        <w:spacing w:after="0" w:line="240" w:lineRule="auto"/>
+        <w:ind w:left="360"/>
+        <w:rPr>
+          <w:rFonts w:ascii="Cambria" w:hAnsi="Cambria" w:cs="Cambria"/>
+          <w:b/>
+          <w:bCs/>
+          <w:color w:val="4F81BD"/>
+          <w:sz w:val="26"/>
+          <w:szCs w:val="26"/>
+        </w:rPr>
+      </w:pPr>
+    </w:p>
+    <w:p>
+      <w:pPr>
+        <w:widowControl w:val="0"/>
+        <w:autoSpaceDE w:val="0"/>
+        <w:autoSpaceDN w:val="0"/>
+        <w:adjustRightInd w:val="0"/>
+        <w:spacing w:after="0" w:line="240" w:lineRule="auto"/>
+        <w:ind w:left="360"/>
+        <w:rPr>
+          <w:rFonts w:ascii="Cambria" w:hAnsi="Cambria" w:cs="Cambria"/>
+          <w:b/>
+          <w:bCs/>
+          <w:color w:val="4F81BD"/>
+          <w:sz w:val="26"/>
+          <w:szCs w:val="26"/>
+        </w:rPr>
+      </w:pPr>
+    </w:p>
+    <w:p>
+      <w:pPr>
+        <w:widowControl w:val="0"/>
+        <w:autoSpaceDE w:val="0"/>
+        <w:autoSpaceDN w:val="0"/>
+        <w:adjustRightInd w:val="0"/>
+        <w:spacing w:after="0" w:line="240" w:lineRule="auto"/>
+        <w:ind w:left="360"/>
+        <w:rPr>
+          <w:rFonts w:ascii="Cambria" w:hAnsi="Cambria" w:cs="Cambria"/>
+          <w:b/>
+          <w:bCs/>
+          <w:color w:val="4F81BD"/>
+          <w:sz w:val="26"/>
+          <w:szCs w:val="26"/>
+        </w:rPr>
+      </w:pPr>
+    </w:p>
+    <w:p>
+      <w:pPr>
+        <w:widowControl w:val="0"/>
+        <w:autoSpaceDE w:val="0"/>
+        <w:autoSpaceDN w:val="0"/>
+        <w:adjustRightInd w:val="0"/>
+        <w:spacing w:after="0" w:line="240" w:lineRule="auto"/>
+        <w:ind w:left="360"/>
+        <w:rPr>
+          <w:rFonts w:ascii="Cambria" w:hAnsi="Cambria" w:cs="Cambria"/>
+          <w:b/>
+          <w:bCs/>
+          <w:color w:val="4F81BD"/>
+          <w:sz w:val="26"/>
+          <w:szCs w:val="26"/>
+        </w:rPr>
+      </w:pPr>
+    </w:p>
+    <w:p>
+      <w:pPr>
+        <w:widowControl w:val="0"/>
+        <w:autoSpaceDE w:val="0"/>
+        <w:autoSpaceDN w:val="0"/>
+        <w:adjustRightInd w:val="0"/>
+        <w:spacing w:after="0" w:line="240" w:lineRule="auto"/>
+        <w:ind w:left="360"/>
+        <w:rPr>
+          <w:rFonts w:ascii="Cambria" w:hAnsi="Cambria" w:cs="Cambria"/>
+          <w:b/>
+          <w:bCs/>
+          <w:color w:val="4F81BD"/>
+          <w:sz w:val="26"/>
+          <w:szCs w:val="26"/>
+        </w:rPr>
+      </w:pPr>
+    </w:p>
+    <w:p>
+      <w:pPr>
+        <w:widowControl w:val="0"/>
+        <w:autoSpaceDE w:val="0"/>
+        <w:autoSpaceDN w:val="0"/>
+        <w:adjustRightInd w:val="0"/>
+        <w:spacing w:after="0" w:line="240" w:lineRule="auto"/>
+        <w:ind w:left="360"/>
+        <w:rPr>
+          <w:rFonts w:ascii="Cambria" w:hAnsi="Cambria" w:cs="Cambria"/>
+          <w:b/>
+          <w:bCs/>
+          <w:color w:val="4F81BD"/>
+          <w:sz w:val="26"/>
+          <w:szCs w:val="26"/>
+        </w:rPr>
+      </w:pPr>
+    </w:p>
+    <w:p>
+      <w:pPr>
+        <w:widowControl w:val="0"/>
+        <w:autoSpaceDE w:val="0"/>
+        <w:autoSpaceDN w:val="0"/>
+        <w:adjustRightInd w:val="0"/>
+        <w:spacing w:after="0" w:line="240" w:lineRule="auto"/>
+        <w:ind w:left="360"/>
+        <w:rPr>
+          <w:rFonts w:ascii="Cambria" w:hAnsi="Cambria" w:cs="Cambria"/>
+          <w:b/>
+          <w:bCs/>
+          <w:color w:val="4F81BD"/>
+          <w:sz w:val="26"/>
+          <w:szCs w:val="26"/>
+        </w:rPr>
+      </w:pPr>
+    </w:p>
+    <w:p>
+      <w:pPr>
+        <w:widowControl w:val="0"/>
+        <w:autoSpaceDE w:val="0"/>
+        <w:autoSpaceDN w:val="0"/>
+        <w:adjustRightInd w:val="0"/>
+        <w:spacing w:after="0" w:line="240" w:lineRule="auto"/>
+        <w:ind w:left="360"/>
+        <w:rPr>
+          <w:rFonts w:ascii="Cambria" w:hAnsi="Cambria" w:cs="Cambria"/>
+          <w:b/>
+          <w:bCs/>
+          <w:color w:val="4F81BD"/>
+          <w:sz w:val="26"/>
+          <w:szCs w:val="26"/>
+        </w:rPr>
+      </w:pPr>
+    </w:p>
+    <w:p>
+      <w:pPr>
+        <w:widowControl w:val="0"/>
+        <w:autoSpaceDE w:val="0"/>
+        <w:autoSpaceDN w:val="0"/>
+        <w:adjustRightInd w:val="0"/>
+        <w:spacing w:after="0" w:line="240" w:lineRule="auto"/>
+        <w:ind w:left="360"/>
+        <w:rPr>
+          <w:rFonts w:ascii="Times New Roman" w:hAnsi="Times New Roman" w:cs="Times New Roman"/>
+          <w:sz w:val="24"/>
+          <w:szCs w:val="24"/>
+        </w:rPr>
+      </w:pPr>
+      <w:r>
+        <w:rPr>
+          <w:rFonts w:ascii="Cambria" w:hAnsi="Cambria" w:cs="Cambria"/>
+          <w:b/>
+          <w:bCs/>
+          <w:color w:val="4F81BD"/>
+          <w:sz w:val="26"/>
+          <w:szCs w:val="26"/>
+        </w:rPr>
+        <w:t>Student User Instructions</w:t>
+      </w:r>
+      <w:r>
+        <w:rPr>
+          <w:rFonts w:ascii="Cambria" w:hAnsi="Cambria" w:cs="Cambria"/>
+          <w:b/>
+          <w:bCs/>
+          <w:color w:val="4F81BD"/>
+          <w:sz w:val="26"/>
+          <w:szCs w:val="26"/>
+        </w:rPr>
+        <w:t xml:space="preserve"> for SPWv4.</w:t>
       </w:r>
     </w:p>
     <w:p>
@@ -910,7 +1612,7 @@
                     </pic:cNvPicPr>
                   </pic:nvPicPr>
                   <pic:blipFill>
-                    <a:blip r:embed="rId8">
+                    <a:blip r:embed="rId15">
                       <a:extLst>
                         <a:ext uri="{28A0092B-C50C-407E-A947-70E740481C1C}">
                           <a14:useLocalDpi xmlns:a14="http://schemas.microsoft.com/office/drawing/2010/main" val="0"/>
@@ -1308,7 +2010,7 @@
                     </pic:cNvPicPr>
                   </pic:nvPicPr>
                   <pic:blipFill>
-                    <a:blip r:embed="rId9">
+                    <a:blip r:embed="rId16">
                       <a:extLst>
                         <a:ext uri="{28A0092B-C50C-407E-A947-70E740481C1C}">
                           <a14:useLocalDpi xmlns:a14="http://schemas.microsoft.com/office/drawing/2010/main" val="0"/>
@@ -1382,23 +2084,7 @@
           <w:rFonts w:ascii="Calibri" w:hAnsi="Calibri" w:cs="Calibri"/>
           <w:color w:val="808080"/>
         </w:rPr>
-        <w:t xml:space="preserve"> o </w:t>
-      </w:r>
-      <w:proofErr w:type="gramStart"/>
-      <w:r>
-        <w:rPr>
-          <w:rFonts w:ascii="Calibri" w:hAnsi="Calibri" w:cs="Calibri"/>
-          <w:color w:val="808080"/>
-        </w:rPr>
-        <w:t>r  P</w:t>
-      </w:r>
-      <w:proofErr w:type="gramEnd"/>
-      <w:r>
-        <w:rPr>
-          <w:rFonts w:ascii="Calibri" w:hAnsi="Calibri" w:cs="Calibri"/>
-          <w:color w:val="808080"/>
-        </w:rPr>
-        <w:t xml:space="preserve"> r o j e c t </w:t>
+        <w:t xml:space="preserve"> o r  P r o j e c t </w:t>
       </w:r>
       <w:r>
         <w:rPr>
@@ -1465,7 +2151,7 @@
                     </pic:cNvPicPr>
                   </pic:nvPicPr>
                   <pic:blipFill>
-                    <a:blip r:embed="rId7">
+                    <a:blip r:embed="rId8">
                       <a:extLst>
                         <a:ext uri="{28A0092B-C50C-407E-A947-70E740481C1C}">
                           <a14:useLocalDpi xmlns:a14="http://schemas.microsoft.com/office/drawing/2010/main" val="0"/>
@@ -1529,7 +2215,7 @@
                     </pic:cNvPicPr>
                   </pic:nvPicPr>
                   <pic:blipFill>
-                    <a:blip r:embed="rId10">
+                    <a:blip r:embed="rId17">
                       <a:extLst>
                         <a:ext uri="{28A0092B-C50C-407E-A947-70E740481C1C}">
                           <a14:useLocalDpi xmlns:a14="http://schemas.microsoft.com/office/drawing/2010/main" val="0"/>
@@ -1922,7 +2608,7 @@
                     </pic:cNvPicPr>
                   </pic:nvPicPr>
                   <pic:blipFill>
-                    <a:blip r:embed="rId11">
+                    <a:blip r:embed="rId18">
                       <a:extLst>
                         <a:ext uri="{28A0092B-C50C-407E-A947-70E740481C1C}">
                           <a14:useLocalDpi xmlns:a14="http://schemas.microsoft.com/office/drawing/2010/main" val="0"/>
@@ -1996,23 +2682,7 @@
           <w:rFonts w:ascii="Calibri" w:hAnsi="Calibri" w:cs="Calibri"/>
           <w:color w:val="808080"/>
         </w:rPr>
-        <w:t xml:space="preserve"> o </w:t>
-      </w:r>
-      <w:proofErr w:type="gramStart"/>
-      <w:r>
-        <w:rPr>
-          <w:rFonts w:ascii="Calibri" w:hAnsi="Calibri" w:cs="Calibri"/>
-          <w:color w:val="808080"/>
-        </w:rPr>
-        <w:t>r  P</w:t>
-      </w:r>
-      <w:proofErr w:type="gramEnd"/>
-      <w:r>
-        <w:rPr>
-          <w:rFonts w:ascii="Calibri" w:hAnsi="Calibri" w:cs="Calibri"/>
-          <w:color w:val="808080"/>
-        </w:rPr>
-        <w:t xml:space="preserve"> r o j e c t </w:t>
+        <w:t xml:space="preserve"> o r  P r o j e c t </w:t>
       </w:r>
       <w:r>
         <w:rPr>
@@ -2079,7 +2749,7 @@
                     </pic:cNvPicPr>
                   </pic:nvPicPr>
                   <pic:blipFill>
-                    <a:blip r:embed="rId7">
+                    <a:blip r:embed="rId8">
                       <a:extLst>
                         <a:ext uri="{28A0092B-C50C-407E-A947-70E740481C1C}">
                           <a14:useLocalDpi xmlns:a14="http://schemas.microsoft.com/office/drawing/2010/main" val="0"/>
@@ -2157,25 +2827,7 @@
           <w:sz w:val="20"/>
           <w:szCs w:val="20"/>
         </w:rPr>
-        <w:t xml:space="preserve">In the “Rank:” textboxes, you should now rank by interest the minimum number of projects that the professor has set, with the knowledge that same rank numbers are weighted as equal interest and as the numbers descend, the interest decrease. The -1 </w:t>
-      </w:r>
-      <w:proofErr w:type="gramStart"/>
-      <w:r>
-        <w:rPr>
-          <w:rFonts w:ascii="Arial" w:hAnsi="Arial" w:cs="Arial"/>
-          <w:sz w:val="20"/>
-          <w:szCs w:val="20"/>
-        </w:rPr>
-        <w:t>values</w:t>
-      </w:r>
-      <w:proofErr w:type="gramEnd"/>
-      <w:r>
-        <w:rPr>
-          <w:rFonts w:ascii="Arial" w:hAnsi="Arial" w:cs="Arial"/>
-          <w:sz w:val="20"/>
-          <w:szCs w:val="20"/>
-        </w:rPr>
-        <w:t xml:space="preserve"> are set to mean that the project has not been ranked. </w:t>
+        <w:t xml:space="preserve">In the “Rank:” textboxes, you should now rank by interest the minimum number of projects that the professor has set, with the knowledge that same rank numbers are weighted as equal interest and as the numbers descend, the interest decrease. The -1 values are set to mean that the project has not been ranked. </w:t>
       </w:r>
     </w:p>
     <w:p>
@@ -2221,7 +2873,7 @@
                     </pic:cNvPicPr>
                   </pic:nvPicPr>
                   <pic:blipFill>
-                    <a:blip r:embed="rId12">
+                    <a:blip r:embed="rId19">
                       <a:extLst>
                         <a:ext uri="{28A0092B-C50C-407E-A947-70E740481C1C}">
                           <a14:useLocalDpi xmlns:a14="http://schemas.microsoft.com/office/drawing/2010/main" val="0"/>
@@ -2602,7 +3254,7 @@
                     </pic:cNvPicPr>
                   </pic:nvPicPr>
                   <pic:blipFill>
-                    <a:blip r:embed="rId13">
+                    <a:blip r:embed="rId20">
                       <a:extLst>
                         <a:ext uri="{28A0092B-C50C-407E-A947-70E740481C1C}">
                           <a14:useLocalDpi xmlns:a14="http://schemas.microsoft.com/office/drawing/2010/main" val="0"/>
@@ -2642,21 +3294,89 @@
     <w:p/>
     <w:p/>
     <w:p>
-      <w:r>
-        <w:t xml:space="preserve">6.  </w:t>
-      </w:r>
-      <w:r>
+      <w:pPr>
+        <w:pStyle w:val="ListParagraph"/>
+        <w:numPr>
+          <w:ilvl w:val="0"/>
+          <w:numId w:val="9"/>
+        </w:numPr>
         <w:rPr>
           <w:rFonts w:ascii="Arial" w:hAnsi="Arial" w:cs="Arial"/>
         </w:rPr>
-        <w:t>Note</w:t>
-      </w:r>
+      </w:pPr>
       <w:r>
         <w:rPr>
           <w:rFonts w:ascii="Arial" w:hAnsi="Arial" w:cs="Arial"/>
         </w:rPr>
-        <w:t xml:space="preserve"> you can opt not to rank any projects and you will be attempted to be matched to a project that align with your skills.</w:t>
-      </w:r>
+        <w:t>Note you can opt not to rank any projects and you will be attempted to be matched to a proj</w:t>
+      </w:r>
+      <w:r>
+        <w:rPr>
+          <w:rFonts w:ascii="Arial" w:hAnsi="Arial" w:cs="Arial"/>
+        </w:rPr>
+        <w:t>ect that align with your skills</w:t>
+      </w:r>
+    </w:p>
+    <w:p>
+      <w:pPr>
+        <w:rPr>
+          <w:rFonts w:ascii="Arial" w:hAnsi="Arial" w:cs="Arial"/>
+        </w:rPr>
+      </w:pPr>
+    </w:p>
+    <w:p>
+      <w:pPr>
+        <w:rPr>
+          <w:rFonts w:ascii="Arial" w:hAnsi="Arial" w:cs="Arial"/>
+        </w:rPr>
+      </w:pPr>
+    </w:p>
+    <w:p>
+      <w:pPr>
+        <w:rPr>
+          <w:rFonts w:ascii="Arial" w:hAnsi="Arial" w:cs="Arial"/>
+        </w:rPr>
+      </w:pPr>
+    </w:p>
+    <w:p>
+      <w:pPr>
+        <w:rPr>
+          <w:rFonts w:ascii="Arial" w:hAnsi="Arial" w:cs="Arial"/>
+        </w:rPr>
+      </w:pPr>
+    </w:p>
+    <w:p>
+      <w:pPr>
+        <w:spacing w:after="0" w:line="240" w:lineRule="auto"/>
+        <w:rPr>
+          <w:rFonts w:ascii="Arial" w:hAnsi="Arial" w:cs="Arial"/>
+        </w:rPr>
+      </w:pPr>
+    </w:p>
+    <w:p>
+      <w:pPr>
+        <w:spacing w:after="0" w:line="240" w:lineRule="auto"/>
+        <w:rPr>
+          <w:rFonts w:ascii="Arial" w:hAnsi="Arial" w:cs="Arial"/>
+        </w:rPr>
+      </w:pPr>
+    </w:p>
+    <w:p>
+      <w:pPr>
+        <w:spacing w:after="0" w:line="240" w:lineRule="auto"/>
+        <w:rPr>
+          <w:rFonts w:ascii="Arial" w:hAnsi="Arial" w:cs="Arial"/>
+        </w:rPr>
+      </w:pPr>
+    </w:p>
+    <w:p/>
+    <w:p>
+      <w:pPr>
+        <w:ind w:left="360"/>
+        <w:rPr>
+          <w:rFonts w:ascii="Arial" w:hAnsi="Arial" w:cs="Arial"/>
+        </w:rPr>
+      </w:pPr>
     </w:p>
     <w:sectPr>
       <w:pgSz w:w="12240" w:h="15840"/>
@@ -2670,8 +3390,58 @@
 </w:document>
 </file>
 
+<file path=word/endnotes.xml><?xml version="1.0" encoding="utf-8"?>
+<w:endnotes xmlns:wpc="http://schemas.microsoft.com/office/word/2010/wordprocessingCanvas" xmlns:mc="http://schemas.openxmlformats.org/markup-compatibility/2006" xmlns:o="urn:schemas-microsoft-com:office:office" xmlns:r="http://schemas.openxmlformats.org/officeDocument/2006/relationships" xmlns:m="http://schemas.openxmlformats.org/officeDocument/2006/math" xmlns:v="urn:schemas-microsoft-com:vml" xmlns:wp14="http://schemas.microsoft.com/office/word/2010/wordprocessingDrawing" xmlns:wp="http://schemas.openxmlformats.org/drawingml/2006/wordprocessingDrawing" xmlns:w10="urn:schemas-microsoft-com:office:word" xmlns:w="http://schemas.openxmlformats.org/wordprocessingml/2006/main" xmlns:w14="http://schemas.microsoft.com/office/word/2010/wordml" xmlns:w15="http://schemas.microsoft.com/office/word/2012/wordml" xmlns:wpg="http://schemas.microsoft.com/office/word/2010/wordprocessingGroup" xmlns:wpi="http://schemas.microsoft.com/office/word/2010/wordprocessingInk" xmlns:wne="http://schemas.microsoft.com/office/word/2006/wordml" xmlns:wps="http://schemas.microsoft.com/office/word/2010/wordprocessingShape" mc:Ignorable="w14 w15 wp14">
+  <w:endnote w:type="separator" w:id="-1">
+    <w:p>
+      <w:pPr>
+        <w:spacing w:after="0" w:line="240" w:lineRule="auto"/>
+      </w:pPr>
+      <w:r>
+        <w:separator/>
+      </w:r>
+    </w:p>
+  </w:endnote>
+  <w:endnote w:type="continuationSeparator" w:id="0">
+    <w:p>
+      <w:pPr>
+        <w:spacing w:after="0" w:line="240" w:lineRule="auto"/>
+      </w:pPr>
+      <w:r>
+        <w:continuationSeparator/>
+      </w:r>
+    </w:p>
+  </w:endnote>
+</w:endnotes>
+</file>
+
+<file path=word/footnotes.xml><?xml version="1.0" encoding="utf-8"?>
+<w:footnotes xmlns:wpc="http://schemas.microsoft.com/office/word/2010/wordprocessingCanvas" xmlns:mc="http://schemas.openxmlformats.org/markup-compatibility/2006" xmlns:o="urn:schemas-microsoft-com:office:office" xmlns:r="http://schemas.openxmlformats.org/officeDocument/2006/relationships" xmlns:m="http://schemas.openxmlformats.org/officeDocument/2006/math" xmlns:v="urn:schemas-microsoft-com:vml" xmlns:wp14="http://schemas.microsoft.com/office/word/2010/wordprocessingDrawing" xmlns:wp="http://schemas.openxmlformats.org/drawingml/2006/wordprocessingDrawing" xmlns:w10="urn:schemas-microsoft-com:office:word" xmlns:w="http://schemas.openxmlformats.org/wordprocessingml/2006/main" xmlns:w14="http://schemas.microsoft.com/office/word/2010/wordml" xmlns:w15="http://schemas.microsoft.com/office/word/2012/wordml" xmlns:wpg="http://schemas.microsoft.com/office/word/2010/wordprocessingGroup" xmlns:wpi="http://schemas.microsoft.com/office/word/2010/wordprocessingInk" xmlns:wne="http://schemas.microsoft.com/office/word/2006/wordml" xmlns:wps="http://schemas.microsoft.com/office/word/2010/wordprocessingShape" mc:Ignorable="w14 w15 wp14">
+  <w:footnote w:type="separator" w:id="-1">
+    <w:p>
+      <w:pPr>
+        <w:spacing w:after="0" w:line="240" w:lineRule="auto"/>
+      </w:pPr>
+      <w:r>
+        <w:separator/>
+      </w:r>
+    </w:p>
+  </w:footnote>
+  <w:footnote w:type="continuationSeparator" w:id="0">
+    <w:p>
+      <w:pPr>
+        <w:spacing w:after="0" w:line="240" w:lineRule="auto"/>
+      </w:pPr>
+      <w:r>
+        <w:continuationSeparator/>
+      </w:r>
+    </w:p>
+  </w:footnote>
+</w:footnotes>
+</file>
+
 <file path=word/numbering.xml><?xml version="1.0" encoding="utf-8"?>
-<w:numbering xmlns:wpc="http://schemas.microsoft.com/office/word/2010/wordprocessingCanvas" xmlns:mc="http://schemas.openxmlformats.org/markup-compatibility/2006" xmlns:o="urn:schemas-microsoft-com:office:office" xmlns:r="http://schemas.openxmlformats.org/officeDocument/2006/relationships" xmlns:m="http://schemas.openxmlformats.org/officeDocument/2006/math" xmlns:v="urn:schemas-microsoft-com:vml" xmlns:wp14="http://schemas.microsoft.com/office/word/2010/wordprocessingDrawing" xmlns:wp="http://schemas.openxmlformats.org/drawingml/2006/wordprocessingDrawing" xmlns:w10="urn:schemas-microsoft-com:office:word" xmlns:w="http://schemas.openxmlformats.org/wordprocessingml/2006/main" xmlns:w14="http://schemas.microsoft.com/office/word/2010/wordml" xmlns:wpg="http://schemas.microsoft.com/office/word/2010/wordprocessingGroup" xmlns:wpi="http://schemas.microsoft.com/office/word/2010/wordprocessingInk" xmlns:wne="http://schemas.microsoft.com/office/word/2006/wordml" xmlns:wps="http://schemas.microsoft.com/office/word/2010/wordprocessingShape" mc:Ignorable="w14 wp14">
+<w:numbering xmlns:wpc="http://schemas.microsoft.com/office/word/2010/wordprocessingCanvas" xmlns:mc="http://schemas.openxmlformats.org/markup-compatibility/2006" xmlns:o="urn:schemas-microsoft-com:office:office" xmlns:r="http://schemas.openxmlformats.org/officeDocument/2006/relationships" xmlns:m="http://schemas.openxmlformats.org/officeDocument/2006/math" xmlns:v="urn:schemas-microsoft-com:vml" xmlns:wp14="http://schemas.microsoft.com/office/word/2010/wordprocessingDrawing" xmlns:wp="http://schemas.openxmlformats.org/drawingml/2006/wordprocessingDrawing" xmlns:w10="urn:schemas-microsoft-com:office:word" xmlns:w="http://schemas.openxmlformats.org/wordprocessingml/2006/main" xmlns:w14="http://schemas.microsoft.com/office/word/2010/wordml" xmlns:w15="http://schemas.microsoft.com/office/word/2012/wordml" xmlns:wpg="http://schemas.microsoft.com/office/word/2010/wordprocessingGroup" xmlns:wpi="http://schemas.microsoft.com/office/word/2010/wordprocessingInk" xmlns:wne="http://schemas.microsoft.com/office/word/2006/wordml" xmlns:wps="http://schemas.microsoft.com/office/word/2010/wordprocessingShape" mc:Ignorable="w14 w15 wp14">
   <w:abstractNum w:abstractNumId="0">
     <w:nsid w:val="00000029"/>
     <w:multiLevelType w:val="hybridMultilevel"/>
@@ -2967,7 +3737,7 @@
   <w:abstractNum w:abstractNumId="5">
     <w:nsid w:val="0000440D"/>
     <w:multiLevelType w:val="hybridMultilevel"/>
-    <w:tmpl w:val="0000491C"/>
+    <w:tmpl w:val="4970E0E0"/>
     <w:lvl w:ilvl="0" w:tplc="00004D06">
       <w:start w:val="5"/>
       <w:numFmt w:val="decimal"/>
@@ -3197,6 +3967,95 @@
       <w:numFmt w:val="decimal"/>
       <w:lvlText w:val=""/>
       <w:lvlJc w:val="left"/>
+    </w:lvl>
+  </w:abstractNum>
+  <w:abstractNum w:abstractNumId="9">
+    <w:nsid w:val="478A38AC"/>
+    <w:multiLevelType w:val="hybridMultilevel"/>
+    <w:tmpl w:val="2D4AF248"/>
+    <w:lvl w:ilvl="0" w:tplc="0409000F">
+      <w:start w:val="1"/>
+      <w:numFmt w:val="decimal"/>
+      <w:lvlText w:val="%1."/>
+      <w:lvlJc w:val="left"/>
+      <w:pPr>
+        <w:ind w:left="720" w:hanging="360"/>
+      </w:pPr>
+      <w:rPr>
+        <w:rFonts w:hint="default"/>
+      </w:rPr>
+    </w:lvl>
+    <w:lvl w:ilvl="1" w:tplc="04090019" w:tentative="1">
+      <w:start w:val="1"/>
+      <w:numFmt w:val="lowerLetter"/>
+      <w:lvlText w:val="%2."/>
+      <w:lvlJc w:val="left"/>
+      <w:pPr>
+        <w:ind w:left="1440" w:hanging="360"/>
+      </w:pPr>
+    </w:lvl>
+    <w:lvl w:ilvl="2" w:tplc="0409001B" w:tentative="1">
+      <w:start w:val="1"/>
+      <w:numFmt w:val="lowerRoman"/>
+      <w:lvlText w:val="%3."/>
+      <w:lvlJc w:val="right"/>
+      <w:pPr>
+        <w:ind w:left="2160" w:hanging="180"/>
+      </w:pPr>
+    </w:lvl>
+    <w:lvl w:ilvl="3" w:tplc="0409000F" w:tentative="1">
+      <w:start w:val="1"/>
+      <w:numFmt w:val="decimal"/>
+      <w:lvlText w:val="%4."/>
+      <w:lvlJc w:val="left"/>
+      <w:pPr>
+        <w:ind w:left="2880" w:hanging="360"/>
+      </w:pPr>
+    </w:lvl>
+    <w:lvl w:ilvl="4" w:tplc="04090019" w:tentative="1">
+      <w:start w:val="1"/>
+      <w:numFmt w:val="lowerLetter"/>
+      <w:lvlText w:val="%5."/>
+      <w:lvlJc w:val="left"/>
+      <w:pPr>
+        <w:ind w:left="3600" w:hanging="360"/>
+      </w:pPr>
+    </w:lvl>
+    <w:lvl w:ilvl="5" w:tplc="0409001B" w:tentative="1">
+      <w:start w:val="1"/>
+      <w:numFmt w:val="lowerRoman"/>
+      <w:lvlText w:val="%6."/>
+      <w:lvlJc w:val="right"/>
+      <w:pPr>
+        <w:ind w:left="4320" w:hanging="180"/>
+      </w:pPr>
+    </w:lvl>
+    <w:lvl w:ilvl="6" w:tplc="0409000F" w:tentative="1">
+      <w:start w:val="1"/>
+      <w:numFmt w:val="decimal"/>
+      <w:lvlText w:val="%7."/>
+      <w:lvlJc w:val="left"/>
+      <w:pPr>
+        <w:ind w:left="5040" w:hanging="360"/>
+      </w:pPr>
+    </w:lvl>
+    <w:lvl w:ilvl="7" w:tplc="04090019" w:tentative="1">
+      <w:start w:val="1"/>
+      <w:numFmt w:val="lowerLetter"/>
+      <w:lvlText w:val="%8."/>
+      <w:lvlJc w:val="left"/>
+      <w:pPr>
+        <w:ind w:left="5760" w:hanging="360"/>
+      </w:pPr>
+    </w:lvl>
+    <w:lvl w:ilvl="8" w:tplc="0409001B" w:tentative="1">
+      <w:start w:val="1"/>
+      <w:numFmt w:val="lowerRoman"/>
+      <w:lvlText w:val="%9."/>
+      <w:lvlJc w:val="right"/>
+      <w:pPr>
+        <w:ind w:left="6480" w:hanging="180"/>
+      </w:pPr>
     </w:lvl>
   </w:abstractNum>
   <w:num w:numId="1">
@@ -3226,11 +4085,14 @@
   <w:num w:numId="9">
     <w:abstractNumId w:val="5"/>
   </w:num>
+  <w:num w:numId="10">
+    <w:abstractNumId w:val="9"/>
+  </w:num>
 </w:numbering>
 </file>
 
 <file path=word/styles.xml><?xml version="1.0" encoding="utf-8"?>
-<w:styles xmlns:mc="http://schemas.openxmlformats.org/markup-compatibility/2006" xmlns:r="http://schemas.openxmlformats.org/officeDocument/2006/relationships" xmlns:w="http://schemas.openxmlformats.org/wordprocessingml/2006/main" xmlns:w14="http://schemas.microsoft.com/office/word/2010/wordml" mc:Ignorable="w14">
+<w:styles xmlns:mc="http://schemas.openxmlformats.org/markup-compatibility/2006" xmlns:r="http://schemas.openxmlformats.org/officeDocument/2006/relationships" xmlns:w="http://schemas.openxmlformats.org/wordprocessingml/2006/main" xmlns:w14="http://schemas.microsoft.com/office/word/2010/wordml" xmlns:w15="http://schemas.microsoft.com/office/word/2012/wordml" mc:Ignorable="w14 w15">
   <w:docDefaults>
     <w:rPrDefault>
       <w:rPr>
@@ -3246,144 +4108,378 @@
       </w:pPr>
     </w:pPrDefault>
   </w:docDefaults>
-  <w:latentStyles w:defLockedState="0" w:defUIPriority="99" w:defSemiHidden="1" w:defUnhideWhenUsed="1" w:defQFormat="0" w:count="267">
-    <w:lsdException w:name="Normal" w:semiHidden="0" w:uiPriority="0" w:unhideWhenUsed="0" w:qFormat="1"/>
-    <w:lsdException w:name="heading 1" w:semiHidden="0" w:uiPriority="9" w:unhideWhenUsed="0" w:qFormat="1"/>
-    <w:lsdException w:name="heading 2" w:uiPriority="9" w:qFormat="1"/>
-    <w:lsdException w:name="heading 3" w:uiPriority="9" w:qFormat="1"/>
-    <w:lsdException w:name="heading 4" w:uiPriority="9" w:qFormat="1"/>
-    <w:lsdException w:name="heading 5" w:uiPriority="9" w:qFormat="1"/>
-    <w:lsdException w:name="heading 6" w:uiPriority="9" w:qFormat="1"/>
-    <w:lsdException w:name="heading 7" w:uiPriority="9" w:qFormat="1"/>
-    <w:lsdException w:name="heading 8" w:uiPriority="9" w:qFormat="1"/>
-    <w:lsdException w:name="heading 9" w:uiPriority="9" w:qFormat="1"/>
-    <w:lsdException w:name="toc 1" w:uiPriority="39"/>
-    <w:lsdException w:name="toc 2" w:uiPriority="39"/>
-    <w:lsdException w:name="toc 3" w:uiPriority="39"/>
-    <w:lsdException w:name="toc 4" w:uiPriority="39"/>
-    <w:lsdException w:name="toc 5" w:uiPriority="39"/>
-    <w:lsdException w:name="toc 6" w:uiPriority="39"/>
-    <w:lsdException w:name="toc 7" w:uiPriority="39"/>
-    <w:lsdException w:name="toc 8" w:uiPriority="39"/>
-    <w:lsdException w:name="toc 9" w:uiPriority="39"/>
-    <w:lsdException w:name="caption" w:uiPriority="35" w:qFormat="1"/>
-    <w:lsdException w:name="Title" w:semiHidden="0" w:uiPriority="10" w:unhideWhenUsed="0" w:qFormat="1"/>
-    <w:lsdException w:name="Default Paragraph Font" w:uiPriority="1" w:unhideWhenUsed="0"/>
-    <w:lsdException w:name="Subtitle" w:semiHidden="0" w:uiPriority="11" w:unhideWhenUsed="0" w:qFormat="1"/>
-    <w:lsdException w:name="Strong" w:semiHidden="0" w:uiPriority="22" w:unhideWhenUsed="0" w:qFormat="1"/>
-    <w:lsdException w:name="Emphasis" w:semiHidden="0" w:uiPriority="20" w:unhideWhenUsed="0" w:qFormat="1"/>
-    <w:lsdException w:name="Table Grid" w:semiHidden="0" w:uiPriority="59" w:unhideWhenUsed="0"/>
-    <w:lsdException w:name="Placeholder Text" w:unhideWhenUsed="0"/>
-    <w:lsdException w:name="No Spacing" w:semiHidden="0" w:uiPriority="1" w:unhideWhenUsed="0" w:qFormat="1"/>
-    <w:lsdException w:name="Light Shading" w:semiHidden="0" w:uiPriority="60" w:unhideWhenUsed="0"/>
-    <w:lsdException w:name="Light List" w:semiHidden="0" w:uiPriority="61" w:unhideWhenUsed="0"/>
-    <w:lsdException w:name="Light Grid" w:semiHidden="0" w:uiPriority="62" w:unhideWhenUsed="0"/>
-    <w:lsdException w:name="Medium Shading 1" w:semiHidden="0" w:uiPriority="63" w:unhideWhenUsed="0"/>
-    <w:lsdException w:name="Medium Shading 2" w:semiHidden="0" w:uiPriority="64" w:unhideWhenUsed="0"/>
-    <w:lsdException w:name="Medium List 1" w:semiHidden="0" w:uiPriority="65" w:unhideWhenUsed="0"/>
-    <w:lsdException w:name="Medium List 2" w:semiHidden="0" w:uiPriority="66" w:unhideWhenUsed="0"/>
-    <w:lsdException w:name="Medium Grid 1" w:semiHidden="0" w:uiPriority="67" w:unhideWhenUsed="0"/>
-    <w:lsdException w:name="Medium Grid 2" w:semiHidden="0" w:uiPriority="68" w:unhideWhenUsed="0"/>
-    <w:lsdException w:name="Medium Grid 3" w:semiHidden="0" w:uiPriority="69" w:unhideWhenUsed="0"/>
-    <w:lsdException w:name="Dark List" w:semiHidden="0" w:uiPriority="70" w:unhideWhenUsed="0"/>
-    <w:lsdException w:name="Colorful Shading" w:semiHidden="0" w:uiPriority="71" w:unhideWhenUsed="0"/>
-    <w:lsdException w:name="Colorful List" w:semiHidden="0" w:uiPriority="72" w:unhideWhenUsed="0"/>
-    <w:lsdException w:name="Colorful Grid" w:semiHidden="0" w:uiPriority="73" w:unhideWhenUsed="0"/>
-    <w:lsdException w:name="Light Shading Accent 1" w:semiHidden="0" w:uiPriority="60" w:unhideWhenUsed="0"/>
-    <w:lsdException w:name="Light List Accent 1" w:semiHidden="0" w:uiPriority="61" w:unhideWhenUsed="0"/>
-    <w:lsdException w:name="Light Grid Accent 1" w:semiHidden="0" w:uiPriority="62" w:unhideWhenUsed="0"/>
-    <w:lsdException w:name="Medium Shading 1 Accent 1" w:semiHidden="0" w:uiPriority="63" w:unhideWhenUsed="0"/>
-    <w:lsdException w:name="Medium Shading 2 Accent 1" w:semiHidden="0" w:uiPriority="64" w:unhideWhenUsed="0"/>
-    <w:lsdException w:name="Medium List 1 Accent 1" w:semiHidden="0" w:uiPriority="65" w:unhideWhenUsed="0"/>
-    <w:lsdException w:name="Revision" w:unhideWhenUsed="0"/>
-    <w:lsdException w:name="List Paragraph" w:semiHidden="0" w:uiPriority="34" w:unhideWhenUsed="0" w:qFormat="1"/>
-    <w:lsdException w:name="Quote" w:semiHidden="0" w:uiPriority="29" w:unhideWhenUsed="0" w:qFormat="1"/>
-    <w:lsdException w:name="Intense Quote" w:semiHidden="0" w:uiPriority="30" w:unhideWhenUsed="0" w:qFormat="1"/>
-    <w:lsdException w:name="Medium List 2 Accent 1" w:semiHidden="0" w:uiPriority="66" w:unhideWhenUsed="0"/>
-    <w:lsdException w:name="Medium Grid 1 Accent 1" w:semiHidden="0" w:uiPriority="67" w:unhideWhenUsed="0"/>
-    <w:lsdException w:name="Medium Grid 2 Accent 1" w:semiHidden="0" w:uiPriority="68" w:unhideWhenUsed="0"/>
-    <w:lsdException w:name="Medium Grid 3 Accent 1" w:semiHidden="0" w:uiPriority="69" w:unhideWhenUsed="0"/>
-    <w:lsdException w:name="Dark List Accent 1" w:semiHidden="0" w:uiPriority="70" w:unhideWhenUsed="0"/>
-    <w:lsdException w:name="Colorful Shading Accent 1" w:semiHidden="0" w:uiPriority="71" w:unhideWhenUsed="0"/>
-    <w:lsdException w:name="Colorful List Accent 1" w:semiHidden="0" w:uiPriority="72" w:unhideWhenUsed="0"/>
-    <w:lsdException w:name="Colorful Grid Accent 1" w:semiHidden="0" w:uiPriority="73" w:unhideWhenUsed="0"/>
-    <w:lsdException w:name="Light Shading Accent 2" w:semiHidden="0" w:uiPriority="60" w:unhideWhenUsed="0"/>
-    <w:lsdException w:name="Light List Accent 2" w:semiHidden="0" w:uiPriority="61" w:unhideWhenUsed="0"/>
-    <w:lsdException w:name="Light Grid Accent 2" w:semiHidden="0" w:uiPriority="62" w:unhideWhenUsed="0"/>
-    <w:lsdException w:name="Medium Shading 1 Accent 2" w:semiHidden="0" w:uiPriority="63" w:unhideWhenUsed="0"/>
-    <w:lsdException w:name="Medium Shading 2 Accent 2" w:semiHidden="0" w:uiPriority="64" w:unhideWhenUsed="0"/>
-    <w:lsdException w:name="Medium List 1 Accent 2" w:semiHidden="0" w:uiPriority="65" w:unhideWhenUsed="0"/>
-    <w:lsdException w:name="Medium List 2 Accent 2" w:semiHidden="0" w:uiPriority="66" w:unhideWhenUsed="0"/>
-    <w:lsdException w:name="Medium Grid 1 Accent 2" w:semiHidden="0" w:uiPriority="67" w:unhideWhenUsed="0"/>
-    <w:lsdException w:name="Medium Grid 2 Accent 2" w:semiHidden="0" w:uiPriority="68" w:unhideWhenUsed="0"/>
-    <w:lsdException w:name="Medium Grid 3 Accent 2" w:semiHidden="0" w:uiPriority="69" w:unhideWhenUsed="0"/>
-    <w:lsdException w:name="Dark List Accent 2" w:semiHidden="0" w:uiPriority="70" w:unhideWhenUsed="0"/>
-    <w:lsdException w:name="Colorful Shading Accent 2" w:semiHidden="0" w:uiPriority="71" w:unhideWhenUsed="0"/>
-    <w:lsdException w:name="Colorful List Accent 2" w:semiHidden="0" w:uiPriority="72" w:unhideWhenUsed="0"/>
-    <w:lsdException w:name="Colorful Grid Accent 2" w:semiHidden="0" w:uiPriority="73" w:unhideWhenUsed="0"/>
-    <w:lsdException w:name="Light Shading Accent 3" w:semiHidden="0" w:uiPriority="60" w:unhideWhenUsed="0"/>
-    <w:lsdException w:name="Light List Accent 3" w:semiHidden="0" w:uiPriority="61" w:unhideWhenUsed="0"/>
-    <w:lsdException w:name="Light Grid Accent 3" w:semiHidden="0" w:uiPriority="62" w:unhideWhenUsed="0"/>
-    <w:lsdException w:name="Medium Shading 1 Accent 3" w:semiHidden="0" w:uiPriority="63" w:unhideWhenUsed="0"/>
-    <w:lsdException w:name="Medium Shading 2 Accent 3" w:semiHidden="0" w:uiPriority="64" w:unhideWhenUsed="0"/>
-    <w:lsdException w:name="Medium List 1 Accent 3" w:semiHidden="0" w:uiPriority="65" w:unhideWhenUsed="0"/>
-    <w:lsdException w:name="Medium List 2 Accent 3" w:semiHidden="0" w:uiPriority="66" w:unhideWhenUsed="0"/>
-    <w:lsdException w:name="Medium Grid 1 Accent 3" w:semiHidden="0" w:uiPriority="67" w:unhideWhenUsed="0"/>
-    <w:lsdException w:name="Medium Grid 2 Accent 3" w:semiHidden="0" w:uiPriority="68" w:unhideWhenUsed="0"/>
-    <w:lsdException w:name="Medium Grid 3 Accent 3" w:semiHidden="0" w:uiPriority="69" w:unhideWhenUsed="0"/>
-    <w:lsdException w:name="Dark List Accent 3" w:semiHidden="0" w:uiPriority="70" w:unhideWhenUsed="0"/>
-    <w:lsdException w:name="Colorful Shading Accent 3" w:semiHidden="0" w:uiPriority="71" w:unhideWhenUsed="0"/>
-    <w:lsdException w:name="Colorful List Accent 3" w:semiHidden="0" w:uiPriority="72" w:unhideWhenUsed="0"/>
-    <w:lsdException w:name="Colorful Grid Accent 3" w:semiHidden="0" w:uiPriority="73" w:unhideWhenUsed="0"/>
-    <w:lsdException w:name="Light Shading Accent 4" w:semiHidden="0" w:uiPriority="60" w:unhideWhenUsed="0"/>
-    <w:lsdException w:name="Light List Accent 4" w:semiHidden="0" w:uiPriority="61" w:unhideWhenUsed="0"/>
-    <w:lsdException w:name="Light Grid Accent 4" w:semiHidden="0" w:uiPriority="62" w:unhideWhenUsed="0"/>
-    <w:lsdException w:name="Medium Shading 1 Accent 4" w:semiHidden="0" w:uiPriority="63" w:unhideWhenUsed="0"/>
-    <w:lsdException w:name="Medium Shading 2 Accent 4" w:semiHidden="0" w:uiPriority="64" w:unhideWhenUsed="0"/>
-    <w:lsdException w:name="Medium List 1 Accent 4" w:semiHidden="0" w:uiPriority="65" w:unhideWhenUsed="0"/>
-    <w:lsdException w:name="Medium List 2 Accent 4" w:semiHidden="0" w:uiPriority="66" w:unhideWhenUsed="0"/>
-    <w:lsdException w:name="Medium Grid 1 Accent 4" w:semiHidden="0" w:uiPriority="67" w:unhideWhenUsed="0"/>
-    <w:lsdException w:name="Medium Grid 2 Accent 4" w:semiHidden="0" w:uiPriority="68" w:unhideWhenUsed="0"/>
-    <w:lsdException w:name="Medium Grid 3 Accent 4" w:semiHidden="0" w:uiPriority="69" w:unhideWhenUsed="0"/>
-    <w:lsdException w:name="Dark List Accent 4" w:semiHidden="0" w:uiPriority="70" w:unhideWhenUsed="0"/>
-    <w:lsdException w:name="Colorful Shading Accent 4" w:semiHidden="0" w:uiPriority="71" w:unhideWhenUsed="0"/>
-    <w:lsdException w:name="Colorful List Accent 4" w:semiHidden="0" w:uiPriority="72" w:unhideWhenUsed="0"/>
-    <w:lsdException w:name="Colorful Grid Accent 4" w:semiHidden="0" w:uiPriority="73" w:unhideWhenUsed="0"/>
-    <w:lsdException w:name="Light Shading Accent 5" w:semiHidden="0" w:uiPriority="60" w:unhideWhenUsed="0"/>
-    <w:lsdException w:name="Light List Accent 5" w:semiHidden="0" w:uiPriority="61" w:unhideWhenUsed="0"/>
-    <w:lsdException w:name="Light Grid Accent 5" w:semiHidden="0" w:uiPriority="62" w:unhideWhenUsed="0"/>
-    <w:lsdException w:name="Medium Shading 1 Accent 5" w:semiHidden="0" w:uiPriority="63" w:unhideWhenUsed="0"/>
-    <w:lsdException w:name="Medium Shading 2 Accent 5" w:semiHidden="0" w:uiPriority="64" w:unhideWhenUsed="0"/>
-    <w:lsdException w:name="Medium List 1 Accent 5" w:semiHidden="0" w:uiPriority="65" w:unhideWhenUsed="0"/>
-    <w:lsdException w:name="Medium List 2 Accent 5" w:semiHidden="0" w:uiPriority="66" w:unhideWhenUsed="0"/>
-    <w:lsdException w:name="Medium Grid 1 Accent 5" w:semiHidden="0" w:uiPriority="67" w:unhideWhenUsed="0"/>
-    <w:lsdException w:name="Medium Grid 2 Accent 5" w:semiHidden="0" w:uiPriority="68" w:unhideWhenUsed="0"/>
-    <w:lsdException w:name="Medium Grid 3 Accent 5" w:semiHidden="0" w:uiPriority="69" w:unhideWhenUsed="0"/>
-    <w:lsdException w:name="Dark List Accent 5" w:semiHidden="0" w:uiPriority="70" w:unhideWhenUsed="0"/>
-    <w:lsdException w:name="Colorful Shading Accent 5" w:semiHidden="0" w:uiPriority="71" w:unhideWhenUsed="0"/>
-    <w:lsdException w:name="Colorful List Accent 5" w:semiHidden="0" w:uiPriority="72" w:unhideWhenUsed="0"/>
-    <w:lsdException w:name="Colorful Grid Accent 5" w:semiHidden="0" w:uiPriority="73" w:unhideWhenUsed="0"/>
-    <w:lsdException w:name="Light Shading Accent 6" w:semiHidden="0" w:uiPriority="60" w:unhideWhenUsed="0"/>
-    <w:lsdException w:name="Light List Accent 6" w:semiHidden="0" w:uiPriority="61" w:unhideWhenUsed="0"/>
-    <w:lsdException w:name="Light Grid Accent 6" w:semiHidden="0" w:uiPriority="62" w:unhideWhenUsed="0"/>
-    <w:lsdException w:name="Medium Shading 1 Accent 6" w:semiHidden="0" w:uiPriority="63" w:unhideWhenUsed="0"/>
-    <w:lsdException w:name="Medium Shading 2 Accent 6" w:semiHidden="0" w:uiPriority="64" w:unhideWhenUsed="0"/>
-    <w:lsdException w:name="Medium List 1 Accent 6" w:semiHidden="0" w:uiPriority="65" w:unhideWhenUsed="0"/>
-    <w:lsdException w:name="Medium List 2 Accent 6" w:semiHidden="0" w:uiPriority="66" w:unhideWhenUsed="0"/>
-    <w:lsdException w:name="Medium Grid 1 Accent 6" w:semiHidden="0" w:uiPriority="67" w:unhideWhenUsed="0"/>
-    <w:lsdException w:name="Medium Grid 2 Accent 6" w:semiHidden="0" w:uiPriority="68" w:unhideWhenUsed="0"/>
-    <w:lsdException w:name="Medium Grid 3 Accent 6" w:semiHidden="0" w:uiPriority="69" w:unhideWhenUsed="0"/>
-    <w:lsdException w:name="Dark List Accent 6" w:semiHidden="0" w:uiPriority="70" w:unhideWhenUsed="0"/>
-    <w:lsdException w:name="Colorful Shading Accent 6" w:semiHidden="0" w:uiPriority="71" w:unhideWhenUsed="0"/>
-    <w:lsdException w:name="Colorful List Accent 6" w:semiHidden="0" w:uiPriority="72" w:unhideWhenUsed="0"/>
-    <w:lsdException w:name="Colorful Grid Accent 6" w:semiHidden="0" w:uiPriority="73" w:unhideWhenUsed="0"/>
-    <w:lsdException w:name="Subtle Emphasis" w:semiHidden="0" w:uiPriority="19" w:unhideWhenUsed="0" w:qFormat="1"/>
-    <w:lsdException w:name="Intense Emphasis" w:semiHidden="0" w:uiPriority="21" w:unhideWhenUsed="0" w:qFormat="1"/>
-    <w:lsdException w:name="Subtle Reference" w:semiHidden="0" w:uiPriority="31" w:unhideWhenUsed="0" w:qFormat="1"/>
-    <w:lsdException w:name="Intense Reference" w:semiHidden="0" w:uiPriority="32" w:unhideWhenUsed="0" w:qFormat="1"/>
-    <w:lsdException w:name="Book Title" w:semiHidden="0" w:uiPriority="33" w:unhideWhenUsed="0" w:qFormat="1"/>
-    <w:lsdException w:name="Bibliography" w:uiPriority="37"/>
-    <w:lsdException w:name="TOC Heading" w:uiPriority="39" w:qFormat="1"/>
+  <w:latentStyles w:defLockedState="0" w:defUIPriority="99" w:defSemiHidden="0" w:defUnhideWhenUsed="0" w:defQFormat="0" w:count="371">
+    <w:lsdException w:name="Normal" w:uiPriority="0" w:qFormat="1"/>
+    <w:lsdException w:name="heading 1" w:uiPriority="9" w:qFormat="1"/>
+    <w:lsdException w:name="heading 2" w:semiHidden="1" w:uiPriority="9" w:unhideWhenUsed="1" w:qFormat="1"/>
+    <w:lsdException w:name="heading 3" w:semiHidden="1" w:uiPriority="9" w:unhideWhenUsed="1" w:qFormat="1"/>
+    <w:lsdException w:name="heading 4" w:semiHidden="1" w:uiPriority="9" w:unhideWhenUsed="1" w:qFormat="1"/>
+    <w:lsdException w:name="heading 5" w:semiHidden="1" w:uiPriority="9" w:unhideWhenUsed="1" w:qFormat="1"/>
+    <w:lsdException w:name="heading 6" w:semiHidden="1" w:uiPriority="9" w:unhideWhenUsed="1" w:qFormat="1"/>
+    <w:lsdException w:name="heading 7" w:semiHidden="1" w:uiPriority="9" w:unhideWhenUsed="1" w:qFormat="1"/>
+    <w:lsdException w:name="heading 8" w:semiHidden="1" w:uiPriority="9" w:unhideWhenUsed="1" w:qFormat="1"/>
+    <w:lsdException w:name="heading 9" w:semiHidden="1" w:uiPriority="9" w:unhideWhenUsed="1" w:qFormat="1"/>
+    <w:lsdException w:name="index 1" w:semiHidden="1" w:unhideWhenUsed="1"/>
+    <w:lsdException w:name="index 2" w:semiHidden="1" w:unhideWhenUsed="1"/>
+    <w:lsdException w:name="index 3" w:semiHidden="1" w:unhideWhenUsed="1"/>
+    <w:lsdException w:name="index 4" w:semiHidden="1" w:unhideWhenUsed="1"/>
+    <w:lsdException w:name="index 5" w:semiHidden="1" w:unhideWhenUsed="1"/>
+    <w:lsdException w:name="index 6" w:semiHidden="1" w:unhideWhenUsed="1"/>
+    <w:lsdException w:name="index 7" w:semiHidden="1" w:unhideWhenUsed="1"/>
+    <w:lsdException w:name="index 8" w:semiHidden="1" w:unhideWhenUsed="1"/>
+    <w:lsdException w:name="index 9" w:semiHidden="1" w:unhideWhenUsed="1"/>
+    <w:lsdException w:name="toc 1" w:semiHidden="1" w:uiPriority="39" w:unhideWhenUsed="1"/>
+    <w:lsdException w:name="toc 2" w:semiHidden="1" w:uiPriority="39" w:unhideWhenUsed="1"/>
+    <w:lsdException w:name="toc 3" w:semiHidden="1" w:uiPriority="39" w:unhideWhenUsed="1"/>
+    <w:lsdException w:name="toc 4" w:semiHidden="1" w:uiPriority="39" w:unhideWhenUsed="1"/>
+    <w:lsdException w:name="toc 5" w:semiHidden="1" w:uiPriority="39" w:unhideWhenUsed="1"/>
+    <w:lsdException w:name="toc 6" w:semiHidden="1" w:uiPriority="39" w:unhideWhenUsed="1"/>
+    <w:lsdException w:name="toc 7" w:semiHidden="1" w:uiPriority="39" w:unhideWhenUsed="1"/>
+    <w:lsdException w:name="toc 8" w:semiHidden="1" w:uiPriority="39" w:unhideWhenUsed="1"/>
+    <w:lsdException w:name="toc 9" w:semiHidden="1" w:uiPriority="39" w:unhideWhenUsed="1"/>
+    <w:lsdException w:name="Normal Indent" w:semiHidden="1" w:unhideWhenUsed="1"/>
+    <w:lsdException w:name="footnote text" w:semiHidden="1" w:unhideWhenUsed="1"/>
+    <w:lsdException w:name="annotation text" w:semiHidden="1" w:unhideWhenUsed="1"/>
+    <w:lsdException w:name="header" w:semiHidden="1" w:unhideWhenUsed="1"/>
+    <w:lsdException w:name="footer" w:semiHidden="1" w:unhideWhenUsed="1"/>
+    <w:lsdException w:name="index heading" w:semiHidden="1" w:unhideWhenUsed="1"/>
+    <w:lsdException w:name="caption" w:semiHidden="1" w:uiPriority="35" w:unhideWhenUsed="1" w:qFormat="1"/>
+    <w:lsdException w:name="table of figures" w:semiHidden="1" w:unhideWhenUsed="1"/>
+    <w:lsdException w:name="envelope address" w:semiHidden="1" w:unhideWhenUsed="1"/>
+    <w:lsdException w:name="envelope return" w:semiHidden="1" w:unhideWhenUsed="1"/>
+    <w:lsdException w:name="footnote reference" w:semiHidden="1" w:unhideWhenUsed="1"/>
+    <w:lsdException w:name="annotation reference" w:semiHidden="1" w:unhideWhenUsed="1"/>
+    <w:lsdException w:name="line number" w:semiHidden="1" w:unhideWhenUsed="1"/>
+    <w:lsdException w:name="page number" w:semiHidden="1" w:unhideWhenUsed="1"/>
+    <w:lsdException w:name="endnote reference" w:semiHidden="1" w:unhideWhenUsed="1"/>
+    <w:lsdException w:name="endnote text" w:semiHidden="1" w:unhideWhenUsed="1"/>
+    <w:lsdException w:name="table of authorities" w:semiHidden="1" w:unhideWhenUsed="1"/>
+    <w:lsdException w:name="macro" w:semiHidden="1" w:unhideWhenUsed="1"/>
+    <w:lsdException w:name="toa heading" w:semiHidden="1" w:unhideWhenUsed="1"/>
+    <w:lsdException w:name="List" w:semiHidden="1" w:unhideWhenUsed="1"/>
+    <w:lsdException w:name="List Bullet" w:semiHidden="1" w:unhideWhenUsed="1"/>
+    <w:lsdException w:name="List Number" w:semiHidden="1" w:unhideWhenUsed="1"/>
+    <w:lsdException w:name="List 2" w:semiHidden="1" w:unhideWhenUsed="1"/>
+    <w:lsdException w:name="List 3" w:semiHidden="1" w:unhideWhenUsed="1"/>
+    <w:lsdException w:name="List 4" w:semiHidden="1" w:unhideWhenUsed="1"/>
+    <w:lsdException w:name="List 5" w:semiHidden="1" w:unhideWhenUsed="1"/>
+    <w:lsdException w:name="List Bullet 2" w:semiHidden="1" w:unhideWhenUsed="1"/>
+    <w:lsdException w:name="List Bullet 3" w:semiHidden="1" w:unhideWhenUsed="1"/>
+    <w:lsdException w:name="List Bullet 4" w:semiHidden="1" w:unhideWhenUsed="1"/>
+    <w:lsdException w:name="List Bullet 5" w:semiHidden="1" w:unhideWhenUsed="1"/>
+    <w:lsdException w:name="List Number 2" w:semiHidden="1" w:unhideWhenUsed="1"/>
+    <w:lsdException w:name="List Number 3" w:semiHidden="1" w:unhideWhenUsed="1"/>
+    <w:lsdException w:name="List Number 4" w:semiHidden="1" w:unhideWhenUsed="1"/>
+    <w:lsdException w:name="List Number 5" w:semiHidden="1" w:unhideWhenUsed="1"/>
+    <w:lsdException w:name="Title" w:uiPriority="10" w:qFormat="1"/>
+    <w:lsdException w:name="Closing" w:semiHidden="1" w:unhideWhenUsed="1"/>
+    <w:lsdException w:name="Signature" w:semiHidden="1" w:unhideWhenUsed="1"/>
+    <w:lsdException w:name="Default Paragraph Font" w:semiHidden="1" w:uiPriority="1"/>
+    <w:lsdException w:name="Body Text" w:semiHidden="1" w:unhideWhenUsed="1"/>
+    <w:lsdException w:name="Body Text Indent" w:semiHidden="1" w:unhideWhenUsed="1"/>
+    <w:lsdException w:name="List Continue" w:semiHidden="1" w:unhideWhenUsed="1"/>
+    <w:lsdException w:name="List Continue 2" w:semiHidden="1" w:unhideWhenUsed="1"/>
+    <w:lsdException w:name="List Continue 3" w:semiHidden="1" w:unhideWhenUsed="1"/>
+    <w:lsdException w:name="List Continue 4" w:semiHidden="1" w:unhideWhenUsed="1"/>
+    <w:lsdException w:name="List Continue 5" w:semiHidden="1" w:unhideWhenUsed="1"/>
+    <w:lsdException w:name="Message Header" w:semiHidden="1" w:unhideWhenUsed="1"/>
+    <w:lsdException w:name="Subtitle" w:uiPriority="11" w:qFormat="1"/>
+    <w:lsdException w:name="Salutation" w:semiHidden="1" w:unhideWhenUsed="1"/>
+    <w:lsdException w:name="Date" w:semiHidden="1" w:unhideWhenUsed="1"/>
+    <w:lsdException w:name="Body Text First Indent" w:semiHidden="1" w:unhideWhenUsed="1"/>
+    <w:lsdException w:name="Body Text First Indent 2" w:semiHidden="1" w:unhideWhenUsed="1"/>
+    <w:lsdException w:name="Note Heading" w:semiHidden="1" w:unhideWhenUsed="1"/>
+    <w:lsdException w:name="Body Text 2" w:semiHidden="1" w:unhideWhenUsed="1"/>
+    <w:lsdException w:name="Body Text 3" w:semiHidden="1" w:unhideWhenUsed="1"/>
+    <w:lsdException w:name="Body Text Indent 2" w:semiHidden="1" w:unhideWhenUsed="1"/>
+    <w:lsdException w:name="Body Text Indent 3" w:semiHidden="1" w:unhideWhenUsed="1"/>
+    <w:lsdException w:name="Block Text" w:semiHidden="1" w:unhideWhenUsed="1"/>
+    <w:lsdException w:name="Hyperlink" w:semiHidden="1" w:unhideWhenUsed="1"/>
+    <w:lsdException w:name="FollowedHyperlink" w:semiHidden="1" w:unhideWhenUsed="1"/>
+    <w:lsdException w:name="Strong" w:uiPriority="22" w:qFormat="1"/>
+    <w:lsdException w:name="Emphasis" w:uiPriority="20" w:qFormat="1"/>
+    <w:lsdException w:name="Document Map" w:semiHidden="1" w:unhideWhenUsed="1"/>
+    <w:lsdException w:name="Plain Text" w:semiHidden="1" w:unhideWhenUsed="1"/>
+    <w:lsdException w:name="E-mail Signature" w:semiHidden="1" w:unhideWhenUsed="1"/>
+    <w:lsdException w:name="HTML Top of Form" w:semiHidden="1" w:unhideWhenUsed="1"/>
+    <w:lsdException w:name="HTML Bottom of Form" w:semiHidden="1" w:unhideWhenUsed="1"/>
+    <w:lsdException w:name="Normal (Web)" w:semiHidden="1" w:unhideWhenUsed="1"/>
+    <w:lsdException w:name="HTML Acronym" w:semiHidden="1" w:unhideWhenUsed="1"/>
+    <w:lsdException w:name="HTML Address" w:semiHidden="1" w:unhideWhenUsed="1"/>
+    <w:lsdException w:name="HTML Cite" w:semiHidden="1" w:unhideWhenUsed="1"/>
+    <w:lsdException w:name="HTML Code" w:semiHidden="1" w:unhideWhenUsed="1"/>
+    <w:lsdException w:name="HTML Definition" w:semiHidden="1" w:unhideWhenUsed="1"/>
+    <w:lsdException w:name="HTML Keyboard" w:semiHidden="1" w:unhideWhenUsed="1"/>
+    <w:lsdException w:name="HTML Preformatted" w:semiHidden="1" w:unhideWhenUsed="1"/>
+    <w:lsdException w:name="HTML Sample" w:semiHidden="1" w:unhideWhenUsed="1"/>
+    <w:lsdException w:name="HTML Typewriter" w:semiHidden="1" w:unhideWhenUsed="1"/>
+    <w:lsdException w:name="HTML Variable" w:semiHidden="1" w:unhideWhenUsed="1"/>
+    <w:lsdException w:name="Normal Table" w:semiHidden="1" w:unhideWhenUsed="1"/>
+    <w:lsdException w:name="annotation subject" w:semiHidden="1" w:unhideWhenUsed="1"/>
+    <w:lsdException w:name="No List" w:semiHidden="1" w:unhideWhenUsed="1"/>
+    <w:lsdException w:name="Outline List 1" w:semiHidden="1" w:unhideWhenUsed="1"/>
+    <w:lsdException w:name="Outline List 2" w:semiHidden="1" w:unhideWhenUsed="1"/>
+    <w:lsdException w:name="Outline List 3" w:semiHidden="1" w:unhideWhenUsed="1"/>
+    <w:lsdException w:name="Table Simple 1" w:semiHidden="1" w:unhideWhenUsed="1"/>
+    <w:lsdException w:name="Table Simple 2" w:semiHidden="1" w:unhideWhenUsed="1"/>
+    <w:lsdException w:name="Table Simple 3" w:semiHidden="1" w:unhideWhenUsed="1"/>
+    <w:lsdException w:name="Table Classic 1" w:semiHidden="1" w:unhideWhenUsed="1"/>
+    <w:lsdException w:name="Table Classic 2" w:semiHidden="1" w:unhideWhenUsed="1"/>
+    <w:lsdException w:name="Table Classic 3" w:semiHidden="1" w:unhideWhenUsed="1"/>
+    <w:lsdException w:name="Table Classic 4" w:semiHidden="1" w:unhideWhenUsed="1"/>
+    <w:lsdException w:name="Table Colorful 1" w:semiHidden="1" w:unhideWhenUsed="1"/>
+    <w:lsdException w:name="Table Colorful 2" w:semiHidden="1" w:unhideWhenUsed="1"/>
+    <w:lsdException w:name="Table Colorful 3" w:semiHidden="1" w:unhideWhenUsed="1"/>
+    <w:lsdException w:name="Table Columns 1" w:semiHidden="1" w:unhideWhenUsed="1"/>
+    <w:lsdException w:name="Table Columns 2" w:semiHidden="1" w:unhideWhenUsed="1"/>
+    <w:lsdException w:name="Table Columns 3" w:semiHidden="1" w:unhideWhenUsed="1"/>
+    <w:lsdException w:name="Table Columns 4" w:semiHidden="1" w:unhideWhenUsed="1"/>
+    <w:lsdException w:name="Table Columns 5" w:semiHidden="1" w:unhideWhenUsed="1"/>
+    <w:lsdException w:name="Table Grid 1" w:semiHidden="1" w:unhideWhenUsed="1"/>
+    <w:lsdException w:name="Table Grid 2" w:semiHidden="1" w:unhideWhenUsed="1"/>
+    <w:lsdException w:name="Table Grid 3" w:semiHidden="1" w:unhideWhenUsed="1"/>
+    <w:lsdException w:name="Table Grid 4" w:semiHidden="1" w:unhideWhenUsed="1"/>
+    <w:lsdException w:name="Table Grid 5" w:semiHidden="1" w:unhideWhenUsed="1"/>
+    <w:lsdException w:name="Table Grid 6" w:semiHidden="1" w:unhideWhenUsed="1"/>
+    <w:lsdException w:name="Table Grid 7" w:semiHidden="1" w:unhideWhenUsed="1"/>
+    <w:lsdException w:name="Table Grid 8" w:semiHidden="1" w:unhideWhenUsed="1"/>
+    <w:lsdException w:name="Table List 1" w:semiHidden="1" w:unhideWhenUsed="1"/>
+    <w:lsdException w:name="Table List 2" w:semiHidden="1" w:unhideWhenUsed="1"/>
+    <w:lsdException w:name="Table List 3" w:semiHidden="1" w:unhideWhenUsed="1"/>
+    <w:lsdException w:name="Table List 4" w:semiHidden="1" w:unhideWhenUsed="1"/>
+    <w:lsdException w:name="Table List 5" w:semiHidden="1" w:unhideWhenUsed="1"/>
+    <w:lsdException w:name="Table List 6" w:semiHidden="1" w:unhideWhenUsed="1"/>
+    <w:lsdException w:name="Table List 7" w:semiHidden="1" w:unhideWhenUsed="1"/>
+    <w:lsdException w:name="Table List 8" w:semiHidden="1" w:unhideWhenUsed="1"/>
+    <w:lsdException w:name="Table 3D effects 1" w:semiHidden="1" w:unhideWhenUsed="1"/>
+    <w:lsdException w:name="Table 3D effects 2" w:semiHidden="1" w:unhideWhenUsed="1"/>
+    <w:lsdException w:name="Table 3D effects 3" w:semiHidden="1" w:unhideWhenUsed="1"/>
+    <w:lsdException w:name="Table Contemporary" w:semiHidden="1" w:unhideWhenUsed="1"/>
+    <w:lsdException w:name="Table Elegant" w:semiHidden="1" w:unhideWhenUsed="1"/>
+    <w:lsdException w:name="Table Professional" w:semiHidden="1" w:unhideWhenUsed="1"/>
+    <w:lsdException w:name="Table Subtle 1" w:semiHidden="1" w:unhideWhenUsed="1"/>
+    <w:lsdException w:name="Table Subtle 2" w:semiHidden="1" w:unhideWhenUsed="1"/>
+    <w:lsdException w:name="Table Web 1" w:semiHidden="1" w:unhideWhenUsed="1"/>
+    <w:lsdException w:name="Table Web 2" w:semiHidden="1" w:unhideWhenUsed="1"/>
+    <w:lsdException w:name="Table Web 3" w:semiHidden="1" w:unhideWhenUsed="1"/>
+    <w:lsdException w:name="Balloon Text" w:semiHidden="1" w:unhideWhenUsed="1"/>
+    <w:lsdException w:name="Table Grid" w:uiPriority="59"/>
+    <w:lsdException w:name="Table Theme" w:semiHidden="1" w:unhideWhenUsed="1"/>
+    <w:lsdException w:name="Placeholder Text" w:semiHidden="1"/>
+    <w:lsdException w:name="No Spacing" w:uiPriority="1" w:qFormat="1"/>
+    <w:lsdException w:name="Light Shading" w:uiPriority="60"/>
+    <w:lsdException w:name="Light List" w:uiPriority="61"/>
+    <w:lsdException w:name="Light Grid" w:uiPriority="62"/>
+    <w:lsdException w:name="Medium Shading 1" w:uiPriority="63"/>
+    <w:lsdException w:name="Medium Shading 2" w:uiPriority="64"/>
+    <w:lsdException w:name="Medium List 1" w:uiPriority="65"/>
+    <w:lsdException w:name="Medium List 2" w:uiPriority="66"/>
+    <w:lsdException w:name="Medium Grid 1" w:uiPriority="67"/>
+    <w:lsdException w:name="Medium Grid 2" w:uiPriority="68"/>
+    <w:lsdException w:name="Medium Grid 3" w:uiPriority="69"/>
+    <w:lsdException w:name="Dark List" w:uiPriority="70"/>
+    <w:lsdException w:name="Colorful Shading" w:uiPriority="71"/>
+    <w:lsdException w:name="Colorful List" w:uiPriority="72"/>
+    <w:lsdException w:name="Colorful Grid" w:uiPriority="73"/>
+    <w:lsdException w:name="Light Shading Accent 1" w:uiPriority="60"/>
+    <w:lsdException w:name="Light List Accent 1" w:uiPriority="61"/>
+    <w:lsdException w:name="Light Grid Accent 1" w:uiPriority="62"/>
+    <w:lsdException w:name="Medium Shading 1 Accent 1" w:uiPriority="63"/>
+    <w:lsdException w:name="Medium Shading 2 Accent 1" w:uiPriority="64"/>
+    <w:lsdException w:name="Medium List 1 Accent 1" w:uiPriority="65"/>
+    <w:lsdException w:name="Revision" w:semiHidden="1"/>
+    <w:lsdException w:name="List Paragraph" w:uiPriority="34" w:qFormat="1"/>
+    <w:lsdException w:name="Quote" w:uiPriority="29" w:qFormat="1"/>
+    <w:lsdException w:name="Intense Quote" w:uiPriority="30" w:qFormat="1"/>
+    <w:lsdException w:name="Medium List 2 Accent 1" w:uiPriority="66"/>
+    <w:lsdException w:name="Medium Grid 1 Accent 1" w:uiPriority="67"/>
+    <w:lsdException w:name="Medium Grid 2 Accent 1" w:uiPriority="68"/>
+    <w:lsdException w:name="Medium Grid 3 Accent 1" w:uiPriority="69"/>
+    <w:lsdException w:name="Dark List Accent 1" w:uiPriority="70"/>
+    <w:lsdException w:name="Colorful Shading Accent 1" w:uiPriority="71"/>
+    <w:lsdException w:name="Colorful List Accent 1" w:uiPriority="72"/>
+    <w:lsdException w:name="Colorful Grid Accent 1" w:uiPriority="73"/>
+    <w:lsdException w:name="Light Shading Accent 2" w:uiPriority="60"/>
+    <w:lsdException w:name="Light List Accent 2" w:uiPriority="61"/>
+    <w:lsdException w:name="Light Grid Accent 2" w:uiPriority="62"/>
+    <w:lsdException w:name="Medium Shading 1 Accent 2" w:uiPriority="63"/>
+    <w:lsdException w:name="Medium Shading 2 Accent 2" w:uiPriority="64"/>
+    <w:lsdException w:name="Medium List 1 Accent 2" w:uiPriority="65"/>
+    <w:lsdException w:name="Medium List 2 Accent 2" w:uiPriority="66"/>
+    <w:lsdException w:name="Medium Grid 1 Accent 2" w:uiPriority="67"/>
+    <w:lsdException w:name="Medium Grid 2 Accent 2" w:uiPriority="68"/>
+    <w:lsdException w:name="Medium Grid 3 Accent 2" w:uiPriority="69"/>
+    <w:lsdException w:name="Dark List Accent 2" w:uiPriority="70"/>
+    <w:lsdException w:name="Colorful Shading Accent 2" w:uiPriority="71"/>
+    <w:lsdException w:name="Colorful List Accent 2" w:uiPriority="72"/>
+    <w:lsdException w:name="Colorful Grid Accent 2" w:uiPriority="73"/>
+    <w:lsdException w:name="Light Shading Accent 3" w:uiPriority="60"/>
+    <w:lsdException w:name="Light List Accent 3" w:uiPriority="61"/>
+    <w:lsdException w:name="Light Grid Accent 3" w:uiPriority="62"/>
+    <w:lsdException w:name="Medium Shading 1 Accent 3" w:uiPriority="63"/>
+    <w:lsdException w:name="Medium Shading 2 Accent 3" w:uiPriority="64"/>
+    <w:lsdException w:name="Medium List 1 Accent 3" w:uiPriority="65"/>
+    <w:lsdException w:name="Medium List 2 Accent 3" w:uiPriority="66"/>
+    <w:lsdException w:name="Medium Grid 1 Accent 3" w:uiPriority="67"/>
+    <w:lsdException w:name="Medium Grid 2 Accent 3" w:uiPriority="68"/>
+    <w:lsdException w:name="Medium Grid 3 Accent 3" w:uiPriority="69"/>
+    <w:lsdException w:name="Dark List Accent 3" w:uiPriority="70"/>
+    <w:lsdException w:name="Colorful Shading Accent 3" w:uiPriority="71"/>
+    <w:lsdException w:name="Colorful List Accent 3" w:uiPriority="72"/>
+    <w:lsdException w:name="Colorful Grid Accent 3" w:uiPriority="73"/>
+    <w:lsdException w:name="Light Shading Accent 4" w:uiPriority="60"/>
+    <w:lsdException w:name="Light List Accent 4" w:uiPriority="61"/>
+    <w:lsdException w:name="Light Grid Accent 4" w:uiPriority="62"/>
+    <w:lsdException w:name="Medium Shading 1 Accent 4" w:uiPriority="63"/>
+    <w:lsdException w:name="Medium Shading 2 Accent 4" w:uiPriority="64"/>
+    <w:lsdException w:name="Medium List 1 Accent 4" w:uiPriority="65"/>
+    <w:lsdException w:name="Medium List 2 Accent 4" w:uiPriority="66"/>
+    <w:lsdException w:name="Medium Grid 1 Accent 4" w:uiPriority="67"/>
+    <w:lsdException w:name="Medium Grid 2 Accent 4" w:uiPriority="68"/>
+    <w:lsdException w:name="Medium Grid 3 Accent 4" w:uiPriority="69"/>
+    <w:lsdException w:name="Dark List Accent 4" w:uiPriority="70"/>
+    <w:lsdException w:name="Colorful Shading Accent 4" w:uiPriority="71"/>
+    <w:lsdException w:name="Colorful List Accent 4" w:uiPriority="72"/>
+    <w:lsdException w:name="Colorful Grid Accent 4" w:uiPriority="73"/>
+    <w:lsdException w:name="Light Shading Accent 5" w:uiPriority="60"/>
+    <w:lsdException w:name="Light List Accent 5" w:uiPriority="61"/>
+    <w:lsdException w:name="Light Grid Accent 5" w:uiPriority="62"/>
+    <w:lsdException w:name="Medium Shading 1 Accent 5" w:uiPriority="63"/>
+    <w:lsdException w:name="Medium Shading 2 Accent 5" w:uiPriority="64"/>
+    <w:lsdException w:name="Medium List 1 Accent 5" w:uiPriority="65"/>
+    <w:lsdException w:name="Medium List 2 Accent 5" w:uiPriority="66"/>
+    <w:lsdException w:name="Medium Grid 1 Accent 5" w:uiPriority="67"/>
+    <w:lsdException w:name="Medium Grid 2 Accent 5" w:uiPriority="68"/>
+    <w:lsdException w:name="Medium Grid 3 Accent 5" w:uiPriority="69"/>
+    <w:lsdException w:name="Dark List Accent 5" w:uiPriority="70"/>
+    <w:lsdException w:name="Colorful Shading Accent 5" w:uiPriority="71"/>
+    <w:lsdException w:name="Colorful List Accent 5" w:uiPriority="72"/>
+    <w:lsdException w:name="Colorful Grid Accent 5" w:uiPriority="73"/>
+    <w:lsdException w:name="Light Shading Accent 6" w:uiPriority="60"/>
+    <w:lsdException w:name="Light List Accent 6" w:uiPriority="61"/>
+    <w:lsdException w:name="Light Grid Accent 6" w:uiPriority="62"/>
+    <w:lsdException w:name="Medium Shading 1 Accent 6" w:uiPriority="63"/>
+    <w:lsdException w:name="Medium Shading 2 Accent 6" w:uiPriority="64"/>
+    <w:lsdException w:name="Medium List 1 Accent 6" w:uiPriority="65"/>
+    <w:lsdException w:name="Medium List 2 Accent 6" w:uiPriority="66"/>
+    <w:lsdException w:name="Medium Grid 1 Accent 6" w:uiPriority="67"/>
+    <w:lsdException w:name="Medium Grid 2 Accent 6" w:uiPriority="68"/>
+    <w:lsdException w:name="Medium Grid 3 Accent 6" w:uiPriority="69"/>
+    <w:lsdException w:name="Dark List Accent 6" w:uiPriority="70"/>
+    <w:lsdException w:name="Colorful Shading Accent 6" w:uiPriority="71"/>
+    <w:lsdException w:name="Colorful List Accent 6" w:uiPriority="72"/>
+    <w:lsdException w:name="Colorful Grid Accent 6" w:uiPriority="73"/>
+    <w:lsdException w:name="Subtle Emphasis" w:uiPriority="19" w:qFormat="1"/>
+    <w:lsdException w:name="Intense Emphasis" w:uiPriority="21" w:qFormat="1"/>
+    <w:lsdException w:name="Subtle Reference" w:uiPriority="31" w:qFormat="1"/>
+    <w:lsdException w:name="Intense Reference" w:uiPriority="32" w:qFormat="1"/>
+    <w:lsdException w:name="Book Title" w:uiPriority="33" w:qFormat="1"/>
+    <w:lsdException w:name="Bibliography" w:semiHidden="1" w:uiPriority="37" w:unhideWhenUsed="1"/>
+    <w:lsdException w:name="TOC Heading" w:semiHidden="1" w:uiPriority="39" w:unhideWhenUsed="1" w:qFormat="1"/>
+    <w:lsdException w:name="Plain Table 1" w:uiPriority="41"/>
+    <w:lsdException w:name="Plain Table 2" w:uiPriority="42"/>
+    <w:lsdException w:name="Plain Table 3" w:uiPriority="43"/>
+    <w:lsdException w:name="Plain Table 4" w:uiPriority="44"/>
+    <w:lsdException w:name="Plain Table 5" w:uiPriority="45"/>
+    <w:lsdException w:name="Grid Table Light" w:uiPriority="40"/>
+    <w:lsdException w:name="Grid Table 1 Light" w:uiPriority="46"/>
+    <w:lsdException w:name="Grid Table 2" w:uiPriority="47"/>
+    <w:lsdException w:name="Grid Table 3" w:uiPriority="48"/>
+    <w:lsdException w:name="Grid Table 4" w:uiPriority="49"/>
+    <w:lsdException w:name="Grid Table 5 Dark" w:uiPriority="50"/>
+    <w:lsdException w:name="Grid Table 6 Colorful" w:uiPriority="51"/>
+    <w:lsdException w:name="Grid Table 7 Colorful" w:uiPriority="52"/>
+    <w:lsdException w:name="Grid Table 1 Light Accent 1" w:uiPriority="46"/>
+    <w:lsdException w:name="Grid Table 2 Accent 1" w:uiPriority="47"/>
+    <w:lsdException w:name="Grid Table 3 Accent 1" w:uiPriority="48"/>
+    <w:lsdException w:name="Grid Table 4 Accent 1" w:uiPriority="49"/>
+    <w:lsdException w:name="Grid Table 5 Dark Accent 1" w:uiPriority="50"/>
+    <w:lsdException w:name="Grid Table 6 Colorful Accent 1" w:uiPriority="51"/>
+    <w:lsdException w:name="Grid Table 7 Colorful Accent 1" w:uiPriority="52"/>
+    <w:lsdException w:name="Grid Table 1 Light Accent 2" w:uiPriority="46"/>
+    <w:lsdException w:name="Grid Table 2 Accent 2" w:uiPriority="47"/>
+    <w:lsdException w:name="Grid Table 3 Accent 2" w:uiPriority="48"/>
+    <w:lsdException w:name="Grid Table 4 Accent 2" w:uiPriority="49"/>
+    <w:lsdException w:name="Grid Table 5 Dark Accent 2" w:uiPriority="50"/>
+    <w:lsdException w:name="Grid Table 6 Colorful Accent 2" w:uiPriority="51"/>
+    <w:lsdException w:name="Grid Table 7 Colorful Accent 2" w:uiPriority="52"/>
+    <w:lsdException w:name="Grid Table 1 Light Accent 3" w:uiPriority="46"/>
+    <w:lsdException w:name="Grid Table 2 Accent 3" w:uiPriority="47"/>
+    <w:lsdException w:name="Grid Table 3 Accent 3" w:uiPriority="48"/>
+    <w:lsdException w:name="Grid Table 4 Accent 3" w:uiPriority="49"/>
+    <w:lsdException w:name="Grid Table 5 Dark Accent 3" w:uiPriority="50"/>
+    <w:lsdException w:name="Grid Table 6 Colorful Accent 3" w:uiPriority="51"/>
+    <w:lsdException w:name="Grid Table 7 Colorful Accent 3" w:uiPriority="52"/>
+    <w:lsdException w:name="Grid Table 1 Light Accent 4" w:uiPriority="46"/>
+    <w:lsdException w:name="Grid Table 2 Accent 4" w:uiPriority="47"/>
+    <w:lsdException w:name="Grid Table 3 Accent 4" w:uiPriority="48"/>
+    <w:lsdException w:name="Grid Table 4 Accent 4" w:uiPriority="49"/>
+    <w:lsdException w:name="Grid Table 5 Dark Accent 4" w:uiPriority="50"/>
+    <w:lsdException w:name="Grid Table 6 Colorful Accent 4" w:uiPriority="51"/>
+    <w:lsdException w:name="Grid Table 7 Colorful Accent 4" w:uiPriority="52"/>
+    <w:lsdException w:name="Grid Table 1 Light Accent 5" w:uiPriority="46"/>
+    <w:lsdException w:name="Grid Table 2 Accent 5" w:uiPriority="47"/>
+    <w:lsdException w:name="Grid Table 3 Accent 5" w:uiPriority="48"/>
+    <w:lsdException w:name="Grid Table 4 Accent 5" w:uiPriority="49"/>
+    <w:lsdException w:name="Grid Table 5 Dark Accent 5" w:uiPriority="50"/>
+    <w:lsdException w:name="Grid Table 6 Colorful Accent 5" w:uiPriority="51"/>
+    <w:lsdException w:name="Grid Table 7 Colorful Accent 5" w:uiPriority="52"/>
+    <w:lsdException w:name="Grid Table 1 Light Accent 6" w:uiPriority="46"/>
+    <w:lsdException w:name="Grid Table 2 Accent 6" w:uiPriority="47"/>
+    <w:lsdException w:name="Grid Table 3 Accent 6" w:uiPriority="48"/>
+    <w:lsdException w:name="Grid Table 4 Accent 6" w:uiPriority="49"/>
+    <w:lsdException w:name="Grid Table 5 Dark Accent 6" w:uiPriority="50"/>
+    <w:lsdException w:name="Grid Table 6 Colorful Accent 6" w:uiPriority="51"/>
+    <w:lsdException w:name="Grid Table 7 Colorful Accent 6" w:uiPriority="52"/>
+    <w:lsdException w:name="List Table 1 Light" w:uiPriority="46"/>
+    <w:lsdException w:name="List Table 2" w:uiPriority="47"/>
+    <w:lsdException w:name="List Table 3" w:uiPriority="48"/>
+    <w:lsdException w:name="List Table 4" w:uiPriority="49"/>
+    <w:lsdException w:name="List Table 5 Dark" w:uiPriority="50"/>
+    <w:lsdException w:name="List Table 6 Colorful" w:uiPriority="51"/>
+    <w:lsdException w:name="List Table 7 Colorful" w:uiPriority="52"/>
+    <w:lsdException w:name="List Table 1 Light Accent 1" w:uiPriority="46"/>
+    <w:lsdException w:name="List Table 2 Accent 1" w:uiPriority="47"/>
+    <w:lsdException w:name="List Table 3 Accent 1" w:uiPriority="48"/>
+    <w:lsdException w:name="List Table 4 Accent 1" w:uiPriority="49"/>
+    <w:lsdException w:name="List Table 5 Dark Accent 1" w:uiPriority="50"/>
+    <w:lsdException w:name="List Table 6 Colorful Accent 1" w:uiPriority="51"/>
+    <w:lsdException w:name="List Table 7 Colorful Accent 1" w:uiPriority="52"/>
+    <w:lsdException w:name="List Table 1 Light Accent 2" w:uiPriority="46"/>
+    <w:lsdException w:name="List Table 2 Accent 2" w:uiPriority="47"/>
+    <w:lsdException w:name="List Table 3 Accent 2" w:uiPriority="48"/>
+    <w:lsdException w:name="List Table 4 Accent 2" w:uiPriority="49"/>
+    <w:lsdException w:name="List Table 5 Dark Accent 2" w:uiPriority="50"/>
+    <w:lsdException w:name="List Table 6 Colorful Accent 2" w:uiPriority="51"/>
+    <w:lsdException w:name="List Table 7 Colorful Accent 2" w:uiPriority="52"/>
+    <w:lsdException w:name="List Table 1 Light Accent 3" w:uiPriority="46"/>
+    <w:lsdException w:name="List Table 2 Accent 3" w:uiPriority="47"/>
+    <w:lsdException w:name="List Table 3 Accent 3" w:uiPriority="48"/>
+    <w:lsdException w:name="List Table 4 Accent 3" w:uiPriority="49"/>
+    <w:lsdException w:name="List Table 5 Dark Accent 3" w:uiPriority="50"/>
+    <w:lsdException w:name="List Table 6 Colorful Accent 3" w:uiPriority="51"/>
+    <w:lsdException w:name="List Table 7 Colorful Accent 3" w:uiPriority="52"/>
+    <w:lsdException w:name="List Table 1 Light Accent 4" w:uiPriority="46"/>
+    <w:lsdException w:name="List Table 2 Accent 4" w:uiPriority="47"/>
+    <w:lsdException w:name="List Table 3 Accent 4" w:uiPriority="48"/>
+    <w:lsdException w:name="List Table 4 Accent 4" w:uiPriority="49"/>
+    <w:lsdException w:name="List Table 5 Dark Accent 4" w:uiPriority="50"/>
+    <w:lsdException w:name="List Table 6 Colorful Accent 4" w:uiPriority="51"/>
+    <w:lsdException w:name="List Table 7 Colorful Accent 4" w:uiPriority="52"/>
+    <w:lsdException w:name="List Table 1 Light Accent 5" w:uiPriority="46"/>
+    <w:lsdException w:name="List Table 2 Accent 5" w:uiPriority="47"/>
+    <w:lsdException w:name="List Table 3 Accent 5" w:uiPriority="48"/>
+    <w:lsdException w:name="List Table 4 Accent 5" w:uiPriority="49"/>
+    <w:lsdException w:name="List Table 5 Dark Accent 5" w:uiPriority="50"/>
+    <w:lsdException w:name="List Table 6 Colorful Accent 5" w:uiPriority="51"/>
+    <w:lsdException w:name="List Table 7 Colorful Accent 5" w:uiPriority="52"/>
+    <w:lsdException w:name="List Table 1 Light Accent 6" w:uiPriority="46"/>
+    <w:lsdException w:name="List Table 2 Accent 6" w:uiPriority="47"/>
+    <w:lsdException w:name="List Table 3 Accent 6" w:uiPriority="48"/>
+    <w:lsdException w:name="List Table 4 Accent 6" w:uiPriority="49"/>
+    <w:lsdException w:name="List Table 5 Dark Accent 6" w:uiPriority="50"/>
+    <w:lsdException w:name="List Table 6 Colorful Accent 6" w:uiPriority="51"/>
+    <w:lsdException w:name="List Table 7 Colorful Accent 6" w:uiPriority="52"/>
   </w:latentStyles>
   <w:style w:type="paragraph" w:default="1" w:styleId="Normal">
     <w:name w:val="Normal"/>
@@ -3416,195 +4512,60 @@
     <w:semiHidden/>
     <w:unhideWhenUsed/>
   </w:style>
-</w:styles>
-</file>
-
-<file path=word/stylesWithEffects.xml><?xml version="1.0" encoding="utf-8"?>
-<w:styles xmlns:wpc="http://schemas.microsoft.com/office/word/2010/wordprocessingCanvas" xmlns:mc="http://schemas.openxmlformats.org/markup-compatibility/2006" xmlns:o="urn:schemas-microsoft-com:office:office" xmlns:r="http://schemas.openxmlformats.org/officeDocument/2006/relationships" xmlns:m="http://schemas.openxmlformats.org/officeDocument/2006/math" xmlns:v="urn:schemas-microsoft-com:vml" xmlns:wp14="http://schemas.microsoft.com/office/word/2010/wordprocessingDrawing" xmlns:wp="http://schemas.openxmlformats.org/drawingml/2006/wordprocessingDrawing" xmlns:w10="urn:schemas-microsoft-com:office:word" xmlns:w="http://schemas.openxmlformats.org/wordprocessingml/2006/main" xmlns:w14="http://schemas.microsoft.com/office/word/2010/wordml" xmlns:wpg="http://schemas.microsoft.com/office/word/2010/wordprocessingGroup" xmlns:wpi="http://schemas.microsoft.com/office/word/2010/wordprocessingInk" xmlns:wne="http://schemas.microsoft.com/office/word/2006/wordml" xmlns:wps="http://schemas.microsoft.com/office/word/2010/wordprocessingShape" mc:Ignorable="w14 wp14">
-  <w:docDefaults>
-    <w:rPrDefault>
-      <w:rPr>
-        <w:rFonts w:asciiTheme="minorHAnsi" w:eastAsiaTheme="minorEastAsia" w:hAnsiTheme="minorHAnsi" w:cstheme="minorBidi"/>
-        <w:sz w:val="22"/>
-        <w:szCs w:val="22"/>
-        <w:lang w:val="en-US" w:eastAsia="en-US" w:bidi="ar-SA"/>
-      </w:rPr>
-    </w:rPrDefault>
-    <w:pPrDefault>
-      <w:pPr>
-        <w:spacing w:after="200" w:line="276" w:lineRule="auto"/>
-      </w:pPr>
-    </w:pPrDefault>
-  </w:docDefaults>
-  <w:latentStyles w:defLockedState="0" w:defUIPriority="99" w:defSemiHidden="1" w:defUnhideWhenUsed="1" w:defQFormat="0" w:count="267">
-    <w:lsdException w:name="Normal" w:semiHidden="0" w:uiPriority="0" w:unhideWhenUsed="0" w:qFormat="1"/>
-    <w:lsdException w:name="heading 1" w:semiHidden="0" w:uiPriority="9" w:unhideWhenUsed="0" w:qFormat="1"/>
-    <w:lsdException w:name="heading 2" w:uiPriority="9" w:qFormat="1"/>
-    <w:lsdException w:name="heading 3" w:uiPriority="9" w:qFormat="1"/>
-    <w:lsdException w:name="heading 4" w:uiPriority="9" w:qFormat="1"/>
-    <w:lsdException w:name="heading 5" w:uiPriority="9" w:qFormat="1"/>
-    <w:lsdException w:name="heading 6" w:uiPriority="9" w:qFormat="1"/>
-    <w:lsdException w:name="heading 7" w:uiPriority="9" w:qFormat="1"/>
-    <w:lsdException w:name="heading 8" w:uiPriority="9" w:qFormat="1"/>
-    <w:lsdException w:name="heading 9" w:uiPriority="9" w:qFormat="1"/>
-    <w:lsdException w:name="toc 1" w:uiPriority="39"/>
-    <w:lsdException w:name="toc 2" w:uiPriority="39"/>
-    <w:lsdException w:name="toc 3" w:uiPriority="39"/>
-    <w:lsdException w:name="toc 4" w:uiPriority="39"/>
-    <w:lsdException w:name="toc 5" w:uiPriority="39"/>
-    <w:lsdException w:name="toc 6" w:uiPriority="39"/>
-    <w:lsdException w:name="toc 7" w:uiPriority="39"/>
-    <w:lsdException w:name="toc 8" w:uiPriority="39"/>
-    <w:lsdException w:name="toc 9" w:uiPriority="39"/>
-    <w:lsdException w:name="caption" w:uiPriority="35" w:qFormat="1"/>
-    <w:lsdException w:name="Title" w:semiHidden="0" w:uiPriority="10" w:unhideWhenUsed="0" w:qFormat="1"/>
-    <w:lsdException w:name="Default Paragraph Font" w:uiPriority="1" w:unhideWhenUsed="0"/>
-    <w:lsdException w:name="Subtitle" w:semiHidden="0" w:uiPriority="11" w:unhideWhenUsed="0" w:qFormat="1"/>
-    <w:lsdException w:name="Strong" w:semiHidden="0" w:uiPriority="22" w:unhideWhenUsed="0" w:qFormat="1"/>
-    <w:lsdException w:name="Emphasis" w:semiHidden="0" w:uiPriority="20" w:unhideWhenUsed="0" w:qFormat="1"/>
-    <w:lsdException w:name="Table Grid" w:semiHidden="0" w:uiPriority="59" w:unhideWhenUsed="0"/>
-    <w:lsdException w:name="Placeholder Text" w:unhideWhenUsed="0"/>
-    <w:lsdException w:name="No Spacing" w:semiHidden="0" w:uiPriority="1" w:unhideWhenUsed="0" w:qFormat="1"/>
-    <w:lsdException w:name="Light Shading" w:semiHidden="0" w:uiPriority="60" w:unhideWhenUsed="0"/>
-    <w:lsdException w:name="Light List" w:semiHidden="0" w:uiPriority="61" w:unhideWhenUsed="0"/>
-    <w:lsdException w:name="Light Grid" w:semiHidden="0" w:uiPriority="62" w:unhideWhenUsed="0"/>
-    <w:lsdException w:name="Medium Shading 1" w:semiHidden="0" w:uiPriority="63" w:unhideWhenUsed="0"/>
-    <w:lsdException w:name="Medium Shading 2" w:semiHidden="0" w:uiPriority="64" w:unhideWhenUsed="0"/>
-    <w:lsdException w:name="Medium List 1" w:semiHidden="0" w:uiPriority="65" w:unhideWhenUsed="0"/>
-    <w:lsdException w:name="Medium List 2" w:semiHidden="0" w:uiPriority="66" w:unhideWhenUsed="0"/>
-    <w:lsdException w:name="Medium Grid 1" w:semiHidden="0" w:uiPriority="67" w:unhideWhenUsed="0"/>
-    <w:lsdException w:name="Medium Grid 2" w:semiHidden="0" w:uiPriority="68" w:unhideWhenUsed="0"/>
-    <w:lsdException w:name="Medium Grid 3" w:semiHidden="0" w:uiPriority="69" w:unhideWhenUsed="0"/>
-    <w:lsdException w:name="Dark List" w:semiHidden="0" w:uiPriority="70" w:unhideWhenUsed="0"/>
-    <w:lsdException w:name="Colorful Shading" w:semiHidden="0" w:uiPriority="71" w:unhideWhenUsed="0"/>
-    <w:lsdException w:name="Colorful List" w:semiHidden="0" w:uiPriority="72" w:unhideWhenUsed="0"/>
-    <w:lsdException w:name="Colorful Grid" w:semiHidden="0" w:uiPriority="73" w:unhideWhenUsed="0"/>
-    <w:lsdException w:name="Light Shading Accent 1" w:semiHidden="0" w:uiPriority="60" w:unhideWhenUsed="0"/>
-    <w:lsdException w:name="Light List Accent 1" w:semiHidden="0" w:uiPriority="61" w:unhideWhenUsed="0"/>
-    <w:lsdException w:name="Light Grid Accent 1" w:semiHidden="0" w:uiPriority="62" w:unhideWhenUsed="0"/>
-    <w:lsdException w:name="Medium Shading 1 Accent 1" w:semiHidden="0" w:uiPriority="63" w:unhideWhenUsed="0"/>
-    <w:lsdException w:name="Medium Shading 2 Accent 1" w:semiHidden="0" w:uiPriority="64" w:unhideWhenUsed="0"/>
-    <w:lsdException w:name="Medium List 1 Accent 1" w:semiHidden="0" w:uiPriority="65" w:unhideWhenUsed="0"/>
-    <w:lsdException w:name="Revision" w:unhideWhenUsed="0"/>
-    <w:lsdException w:name="List Paragraph" w:semiHidden="0" w:uiPriority="34" w:unhideWhenUsed="0" w:qFormat="1"/>
-    <w:lsdException w:name="Quote" w:semiHidden="0" w:uiPriority="29" w:unhideWhenUsed="0" w:qFormat="1"/>
-    <w:lsdException w:name="Intense Quote" w:semiHidden="0" w:uiPriority="30" w:unhideWhenUsed="0" w:qFormat="1"/>
-    <w:lsdException w:name="Medium List 2 Accent 1" w:semiHidden="0" w:uiPriority="66" w:unhideWhenUsed="0"/>
-    <w:lsdException w:name="Medium Grid 1 Accent 1" w:semiHidden="0" w:uiPriority="67" w:unhideWhenUsed="0"/>
-    <w:lsdException w:name="Medium Grid 2 Accent 1" w:semiHidden="0" w:uiPriority="68" w:unhideWhenUsed="0"/>
-    <w:lsdException w:name="Medium Grid 3 Accent 1" w:semiHidden="0" w:uiPriority="69" w:unhideWhenUsed="0"/>
-    <w:lsdException w:name="Dark List Accent 1" w:semiHidden="0" w:uiPriority="70" w:unhideWhenUsed="0"/>
-    <w:lsdException w:name="Colorful Shading Accent 1" w:semiHidden="0" w:uiPriority="71" w:unhideWhenUsed="0"/>
-    <w:lsdException w:name="Colorful List Accent 1" w:semiHidden="0" w:uiPriority="72" w:unhideWhenUsed="0"/>
-    <w:lsdException w:name="Colorful Grid Accent 1" w:semiHidden="0" w:uiPriority="73" w:unhideWhenUsed="0"/>
-    <w:lsdException w:name="Light Shading Accent 2" w:semiHidden="0" w:uiPriority="60" w:unhideWhenUsed="0"/>
-    <w:lsdException w:name="Light List Accent 2" w:semiHidden="0" w:uiPriority="61" w:unhideWhenUsed="0"/>
-    <w:lsdException w:name="Light Grid Accent 2" w:semiHidden="0" w:uiPriority="62" w:unhideWhenUsed="0"/>
-    <w:lsdException w:name="Medium Shading 1 Accent 2" w:semiHidden="0" w:uiPriority="63" w:unhideWhenUsed="0"/>
-    <w:lsdException w:name="Medium Shading 2 Accent 2" w:semiHidden="0" w:uiPriority="64" w:unhideWhenUsed="0"/>
-    <w:lsdException w:name="Medium List 1 Accent 2" w:semiHidden="0" w:uiPriority="65" w:unhideWhenUsed="0"/>
-    <w:lsdException w:name="Medium List 2 Accent 2" w:semiHidden="0" w:uiPriority="66" w:unhideWhenUsed="0"/>
-    <w:lsdException w:name="Medium Grid 1 Accent 2" w:semiHidden="0" w:uiPriority="67" w:unhideWhenUsed="0"/>
-    <w:lsdException w:name="Medium Grid 2 Accent 2" w:semiHidden="0" w:uiPriority="68" w:unhideWhenUsed="0"/>
-    <w:lsdException w:name="Medium Grid 3 Accent 2" w:semiHidden="0" w:uiPriority="69" w:unhideWhenUsed="0"/>
-    <w:lsdException w:name="Dark List Accent 2" w:semiHidden="0" w:uiPriority="70" w:unhideWhenUsed="0"/>
-    <w:lsdException w:name="Colorful Shading Accent 2" w:semiHidden="0" w:uiPriority="71" w:unhideWhenUsed="0"/>
-    <w:lsdException w:name="Colorful List Accent 2" w:semiHidden="0" w:uiPriority="72" w:unhideWhenUsed="0"/>
-    <w:lsdException w:name="Colorful Grid Accent 2" w:semiHidden="0" w:uiPriority="73" w:unhideWhenUsed="0"/>
-    <w:lsdException w:name="Light Shading Accent 3" w:semiHidden="0" w:uiPriority="60" w:unhideWhenUsed="0"/>
-    <w:lsdException w:name="Light List Accent 3" w:semiHidden="0" w:uiPriority="61" w:unhideWhenUsed="0"/>
-    <w:lsdException w:name="Light Grid Accent 3" w:semiHidden="0" w:uiPriority="62" w:unhideWhenUsed="0"/>
-    <w:lsdException w:name="Medium Shading 1 Accent 3" w:semiHidden="0" w:uiPriority="63" w:unhideWhenUsed="0"/>
-    <w:lsdException w:name="Medium Shading 2 Accent 3" w:semiHidden="0" w:uiPriority="64" w:unhideWhenUsed="0"/>
-    <w:lsdException w:name="Medium List 1 Accent 3" w:semiHidden="0" w:uiPriority="65" w:unhideWhenUsed="0"/>
-    <w:lsdException w:name="Medium List 2 Accent 3" w:semiHidden="0" w:uiPriority="66" w:unhideWhenUsed="0"/>
-    <w:lsdException w:name="Medium Grid 1 Accent 3" w:semiHidden="0" w:uiPriority="67" w:unhideWhenUsed="0"/>
-    <w:lsdException w:name="Medium Grid 2 Accent 3" w:semiHidden="0" w:uiPriority="68" w:unhideWhenUsed="0"/>
-    <w:lsdException w:name="Medium Grid 3 Accent 3" w:semiHidden="0" w:uiPriority="69" w:unhideWhenUsed="0"/>
-    <w:lsdException w:name="Dark List Accent 3" w:semiHidden="0" w:uiPriority="70" w:unhideWhenUsed="0"/>
-    <w:lsdException w:name="Colorful Shading Accent 3" w:semiHidden="0" w:uiPriority="71" w:unhideWhenUsed="0"/>
-    <w:lsdException w:name="Colorful List Accent 3" w:semiHidden="0" w:uiPriority="72" w:unhideWhenUsed="0"/>
-    <w:lsdException w:name="Colorful Grid Accent 3" w:semiHidden="0" w:uiPriority="73" w:unhideWhenUsed="0"/>
-    <w:lsdException w:name="Light Shading Accent 4" w:semiHidden="0" w:uiPriority="60" w:unhideWhenUsed="0"/>
-    <w:lsdException w:name="Light List Accent 4" w:semiHidden="0" w:uiPriority="61" w:unhideWhenUsed="0"/>
-    <w:lsdException w:name="Light Grid Accent 4" w:semiHidden="0" w:uiPriority="62" w:unhideWhenUsed="0"/>
-    <w:lsdException w:name="Medium Shading 1 Accent 4" w:semiHidden="0" w:uiPriority="63" w:unhideWhenUsed="0"/>
-    <w:lsdException w:name="Medium Shading 2 Accent 4" w:semiHidden="0" w:uiPriority="64" w:unhideWhenUsed="0"/>
-    <w:lsdException w:name="Medium List 1 Accent 4" w:semiHidden="0" w:uiPriority="65" w:unhideWhenUsed="0"/>
-    <w:lsdException w:name="Medium List 2 Accent 4" w:semiHidden="0" w:uiPriority="66" w:unhideWhenUsed="0"/>
-    <w:lsdException w:name="Medium Grid 1 Accent 4" w:semiHidden="0" w:uiPriority="67" w:unhideWhenUsed="0"/>
-    <w:lsdException w:name="Medium Grid 2 Accent 4" w:semiHidden="0" w:uiPriority="68" w:unhideWhenUsed="0"/>
-    <w:lsdException w:name="Medium Grid 3 Accent 4" w:semiHidden="0" w:uiPriority="69" w:unhideWhenUsed="0"/>
-    <w:lsdException w:name="Dark List Accent 4" w:semiHidden="0" w:uiPriority="70" w:unhideWhenUsed="0"/>
-    <w:lsdException w:name="Colorful Shading Accent 4" w:semiHidden="0" w:uiPriority="71" w:unhideWhenUsed="0"/>
-    <w:lsdException w:name="Colorful List Accent 4" w:semiHidden="0" w:uiPriority="72" w:unhideWhenUsed="0"/>
-    <w:lsdException w:name="Colorful Grid Accent 4" w:semiHidden="0" w:uiPriority="73" w:unhideWhenUsed="0"/>
-    <w:lsdException w:name="Light Shading Accent 5" w:semiHidden="0" w:uiPriority="60" w:unhideWhenUsed="0"/>
-    <w:lsdException w:name="Light List Accent 5" w:semiHidden="0" w:uiPriority="61" w:unhideWhenUsed="0"/>
-    <w:lsdException w:name="Light Grid Accent 5" w:semiHidden="0" w:uiPriority="62" w:unhideWhenUsed="0"/>
-    <w:lsdException w:name="Medium Shading 1 Accent 5" w:semiHidden="0" w:uiPriority="63" w:unhideWhenUsed="0"/>
-    <w:lsdException w:name="Medium Shading 2 Accent 5" w:semiHidden="0" w:uiPriority="64" w:unhideWhenUsed="0"/>
-    <w:lsdException w:name="Medium List 1 Accent 5" w:semiHidden="0" w:uiPriority="65" w:unhideWhenUsed="0"/>
-    <w:lsdException w:name="Medium List 2 Accent 5" w:semiHidden="0" w:uiPriority="66" w:unhideWhenUsed="0"/>
-    <w:lsdException w:name="Medium Grid 1 Accent 5" w:semiHidden="0" w:uiPriority="67" w:unhideWhenUsed="0"/>
-    <w:lsdException w:name="Medium Grid 2 Accent 5" w:semiHidden="0" w:uiPriority="68" w:unhideWhenUsed="0"/>
-    <w:lsdException w:name="Medium Grid 3 Accent 5" w:semiHidden="0" w:uiPriority="69" w:unhideWhenUsed="0"/>
-    <w:lsdException w:name="Dark List Accent 5" w:semiHidden="0" w:uiPriority="70" w:unhideWhenUsed="0"/>
-    <w:lsdException w:name="Colorful Shading Accent 5" w:semiHidden="0" w:uiPriority="71" w:unhideWhenUsed="0"/>
-    <w:lsdException w:name="Colorful List Accent 5" w:semiHidden="0" w:uiPriority="72" w:unhideWhenUsed="0"/>
-    <w:lsdException w:name="Colorful Grid Accent 5" w:semiHidden="0" w:uiPriority="73" w:unhideWhenUsed="0"/>
-    <w:lsdException w:name="Light Shading Accent 6" w:semiHidden="0" w:uiPriority="60" w:unhideWhenUsed="0"/>
-    <w:lsdException w:name="Light List Accent 6" w:semiHidden="0" w:uiPriority="61" w:unhideWhenUsed="0"/>
-    <w:lsdException w:name="Light Grid Accent 6" w:semiHidden="0" w:uiPriority="62" w:unhideWhenUsed="0"/>
-    <w:lsdException w:name="Medium Shading 1 Accent 6" w:semiHidden="0" w:uiPriority="63" w:unhideWhenUsed="0"/>
-    <w:lsdException w:name="Medium Shading 2 Accent 6" w:semiHidden="0" w:uiPriority="64" w:unhideWhenUsed="0"/>
-    <w:lsdException w:name="Medium List 1 Accent 6" w:semiHidden="0" w:uiPriority="65" w:unhideWhenUsed="0"/>
-    <w:lsdException w:name="Medium List 2 Accent 6" w:semiHidden="0" w:uiPriority="66" w:unhideWhenUsed="0"/>
-    <w:lsdException w:name="Medium Grid 1 Accent 6" w:semiHidden="0" w:uiPriority="67" w:unhideWhenUsed="0"/>
-    <w:lsdException w:name="Medium Grid 2 Accent 6" w:semiHidden="0" w:uiPriority="68" w:unhideWhenUsed="0"/>
-    <w:lsdException w:name="Medium Grid 3 Accent 6" w:semiHidden="0" w:uiPriority="69" w:unhideWhenUsed="0"/>
-    <w:lsdException w:name="Dark List Accent 6" w:semiHidden="0" w:uiPriority="70" w:unhideWhenUsed="0"/>
-    <w:lsdException w:name="Colorful Shading Accent 6" w:semiHidden="0" w:uiPriority="71" w:unhideWhenUsed="0"/>
-    <w:lsdException w:name="Colorful List Accent 6" w:semiHidden="0" w:uiPriority="72" w:unhideWhenUsed="0"/>
-    <w:lsdException w:name="Colorful Grid Accent 6" w:semiHidden="0" w:uiPriority="73" w:unhideWhenUsed="0"/>
-    <w:lsdException w:name="Subtle Emphasis" w:semiHidden="0" w:uiPriority="19" w:unhideWhenUsed="0" w:qFormat="1"/>
-    <w:lsdException w:name="Intense Emphasis" w:semiHidden="0" w:uiPriority="21" w:unhideWhenUsed="0" w:qFormat="1"/>
-    <w:lsdException w:name="Subtle Reference" w:semiHidden="0" w:uiPriority="31" w:unhideWhenUsed="0" w:qFormat="1"/>
-    <w:lsdException w:name="Intense Reference" w:semiHidden="0" w:uiPriority="32" w:unhideWhenUsed="0" w:qFormat="1"/>
-    <w:lsdException w:name="Book Title" w:semiHidden="0" w:uiPriority="33" w:unhideWhenUsed="0" w:qFormat="1"/>
-    <w:lsdException w:name="Bibliography" w:uiPriority="37"/>
-    <w:lsdException w:name="TOC Heading" w:uiPriority="39" w:qFormat="1"/>
-  </w:latentStyles>
-  <w:style w:type="paragraph" w:default="1" w:styleId="Normal">
-    <w:name w:val="Normal"/>
+  <w:style w:type="paragraph" w:styleId="ListParagraph">
+    <w:name w:val="List Paragraph"/>
+    <w:basedOn w:val="Normal"/>
+    <w:uiPriority w:val="34"/>
     <w:qFormat/>
+    <w:rsid w:val="008E7BCE"/>
+    <w:pPr>
+      <w:ind w:left="720"/>
+      <w:contextualSpacing/>
+    </w:pPr>
   </w:style>
-  <w:style w:type="character" w:default="1" w:styleId="DefaultParagraphFont">
-    <w:name w:val="Default Paragraph Font"/>
-    <w:uiPriority w:val="1"/>
-    <w:semiHidden/>
+  <w:style w:type="paragraph" w:styleId="Header">
+    <w:name w:val="header"/>
+    <w:basedOn w:val="Normal"/>
+    <w:link w:val="HeaderChar"/>
+    <w:uiPriority w:val="99"/>
     <w:unhideWhenUsed/>
+    <w:rsid w:val="008E7BCE"/>
+    <w:pPr>
+      <w:tabs>
+        <w:tab w:val="center" w:pos="4680"/>
+        <w:tab w:val="right" w:pos="9360"/>
+      </w:tabs>
+      <w:spacing w:after="0" w:line="240" w:lineRule="auto"/>
+    </w:pPr>
   </w:style>
-  <w:style w:type="table" w:default="1" w:styleId="TableNormal">
-    <w:name w:val="Normal Table"/>
+  <w:style w:type="character" w:customStyle="1" w:styleId="HeaderChar">
+    <w:name w:val="Header Char"/>
+    <w:basedOn w:val="DefaultParagraphFont"/>
+    <w:link w:val="Header"/>
     <w:uiPriority w:val="99"/>
-    <w:semiHidden/>
+    <w:rsid w:val="008E7BCE"/>
+  </w:style>
+  <w:style w:type="paragraph" w:styleId="Footer">
+    <w:name w:val="footer"/>
+    <w:basedOn w:val="Normal"/>
+    <w:link w:val="FooterChar"/>
+    <w:uiPriority w:val="99"/>
     <w:unhideWhenUsed/>
-    <w:tblPr>
-      <w:tblInd w:w="0" w:type="dxa"/>
-      <w:tblCellMar>
-        <w:top w:w="0" w:type="dxa"/>
-        <w:left w:w="108" w:type="dxa"/>
-        <w:bottom w:w="0" w:type="dxa"/>
-        <w:right w:w="108" w:type="dxa"/>
-      </w:tblCellMar>
-    </w:tblPr>
+    <w:rsid w:val="008E7BCE"/>
+    <w:pPr>
+      <w:tabs>
+        <w:tab w:val="center" w:pos="4680"/>
+        <w:tab w:val="right" w:pos="9360"/>
+      </w:tabs>
+      <w:spacing w:after="0" w:line="240" w:lineRule="auto"/>
+    </w:pPr>
   </w:style>
-  <w:style w:type="numbering" w:default="1" w:styleId="NoList">
-    <w:name w:val="No List"/>
+  <w:style w:type="character" w:customStyle="1" w:styleId="FooterChar">
+    <w:name w:val="Footer Char"/>
+    <w:basedOn w:val="DefaultParagraphFont"/>
+    <w:link w:val="Footer"/>
     <w:uiPriority w:val="99"/>
-    <w:semiHidden/>
-    <w:unhideWhenUsed/>
+    <w:rsid w:val="008E7BCE"/>
   </w:style>
 </w:styles>
 </file>

</xml_diff>

<commit_message>
Update to student manual on LinkedIn (incomplete)
</commit_message>
<xml_diff>
--- a/Documents/UserManual_Student.docx
+++ b/Documents/UserManual_Student.docx
@@ -1,6 +1,6 @@
 
 <file path=word/document.xml><?xml version="1.0" encoding="utf-8"?>
-<w:document xmlns:wpc="http://schemas.microsoft.com/office/word/2010/wordprocessingCanvas" xmlns:mc="http://schemas.openxmlformats.org/markup-compatibility/2006" xmlns:o="urn:schemas-microsoft-com:office:office" xmlns:r="http://schemas.openxmlformats.org/officeDocument/2006/relationships" xmlns:m="http://schemas.openxmlformats.org/officeDocument/2006/math" xmlns:v="urn:schemas-microsoft-com:vml" xmlns:wp14="http://schemas.microsoft.com/office/word/2010/wordprocessingDrawing" xmlns:wp="http://schemas.openxmlformats.org/drawingml/2006/wordprocessingDrawing" xmlns:w10="urn:schemas-microsoft-com:office:word" xmlns:w="http://schemas.openxmlformats.org/wordprocessingml/2006/main" xmlns:w14="http://schemas.microsoft.com/office/word/2010/wordml" xmlns:w15="http://schemas.microsoft.com/office/word/2012/wordml" xmlns:wpg="http://schemas.microsoft.com/office/word/2010/wordprocessingGroup" xmlns:wpi="http://schemas.microsoft.com/office/word/2010/wordprocessingInk" xmlns:wne="http://schemas.microsoft.com/office/word/2006/wordml" xmlns:wps="http://schemas.microsoft.com/office/word/2010/wordprocessingShape" mc:Ignorable="w14 w15 wp14">
+<w:document xmlns:wpc="http://schemas.microsoft.com/office/word/2010/wordprocessingCanvas" xmlns:mc="http://schemas.openxmlformats.org/markup-compatibility/2006" xmlns:o="urn:schemas-microsoft-com:office:office" xmlns:r="http://schemas.openxmlformats.org/officeDocument/2006/relationships" xmlns:m="http://schemas.openxmlformats.org/officeDocument/2006/math" xmlns:v="urn:schemas-microsoft-com:vml" xmlns:wp14="http://schemas.microsoft.com/office/word/2010/wordprocessingDrawing" xmlns:wp="http://schemas.openxmlformats.org/drawingml/2006/wordprocessingDrawing" xmlns:w10="urn:schemas-microsoft-com:office:word" xmlns:w="http://schemas.openxmlformats.org/wordprocessingml/2006/main" xmlns:w14="http://schemas.microsoft.com/office/word/2010/wordml" xmlns:wpg="http://schemas.microsoft.com/office/word/2010/wordprocessingGroup" xmlns:wpi="http://schemas.microsoft.com/office/word/2010/wordprocessingInk" xmlns:wne="http://schemas.microsoft.com/office/word/2006/wordml" xmlns:wps="http://schemas.microsoft.com/office/word/2010/wordprocessingShape" mc:Ignorable="w14 wp14">
   <w:body>
     <w:p>
       <w:pPr>
@@ -93,7 +93,7 @@
                     </pic:cNvPicPr>
                   </pic:nvPicPr>
                   <pic:blipFill>
-                    <a:blip r:embed="rId7">
+                    <a:blip r:embed="rId8">
                       <a:clrChange>
                         <a:clrFrom>
                           <a:srgbClr val="FFFFFF"/>
@@ -405,7 +405,23 @@
           <w:rFonts w:ascii="Calibri" w:hAnsi="Calibri" w:cs="Calibri"/>
           <w:color w:val="808080"/>
         </w:rPr>
-        <w:t xml:space="preserve"> o r  P r o j e c t </w:t>
+        <w:t xml:space="preserve"> o </w:t>
+      </w:r>
+      <w:proofErr w:type="gramStart"/>
+      <w:r>
+        <w:rPr>
+          <w:rFonts w:ascii="Calibri" w:hAnsi="Calibri" w:cs="Calibri"/>
+          <w:color w:val="808080"/>
+        </w:rPr>
+        <w:t>r  P</w:t>
+      </w:r>
+      <w:proofErr w:type="gramEnd"/>
+      <w:r>
+        <w:rPr>
+          <w:rFonts w:ascii="Calibri" w:hAnsi="Calibri" w:cs="Calibri"/>
+          <w:color w:val="808080"/>
+        </w:rPr>
+        <w:t xml:space="preserve"> r o j e c t </w:t>
       </w:r>
       <w:r>
         <w:rPr>
@@ -472,7 +488,7 @@
                     </pic:cNvPicPr>
                   </pic:nvPicPr>
                   <pic:blipFill>
-                    <a:blip r:embed="rId8">
+                    <a:blip r:embed="rId9">
                       <a:extLst>
                         <a:ext uri="{28A0092B-C50C-407E-A947-70E740481C1C}">
                           <a14:useLocalDpi xmlns:a14="http://schemas.microsoft.com/office/drawing/2010/main" val="0"/>
@@ -648,7 +664,23 @@
           <w:rFonts w:ascii="Calibri" w:hAnsi="Calibri" w:cs="Calibri"/>
           <w:color w:val="808080"/>
         </w:rPr>
-        <w:t xml:space="preserve"> o r  P r o j e c t </w:t>
+        <w:t xml:space="preserve"> o </w:t>
+      </w:r>
+      <w:proofErr w:type="gramStart"/>
+      <w:r>
+        <w:rPr>
+          <w:rFonts w:ascii="Calibri" w:hAnsi="Calibri" w:cs="Calibri"/>
+          <w:color w:val="808080"/>
+        </w:rPr>
+        <w:t>r  P</w:t>
+      </w:r>
+      <w:proofErr w:type="gramEnd"/>
+      <w:r>
+        <w:rPr>
+          <w:rFonts w:ascii="Calibri" w:hAnsi="Calibri" w:cs="Calibri"/>
+          <w:color w:val="808080"/>
+        </w:rPr>
+        <w:t xml:space="preserve"> r o j e c t </w:t>
       </w:r>
       <w:r>
         <w:rPr>
@@ -685,6 +717,7 @@
           <w:szCs w:val="24"/>
         </w:rPr>
       </w:pPr>
+      <w:proofErr w:type="gramStart"/>
       <w:r>
         <w:rPr>
           <w:rFonts w:ascii="Cambria" w:hAnsi="Cambria" w:cs="Cambria"/>
@@ -694,19 +727,9 @@
           <w:sz w:val="26"/>
           <w:szCs w:val="26"/>
         </w:rPr>
-        <w:t>Student User Instructions</w:t>
-      </w:r>
-      <w:r>
-        <w:rPr>
-          <w:rFonts w:ascii="Cambria" w:hAnsi="Cambria" w:cs="Cambria"/>
-          <w:b/>
-          <w:bCs/>
-          <w:color w:val="4F81BD"/>
-          <w:sz w:val="26"/>
-          <w:szCs w:val="26"/>
-        </w:rPr>
-        <w:t xml:space="preserve"> for SPWv5.</w:t>
-      </w:r>
+        <w:t>Student User Instructions for SPWv5.</w:t>
+      </w:r>
+      <w:proofErr w:type="gramEnd"/>
     </w:p>
     <w:p>
       <w:pPr>
@@ -758,8 +781,6 @@
         </w:rPr>
         <w:t>s</w:t>
       </w:r>
-      <w:bookmarkStart w:id="3" w:name="_GoBack"/>
-      <w:bookmarkEnd w:id="3"/>
       <w:r>
         <w:rPr>
           <w:b/>
@@ -808,7 +829,7 @@
                     </pic:cNvPicPr>
                   </pic:nvPicPr>
                   <pic:blipFill>
-                    <a:blip r:embed="rId9">
+                    <a:blip r:embed="rId10">
                       <a:extLst>
                         <a:ext uri="{28A0092B-C50C-407E-A947-70E740481C1C}">
                           <a14:useLocalDpi xmlns:a14="http://schemas.microsoft.com/office/drawing/2010/main" val="0"/>
@@ -843,13 +864,7 @@
         </w:drawing>
       </w:r>
       <w:r>
-        <w:t xml:space="preserve">After professor </w:t>
-      </w:r>
-      <w:r>
-        <w:t>notified</w:t>
-      </w:r>
-      <w:r>
-        <w:t xml:space="preserve"> you choose a project deadline is over, go to My Project page   </w:t>
+        <w:t xml:space="preserve">After professor notified you choose a project deadline is over, go to My Project page   </w:t>
       </w:r>
     </w:p>
     <w:p/>
@@ -889,7 +904,7 @@
                     </pic:cNvPicPr>
                   </pic:nvPicPr>
                   <pic:blipFill>
-                    <a:blip r:embed="rId10">
+                    <a:blip r:embed="rId11">
                       <a:extLst>
                         <a:ext uri="{28A0092B-C50C-407E-A947-70E740481C1C}">
                           <a14:useLocalDpi xmlns:a14="http://schemas.microsoft.com/office/drawing/2010/main" val="0"/>
@@ -968,7 +983,7 @@
                     </pic:cNvPicPr>
                   </pic:nvPicPr>
                   <pic:blipFill>
-                    <a:blip r:embed="rId11">
+                    <a:blip r:embed="rId12">
                       <a:extLst>
                         <a:ext uri="{28A0092B-C50C-407E-A947-70E740481C1C}">
                           <a14:useLocalDpi xmlns:a14="http://schemas.microsoft.com/office/drawing/2010/main" val="0"/>
@@ -1039,7 +1054,7 @@
                     </pic:cNvPicPr>
                   </pic:nvPicPr>
                   <pic:blipFill>
-                    <a:blip r:embed="rId12">
+                    <a:blip r:embed="rId13">
                       <a:extLst>
                         <a:ext uri="{28A0092B-C50C-407E-A947-70E740481C1C}">
                           <a14:useLocalDpi xmlns:a14="http://schemas.microsoft.com/office/drawing/2010/main" val="0"/>
@@ -1122,7 +1137,7 @@
                     </pic:cNvPicPr>
                   </pic:nvPicPr>
                   <pic:blipFill>
-                    <a:blip r:embed="rId13">
+                    <a:blip r:embed="rId14">
                       <a:extLst>
                         <a:ext uri="{28A0092B-C50C-407E-A947-70E740481C1C}">
                           <a14:useLocalDpi xmlns:a14="http://schemas.microsoft.com/office/drawing/2010/main" val="0"/>
@@ -1193,7 +1208,7 @@
                     </pic:cNvPicPr>
                   </pic:nvPicPr>
                   <pic:blipFill>
-                    <a:blip r:embed="rId14">
+                    <a:blip r:embed="rId15">
                       <a:extLst>
                         <a:ext uri="{28A0092B-C50C-407E-A947-70E740481C1C}">
                           <a14:useLocalDpi xmlns:a14="http://schemas.microsoft.com/office/drawing/2010/main" val="0"/>
@@ -1425,6 +1440,7 @@
           <w:szCs w:val="24"/>
         </w:rPr>
       </w:pPr>
+      <w:proofErr w:type="gramStart"/>
       <w:r>
         <w:rPr>
           <w:rFonts w:ascii="Cambria" w:hAnsi="Cambria" w:cs="Cambria"/>
@@ -1447,6 +1463,7 @@
         </w:rPr>
         <w:t xml:space="preserve"> for SPWv4.</w:t>
       </w:r>
+      <w:proofErr w:type="gramEnd"/>
     </w:p>
     <w:p>
       <w:pPr>
@@ -1612,7 +1629,7 @@
                     </pic:cNvPicPr>
                   </pic:nvPicPr>
                   <pic:blipFill>
-                    <a:blip r:embed="rId15">
+                    <a:blip r:embed="rId16">
                       <a:extLst>
                         <a:ext uri="{28A0092B-C50C-407E-A947-70E740481C1C}">
                           <a14:useLocalDpi xmlns:a14="http://schemas.microsoft.com/office/drawing/2010/main" val="0"/>
@@ -2010,7 +2027,7 @@
                     </pic:cNvPicPr>
                   </pic:nvPicPr>
                   <pic:blipFill>
-                    <a:blip r:embed="rId16">
+                    <a:blip r:embed="rId17">
                       <a:extLst>
                         <a:ext uri="{28A0092B-C50C-407E-A947-70E740481C1C}">
                           <a14:useLocalDpi xmlns:a14="http://schemas.microsoft.com/office/drawing/2010/main" val="0"/>
@@ -2060,8 +2077,8 @@
           <w:szCs w:val="24"/>
         </w:rPr>
       </w:pPr>
-      <w:bookmarkStart w:id="4" w:name="page8"/>
-      <w:bookmarkEnd w:id="4"/>
+      <w:bookmarkStart w:id="3" w:name="page8"/>
+      <w:bookmarkEnd w:id="3"/>
       <w:r>
         <w:rPr>
           <w:rFonts w:ascii="Calibri" w:hAnsi="Calibri" w:cs="Calibri"/>
@@ -2084,7 +2101,23 @@
           <w:rFonts w:ascii="Calibri" w:hAnsi="Calibri" w:cs="Calibri"/>
           <w:color w:val="808080"/>
         </w:rPr>
-        <w:t xml:space="preserve"> o r  P r o j e c t </w:t>
+        <w:t xml:space="preserve"> o </w:t>
+      </w:r>
+      <w:proofErr w:type="gramStart"/>
+      <w:r>
+        <w:rPr>
+          <w:rFonts w:ascii="Calibri" w:hAnsi="Calibri" w:cs="Calibri"/>
+          <w:color w:val="808080"/>
+        </w:rPr>
+        <w:t>r  P</w:t>
+      </w:r>
+      <w:proofErr w:type="gramEnd"/>
+      <w:r>
+        <w:rPr>
+          <w:rFonts w:ascii="Calibri" w:hAnsi="Calibri" w:cs="Calibri"/>
+          <w:color w:val="808080"/>
+        </w:rPr>
+        <w:t xml:space="preserve"> r o j e c t </w:t>
       </w:r>
       <w:r>
         <w:rPr>
@@ -2151,7 +2184,7 @@
                     </pic:cNvPicPr>
                   </pic:nvPicPr>
                   <pic:blipFill>
-                    <a:blip r:embed="rId8">
+                    <a:blip r:embed="rId9">
                       <a:extLst>
                         <a:ext uri="{28A0092B-C50C-407E-A947-70E740481C1C}">
                           <a14:useLocalDpi xmlns:a14="http://schemas.microsoft.com/office/drawing/2010/main" val="0"/>
@@ -2215,7 +2248,7 @@
                     </pic:cNvPicPr>
                   </pic:nvPicPr>
                   <pic:blipFill>
-                    <a:blip r:embed="rId17">
+                    <a:blip r:embed="rId18">
                       <a:extLst>
                         <a:ext uri="{28A0092B-C50C-407E-A947-70E740481C1C}">
                           <a14:useLocalDpi xmlns:a14="http://schemas.microsoft.com/office/drawing/2010/main" val="0"/>
@@ -2608,7 +2641,7 @@
                     </pic:cNvPicPr>
                   </pic:nvPicPr>
                   <pic:blipFill>
-                    <a:blip r:embed="rId18">
+                    <a:blip r:embed="rId19">
                       <a:extLst>
                         <a:ext uri="{28A0092B-C50C-407E-A947-70E740481C1C}">
                           <a14:useLocalDpi xmlns:a14="http://schemas.microsoft.com/office/drawing/2010/main" val="0"/>
@@ -2658,8 +2691,8 @@
           <w:szCs w:val="24"/>
         </w:rPr>
       </w:pPr>
-      <w:bookmarkStart w:id="5" w:name="page9"/>
-      <w:bookmarkEnd w:id="5"/>
+      <w:bookmarkStart w:id="4" w:name="page9"/>
+      <w:bookmarkEnd w:id="4"/>
       <w:r>
         <w:rPr>
           <w:rFonts w:ascii="Calibri" w:hAnsi="Calibri" w:cs="Calibri"/>
@@ -2682,7 +2715,23 @@
           <w:rFonts w:ascii="Calibri" w:hAnsi="Calibri" w:cs="Calibri"/>
           <w:color w:val="808080"/>
         </w:rPr>
-        <w:t xml:space="preserve"> o r  P r o j e c t </w:t>
+        <w:t xml:space="preserve"> o </w:t>
+      </w:r>
+      <w:proofErr w:type="gramStart"/>
+      <w:r>
+        <w:rPr>
+          <w:rFonts w:ascii="Calibri" w:hAnsi="Calibri" w:cs="Calibri"/>
+          <w:color w:val="808080"/>
+        </w:rPr>
+        <w:t>r  P</w:t>
+      </w:r>
+      <w:proofErr w:type="gramEnd"/>
+      <w:r>
+        <w:rPr>
+          <w:rFonts w:ascii="Calibri" w:hAnsi="Calibri" w:cs="Calibri"/>
+          <w:color w:val="808080"/>
+        </w:rPr>
+        <w:t xml:space="preserve"> r o j e c t </w:t>
       </w:r>
       <w:r>
         <w:rPr>
@@ -2749,7 +2798,7 @@
                     </pic:cNvPicPr>
                   </pic:nvPicPr>
                   <pic:blipFill>
-                    <a:blip r:embed="rId8">
+                    <a:blip r:embed="rId9">
                       <a:extLst>
                         <a:ext uri="{28A0092B-C50C-407E-A947-70E740481C1C}">
                           <a14:useLocalDpi xmlns:a14="http://schemas.microsoft.com/office/drawing/2010/main" val="0"/>
@@ -2827,7 +2876,25 @@
           <w:sz w:val="20"/>
           <w:szCs w:val="20"/>
         </w:rPr>
-        <w:t xml:space="preserve">In the “Rank:” textboxes, you should now rank by interest the minimum number of projects that the professor has set, with the knowledge that same rank numbers are weighted as equal interest and as the numbers descend, the interest decrease. The -1 values are set to mean that the project has not been ranked. </w:t>
+        <w:t xml:space="preserve">In the “Rank:” textboxes, you should now rank by interest the minimum number of projects that the professor has set, with the knowledge that same rank numbers are weighted as equal interest and as the numbers descend, the interest decrease. The -1 </w:t>
+      </w:r>
+      <w:proofErr w:type="gramStart"/>
+      <w:r>
+        <w:rPr>
+          <w:rFonts w:ascii="Arial" w:hAnsi="Arial" w:cs="Arial"/>
+          <w:sz w:val="20"/>
+          <w:szCs w:val="20"/>
+        </w:rPr>
+        <w:t>values</w:t>
+      </w:r>
+      <w:proofErr w:type="gramEnd"/>
+      <w:r>
+        <w:rPr>
+          <w:rFonts w:ascii="Arial" w:hAnsi="Arial" w:cs="Arial"/>
+          <w:sz w:val="20"/>
+          <w:szCs w:val="20"/>
+        </w:rPr>
+        <w:t xml:space="preserve"> are set to mean that the project has not been ranked. </w:t>
       </w:r>
     </w:p>
     <w:p>
@@ -2873,7 +2940,7 @@
                     </pic:cNvPicPr>
                   </pic:nvPicPr>
                   <pic:blipFill>
-                    <a:blip r:embed="rId19">
+                    <a:blip r:embed="rId20">
                       <a:extLst>
                         <a:ext uri="{28A0092B-C50C-407E-A947-70E740481C1C}">
                           <a14:useLocalDpi xmlns:a14="http://schemas.microsoft.com/office/drawing/2010/main" val="0"/>
@@ -3254,7 +3321,7 @@
                     </pic:cNvPicPr>
                   </pic:nvPicPr>
                   <pic:blipFill>
-                    <a:blip r:embed="rId20">
+                    <a:blip r:embed="rId21">
                       <a:extLst>
                         <a:ext uri="{28A0092B-C50C-407E-A947-70E740481C1C}">
                           <a14:useLocalDpi xmlns:a14="http://schemas.microsoft.com/office/drawing/2010/main" val="0"/>
@@ -3368,6 +3435,438 @@
           <w:rFonts w:ascii="Arial" w:hAnsi="Arial" w:cs="Arial"/>
         </w:rPr>
       </w:pPr>
+      <w:proofErr w:type="gramStart"/>
+      <w:r>
+        <w:rPr>
+          <w:rFonts w:ascii="Arial" w:hAnsi="Arial" w:cs="Arial"/>
+        </w:rPr>
+        <w:lastRenderedPageBreak/>
+        <w:t>Synchronizing your account with LinkedIn.</w:t>
+      </w:r>
+      <w:proofErr w:type="gramEnd"/>
+    </w:p>
+    <w:p>
+      <w:pPr>
+        <w:spacing w:after="0" w:line="240" w:lineRule="auto"/>
+        <w:rPr>
+          <w:rFonts w:ascii="Arial" w:hAnsi="Arial" w:cs="Arial"/>
+        </w:rPr>
+      </w:pPr>
+    </w:p>
+    <w:p>
+      <w:pPr>
+        <w:spacing w:after="0" w:line="240" w:lineRule="auto"/>
+        <w:rPr>
+          <w:rFonts w:ascii="Arial" w:hAnsi="Arial" w:cs="Arial"/>
+        </w:rPr>
+      </w:pPr>
+      <w:r>
+        <w:rPr>
+          <w:rFonts w:ascii="Arial" w:hAnsi="Arial" w:cs="Arial"/>
+        </w:rPr>
+        <w:t>1.</w:t>
+      </w:r>
+      <w:r>
+        <w:rPr>
+          <w:rFonts w:ascii="Arial" w:hAnsi="Arial" w:cs="Arial"/>
+        </w:rPr>
+        <w:t xml:space="preserve"> </w:t>
+      </w:r>
+      <w:proofErr w:type="gramStart"/>
+      <w:r>
+        <w:rPr>
+          <w:rFonts w:ascii="Arial" w:hAnsi="Arial" w:cs="Arial"/>
+        </w:rPr>
+        <w:t>In</w:t>
+      </w:r>
+      <w:proofErr w:type="gramEnd"/>
+      <w:r>
+        <w:rPr>
+          <w:rFonts w:ascii="Arial" w:hAnsi="Arial" w:cs="Arial"/>
+        </w:rPr>
+        <w:t xml:space="preserve"> your profile page click on “Sync with LinkedIn”.</w:t>
+      </w:r>
+    </w:p>
+    <w:p>
+      <w:pPr>
+        <w:spacing w:after="0" w:line="240" w:lineRule="auto"/>
+        <w:rPr>
+          <w:rFonts w:ascii="Arial" w:hAnsi="Arial" w:cs="Arial"/>
+        </w:rPr>
+      </w:pPr>
+      <w:r>
+        <w:rPr>
+          <w:rFonts w:ascii="Arial" w:hAnsi="Arial" w:cs="Arial"/>
+          <w:noProof/>
+        </w:rPr>
+        <w:drawing>
+          <wp:inline distT="0" distB="0" distL="0" distR="0">
+            <wp:extent cx="4114800" cy="2341245"/>
+            <wp:effectExtent l="0" t="0" r="0" b="1905"/>
+            <wp:docPr id="17" name="Picture 17"/>
+            <wp:cNvGraphicFramePr>
+              <a:graphicFrameLocks xmlns:a="http://schemas.openxmlformats.org/drawingml/2006/main" noChangeAspect="1"/>
+            </wp:cNvGraphicFramePr>
+            <a:graphic xmlns:a="http://schemas.openxmlformats.org/drawingml/2006/main">
+              <a:graphicData uri="http://schemas.openxmlformats.org/drawingml/2006/picture">
+                <pic:pic xmlns:pic="http://schemas.openxmlformats.org/drawingml/2006/picture">
+                  <pic:nvPicPr>
+                    <pic:cNvPr id="0" name="2015-02-27 15_11_49-User Details - Senior Project.jpg"/>
+                    <pic:cNvPicPr/>
+                  </pic:nvPicPr>
+                  <pic:blipFill>
+                    <a:blip r:embed="rId22">
+                      <a:extLst>
+                        <a:ext uri="{28A0092B-C50C-407E-A947-70E740481C1C}">
+                          <a14:useLocalDpi xmlns:a14="http://schemas.microsoft.com/office/drawing/2010/main" val="0"/>
+                        </a:ext>
+                      </a:extLst>
+                    </a:blip>
+                    <a:stretch>
+                      <a:fillRect/>
+                    </a:stretch>
+                  </pic:blipFill>
+                  <pic:spPr>
+                    <a:xfrm>
+                      <a:off x="0" y="0"/>
+                      <a:ext cx="4114800" cy="2341245"/>
+                    </a:xfrm>
+                    <a:prstGeom prst="rect">
+                      <a:avLst/>
+                    </a:prstGeom>
+                  </pic:spPr>
+                </pic:pic>
+              </a:graphicData>
+            </a:graphic>
+          </wp:inline>
+        </w:drawing>
+      </w:r>
+    </w:p>
+    <w:p>
+      <w:pPr>
+        <w:spacing w:after="0" w:line="240" w:lineRule="auto"/>
+        <w:rPr>
+          <w:rFonts w:ascii="Arial" w:hAnsi="Arial" w:cs="Arial"/>
+        </w:rPr>
+      </w:pPr>
+    </w:p>
+    <w:p>
+      <w:pPr>
+        <w:spacing w:after="0" w:line="240" w:lineRule="auto"/>
+        <w:rPr>
+          <w:rFonts w:ascii="Arial" w:hAnsi="Arial" w:cs="Arial"/>
+        </w:rPr>
+      </w:pPr>
+      <w:r>
+        <w:rPr>
+          <w:rFonts w:ascii="Arial" w:hAnsi="Arial" w:cs="Arial"/>
+        </w:rPr>
+        <w:t>2.</w:t>
+      </w:r>
+      <w:r>
+        <w:rPr>
+          <w:rFonts w:ascii="Arial" w:hAnsi="Arial" w:cs="Arial"/>
+        </w:rPr>
+        <w:t xml:space="preserve"> If you already have a picture associated with your account, system will ask you if you want to replace it. </w:t>
+      </w:r>
+      <w:proofErr w:type="gramStart"/>
+      <w:r>
+        <w:rPr>
+          <w:rFonts w:ascii="Arial" w:hAnsi="Arial" w:cs="Arial"/>
+        </w:rPr>
+        <w:t>Click on “Yes”.</w:t>
+      </w:r>
+      <w:proofErr w:type="gramEnd"/>
+    </w:p>
+    <w:p>
+      <w:pPr>
+        <w:spacing w:after="0" w:line="240" w:lineRule="auto"/>
+        <w:rPr>
+          <w:rFonts w:ascii="Arial" w:hAnsi="Arial" w:cs="Arial"/>
+        </w:rPr>
+      </w:pPr>
+      <w:r>
+        <w:rPr>
+          <w:rFonts w:ascii="Arial" w:hAnsi="Arial" w:cs="Arial"/>
+          <w:noProof/>
+        </w:rPr>
+        <w:drawing>
+          <wp:inline distT="0" distB="0" distL="0" distR="0">
+            <wp:extent cx="4114800" cy="2427605"/>
+            <wp:effectExtent l="0" t="0" r="0" b="0"/>
+            <wp:docPr id="18" name="Picture 18"/>
+            <wp:cNvGraphicFramePr>
+              <a:graphicFrameLocks xmlns:a="http://schemas.openxmlformats.org/drawingml/2006/main" noChangeAspect="1"/>
+            </wp:cNvGraphicFramePr>
+            <a:graphic xmlns:a="http://schemas.openxmlformats.org/drawingml/2006/main">
+              <a:graphicData uri="http://schemas.openxmlformats.org/drawingml/2006/picture">
+                <pic:pic xmlns:pic="http://schemas.openxmlformats.org/drawingml/2006/picture">
+                  <pic:nvPicPr>
+                    <pic:cNvPr id="0" name="2015-02-27 15_09_47-User Details - Senior Project.jpg"/>
+                    <pic:cNvPicPr/>
+                  </pic:nvPicPr>
+                  <pic:blipFill>
+                    <a:blip r:embed="rId23">
+                      <a:extLst>
+                        <a:ext uri="{28A0092B-C50C-407E-A947-70E740481C1C}">
+                          <a14:useLocalDpi xmlns:a14="http://schemas.microsoft.com/office/drawing/2010/main" val="0"/>
+                        </a:ext>
+                      </a:extLst>
+                    </a:blip>
+                    <a:stretch>
+                      <a:fillRect/>
+                    </a:stretch>
+                  </pic:blipFill>
+                  <pic:spPr>
+                    <a:xfrm>
+                      <a:off x="0" y="0"/>
+                      <a:ext cx="4114800" cy="2427605"/>
+                    </a:xfrm>
+                    <a:prstGeom prst="rect">
+                      <a:avLst/>
+                    </a:prstGeom>
+                  </pic:spPr>
+                </pic:pic>
+              </a:graphicData>
+            </a:graphic>
+          </wp:inline>
+        </w:drawing>
+      </w:r>
+    </w:p>
+    <w:p>
+      <w:pPr>
+        <w:spacing w:after="0" w:line="240" w:lineRule="auto"/>
+        <w:rPr>
+          <w:rFonts w:ascii="Arial" w:hAnsi="Arial" w:cs="Arial"/>
+        </w:rPr>
+      </w:pPr>
+    </w:p>
+    <w:p>
+      <w:pPr>
+        <w:spacing w:after="0" w:line="240" w:lineRule="auto"/>
+        <w:rPr>
+          <w:rFonts w:ascii="Arial" w:hAnsi="Arial" w:cs="Arial"/>
+        </w:rPr>
+      </w:pPr>
+    </w:p>
+    <w:p>
+      <w:pPr>
+        <w:spacing w:after="0" w:line="240" w:lineRule="auto"/>
+        <w:rPr>
+          <w:rFonts w:ascii="Arial" w:hAnsi="Arial" w:cs="Arial"/>
+        </w:rPr>
+      </w:pPr>
+    </w:p>
+    <w:p>
+      <w:pPr>
+        <w:spacing w:after="0" w:line="240" w:lineRule="auto"/>
+        <w:rPr>
+          <w:rFonts w:ascii="Arial" w:hAnsi="Arial" w:cs="Arial"/>
+        </w:rPr>
+      </w:pPr>
+    </w:p>
+    <w:p>
+      <w:pPr>
+        <w:spacing w:after="0" w:line="240" w:lineRule="auto"/>
+        <w:rPr>
+          <w:rFonts w:ascii="Arial" w:hAnsi="Arial" w:cs="Arial"/>
+        </w:rPr>
+      </w:pPr>
+    </w:p>
+    <w:p>
+      <w:pPr>
+        <w:spacing w:after="0" w:line="240" w:lineRule="auto"/>
+        <w:rPr>
+          <w:rFonts w:ascii="Arial" w:hAnsi="Arial" w:cs="Arial"/>
+        </w:rPr>
+      </w:pPr>
+    </w:p>
+    <w:p>
+      <w:pPr>
+        <w:spacing w:after="0" w:line="240" w:lineRule="auto"/>
+        <w:rPr>
+          <w:rFonts w:ascii="Arial" w:hAnsi="Arial" w:cs="Arial"/>
+        </w:rPr>
+      </w:pPr>
+    </w:p>
+    <w:p>
+      <w:pPr>
+        <w:spacing w:after="0" w:line="240" w:lineRule="auto"/>
+        <w:rPr>
+          <w:rFonts w:ascii="Arial" w:hAnsi="Arial" w:cs="Arial"/>
+        </w:rPr>
+      </w:pPr>
+    </w:p>
+    <w:p>
+      <w:pPr>
+        <w:spacing w:after="0" w:line="240" w:lineRule="auto"/>
+        <w:rPr>
+          <w:rFonts w:ascii="Arial" w:hAnsi="Arial" w:cs="Arial"/>
+        </w:rPr>
+      </w:pPr>
+    </w:p>
+    <w:p>
+      <w:pPr>
+        <w:spacing w:after="0" w:line="240" w:lineRule="auto"/>
+        <w:rPr>
+          <w:rFonts w:ascii="Arial" w:hAnsi="Arial" w:cs="Arial"/>
+        </w:rPr>
+      </w:pPr>
+    </w:p>
+    <w:p>
+      <w:pPr>
+        <w:spacing w:after="0" w:line="240" w:lineRule="auto"/>
+        <w:rPr>
+          <w:rFonts w:ascii="Arial" w:hAnsi="Arial" w:cs="Arial"/>
+        </w:rPr>
+      </w:pPr>
+    </w:p>
+    <w:p>
+      <w:pPr>
+        <w:spacing w:after="0" w:line="240" w:lineRule="auto"/>
+        <w:rPr>
+          <w:rFonts w:ascii="Arial" w:hAnsi="Arial" w:cs="Arial"/>
+        </w:rPr>
+      </w:pPr>
+    </w:p>
+    <w:p>
+      <w:pPr>
+        <w:spacing w:after="0" w:line="240" w:lineRule="auto"/>
+        <w:rPr>
+          <w:rFonts w:ascii="Arial" w:hAnsi="Arial" w:cs="Arial"/>
+        </w:rPr>
+      </w:pPr>
+    </w:p>
+    <w:p>
+      <w:pPr>
+        <w:spacing w:after="0" w:line="240" w:lineRule="auto"/>
+        <w:rPr>
+          <w:rFonts w:ascii="Arial" w:hAnsi="Arial" w:cs="Arial"/>
+        </w:rPr>
+      </w:pPr>
+    </w:p>
+    <w:p>
+      <w:pPr>
+        <w:spacing w:after="0" w:line="240" w:lineRule="auto"/>
+        <w:rPr>
+          <w:rFonts w:ascii="Arial" w:hAnsi="Arial" w:cs="Arial"/>
+        </w:rPr>
+      </w:pPr>
+    </w:p>
+    <w:p>
+      <w:pPr>
+        <w:spacing w:after="0" w:line="240" w:lineRule="auto"/>
+        <w:rPr>
+          <w:rFonts w:ascii="Arial" w:hAnsi="Arial" w:cs="Arial"/>
+        </w:rPr>
+      </w:pPr>
+    </w:p>
+    <w:p>
+      <w:pPr>
+        <w:spacing w:after="0" w:line="240" w:lineRule="auto"/>
+        <w:rPr>
+          <w:rFonts w:ascii="Arial" w:hAnsi="Arial" w:cs="Arial"/>
+        </w:rPr>
+      </w:pPr>
+    </w:p>
+    <w:p>
+      <w:pPr>
+        <w:spacing w:after="0" w:line="240" w:lineRule="auto"/>
+        <w:rPr>
+          <w:rFonts w:ascii="Arial" w:hAnsi="Arial" w:cs="Arial"/>
+        </w:rPr>
+      </w:pPr>
+    </w:p>
+    <w:p>
+      <w:pPr>
+        <w:spacing w:after="0" w:line="240" w:lineRule="auto"/>
+        <w:rPr>
+          <w:rFonts w:ascii="Arial" w:hAnsi="Arial" w:cs="Arial"/>
+        </w:rPr>
+      </w:pPr>
+    </w:p>
+    <w:p>
+      <w:pPr>
+        <w:spacing w:after="0" w:line="240" w:lineRule="auto"/>
+        <w:rPr>
+          <w:rFonts w:ascii="Arial" w:hAnsi="Arial" w:cs="Arial"/>
+        </w:rPr>
+      </w:pPr>
+      <w:r>
+        <w:rPr>
+          <w:rFonts w:ascii="Arial" w:hAnsi="Arial" w:cs="Arial"/>
+        </w:rPr>
+        <w:t>3.</w:t>
+      </w:r>
+      <w:r>
+        <w:rPr>
+          <w:rFonts w:ascii="Arial" w:hAnsi="Arial" w:cs="Arial"/>
+        </w:rPr>
+        <w:t xml:space="preserve"> You will be asked to use your LinkedIn credentials, and allow </w:t>
+      </w:r>
+      <w:bookmarkStart w:id="5" w:name="_GoBack"/>
+      <w:r>
+        <w:rPr>
+          <w:rFonts w:ascii="Arial" w:hAnsi="Arial" w:cs="Arial"/>
+        </w:rPr>
+        <w:t>access to retrieve information. Click on “Allow access” button.</w:t>
+      </w:r>
+    </w:p>
+    <w:bookmarkEnd w:id="5"/>
+    <w:p>
+      <w:pPr>
+        <w:spacing w:after="0" w:line="240" w:lineRule="auto"/>
+        <w:rPr>
+          <w:rFonts w:ascii="Arial" w:hAnsi="Arial" w:cs="Arial"/>
+        </w:rPr>
+      </w:pPr>
+      <w:r>
+        <w:rPr>
+          <w:rFonts w:ascii="Arial" w:hAnsi="Arial" w:cs="Arial"/>
+          <w:noProof/>
+        </w:rPr>
+        <w:drawing>
+          <wp:inline distT="0" distB="0" distL="0" distR="0">
+            <wp:extent cx="4114800" cy="5927725"/>
+            <wp:effectExtent l="0" t="0" r="0" b="0"/>
+            <wp:docPr id="19" name="Picture 19"/>
+            <wp:cNvGraphicFramePr>
+              <a:graphicFrameLocks xmlns:a="http://schemas.openxmlformats.org/drawingml/2006/main" noChangeAspect="1"/>
+            </wp:cNvGraphicFramePr>
+            <a:graphic xmlns:a="http://schemas.openxmlformats.org/drawingml/2006/main">
+              <a:graphicData uri="http://schemas.openxmlformats.org/drawingml/2006/picture">
+                <pic:pic xmlns:pic="http://schemas.openxmlformats.org/drawingml/2006/picture">
+                  <pic:nvPicPr>
+                    <pic:cNvPr id="0" name="2015-02-27 15_10_07-Authorize _ LinkedIn.jpg"/>
+                    <pic:cNvPicPr/>
+                  </pic:nvPicPr>
+                  <pic:blipFill>
+                    <a:blip r:embed="rId24">
+                      <a:extLst>
+                        <a:ext uri="{28A0092B-C50C-407E-A947-70E740481C1C}">
+                          <a14:useLocalDpi xmlns:a14="http://schemas.microsoft.com/office/drawing/2010/main" val="0"/>
+                        </a:ext>
+                      </a:extLst>
+                    </a:blip>
+                    <a:stretch>
+                      <a:fillRect/>
+                    </a:stretch>
+                  </pic:blipFill>
+                  <pic:spPr>
+                    <a:xfrm>
+                      <a:off x="0" y="0"/>
+                      <a:ext cx="4114800" cy="5927725"/>
+                    </a:xfrm>
+                    <a:prstGeom prst="rect">
+                      <a:avLst/>
+                    </a:prstGeom>
+                  </pic:spPr>
+                </pic:pic>
+              </a:graphicData>
+            </a:graphic>
+          </wp:inline>
+        </w:drawing>
+      </w:r>
     </w:p>
     <w:p/>
     <w:p>
@@ -3391,7 +3890,7 @@
 </file>
 
 <file path=word/endnotes.xml><?xml version="1.0" encoding="utf-8"?>
-<w:endnotes xmlns:wpc="http://schemas.microsoft.com/office/word/2010/wordprocessingCanvas" xmlns:mc="http://schemas.openxmlformats.org/markup-compatibility/2006" xmlns:o="urn:schemas-microsoft-com:office:office" xmlns:r="http://schemas.openxmlformats.org/officeDocument/2006/relationships" xmlns:m="http://schemas.openxmlformats.org/officeDocument/2006/math" xmlns:v="urn:schemas-microsoft-com:vml" xmlns:wp14="http://schemas.microsoft.com/office/word/2010/wordprocessingDrawing" xmlns:wp="http://schemas.openxmlformats.org/drawingml/2006/wordprocessingDrawing" xmlns:w10="urn:schemas-microsoft-com:office:word" xmlns:w="http://schemas.openxmlformats.org/wordprocessingml/2006/main" xmlns:w14="http://schemas.microsoft.com/office/word/2010/wordml" xmlns:w15="http://schemas.microsoft.com/office/word/2012/wordml" xmlns:wpg="http://schemas.microsoft.com/office/word/2010/wordprocessingGroup" xmlns:wpi="http://schemas.microsoft.com/office/word/2010/wordprocessingInk" xmlns:wne="http://schemas.microsoft.com/office/word/2006/wordml" xmlns:wps="http://schemas.microsoft.com/office/word/2010/wordprocessingShape" mc:Ignorable="w14 w15 wp14">
+<w:endnotes xmlns:wpc="http://schemas.microsoft.com/office/word/2010/wordprocessingCanvas" xmlns:mc="http://schemas.openxmlformats.org/markup-compatibility/2006" xmlns:o="urn:schemas-microsoft-com:office:office" xmlns:r="http://schemas.openxmlformats.org/officeDocument/2006/relationships" xmlns:m="http://schemas.openxmlformats.org/officeDocument/2006/math" xmlns:v="urn:schemas-microsoft-com:vml" xmlns:wp14="http://schemas.microsoft.com/office/word/2010/wordprocessingDrawing" xmlns:wp="http://schemas.openxmlformats.org/drawingml/2006/wordprocessingDrawing" xmlns:w10="urn:schemas-microsoft-com:office:word" xmlns:w="http://schemas.openxmlformats.org/wordprocessingml/2006/main" xmlns:w14="http://schemas.microsoft.com/office/word/2010/wordml" xmlns:wpg="http://schemas.microsoft.com/office/word/2010/wordprocessingGroup" xmlns:wpi="http://schemas.microsoft.com/office/word/2010/wordprocessingInk" xmlns:wne="http://schemas.microsoft.com/office/word/2006/wordml" xmlns:wps="http://schemas.microsoft.com/office/word/2010/wordprocessingShape" mc:Ignorable="w14 wp14">
   <w:endnote w:type="separator" w:id="-1">
     <w:p>
       <w:pPr>
@@ -3416,7 +3915,7 @@
 </file>
 
 <file path=word/footnotes.xml><?xml version="1.0" encoding="utf-8"?>
-<w:footnotes xmlns:wpc="http://schemas.microsoft.com/office/word/2010/wordprocessingCanvas" xmlns:mc="http://schemas.openxmlformats.org/markup-compatibility/2006" xmlns:o="urn:schemas-microsoft-com:office:office" xmlns:r="http://schemas.openxmlformats.org/officeDocument/2006/relationships" xmlns:m="http://schemas.openxmlformats.org/officeDocument/2006/math" xmlns:v="urn:schemas-microsoft-com:vml" xmlns:wp14="http://schemas.microsoft.com/office/word/2010/wordprocessingDrawing" xmlns:wp="http://schemas.openxmlformats.org/drawingml/2006/wordprocessingDrawing" xmlns:w10="urn:schemas-microsoft-com:office:word" xmlns:w="http://schemas.openxmlformats.org/wordprocessingml/2006/main" xmlns:w14="http://schemas.microsoft.com/office/word/2010/wordml" xmlns:w15="http://schemas.microsoft.com/office/word/2012/wordml" xmlns:wpg="http://schemas.microsoft.com/office/word/2010/wordprocessingGroup" xmlns:wpi="http://schemas.microsoft.com/office/word/2010/wordprocessingInk" xmlns:wne="http://schemas.microsoft.com/office/word/2006/wordml" xmlns:wps="http://schemas.microsoft.com/office/word/2010/wordprocessingShape" mc:Ignorable="w14 w15 wp14">
+<w:footnotes xmlns:wpc="http://schemas.microsoft.com/office/word/2010/wordprocessingCanvas" xmlns:mc="http://schemas.openxmlformats.org/markup-compatibility/2006" xmlns:o="urn:schemas-microsoft-com:office:office" xmlns:r="http://schemas.openxmlformats.org/officeDocument/2006/relationships" xmlns:m="http://schemas.openxmlformats.org/officeDocument/2006/math" xmlns:v="urn:schemas-microsoft-com:vml" xmlns:wp14="http://schemas.microsoft.com/office/word/2010/wordprocessingDrawing" xmlns:wp="http://schemas.openxmlformats.org/drawingml/2006/wordprocessingDrawing" xmlns:w10="urn:schemas-microsoft-com:office:word" xmlns:w="http://schemas.openxmlformats.org/wordprocessingml/2006/main" xmlns:w14="http://schemas.microsoft.com/office/word/2010/wordml" xmlns:wpg="http://schemas.microsoft.com/office/word/2010/wordprocessingGroup" xmlns:wpi="http://schemas.microsoft.com/office/word/2010/wordprocessingInk" xmlns:wne="http://schemas.microsoft.com/office/word/2006/wordml" xmlns:wps="http://schemas.microsoft.com/office/word/2010/wordprocessingShape" mc:Ignorable="w14 wp14">
   <w:footnote w:type="separator" w:id="-1">
     <w:p>
       <w:pPr>
@@ -3441,7 +3940,7 @@
 </file>
 
 <file path=word/numbering.xml><?xml version="1.0" encoding="utf-8"?>
-<w:numbering xmlns:wpc="http://schemas.microsoft.com/office/word/2010/wordprocessingCanvas" xmlns:mc="http://schemas.openxmlformats.org/markup-compatibility/2006" xmlns:o="urn:schemas-microsoft-com:office:office" xmlns:r="http://schemas.openxmlformats.org/officeDocument/2006/relationships" xmlns:m="http://schemas.openxmlformats.org/officeDocument/2006/math" xmlns:v="urn:schemas-microsoft-com:vml" xmlns:wp14="http://schemas.microsoft.com/office/word/2010/wordprocessingDrawing" xmlns:wp="http://schemas.openxmlformats.org/drawingml/2006/wordprocessingDrawing" xmlns:w10="urn:schemas-microsoft-com:office:word" xmlns:w="http://schemas.openxmlformats.org/wordprocessingml/2006/main" xmlns:w14="http://schemas.microsoft.com/office/word/2010/wordml" xmlns:w15="http://schemas.microsoft.com/office/word/2012/wordml" xmlns:wpg="http://schemas.microsoft.com/office/word/2010/wordprocessingGroup" xmlns:wpi="http://schemas.microsoft.com/office/word/2010/wordprocessingInk" xmlns:wne="http://schemas.microsoft.com/office/word/2006/wordml" xmlns:wps="http://schemas.microsoft.com/office/word/2010/wordprocessingShape" mc:Ignorable="w14 w15 wp14">
+<w:numbering xmlns:wpc="http://schemas.microsoft.com/office/word/2010/wordprocessingCanvas" xmlns:mc="http://schemas.openxmlformats.org/markup-compatibility/2006" xmlns:o="urn:schemas-microsoft-com:office:office" xmlns:r="http://schemas.openxmlformats.org/officeDocument/2006/relationships" xmlns:m="http://schemas.openxmlformats.org/officeDocument/2006/math" xmlns:v="urn:schemas-microsoft-com:vml" xmlns:wp14="http://schemas.microsoft.com/office/word/2010/wordprocessingDrawing" xmlns:wp="http://schemas.openxmlformats.org/drawingml/2006/wordprocessingDrawing" xmlns:w10="urn:schemas-microsoft-com:office:word" xmlns:w="http://schemas.openxmlformats.org/wordprocessingml/2006/main" xmlns:w14="http://schemas.microsoft.com/office/word/2010/wordml" xmlns:wpg="http://schemas.microsoft.com/office/word/2010/wordprocessingGroup" xmlns:wpi="http://schemas.microsoft.com/office/word/2010/wordprocessingInk" xmlns:wne="http://schemas.microsoft.com/office/word/2006/wordml" xmlns:wps="http://schemas.microsoft.com/office/word/2010/wordprocessingShape" mc:Ignorable="w14 wp14">
   <w:abstractNum w:abstractNumId="0">
     <w:nsid w:val="00000029"/>
     <w:multiLevelType w:val="hybridMultilevel"/>
@@ -3973,6 +4472,95 @@
     <w:nsid w:val="478A38AC"/>
     <w:multiLevelType w:val="hybridMultilevel"/>
     <w:tmpl w:val="2D4AF248"/>
+    <w:lvl w:ilvl="0" w:tplc="0409000F">
+      <w:start w:val="1"/>
+      <w:numFmt w:val="decimal"/>
+      <w:lvlText w:val="%1."/>
+      <w:lvlJc w:val="left"/>
+      <w:pPr>
+        <w:ind w:left="720" w:hanging="360"/>
+      </w:pPr>
+      <w:rPr>
+        <w:rFonts w:hint="default"/>
+      </w:rPr>
+    </w:lvl>
+    <w:lvl w:ilvl="1" w:tplc="04090019" w:tentative="1">
+      <w:start w:val="1"/>
+      <w:numFmt w:val="lowerLetter"/>
+      <w:lvlText w:val="%2."/>
+      <w:lvlJc w:val="left"/>
+      <w:pPr>
+        <w:ind w:left="1440" w:hanging="360"/>
+      </w:pPr>
+    </w:lvl>
+    <w:lvl w:ilvl="2" w:tplc="0409001B" w:tentative="1">
+      <w:start w:val="1"/>
+      <w:numFmt w:val="lowerRoman"/>
+      <w:lvlText w:val="%3."/>
+      <w:lvlJc w:val="right"/>
+      <w:pPr>
+        <w:ind w:left="2160" w:hanging="180"/>
+      </w:pPr>
+    </w:lvl>
+    <w:lvl w:ilvl="3" w:tplc="0409000F" w:tentative="1">
+      <w:start w:val="1"/>
+      <w:numFmt w:val="decimal"/>
+      <w:lvlText w:val="%4."/>
+      <w:lvlJc w:val="left"/>
+      <w:pPr>
+        <w:ind w:left="2880" w:hanging="360"/>
+      </w:pPr>
+    </w:lvl>
+    <w:lvl w:ilvl="4" w:tplc="04090019" w:tentative="1">
+      <w:start w:val="1"/>
+      <w:numFmt w:val="lowerLetter"/>
+      <w:lvlText w:val="%5."/>
+      <w:lvlJc w:val="left"/>
+      <w:pPr>
+        <w:ind w:left="3600" w:hanging="360"/>
+      </w:pPr>
+    </w:lvl>
+    <w:lvl w:ilvl="5" w:tplc="0409001B" w:tentative="1">
+      <w:start w:val="1"/>
+      <w:numFmt w:val="lowerRoman"/>
+      <w:lvlText w:val="%6."/>
+      <w:lvlJc w:val="right"/>
+      <w:pPr>
+        <w:ind w:left="4320" w:hanging="180"/>
+      </w:pPr>
+    </w:lvl>
+    <w:lvl w:ilvl="6" w:tplc="0409000F" w:tentative="1">
+      <w:start w:val="1"/>
+      <w:numFmt w:val="decimal"/>
+      <w:lvlText w:val="%7."/>
+      <w:lvlJc w:val="left"/>
+      <w:pPr>
+        <w:ind w:left="5040" w:hanging="360"/>
+      </w:pPr>
+    </w:lvl>
+    <w:lvl w:ilvl="7" w:tplc="04090019" w:tentative="1">
+      <w:start w:val="1"/>
+      <w:numFmt w:val="lowerLetter"/>
+      <w:lvlText w:val="%8."/>
+      <w:lvlJc w:val="left"/>
+      <w:pPr>
+        <w:ind w:left="5760" w:hanging="360"/>
+      </w:pPr>
+    </w:lvl>
+    <w:lvl w:ilvl="8" w:tplc="0409001B" w:tentative="1">
+      <w:start w:val="1"/>
+      <w:numFmt w:val="lowerRoman"/>
+      <w:lvlText w:val="%9."/>
+      <w:lvlJc w:val="right"/>
+      <w:pPr>
+        <w:ind w:left="6480" w:hanging="180"/>
+      </w:pPr>
+    </w:lvl>
+  </w:abstractNum>
+  <w:abstractNum w:abstractNumId="10">
+    <w:nsid w:val="54823E2B"/>
+    <w:multiLevelType w:val="hybridMultilevel"/>
+    <w:tmpl w:val="D4D22194"/>
     <w:lvl w:ilvl="0" w:tplc="0409000F">
       <w:start w:val="1"/>
       <w:numFmt w:val="decimal"/>
@@ -4088,11 +4676,14 @@
   <w:num w:numId="10">
     <w:abstractNumId w:val="9"/>
   </w:num>
+  <w:num w:numId="11">
+    <w:abstractNumId w:val="10"/>
+  </w:num>
 </w:numbering>
 </file>
 
 <file path=word/styles.xml><?xml version="1.0" encoding="utf-8"?>
-<w:styles xmlns:mc="http://schemas.openxmlformats.org/markup-compatibility/2006" xmlns:r="http://schemas.openxmlformats.org/officeDocument/2006/relationships" xmlns:w="http://schemas.openxmlformats.org/wordprocessingml/2006/main" xmlns:w14="http://schemas.microsoft.com/office/word/2010/wordml" xmlns:w15="http://schemas.microsoft.com/office/word/2012/wordml" mc:Ignorable="w14 w15">
+<w:styles xmlns:mc="http://schemas.openxmlformats.org/markup-compatibility/2006" xmlns:r="http://schemas.openxmlformats.org/officeDocument/2006/relationships" xmlns:w="http://schemas.openxmlformats.org/wordprocessingml/2006/main" xmlns:w14="http://schemas.microsoft.com/office/word/2010/wordml" mc:Ignorable="w14">
   <w:docDefaults>
     <w:rPrDefault>
       <w:rPr>
@@ -4108,378 +4699,144 @@
       </w:pPr>
     </w:pPrDefault>
   </w:docDefaults>
-  <w:latentStyles w:defLockedState="0" w:defUIPriority="99" w:defSemiHidden="0" w:defUnhideWhenUsed="0" w:defQFormat="0" w:count="371">
-    <w:lsdException w:name="Normal" w:uiPriority="0" w:qFormat="1"/>
-    <w:lsdException w:name="heading 1" w:uiPriority="9" w:qFormat="1"/>
-    <w:lsdException w:name="heading 2" w:semiHidden="1" w:uiPriority="9" w:unhideWhenUsed="1" w:qFormat="1"/>
-    <w:lsdException w:name="heading 3" w:semiHidden="1" w:uiPriority="9" w:unhideWhenUsed="1" w:qFormat="1"/>
-    <w:lsdException w:name="heading 4" w:semiHidden="1" w:uiPriority="9" w:unhideWhenUsed="1" w:qFormat="1"/>
-    <w:lsdException w:name="heading 5" w:semiHidden="1" w:uiPriority="9" w:unhideWhenUsed="1" w:qFormat="1"/>
-    <w:lsdException w:name="heading 6" w:semiHidden="1" w:uiPriority="9" w:unhideWhenUsed="1" w:qFormat="1"/>
-    <w:lsdException w:name="heading 7" w:semiHidden="1" w:uiPriority="9" w:unhideWhenUsed="1" w:qFormat="1"/>
-    <w:lsdException w:name="heading 8" w:semiHidden="1" w:uiPriority="9" w:unhideWhenUsed="1" w:qFormat="1"/>
-    <w:lsdException w:name="heading 9" w:semiHidden="1" w:uiPriority="9" w:unhideWhenUsed="1" w:qFormat="1"/>
-    <w:lsdException w:name="index 1" w:semiHidden="1" w:unhideWhenUsed="1"/>
-    <w:lsdException w:name="index 2" w:semiHidden="1" w:unhideWhenUsed="1"/>
-    <w:lsdException w:name="index 3" w:semiHidden="1" w:unhideWhenUsed="1"/>
-    <w:lsdException w:name="index 4" w:semiHidden="1" w:unhideWhenUsed="1"/>
-    <w:lsdException w:name="index 5" w:semiHidden="1" w:unhideWhenUsed="1"/>
-    <w:lsdException w:name="index 6" w:semiHidden="1" w:unhideWhenUsed="1"/>
-    <w:lsdException w:name="index 7" w:semiHidden="1" w:unhideWhenUsed="1"/>
-    <w:lsdException w:name="index 8" w:semiHidden="1" w:unhideWhenUsed="1"/>
-    <w:lsdException w:name="index 9" w:semiHidden="1" w:unhideWhenUsed="1"/>
-    <w:lsdException w:name="toc 1" w:semiHidden="1" w:uiPriority="39" w:unhideWhenUsed="1"/>
-    <w:lsdException w:name="toc 2" w:semiHidden="1" w:uiPriority="39" w:unhideWhenUsed="1"/>
-    <w:lsdException w:name="toc 3" w:semiHidden="1" w:uiPriority="39" w:unhideWhenUsed="1"/>
-    <w:lsdException w:name="toc 4" w:semiHidden="1" w:uiPriority="39" w:unhideWhenUsed="1"/>
-    <w:lsdException w:name="toc 5" w:semiHidden="1" w:uiPriority="39" w:unhideWhenUsed="1"/>
-    <w:lsdException w:name="toc 6" w:semiHidden="1" w:uiPriority="39" w:unhideWhenUsed="1"/>
-    <w:lsdException w:name="toc 7" w:semiHidden="1" w:uiPriority="39" w:unhideWhenUsed="1"/>
-    <w:lsdException w:name="toc 8" w:semiHidden="1" w:uiPriority="39" w:unhideWhenUsed="1"/>
-    <w:lsdException w:name="toc 9" w:semiHidden="1" w:uiPriority="39" w:unhideWhenUsed="1"/>
-    <w:lsdException w:name="Normal Indent" w:semiHidden="1" w:unhideWhenUsed="1"/>
-    <w:lsdException w:name="footnote text" w:semiHidden="1" w:unhideWhenUsed="1"/>
-    <w:lsdException w:name="annotation text" w:semiHidden="1" w:unhideWhenUsed="1"/>
-    <w:lsdException w:name="header" w:semiHidden="1" w:unhideWhenUsed="1"/>
-    <w:lsdException w:name="footer" w:semiHidden="1" w:unhideWhenUsed="1"/>
-    <w:lsdException w:name="index heading" w:semiHidden="1" w:unhideWhenUsed="1"/>
-    <w:lsdException w:name="caption" w:semiHidden="1" w:uiPriority="35" w:unhideWhenUsed="1" w:qFormat="1"/>
-    <w:lsdException w:name="table of figures" w:semiHidden="1" w:unhideWhenUsed="1"/>
-    <w:lsdException w:name="envelope address" w:semiHidden="1" w:unhideWhenUsed="1"/>
-    <w:lsdException w:name="envelope return" w:semiHidden="1" w:unhideWhenUsed="1"/>
-    <w:lsdException w:name="footnote reference" w:semiHidden="1" w:unhideWhenUsed="1"/>
-    <w:lsdException w:name="annotation reference" w:semiHidden="1" w:unhideWhenUsed="1"/>
-    <w:lsdException w:name="line number" w:semiHidden="1" w:unhideWhenUsed="1"/>
-    <w:lsdException w:name="page number" w:semiHidden="1" w:unhideWhenUsed="1"/>
-    <w:lsdException w:name="endnote reference" w:semiHidden="1" w:unhideWhenUsed="1"/>
-    <w:lsdException w:name="endnote text" w:semiHidden="1" w:unhideWhenUsed="1"/>
-    <w:lsdException w:name="table of authorities" w:semiHidden="1" w:unhideWhenUsed="1"/>
-    <w:lsdException w:name="macro" w:semiHidden="1" w:unhideWhenUsed="1"/>
-    <w:lsdException w:name="toa heading" w:semiHidden="1" w:unhideWhenUsed="1"/>
-    <w:lsdException w:name="List" w:semiHidden="1" w:unhideWhenUsed="1"/>
-    <w:lsdException w:name="List Bullet" w:semiHidden="1" w:unhideWhenUsed="1"/>
-    <w:lsdException w:name="List Number" w:semiHidden="1" w:unhideWhenUsed="1"/>
-    <w:lsdException w:name="List 2" w:semiHidden="1" w:unhideWhenUsed="1"/>
-    <w:lsdException w:name="List 3" w:semiHidden="1" w:unhideWhenUsed="1"/>
-    <w:lsdException w:name="List 4" w:semiHidden="1" w:unhideWhenUsed="1"/>
-    <w:lsdException w:name="List 5" w:semiHidden="1" w:unhideWhenUsed="1"/>
-    <w:lsdException w:name="List Bullet 2" w:semiHidden="1" w:unhideWhenUsed="1"/>
-    <w:lsdException w:name="List Bullet 3" w:semiHidden="1" w:unhideWhenUsed="1"/>
-    <w:lsdException w:name="List Bullet 4" w:semiHidden="1" w:unhideWhenUsed="1"/>
-    <w:lsdException w:name="List Bullet 5" w:semiHidden="1" w:unhideWhenUsed="1"/>
-    <w:lsdException w:name="List Number 2" w:semiHidden="1" w:unhideWhenUsed="1"/>
-    <w:lsdException w:name="List Number 3" w:semiHidden="1" w:unhideWhenUsed="1"/>
-    <w:lsdException w:name="List Number 4" w:semiHidden="1" w:unhideWhenUsed="1"/>
-    <w:lsdException w:name="List Number 5" w:semiHidden="1" w:unhideWhenUsed="1"/>
-    <w:lsdException w:name="Title" w:uiPriority="10" w:qFormat="1"/>
-    <w:lsdException w:name="Closing" w:semiHidden="1" w:unhideWhenUsed="1"/>
-    <w:lsdException w:name="Signature" w:semiHidden="1" w:unhideWhenUsed="1"/>
-    <w:lsdException w:name="Default Paragraph Font" w:semiHidden="1" w:uiPriority="1"/>
-    <w:lsdException w:name="Body Text" w:semiHidden="1" w:unhideWhenUsed="1"/>
-    <w:lsdException w:name="Body Text Indent" w:semiHidden="1" w:unhideWhenUsed="1"/>
-    <w:lsdException w:name="List Continue" w:semiHidden="1" w:unhideWhenUsed="1"/>
-    <w:lsdException w:name="List Continue 2" w:semiHidden="1" w:unhideWhenUsed="1"/>
-    <w:lsdException w:name="List Continue 3" w:semiHidden="1" w:unhideWhenUsed="1"/>
-    <w:lsdException w:name="List Continue 4" w:semiHidden="1" w:unhideWhenUsed="1"/>
-    <w:lsdException w:name="List Continue 5" w:semiHidden="1" w:unhideWhenUsed="1"/>
-    <w:lsdException w:name="Message Header" w:semiHidden="1" w:unhideWhenUsed="1"/>
-    <w:lsdException w:name="Subtitle" w:uiPriority="11" w:qFormat="1"/>
-    <w:lsdException w:name="Salutation" w:semiHidden="1" w:unhideWhenUsed="1"/>
-    <w:lsdException w:name="Date" w:semiHidden="1" w:unhideWhenUsed="1"/>
-    <w:lsdException w:name="Body Text First Indent" w:semiHidden="1" w:unhideWhenUsed="1"/>
-    <w:lsdException w:name="Body Text First Indent 2" w:semiHidden="1" w:unhideWhenUsed="1"/>
-    <w:lsdException w:name="Note Heading" w:semiHidden="1" w:unhideWhenUsed="1"/>
-    <w:lsdException w:name="Body Text 2" w:semiHidden="1" w:unhideWhenUsed="1"/>
-    <w:lsdException w:name="Body Text 3" w:semiHidden="1" w:unhideWhenUsed="1"/>
-    <w:lsdException w:name="Body Text Indent 2" w:semiHidden="1" w:unhideWhenUsed="1"/>
-    <w:lsdException w:name="Body Text Indent 3" w:semiHidden="1" w:unhideWhenUsed="1"/>
-    <w:lsdException w:name="Block Text" w:semiHidden="1" w:unhideWhenUsed="1"/>
-    <w:lsdException w:name="Hyperlink" w:semiHidden="1" w:unhideWhenUsed="1"/>
-    <w:lsdException w:name="FollowedHyperlink" w:semiHidden="1" w:unhideWhenUsed="1"/>
-    <w:lsdException w:name="Strong" w:uiPriority="22" w:qFormat="1"/>
-    <w:lsdException w:name="Emphasis" w:uiPriority="20" w:qFormat="1"/>
-    <w:lsdException w:name="Document Map" w:semiHidden="1" w:unhideWhenUsed="1"/>
-    <w:lsdException w:name="Plain Text" w:semiHidden="1" w:unhideWhenUsed="1"/>
-    <w:lsdException w:name="E-mail Signature" w:semiHidden="1" w:unhideWhenUsed="1"/>
-    <w:lsdException w:name="HTML Top of Form" w:semiHidden="1" w:unhideWhenUsed="1"/>
-    <w:lsdException w:name="HTML Bottom of Form" w:semiHidden="1" w:unhideWhenUsed="1"/>
-    <w:lsdException w:name="Normal (Web)" w:semiHidden="1" w:unhideWhenUsed="1"/>
-    <w:lsdException w:name="HTML Acronym" w:semiHidden="1" w:unhideWhenUsed="1"/>
-    <w:lsdException w:name="HTML Address" w:semiHidden="1" w:unhideWhenUsed="1"/>
-    <w:lsdException w:name="HTML Cite" w:semiHidden="1" w:unhideWhenUsed="1"/>
-    <w:lsdException w:name="HTML Code" w:semiHidden="1" w:unhideWhenUsed="1"/>
-    <w:lsdException w:name="HTML Definition" w:semiHidden="1" w:unhideWhenUsed="1"/>
-    <w:lsdException w:name="HTML Keyboard" w:semiHidden="1" w:unhideWhenUsed="1"/>
-    <w:lsdException w:name="HTML Preformatted" w:semiHidden="1" w:unhideWhenUsed="1"/>
-    <w:lsdException w:name="HTML Sample" w:semiHidden="1" w:unhideWhenUsed="1"/>
-    <w:lsdException w:name="HTML Typewriter" w:semiHidden="1" w:unhideWhenUsed="1"/>
-    <w:lsdException w:name="HTML Variable" w:semiHidden="1" w:unhideWhenUsed="1"/>
-    <w:lsdException w:name="Normal Table" w:semiHidden="1" w:unhideWhenUsed="1"/>
-    <w:lsdException w:name="annotation subject" w:semiHidden="1" w:unhideWhenUsed="1"/>
-    <w:lsdException w:name="No List" w:semiHidden="1" w:unhideWhenUsed="1"/>
-    <w:lsdException w:name="Outline List 1" w:semiHidden="1" w:unhideWhenUsed="1"/>
-    <w:lsdException w:name="Outline List 2" w:semiHidden="1" w:unhideWhenUsed="1"/>
-    <w:lsdException w:name="Outline List 3" w:semiHidden="1" w:unhideWhenUsed="1"/>
-    <w:lsdException w:name="Table Simple 1" w:semiHidden="1" w:unhideWhenUsed="1"/>
-    <w:lsdException w:name="Table Simple 2" w:semiHidden="1" w:unhideWhenUsed="1"/>
-    <w:lsdException w:name="Table Simple 3" w:semiHidden="1" w:unhideWhenUsed="1"/>
-    <w:lsdException w:name="Table Classic 1" w:semiHidden="1" w:unhideWhenUsed="1"/>
-    <w:lsdException w:name="Table Classic 2" w:semiHidden="1" w:unhideWhenUsed="1"/>
-    <w:lsdException w:name="Table Classic 3" w:semiHidden="1" w:unhideWhenUsed="1"/>
-    <w:lsdException w:name="Table Classic 4" w:semiHidden="1" w:unhideWhenUsed="1"/>
-    <w:lsdException w:name="Table Colorful 1" w:semiHidden="1" w:unhideWhenUsed="1"/>
-    <w:lsdException w:name="Table Colorful 2" w:semiHidden="1" w:unhideWhenUsed="1"/>
-    <w:lsdException w:name="Table Colorful 3" w:semiHidden="1" w:unhideWhenUsed="1"/>
-    <w:lsdException w:name="Table Columns 1" w:semiHidden="1" w:unhideWhenUsed="1"/>
-    <w:lsdException w:name="Table Columns 2" w:semiHidden="1" w:unhideWhenUsed="1"/>
-    <w:lsdException w:name="Table Columns 3" w:semiHidden="1" w:unhideWhenUsed="1"/>
-    <w:lsdException w:name="Table Columns 4" w:semiHidden="1" w:unhideWhenUsed="1"/>
-    <w:lsdException w:name="Table Columns 5" w:semiHidden="1" w:unhideWhenUsed="1"/>
-    <w:lsdException w:name="Table Grid 1" w:semiHidden="1" w:unhideWhenUsed="1"/>
-    <w:lsdException w:name="Table Grid 2" w:semiHidden="1" w:unhideWhenUsed="1"/>
-    <w:lsdException w:name="Table Grid 3" w:semiHidden="1" w:unhideWhenUsed="1"/>
-    <w:lsdException w:name="Table Grid 4" w:semiHidden="1" w:unhideWhenUsed="1"/>
-    <w:lsdException w:name="Table Grid 5" w:semiHidden="1" w:unhideWhenUsed="1"/>
-    <w:lsdException w:name="Table Grid 6" w:semiHidden="1" w:unhideWhenUsed="1"/>
-    <w:lsdException w:name="Table Grid 7" w:semiHidden="1" w:unhideWhenUsed="1"/>
-    <w:lsdException w:name="Table Grid 8" w:semiHidden="1" w:unhideWhenUsed="1"/>
-    <w:lsdException w:name="Table List 1" w:semiHidden="1" w:unhideWhenUsed="1"/>
-    <w:lsdException w:name="Table List 2" w:semiHidden="1" w:unhideWhenUsed="1"/>
-    <w:lsdException w:name="Table List 3" w:semiHidden="1" w:unhideWhenUsed="1"/>
-    <w:lsdException w:name="Table List 4" w:semiHidden="1" w:unhideWhenUsed="1"/>
-    <w:lsdException w:name="Table List 5" w:semiHidden="1" w:unhideWhenUsed="1"/>
-    <w:lsdException w:name="Table List 6" w:semiHidden="1" w:unhideWhenUsed="1"/>
-    <w:lsdException w:name="Table List 7" w:semiHidden="1" w:unhideWhenUsed="1"/>
-    <w:lsdException w:name="Table List 8" w:semiHidden="1" w:unhideWhenUsed="1"/>
-    <w:lsdException w:name="Table 3D effects 1" w:semiHidden="1" w:unhideWhenUsed="1"/>
-    <w:lsdException w:name="Table 3D effects 2" w:semiHidden="1" w:unhideWhenUsed="1"/>
-    <w:lsdException w:name="Table 3D effects 3" w:semiHidden="1" w:unhideWhenUsed="1"/>
-    <w:lsdException w:name="Table Contemporary" w:semiHidden="1" w:unhideWhenUsed="1"/>
-    <w:lsdException w:name="Table Elegant" w:semiHidden="1" w:unhideWhenUsed="1"/>
-    <w:lsdException w:name="Table Professional" w:semiHidden="1" w:unhideWhenUsed="1"/>
-    <w:lsdException w:name="Table Subtle 1" w:semiHidden="1" w:unhideWhenUsed="1"/>
-    <w:lsdException w:name="Table Subtle 2" w:semiHidden="1" w:unhideWhenUsed="1"/>
-    <w:lsdException w:name="Table Web 1" w:semiHidden="1" w:unhideWhenUsed="1"/>
-    <w:lsdException w:name="Table Web 2" w:semiHidden="1" w:unhideWhenUsed="1"/>
-    <w:lsdException w:name="Table Web 3" w:semiHidden="1" w:unhideWhenUsed="1"/>
-    <w:lsdException w:name="Balloon Text" w:semiHidden="1" w:unhideWhenUsed="1"/>
-    <w:lsdException w:name="Table Grid" w:uiPriority="59"/>
-    <w:lsdException w:name="Table Theme" w:semiHidden="1" w:unhideWhenUsed="1"/>
-    <w:lsdException w:name="Placeholder Text" w:semiHidden="1"/>
-    <w:lsdException w:name="No Spacing" w:uiPriority="1" w:qFormat="1"/>
-    <w:lsdException w:name="Light Shading" w:uiPriority="60"/>
-    <w:lsdException w:name="Light List" w:uiPriority="61"/>
-    <w:lsdException w:name="Light Grid" w:uiPriority="62"/>
-    <w:lsdException w:name="Medium Shading 1" w:uiPriority="63"/>
-    <w:lsdException w:name="Medium Shading 2" w:uiPriority="64"/>
-    <w:lsdException w:name="Medium List 1" w:uiPriority="65"/>
-    <w:lsdException w:name="Medium List 2" w:uiPriority="66"/>
-    <w:lsdException w:name="Medium Grid 1" w:uiPriority="67"/>
-    <w:lsdException w:name="Medium Grid 2" w:uiPriority="68"/>
-    <w:lsdException w:name="Medium Grid 3" w:uiPriority="69"/>
-    <w:lsdException w:name="Dark List" w:uiPriority="70"/>
-    <w:lsdException w:name="Colorful Shading" w:uiPriority="71"/>
-    <w:lsdException w:name="Colorful List" w:uiPriority="72"/>
-    <w:lsdException w:name="Colorful Grid" w:uiPriority="73"/>
-    <w:lsdException w:name="Light Shading Accent 1" w:uiPriority="60"/>
-    <w:lsdException w:name="Light List Accent 1" w:uiPriority="61"/>
-    <w:lsdException w:name="Light Grid Accent 1" w:uiPriority="62"/>
-    <w:lsdException w:name="Medium Shading 1 Accent 1" w:uiPriority="63"/>
-    <w:lsdException w:name="Medium Shading 2 Accent 1" w:uiPriority="64"/>
-    <w:lsdException w:name="Medium List 1 Accent 1" w:uiPriority="65"/>
-    <w:lsdException w:name="Revision" w:semiHidden="1"/>
-    <w:lsdException w:name="List Paragraph" w:uiPriority="34" w:qFormat="1"/>
-    <w:lsdException w:name="Quote" w:uiPriority="29" w:qFormat="1"/>
-    <w:lsdException w:name="Intense Quote" w:uiPriority="30" w:qFormat="1"/>
-    <w:lsdException w:name="Medium List 2 Accent 1" w:uiPriority="66"/>
-    <w:lsdException w:name="Medium Grid 1 Accent 1" w:uiPriority="67"/>
-    <w:lsdException w:name="Medium Grid 2 Accent 1" w:uiPriority="68"/>
-    <w:lsdException w:name="Medium Grid 3 Accent 1" w:uiPriority="69"/>
-    <w:lsdException w:name="Dark List Accent 1" w:uiPriority="70"/>
-    <w:lsdException w:name="Colorful Shading Accent 1" w:uiPriority="71"/>
-    <w:lsdException w:name="Colorful List Accent 1" w:uiPriority="72"/>
-    <w:lsdException w:name="Colorful Grid Accent 1" w:uiPriority="73"/>
-    <w:lsdException w:name="Light Shading Accent 2" w:uiPriority="60"/>
-    <w:lsdException w:name="Light List Accent 2" w:uiPriority="61"/>
-    <w:lsdException w:name="Light Grid Accent 2" w:uiPriority="62"/>
-    <w:lsdException w:name="Medium Shading 1 Accent 2" w:uiPriority="63"/>
-    <w:lsdException w:name="Medium Shading 2 Accent 2" w:uiPriority="64"/>
-    <w:lsdException w:name="Medium List 1 Accent 2" w:uiPriority="65"/>
-    <w:lsdException w:name="Medium List 2 Accent 2" w:uiPriority="66"/>
-    <w:lsdException w:name="Medium Grid 1 Accent 2" w:uiPriority="67"/>
-    <w:lsdException w:name="Medium Grid 2 Accent 2" w:uiPriority="68"/>
-    <w:lsdException w:name="Medium Grid 3 Accent 2" w:uiPriority="69"/>
-    <w:lsdException w:name="Dark List Accent 2" w:uiPriority="70"/>
-    <w:lsdException w:name="Colorful Shading Accent 2" w:uiPriority="71"/>
-    <w:lsdException w:name="Colorful List Accent 2" w:uiPriority="72"/>
-    <w:lsdException w:name="Colorful Grid Accent 2" w:uiPriority="73"/>
-    <w:lsdException w:name="Light Shading Accent 3" w:uiPriority="60"/>
-    <w:lsdException w:name="Light List Accent 3" w:uiPriority="61"/>
-    <w:lsdException w:name="Light Grid Accent 3" w:uiPriority="62"/>
-    <w:lsdException w:name="Medium Shading 1 Accent 3" w:uiPriority="63"/>
-    <w:lsdException w:name="Medium Shading 2 Accent 3" w:uiPriority="64"/>
-    <w:lsdException w:name="Medium List 1 Accent 3" w:uiPriority="65"/>
-    <w:lsdException w:name="Medium List 2 Accent 3" w:uiPriority="66"/>
-    <w:lsdException w:name="Medium Grid 1 Accent 3" w:uiPriority="67"/>
-    <w:lsdException w:name="Medium Grid 2 Accent 3" w:uiPriority="68"/>
-    <w:lsdException w:name="Medium Grid 3 Accent 3" w:uiPriority="69"/>
-    <w:lsdException w:name="Dark List Accent 3" w:uiPriority="70"/>
-    <w:lsdException w:name="Colorful Shading Accent 3" w:uiPriority="71"/>
-    <w:lsdException w:name="Colorful List Accent 3" w:uiPriority="72"/>
-    <w:lsdException w:name="Colorful Grid Accent 3" w:uiPriority="73"/>
-    <w:lsdException w:name="Light Shading Accent 4" w:uiPriority="60"/>
-    <w:lsdException w:name="Light List Accent 4" w:uiPriority="61"/>
-    <w:lsdException w:name="Light Grid Accent 4" w:uiPriority="62"/>
-    <w:lsdException w:name="Medium Shading 1 Accent 4" w:uiPriority="63"/>
-    <w:lsdException w:name="Medium Shading 2 Accent 4" w:uiPriority="64"/>
-    <w:lsdException w:name="Medium List 1 Accent 4" w:uiPriority="65"/>
-    <w:lsdException w:name="Medium List 2 Accent 4" w:uiPriority="66"/>
-    <w:lsdException w:name="Medium Grid 1 Accent 4" w:uiPriority="67"/>
-    <w:lsdException w:name="Medium Grid 2 Accent 4" w:uiPriority="68"/>
-    <w:lsdException w:name="Medium Grid 3 Accent 4" w:uiPriority="69"/>
-    <w:lsdException w:name="Dark List Accent 4" w:uiPriority="70"/>
-    <w:lsdException w:name="Colorful Shading Accent 4" w:uiPriority="71"/>
-    <w:lsdException w:name="Colorful List Accent 4" w:uiPriority="72"/>
-    <w:lsdException w:name="Colorful Grid Accent 4" w:uiPriority="73"/>
-    <w:lsdException w:name="Light Shading Accent 5" w:uiPriority="60"/>
-    <w:lsdException w:name="Light List Accent 5" w:uiPriority="61"/>
-    <w:lsdException w:name="Light Grid Accent 5" w:uiPriority="62"/>
-    <w:lsdException w:name="Medium Shading 1 Accent 5" w:uiPriority="63"/>
-    <w:lsdException w:name="Medium Shading 2 Accent 5" w:uiPriority="64"/>
-    <w:lsdException w:name="Medium List 1 Accent 5" w:uiPriority="65"/>
-    <w:lsdException w:name="Medium List 2 Accent 5" w:uiPriority="66"/>
-    <w:lsdException w:name="Medium Grid 1 Accent 5" w:uiPriority="67"/>
-    <w:lsdException w:name="Medium Grid 2 Accent 5" w:uiPriority="68"/>
-    <w:lsdException w:name="Medium Grid 3 Accent 5" w:uiPriority="69"/>
-    <w:lsdException w:name="Dark List Accent 5" w:uiPriority="70"/>
-    <w:lsdException w:name="Colorful Shading Accent 5" w:uiPriority="71"/>
-    <w:lsdException w:name="Colorful List Accent 5" w:uiPriority="72"/>
-    <w:lsdException w:name="Colorful Grid Accent 5" w:uiPriority="73"/>
-    <w:lsdException w:name="Light Shading Accent 6" w:uiPriority="60"/>
-    <w:lsdException w:name="Light List Accent 6" w:uiPriority="61"/>
-    <w:lsdException w:name="Light Grid Accent 6" w:uiPriority="62"/>
-    <w:lsdException w:name="Medium Shading 1 Accent 6" w:uiPriority="63"/>
-    <w:lsdException w:name="Medium Shading 2 Accent 6" w:uiPriority="64"/>
-    <w:lsdException w:name="Medium List 1 Accent 6" w:uiPriority="65"/>
-    <w:lsdException w:name="Medium List 2 Accent 6" w:uiPriority="66"/>
-    <w:lsdException w:name="Medium Grid 1 Accent 6" w:uiPriority="67"/>
-    <w:lsdException w:name="Medium Grid 2 Accent 6" w:uiPriority="68"/>
-    <w:lsdException w:name="Medium Grid 3 Accent 6" w:uiPriority="69"/>
-    <w:lsdException w:name="Dark List Accent 6" w:uiPriority="70"/>
-    <w:lsdException w:name="Colorful Shading Accent 6" w:uiPriority="71"/>
-    <w:lsdException w:name="Colorful List Accent 6" w:uiPriority="72"/>
-    <w:lsdException w:name="Colorful Grid Accent 6" w:uiPriority="73"/>
-    <w:lsdException w:name="Subtle Emphasis" w:uiPriority="19" w:qFormat="1"/>
-    <w:lsdException w:name="Intense Emphasis" w:uiPriority="21" w:qFormat="1"/>
-    <w:lsdException w:name="Subtle Reference" w:uiPriority="31" w:qFormat="1"/>
-    <w:lsdException w:name="Intense Reference" w:uiPriority="32" w:qFormat="1"/>
-    <w:lsdException w:name="Book Title" w:uiPriority="33" w:qFormat="1"/>
-    <w:lsdException w:name="Bibliography" w:semiHidden="1" w:uiPriority="37" w:unhideWhenUsed="1"/>
-    <w:lsdException w:name="TOC Heading" w:semiHidden="1" w:uiPriority="39" w:unhideWhenUsed="1" w:qFormat="1"/>
-    <w:lsdException w:name="Plain Table 1" w:uiPriority="41"/>
-    <w:lsdException w:name="Plain Table 2" w:uiPriority="42"/>
-    <w:lsdException w:name="Plain Table 3" w:uiPriority="43"/>
-    <w:lsdException w:name="Plain Table 4" w:uiPriority="44"/>
-    <w:lsdException w:name="Plain Table 5" w:uiPriority="45"/>
-    <w:lsdException w:name="Grid Table Light" w:uiPriority="40"/>
-    <w:lsdException w:name="Grid Table 1 Light" w:uiPriority="46"/>
-    <w:lsdException w:name="Grid Table 2" w:uiPriority="47"/>
-    <w:lsdException w:name="Grid Table 3" w:uiPriority="48"/>
-    <w:lsdException w:name="Grid Table 4" w:uiPriority="49"/>
-    <w:lsdException w:name="Grid Table 5 Dark" w:uiPriority="50"/>
-    <w:lsdException w:name="Grid Table 6 Colorful" w:uiPriority="51"/>
-    <w:lsdException w:name="Grid Table 7 Colorful" w:uiPriority="52"/>
-    <w:lsdException w:name="Grid Table 1 Light Accent 1" w:uiPriority="46"/>
-    <w:lsdException w:name="Grid Table 2 Accent 1" w:uiPriority="47"/>
-    <w:lsdException w:name="Grid Table 3 Accent 1" w:uiPriority="48"/>
-    <w:lsdException w:name="Grid Table 4 Accent 1" w:uiPriority="49"/>
-    <w:lsdException w:name="Grid Table 5 Dark Accent 1" w:uiPriority="50"/>
-    <w:lsdException w:name="Grid Table 6 Colorful Accent 1" w:uiPriority="51"/>
-    <w:lsdException w:name="Grid Table 7 Colorful Accent 1" w:uiPriority="52"/>
-    <w:lsdException w:name="Grid Table 1 Light Accent 2" w:uiPriority="46"/>
-    <w:lsdException w:name="Grid Table 2 Accent 2" w:uiPriority="47"/>
-    <w:lsdException w:name="Grid Table 3 Accent 2" w:uiPriority="48"/>
-    <w:lsdException w:name="Grid Table 4 Accent 2" w:uiPriority="49"/>
-    <w:lsdException w:name="Grid Table 5 Dark Accent 2" w:uiPriority="50"/>
-    <w:lsdException w:name="Grid Table 6 Colorful Accent 2" w:uiPriority="51"/>
-    <w:lsdException w:name="Grid Table 7 Colorful Accent 2" w:uiPriority="52"/>
-    <w:lsdException w:name="Grid Table 1 Light Accent 3" w:uiPriority="46"/>
-    <w:lsdException w:name="Grid Table 2 Accent 3" w:uiPriority="47"/>
-    <w:lsdException w:name="Grid Table 3 Accent 3" w:uiPriority="48"/>
-    <w:lsdException w:name="Grid Table 4 Accent 3" w:uiPriority="49"/>
-    <w:lsdException w:name="Grid Table 5 Dark Accent 3" w:uiPriority="50"/>
-    <w:lsdException w:name="Grid Table 6 Colorful Accent 3" w:uiPriority="51"/>
-    <w:lsdException w:name="Grid Table 7 Colorful Accent 3" w:uiPriority="52"/>
-    <w:lsdException w:name="Grid Table 1 Light Accent 4" w:uiPriority="46"/>
-    <w:lsdException w:name="Grid Table 2 Accent 4" w:uiPriority="47"/>
-    <w:lsdException w:name="Grid Table 3 Accent 4" w:uiPriority="48"/>
-    <w:lsdException w:name="Grid Table 4 Accent 4" w:uiPriority="49"/>
-    <w:lsdException w:name="Grid Table 5 Dark Accent 4" w:uiPriority="50"/>
-    <w:lsdException w:name="Grid Table 6 Colorful Accent 4" w:uiPriority="51"/>
-    <w:lsdException w:name="Grid Table 7 Colorful Accent 4" w:uiPriority="52"/>
-    <w:lsdException w:name="Grid Table 1 Light Accent 5" w:uiPriority="46"/>
-    <w:lsdException w:name="Grid Table 2 Accent 5" w:uiPriority="47"/>
-    <w:lsdException w:name="Grid Table 3 Accent 5" w:uiPriority="48"/>
-    <w:lsdException w:name="Grid Table 4 Accent 5" w:uiPriority="49"/>
-    <w:lsdException w:name="Grid Table 5 Dark Accent 5" w:uiPriority="50"/>
-    <w:lsdException w:name="Grid Table 6 Colorful Accent 5" w:uiPriority="51"/>
-    <w:lsdException w:name="Grid Table 7 Colorful Accent 5" w:uiPriority="52"/>
-    <w:lsdException w:name="Grid Table 1 Light Accent 6" w:uiPriority="46"/>
-    <w:lsdException w:name="Grid Table 2 Accent 6" w:uiPriority="47"/>
-    <w:lsdException w:name="Grid Table 3 Accent 6" w:uiPriority="48"/>
-    <w:lsdException w:name="Grid Table 4 Accent 6" w:uiPriority="49"/>
-    <w:lsdException w:name="Grid Table 5 Dark Accent 6" w:uiPriority="50"/>
-    <w:lsdException w:name="Grid Table 6 Colorful Accent 6" w:uiPriority="51"/>
-    <w:lsdException w:name="Grid Table 7 Colorful Accent 6" w:uiPriority="52"/>
-    <w:lsdException w:name="List Table 1 Light" w:uiPriority="46"/>
-    <w:lsdException w:name="List Table 2" w:uiPriority="47"/>
-    <w:lsdException w:name="List Table 3" w:uiPriority="48"/>
-    <w:lsdException w:name="List Table 4" w:uiPriority="49"/>
-    <w:lsdException w:name="List Table 5 Dark" w:uiPriority="50"/>
-    <w:lsdException w:name="List Table 6 Colorful" w:uiPriority="51"/>
-    <w:lsdException w:name="List Table 7 Colorful" w:uiPriority="52"/>
-    <w:lsdException w:name="List Table 1 Light Accent 1" w:uiPriority="46"/>
-    <w:lsdException w:name="List Table 2 Accent 1" w:uiPriority="47"/>
-    <w:lsdException w:name="List Table 3 Accent 1" w:uiPriority="48"/>
-    <w:lsdException w:name="List Table 4 Accent 1" w:uiPriority="49"/>
-    <w:lsdException w:name="List Table 5 Dark Accent 1" w:uiPriority="50"/>
-    <w:lsdException w:name="List Table 6 Colorful Accent 1" w:uiPriority="51"/>
-    <w:lsdException w:name="List Table 7 Colorful Accent 1" w:uiPriority="52"/>
-    <w:lsdException w:name="List Table 1 Light Accent 2" w:uiPriority="46"/>
-    <w:lsdException w:name="List Table 2 Accent 2" w:uiPriority="47"/>
-    <w:lsdException w:name="List Table 3 Accent 2" w:uiPriority="48"/>
-    <w:lsdException w:name="List Table 4 Accent 2" w:uiPriority="49"/>
-    <w:lsdException w:name="List Table 5 Dark Accent 2" w:uiPriority="50"/>
-    <w:lsdException w:name="List Table 6 Colorful Accent 2" w:uiPriority="51"/>
-    <w:lsdException w:name="List Table 7 Colorful Accent 2" w:uiPriority="52"/>
-    <w:lsdException w:name="List Table 1 Light Accent 3" w:uiPriority="46"/>
-    <w:lsdException w:name="List Table 2 Accent 3" w:uiPriority="47"/>
-    <w:lsdException w:name="List Table 3 Accent 3" w:uiPriority="48"/>
-    <w:lsdException w:name="List Table 4 Accent 3" w:uiPriority="49"/>
-    <w:lsdException w:name="List Table 5 Dark Accent 3" w:uiPriority="50"/>
-    <w:lsdException w:name="List Table 6 Colorful Accent 3" w:uiPriority="51"/>
-    <w:lsdException w:name="List Table 7 Colorful Accent 3" w:uiPriority="52"/>
-    <w:lsdException w:name="List Table 1 Light Accent 4" w:uiPriority="46"/>
-    <w:lsdException w:name="List Table 2 Accent 4" w:uiPriority="47"/>
-    <w:lsdException w:name="List Table 3 Accent 4" w:uiPriority="48"/>
-    <w:lsdException w:name="List Table 4 Accent 4" w:uiPriority="49"/>
-    <w:lsdException w:name="List Table 5 Dark Accent 4" w:uiPriority="50"/>
-    <w:lsdException w:name="List Table 6 Colorful Accent 4" w:uiPriority="51"/>
-    <w:lsdException w:name="List Table 7 Colorful Accent 4" w:uiPriority="52"/>
-    <w:lsdException w:name="List Table 1 Light Accent 5" w:uiPriority="46"/>
-    <w:lsdException w:name="List Table 2 Accent 5" w:uiPriority="47"/>
-    <w:lsdException w:name="List Table 3 Accent 5" w:uiPriority="48"/>
-    <w:lsdException w:name="List Table 4 Accent 5" w:uiPriority="49"/>
-    <w:lsdException w:name="List Table 5 Dark Accent 5" w:uiPriority="50"/>
-    <w:lsdException w:name="List Table 6 Colorful Accent 5" w:uiPriority="51"/>
-    <w:lsdException w:name="List Table 7 Colorful Accent 5" w:uiPriority="52"/>
-    <w:lsdException w:name="List Table 1 Light Accent 6" w:uiPriority="46"/>
-    <w:lsdException w:name="List Table 2 Accent 6" w:uiPriority="47"/>
-    <w:lsdException w:name="List Table 3 Accent 6" w:uiPriority="48"/>
-    <w:lsdException w:name="List Table 4 Accent 6" w:uiPriority="49"/>
-    <w:lsdException w:name="List Table 5 Dark Accent 6" w:uiPriority="50"/>
-    <w:lsdException w:name="List Table 6 Colorful Accent 6" w:uiPriority="51"/>
-    <w:lsdException w:name="List Table 7 Colorful Accent 6" w:uiPriority="52"/>
+  <w:latentStyles w:defLockedState="0" w:defUIPriority="99" w:defSemiHidden="1" w:defUnhideWhenUsed="1" w:defQFormat="0" w:count="267">
+    <w:lsdException w:name="Normal" w:semiHidden="0" w:uiPriority="0" w:unhideWhenUsed="0" w:qFormat="1"/>
+    <w:lsdException w:name="heading 1" w:semiHidden="0" w:uiPriority="9" w:unhideWhenUsed="0" w:qFormat="1"/>
+    <w:lsdException w:name="heading 2" w:uiPriority="9" w:qFormat="1"/>
+    <w:lsdException w:name="heading 3" w:uiPriority="9" w:qFormat="1"/>
+    <w:lsdException w:name="heading 4" w:uiPriority="9" w:qFormat="1"/>
+    <w:lsdException w:name="heading 5" w:uiPriority="9" w:qFormat="1"/>
+    <w:lsdException w:name="heading 6" w:uiPriority="9" w:qFormat="1"/>
+    <w:lsdException w:name="heading 7" w:uiPriority="9" w:qFormat="1"/>
+    <w:lsdException w:name="heading 8" w:uiPriority="9" w:qFormat="1"/>
+    <w:lsdException w:name="heading 9" w:uiPriority="9" w:qFormat="1"/>
+    <w:lsdException w:name="toc 1" w:uiPriority="39"/>
+    <w:lsdException w:name="toc 2" w:uiPriority="39"/>
+    <w:lsdException w:name="toc 3" w:uiPriority="39"/>
+    <w:lsdException w:name="toc 4" w:uiPriority="39"/>
+    <w:lsdException w:name="toc 5" w:uiPriority="39"/>
+    <w:lsdException w:name="toc 6" w:uiPriority="39"/>
+    <w:lsdException w:name="toc 7" w:uiPriority="39"/>
+    <w:lsdException w:name="toc 8" w:uiPriority="39"/>
+    <w:lsdException w:name="toc 9" w:uiPriority="39"/>
+    <w:lsdException w:name="caption" w:uiPriority="35" w:qFormat="1"/>
+    <w:lsdException w:name="Title" w:semiHidden="0" w:uiPriority="10" w:unhideWhenUsed="0" w:qFormat="1"/>
+    <w:lsdException w:name="Default Paragraph Font" w:uiPriority="1" w:unhideWhenUsed="0"/>
+    <w:lsdException w:name="Subtitle" w:semiHidden="0" w:uiPriority="11" w:unhideWhenUsed="0" w:qFormat="1"/>
+    <w:lsdException w:name="Strong" w:semiHidden="0" w:uiPriority="22" w:unhideWhenUsed="0" w:qFormat="1"/>
+    <w:lsdException w:name="Emphasis" w:semiHidden="0" w:uiPriority="20" w:unhideWhenUsed="0" w:qFormat="1"/>
+    <w:lsdException w:name="Table Grid" w:semiHidden="0" w:uiPriority="59" w:unhideWhenUsed="0"/>
+    <w:lsdException w:name="Placeholder Text" w:unhideWhenUsed="0"/>
+    <w:lsdException w:name="No Spacing" w:semiHidden="0" w:uiPriority="1" w:unhideWhenUsed="0" w:qFormat="1"/>
+    <w:lsdException w:name="Light Shading" w:semiHidden="0" w:uiPriority="60" w:unhideWhenUsed="0"/>
+    <w:lsdException w:name="Light List" w:semiHidden="0" w:uiPriority="61" w:unhideWhenUsed="0"/>
+    <w:lsdException w:name="Light Grid" w:semiHidden="0" w:uiPriority="62" w:unhideWhenUsed="0"/>
+    <w:lsdException w:name="Medium Shading 1" w:semiHidden="0" w:uiPriority="63" w:unhideWhenUsed="0"/>
+    <w:lsdException w:name="Medium Shading 2" w:semiHidden="0" w:uiPriority="64" w:unhideWhenUsed="0"/>
+    <w:lsdException w:name="Medium List 1" w:semiHidden="0" w:uiPriority="65" w:unhideWhenUsed="0"/>
+    <w:lsdException w:name="Medium List 2" w:semiHidden="0" w:uiPriority="66" w:unhideWhenUsed="0"/>
+    <w:lsdException w:name="Medium Grid 1" w:semiHidden="0" w:uiPriority="67" w:unhideWhenUsed="0"/>
+    <w:lsdException w:name="Medium Grid 2" w:semiHidden="0" w:uiPriority="68" w:unhideWhenUsed="0"/>
+    <w:lsdException w:name="Medium Grid 3" w:semiHidden="0" w:uiPriority="69" w:unhideWhenUsed="0"/>
+    <w:lsdException w:name="Dark List" w:semiHidden="0" w:uiPriority="70" w:unhideWhenUsed="0"/>
+    <w:lsdException w:name="Colorful Shading" w:semiHidden="0" w:uiPriority="71" w:unhideWhenUsed="0"/>
+    <w:lsdException w:name="Colorful List" w:semiHidden="0" w:uiPriority="72" w:unhideWhenUsed="0"/>
+    <w:lsdException w:name="Colorful Grid" w:semiHidden="0" w:uiPriority="73" w:unhideWhenUsed="0"/>
+    <w:lsdException w:name="Light Shading Accent 1" w:semiHidden="0" w:uiPriority="60" w:unhideWhenUsed="0"/>
+    <w:lsdException w:name="Light List Accent 1" w:semiHidden="0" w:uiPriority="61" w:unhideWhenUsed="0"/>
+    <w:lsdException w:name="Light Grid Accent 1" w:semiHidden="0" w:uiPriority="62" w:unhideWhenUsed="0"/>
+    <w:lsdException w:name="Medium Shading 1 Accent 1" w:semiHidden="0" w:uiPriority="63" w:unhideWhenUsed="0"/>
+    <w:lsdException w:name="Medium Shading 2 Accent 1" w:semiHidden="0" w:uiPriority="64" w:unhideWhenUsed="0"/>
+    <w:lsdException w:name="Medium List 1 Accent 1" w:semiHidden="0" w:uiPriority="65" w:unhideWhenUsed="0"/>
+    <w:lsdException w:name="Revision" w:unhideWhenUsed="0"/>
+    <w:lsdException w:name="List Paragraph" w:semiHidden="0" w:uiPriority="34" w:unhideWhenUsed="0" w:qFormat="1"/>
+    <w:lsdException w:name="Quote" w:semiHidden="0" w:uiPriority="29" w:unhideWhenUsed="0" w:qFormat="1"/>
+    <w:lsdException w:name="Intense Quote" w:semiHidden="0" w:uiPriority="30" w:unhideWhenUsed="0" w:qFormat="1"/>
+    <w:lsdException w:name="Medium List 2 Accent 1" w:semiHidden="0" w:uiPriority="66" w:unhideWhenUsed="0"/>
+    <w:lsdException w:name="Medium Grid 1 Accent 1" w:semiHidden="0" w:uiPriority="67" w:unhideWhenUsed="0"/>
+    <w:lsdException w:name="Medium Grid 2 Accent 1" w:semiHidden="0" w:uiPriority="68" w:unhideWhenUsed="0"/>
+    <w:lsdException w:name="Medium Grid 3 Accent 1" w:semiHidden="0" w:uiPriority="69" w:unhideWhenUsed="0"/>
+    <w:lsdException w:name="Dark List Accent 1" w:semiHidden="0" w:uiPriority="70" w:unhideWhenUsed="0"/>
+    <w:lsdException w:name="Colorful Shading Accent 1" w:semiHidden="0" w:uiPriority="71" w:unhideWhenUsed="0"/>
+    <w:lsdException w:name="Colorful List Accent 1" w:semiHidden="0" w:uiPriority="72" w:unhideWhenUsed="0"/>
+    <w:lsdException w:name="Colorful Grid Accent 1" w:semiHidden="0" w:uiPriority="73" w:unhideWhenUsed="0"/>
+    <w:lsdException w:name="Light Shading Accent 2" w:semiHidden="0" w:uiPriority="60" w:unhideWhenUsed="0"/>
+    <w:lsdException w:name="Light List Accent 2" w:semiHidden="0" w:uiPriority="61" w:unhideWhenUsed="0"/>
+    <w:lsdException w:name="Light Grid Accent 2" w:semiHidden="0" w:uiPriority="62" w:unhideWhenUsed="0"/>
+    <w:lsdException w:name="Medium Shading 1 Accent 2" w:semiHidden="0" w:uiPriority="63" w:unhideWhenUsed="0"/>
+    <w:lsdException w:name="Medium Shading 2 Accent 2" w:semiHidden="0" w:uiPriority="64" w:unhideWhenUsed="0"/>
+    <w:lsdException w:name="Medium List 1 Accent 2" w:semiHidden="0" w:uiPriority="65" w:unhideWhenUsed="0"/>
+    <w:lsdException w:name="Medium List 2 Accent 2" w:semiHidden="0" w:uiPriority="66" w:unhideWhenUsed="0"/>
+    <w:lsdException w:name="Medium Grid 1 Accent 2" w:semiHidden="0" w:uiPriority="67" w:unhideWhenUsed="0"/>
+    <w:lsdException w:name="Medium Grid 2 Accent 2" w:semiHidden="0" w:uiPriority="68" w:unhideWhenUsed="0"/>
+    <w:lsdException w:name="Medium Grid 3 Accent 2" w:semiHidden="0" w:uiPriority="69" w:unhideWhenUsed="0"/>
+    <w:lsdException w:name="Dark List Accent 2" w:semiHidden="0" w:uiPriority="70" w:unhideWhenUsed="0"/>
+    <w:lsdException w:name="Colorful Shading Accent 2" w:semiHidden="0" w:uiPriority="71" w:unhideWhenUsed="0"/>
+    <w:lsdException w:name="Colorful List Accent 2" w:semiHidden="0" w:uiPriority="72" w:unhideWhenUsed="0"/>
+    <w:lsdException w:name="Colorful Grid Accent 2" w:semiHidden="0" w:uiPriority="73" w:unhideWhenUsed="0"/>
+    <w:lsdException w:name="Light Shading Accent 3" w:semiHidden="0" w:uiPriority="60" w:unhideWhenUsed="0"/>
+    <w:lsdException w:name="Light List Accent 3" w:semiHidden="0" w:uiPriority="61" w:unhideWhenUsed="0"/>
+    <w:lsdException w:name="Light Grid Accent 3" w:semiHidden="0" w:uiPriority="62" w:unhideWhenUsed="0"/>
+    <w:lsdException w:name="Medium Shading 1 Accent 3" w:semiHidden="0" w:uiPriority="63" w:unhideWhenUsed="0"/>
+    <w:lsdException w:name="Medium Shading 2 Accent 3" w:semiHidden="0" w:uiPriority="64" w:unhideWhenUsed="0"/>
+    <w:lsdException w:name="Medium List 1 Accent 3" w:semiHidden="0" w:uiPriority="65" w:unhideWhenUsed="0"/>
+    <w:lsdException w:name="Medium List 2 Accent 3" w:semiHidden="0" w:uiPriority="66" w:unhideWhenUsed="0"/>
+    <w:lsdException w:name="Medium Grid 1 Accent 3" w:semiHidden="0" w:uiPriority="67" w:unhideWhenUsed="0"/>
+    <w:lsdException w:name="Medium Grid 2 Accent 3" w:semiHidden="0" w:uiPriority="68" w:unhideWhenUsed="0"/>
+    <w:lsdException w:name="Medium Grid 3 Accent 3" w:semiHidden="0" w:uiPriority="69" w:unhideWhenUsed="0"/>
+    <w:lsdException w:name="Dark List Accent 3" w:semiHidden="0" w:uiPriority="70" w:unhideWhenUsed="0"/>
+    <w:lsdException w:name="Colorful Shading Accent 3" w:semiHidden="0" w:uiPriority="71" w:unhideWhenUsed="0"/>
+    <w:lsdException w:name="Colorful List Accent 3" w:semiHidden="0" w:uiPriority="72" w:unhideWhenUsed="0"/>
+    <w:lsdException w:name="Colorful Grid Accent 3" w:semiHidden="0" w:uiPriority="73" w:unhideWhenUsed="0"/>
+    <w:lsdException w:name="Light Shading Accent 4" w:semiHidden="0" w:uiPriority="60" w:unhideWhenUsed="0"/>
+    <w:lsdException w:name="Light List Accent 4" w:semiHidden="0" w:uiPriority="61" w:unhideWhenUsed="0"/>
+    <w:lsdException w:name="Light Grid Accent 4" w:semiHidden="0" w:uiPriority="62" w:unhideWhenUsed="0"/>
+    <w:lsdException w:name="Medium Shading 1 Accent 4" w:semiHidden="0" w:uiPriority="63" w:unhideWhenUsed="0"/>
+    <w:lsdException w:name="Medium Shading 2 Accent 4" w:semiHidden="0" w:uiPriority="64" w:unhideWhenUsed="0"/>
+    <w:lsdException w:name="Medium List 1 Accent 4" w:semiHidden="0" w:uiPriority="65" w:unhideWhenUsed="0"/>
+    <w:lsdException w:name="Medium List 2 Accent 4" w:semiHidden="0" w:uiPriority="66" w:unhideWhenUsed="0"/>
+    <w:lsdException w:name="Medium Grid 1 Accent 4" w:semiHidden="0" w:uiPriority="67" w:unhideWhenUsed="0"/>
+    <w:lsdException w:name="Medium Grid 2 Accent 4" w:semiHidden="0" w:uiPriority="68" w:unhideWhenUsed="0"/>
+    <w:lsdException w:name="Medium Grid 3 Accent 4" w:semiHidden="0" w:uiPriority="69" w:unhideWhenUsed="0"/>
+    <w:lsdException w:name="Dark List Accent 4" w:semiHidden="0" w:uiPriority="70" w:unhideWhenUsed="0"/>
+    <w:lsdException w:name="Colorful Shading Accent 4" w:semiHidden="0" w:uiPriority="71" w:unhideWhenUsed="0"/>
+    <w:lsdException w:name="Colorful List Accent 4" w:semiHidden="0" w:uiPriority="72" w:unhideWhenUsed="0"/>
+    <w:lsdException w:name="Colorful Grid Accent 4" w:semiHidden="0" w:uiPriority="73" w:unhideWhenUsed="0"/>
+    <w:lsdException w:name="Light Shading Accent 5" w:semiHidden="0" w:uiPriority="60" w:unhideWhenUsed="0"/>
+    <w:lsdException w:name="Light List Accent 5" w:semiHidden="0" w:uiPriority="61" w:unhideWhenUsed="0"/>
+    <w:lsdException w:name="Light Grid Accent 5" w:semiHidden="0" w:uiPriority="62" w:unhideWhenUsed="0"/>
+    <w:lsdException w:name="Medium Shading 1 Accent 5" w:semiHidden="0" w:uiPriority="63" w:unhideWhenUsed="0"/>
+    <w:lsdException w:name="Medium Shading 2 Accent 5" w:semiHidden="0" w:uiPriority="64" w:unhideWhenUsed="0"/>
+    <w:lsdException w:name="Medium List 1 Accent 5" w:semiHidden="0" w:uiPriority="65" w:unhideWhenUsed="0"/>
+    <w:lsdException w:name="Medium List 2 Accent 5" w:semiHidden="0" w:uiPriority="66" w:unhideWhenUsed="0"/>
+    <w:lsdException w:name="Medium Grid 1 Accent 5" w:semiHidden="0" w:uiPriority="67" w:unhideWhenUsed="0"/>
+    <w:lsdException w:name="Medium Grid 2 Accent 5" w:semiHidden="0" w:uiPriority="68" w:unhideWhenUsed="0"/>
+    <w:lsdException w:name="Medium Grid 3 Accent 5" w:semiHidden="0" w:uiPriority="69" w:unhideWhenUsed="0"/>
+    <w:lsdException w:name="Dark List Accent 5" w:semiHidden="0" w:uiPriority="70" w:unhideWhenUsed="0"/>
+    <w:lsdException w:name="Colorful Shading Accent 5" w:semiHidden="0" w:uiPriority="71" w:unhideWhenUsed="0"/>
+    <w:lsdException w:name="Colorful List Accent 5" w:semiHidden="0" w:uiPriority="72" w:unhideWhenUsed="0"/>
+    <w:lsdException w:name="Colorful Grid Accent 5" w:semiHidden="0" w:uiPriority="73" w:unhideWhenUsed="0"/>
+    <w:lsdException w:name="Light Shading Accent 6" w:semiHidden="0" w:uiPriority="60" w:unhideWhenUsed="0"/>
+    <w:lsdException w:name="Light List Accent 6" w:semiHidden="0" w:uiPriority="61" w:unhideWhenUsed="0"/>
+    <w:lsdException w:name="Light Grid Accent 6" w:semiHidden="0" w:uiPriority="62" w:unhideWhenUsed="0"/>
+    <w:lsdException w:name="Medium Shading 1 Accent 6" w:semiHidden="0" w:uiPriority="63" w:unhideWhenUsed="0"/>
+    <w:lsdException w:name="Medium Shading 2 Accent 6" w:semiHidden="0" w:uiPriority="64" w:unhideWhenUsed="0"/>
+    <w:lsdException w:name="Medium List 1 Accent 6" w:semiHidden="0" w:uiPriority="65" w:unhideWhenUsed="0"/>
+    <w:lsdException w:name="Medium List 2 Accent 6" w:semiHidden="0" w:uiPriority="66" w:unhideWhenUsed="0"/>
+    <w:lsdException w:name="Medium Grid 1 Accent 6" w:semiHidden="0" w:uiPriority="67" w:unhideWhenUsed="0"/>
+    <w:lsdException w:name="Medium Grid 2 Accent 6" w:semiHidden="0" w:uiPriority="68" w:unhideWhenUsed="0"/>
+    <w:lsdException w:name="Medium Grid 3 Accent 6" w:semiHidden="0" w:uiPriority="69" w:unhideWhenUsed="0"/>
+    <w:lsdException w:name="Dark List Accent 6" w:semiHidden="0" w:uiPriority="70" w:unhideWhenUsed="0"/>
+    <w:lsdException w:name="Colorful Shading Accent 6" w:semiHidden="0" w:uiPriority="71" w:unhideWhenUsed="0"/>
+    <w:lsdException w:name="Colorful List Accent 6" w:semiHidden="0" w:uiPriority="72" w:unhideWhenUsed="0"/>
+    <w:lsdException w:name="Colorful Grid Accent 6" w:semiHidden="0" w:uiPriority="73" w:unhideWhenUsed="0"/>
+    <w:lsdException w:name="Subtle Emphasis" w:semiHidden="0" w:uiPriority="19" w:unhideWhenUsed="0" w:qFormat="1"/>
+    <w:lsdException w:name="Intense Emphasis" w:semiHidden="0" w:uiPriority="21" w:unhideWhenUsed="0" w:qFormat="1"/>
+    <w:lsdException w:name="Subtle Reference" w:semiHidden="0" w:uiPriority="31" w:unhideWhenUsed="0" w:qFormat="1"/>
+    <w:lsdException w:name="Intense Reference" w:semiHidden="0" w:uiPriority="32" w:unhideWhenUsed="0" w:qFormat="1"/>
+    <w:lsdException w:name="Book Title" w:semiHidden="0" w:uiPriority="33" w:unhideWhenUsed="0" w:qFormat="1"/>
+    <w:lsdException w:name="Bibliography" w:uiPriority="37"/>
+    <w:lsdException w:name="TOC Heading" w:uiPriority="39" w:qFormat="1"/>
   </w:latentStyles>
   <w:style w:type="paragraph" w:default="1" w:styleId="Normal">
     <w:name w:val="Normal"/>
@@ -4566,6 +4923,311 @@
     <w:link w:val="Footer"/>
     <w:uiPriority w:val="99"/>
     <w:rsid w:val="008E7BCE"/>
+  </w:style>
+  <w:style w:type="paragraph" w:styleId="BalloonText">
+    <w:name w:val="Balloon Text"/>
+    <w:basedOn w:val="Normal"/>
+    <w:link w:val="BalloonTextChar"/>
+    <w:uiPriority w:val="99"/>
+    <w:semiHidden/>
+    <w:unhideWhenUsed/>
+    <w:rsid w:val="00433B21"/>
+    <w:pPr>
+      <w:spacing w:after="0" w:line="240" w:lineRule="auto"/>
+    </w:pPr>
+    <w:rPr>
+      <w:rFonts w:ascii="Tahoma" w:hAnsi="Tahoma" w:cs="Tahoma"/>
+      <w:sz w:val="16"/>
+      <w:szCs w:val="16"/>
+    </w:rPr>
+  </w:style>
+  <w:style w:type="character" w:customStyle="1" w:styleId="BalloonTextChar">
+    <w:name w:val="Balloon Text Char"/>
+    <w:basedOn w:val="DefaultParagraphFont"/>
+    <w:link w:val="BalloonText"/>
+    <w:uiPriority w:val="99"/>
+    <w:semiHidden/>
+    <w:rsid w:val="00433B21"/>
+    <w:rPr>
+      <w:rFonts w:ascii="Tahoma" w:hAnsi="Tahoma" w:cs="Tahoma"/>
+      <w:sz w:val="16"/>
+      <w:szCs w:val="16"/>
+    </w:rPr>
+  </w:style>
+</w:styles>
+</file>
+
+<file path=word/stylesWithEffects.xml><?xml version="1.0" encoding="utf-8"?>
+<w:styles xmlns:wpc="http://schemas.microsoft.com/office/word/2010/wordprocessingCanvas" xmlns:mc="http://schemas.openxmlformats.org/markup-compatibility/2006" xmlns:o="urn:schemas-microsoft-com:office:office" xmlns:r="http://schemas.openxmlformats.org/officeDocument/2006/relationships" xmlns:m="http://schemas.openxmlformats.org/officeDocument/2006/math" xmlns:v="urn:schemas-microsoft-com:vml" xmlns:wp14="http://schemas.microsoft.com/office/word/2010/wordprocessingDrawing" xmlns:wp="http://schemas.openxmlformats.org/drawingml/2006/wordprocessingDrawing" xmlns:w10="urn:schemas-microsoft-com:office:word" xmlns:w="http://schemas.openxmlformats.org/wordprocessingml/2006/main" xmlns:w14="http://schemas.microsoft.com/office/word/2010/wordml" xmlns:wpg="http://schemas.microsoft.com/office/word/2010/wordprocessingGroup" xmlns:wpi="http://schemas.microsoft.com/office/word/2010/wordprocessingInk" xmlns:wne="http://schemas.microsoft.com/office/word/2006/wordml" xmlns:wps="http://schemas.microsoft.com/office/word/2010/wordprocessingShape" mc:Ignorable="w14 wp14">
+  <w:docDefaults>
+    <w:rPrDefault>
+      <w:rPr>
+        <w:rFonts w:asciiTheme="minorHAnsi" w:eastAsiaTheme="minorEastAsia" w:hAnsiTheme="minorHAnsi" w:cstheme="minorBidi"/>
+        <w:sz w:val="22"/>
+        <w:szCs w:val="22"/>
+        <w:lang w:val="en-US" w:eastAsia="en-US" w:bidi="ar-SA"/>
+      </w:rPr>
+    </w:rPrDefault>
+    <w:pPrDefault>
+      <w:pPr>
+        <w:spacing w:after="200" w:line="276" w:lineRule="auto"/>
+      </w:pPr>
+    </w:pPrDefault>
+  </w:docDefaults>
+  <w:latentStyles w:defLockedState="0" w:defUIPriority="99" w:defSemiHidden="1" w:defUnhideWhenUsed="1" w:defQFormat="0" w:count="267">
+    <w:lsdException w:name="Normal" w:semiHidden="0" w:uiPriority="0" w:unhideWhenUsed="0" w:qFormat="1"/>
+    <w:lsdException w:name="heading 1" w:semiHidden="0" w:uiPriority="9" w:unhideWhenUsed="0" w:qFormat="1"/>
+    <w:lsdException w:name="heading 2" w:uiPriority="9" w:qFormat="1"/>
+    <w:lsdException w:name="heading 3" w:uiPriority="9" w:qFormat="1"/>
+    <w:lsdException w:name="heading 4" w:uiPriority="9" w:qFormat="1"/>
+    <w:lsdException w:name="heading 5" w:uiPriority="9" w:qFormat="1"/>
+    <w:lsdException w:name="heading 6" w:uiPriority="9" w:qFormat="1"/>
+    <w:lsdException w:name="heading 7" w:uiPriority="9" w:qFormat="1"/>
+    <w:lsdException w:name="heading 8" w:uiPriority="9" w:qFormat="1"/>
+    <w:lsdException w:name="heading 9" w:uiPriority="9" w:qFormat="1"/>
+    <w:lsdException w:name="toc 1" w:uiPriority="39"/>
+    <w:lsdException w:name="toc 2" w:uiPriority="39"/>
+    <w:lsdException w:name="toc 3" w:uiPriority="39"/>
+    <w:lsdException w:name="toc 4" w:uiPriority="39"/>
+    <w:lsdException w:name="toc 5" w:uiPriority="39"/>
+    <w:lsdException w:name="toc 6" w:uiPriority="39"/>
+    <w:lsdException w:name="toc 7" w:uiPriority="39"/>
+    <w:lsdException w:name="toc 8" w:uiPriority="39"/>
+    <w:lsdException w:name="toc 9" w:uiPriority="39"/>
+    <w:lsdException w:name="caption" w:uiPriority="35" w:qFormat="1"/>
+    <w:lsdException w:name="Title" w:semiHidden="0" w:uiPriority="10" w:unhideWhenUsed="0" w:qFormat="1"/>
+    <w:lsdException w:name="Default Paragraph Font" w:uiPriority="1" w:unhideWhenUsed="0"/>
+    <w:lsdException w:name="Subtitle" w:semiHidden="0" w:uiPriority="11" w:unhideWhenUsed="0" w:qFormat="1"/>
+    <w:lsdException w:name="Strong" w:semiHidden="0" w:uiPriority="22" w:unhideWhenUsed="0" w:qFormat="1"/>
+    <w:lsdException w:name="Emphasis" w:semiHidden="0" w:uiPriority="20" w:unhideWhenUsed="0" w:qFormat="1"/>
+    <w:lsdException w:name="Table Grid" w:semiHidden="0" w:uiPriority="59" w:unhideWhenUsed="0"/>
+    <w:lsdException w:name="Placeholder Text" w:unhideWhenUsed="0"/>
+    <w:lsdException w:name="No Spacing" w:semiHidden="0" w:uiPriority="1" w:unhideWhenUsed="0" w:qFormat="1"/>
+    <w:lsdException w:name="Light Shading" w:semiHidden="0" w:uiPriority="60" w:unhideWhenUsed="0"/>
+    <w:lsdException w:name="Light List" w:semiHidden="0" w:uiPriority="61" w:unhideWhenUsed="0"/>
+    <w:lsdException w:name="Light Grid" w:semiHidden="0" w:uiPriority="62" w:unhideWhenUsed="0"/>
+    <w:lsdException w:name="Medium Shading 1" w:semiHidden="0" w:uiPriority="63" w:unhideWhenUsed="0"/>
+    <w:lsdException w:name="Medium Shading 2" w:semiHidden="0" w:uiPriority="64" w:unhideWhenUsed="0"/>
+    <w:lsdException w:name="Medium List 1" w:semiHidden="0" w:uiPriority="65" w:unhideWhenUsed="0"/>
+    <w:lsdException w:name="Medium List 2" w:semiHidden="0" w:uiPriority="66" w:unhideWhenUsed="0"/>
+    <w:lsdException w:name="Medium Grid 1" w:semiHidden="0" w:uiPriority="67" w:unhideWhenUsed="0"/>
+    <w:lsdException w:name="Medium Grid 2" w:semiHidden="0" w:uiPriority="68" w:unhideWhenUsed="0"/>
+    <w:lsdException w:name="Medium Grid 3" w:semiHidden="0" w:uiPriority="69" w:unhideWhenUsed="0"/>
+    <w:lsdException w:name="Dark List" w:semiHidden="0" w:uiPriority="70" w:unhideWhenUsed="0"/>
+    <w:lsdException w:name="Colorful Shading" w:semiHidden="0" w:uiPriority="71" w:unhideWhenUsed="0"/>
+    <w:lsdException w:name="Colorful List" w:semiHidden="0" w:uiPriority="72" w:unhideWhenUsed="0"/>
+    <w:lsdException w:name="Colorful Grid" w:semiHidden="0" w:uiPriority="73" w:unhideWhenUsed="0"/>
+    <w:lsdException w:name="Light Shading Accent 1" w:semiHidden="0" w:uiPriority="60" w:unhideWhenUsed="0"/>
+    <w:lsdException w:name="Light List Accent 1" w:semiHidden="0" w:uiPriority="61" w:unhideWhenUsed="0"/>
+    <w:lsdException w:name="Light Grid Accent 1" w:semiHidden="0" w:uiPriority="62" w:unhideWhenUsed="0"/>
+    <w:lsdException w:name="Medium Shading 1 Accent 1" w:semiHidden="0" w:uiPriority="63" w:unhideWhenUsed="0"/>
+    <w:lsdException w:name="Medium Shading 2 Accent 1" w:semiHidden="0" w:uiPriority="64" w:unhideWhenUsed="0"/>
+    <w:lsdException w:name="Medium List 1 Accent 1" w:semiHidden="0" w:uiPriority="65" w:unhideWhenUsed="0"/>
+    <w:lsdException w:name="Revision" w:unhideWhenUsed="0"/>
+    <w:lsdException w:name="List Paragraph" w:semiHidden="0" w:uiPriority="34" w:unhideWhenUsed="0" w:qFormat="1"/>
+    <w:lsdException w:name="Quote" w:semiHidden="0" w:uiPriority="29" w:unhideWhenUsed="0" w:qFormat="1"/>
+    <w:lsdException w:name="Intense Quote" w:semiHidden="0" w:uiPriority="30" w:unhideWhenUsed="0" w:qFormat="1"/>
+    <w:lsdException w:name="Medium List 2 Accent 1" w:semiHidden="0" w:uiPriority="66" w:unhideWhenUsed="0"/>
+    <w:lsdException w:name="Medium Grid 1 Accent 1" w:semiHidden="0" w:uiPriority="67" w:unhideWhenUsed="0"/>
+    <w:lsdException w:name="Medium Grid 2 Accent 1" w:semiHidden="0" w:uiPriority="68" w:unhideWhenUsed="0"/>
+    <w:lsdException w:name="Medium Grid 3 Accent 1" w:semiHidden="0" w:uiPriority="69" w:unhideWhenUsed="0"/>
+    <w:lsdException w:name="Dark List Accent 1" w:semiHidden="0" w:uiPriority="70" w:unhideWhenUsed="0"/>
+    <w:lsdException w:name="Colorful Shading Accent 1" w:semiHidden="0" w:uiPriority="71" w:unhideWhenUsed="0"/>
+    <w:lsdException w:name="Colorful List Accent 1" w:semiHidden="0" w:uiPriority="72" w:unhideWhenUsed="0"/>
+    <w:lsdException w:name="Colorful Grid Accent 1" w:semiHidden="0" w:uiPriority="73" w:unhideWhenUsed="0"/>
+    <w:lsdException w:name="Light Shading Accent 2" w:semiHidden="0" w:uiPriority="60" w:unhideWhenUsed="0"/>
+    <w:lsdException w:name="Light List Accent 2" w:semiHidden="0" w:uiPriority="61" w:unhideWhenUsed="0"/>
+    <w:lsdException w:name="Light Grid Accent 2" w:semiHidden="0" w:uiPriority="62" w:unhideWhenUsed="0"/>
+    <w:lsdException w:name="Medium Shading 1 Accent 2" w:semiHidden="0" w:uiPriority="63" w:unhideWhenUsed="0"/>
+    <w:lsdException w:name="Medium Shading 2 Accent 2" w:semiHidden="0" w:uiPriority="64" w:unhideWhenUsed="0"/>
+    <w:lsdException w:name="Medium List 1 Accent 2" w:semiHidden="0" w:uiPriority="65" w:unhideWhenUsed="0"/>
+    <w:lsdException w:name="Medium List 2 Accent 2" w:semiHidden="0" w:uiPriority="66" w:unhideWhenUsed="0"/>
+    <w:lsdException w:name="Medium Grid 1 Accent 2" w:semiHidden="0" w:uiPriority="67" w:unhideWhenUsed="0"/>
+    <w:lsdException w:name="Medium Grid 2 Accent 2" w:semiHidden="0" w:uiPriority="68" w:unhideWhenUsed="0"/>
+    <w:lsdException w:name="Medium Grid 3 Accent 2" w:semiHidden="0" w:uiPriority="69" w:unhideWhenUsed="0"/>
+    <w:lsdException w:name="Dark List Accent 2" w:semiHidden="0" w:uiPriority="70" w:unhideWhenUsed="0"/>
+    <w:lsdException w:name="Colorful Shading Accent 2" w:semiHidden="0" w:uiPriority="71" w:unhideWhenUsed="0"/>
+    <w:lsdException w:name="Colorful List Accent 2" w:semiHidden="0" w:uiPriority="72" w:unhideWhenUsed="0"/>
+    <w:lsdException w:name="Colorful Grid Accent 2" w:semiHidden="0" w:uiPriority="73" w:unhideWhenUsed="0"/>
+    <w:lsdException w:name="Light Shading Accent 3" w:semiHidden="0" w:uiPriority="60" w:unhideWhenUsed="0"/>
+    <w:lsdException w:name="Light List Accent 3" w:semiHidden="0" w:uiPriority="61" w:unhideWhenUsed="0"/>
+    <w:lsdException w:name="Light Grid Accent 3" w:semiHidden="0" w:uiPriority="62" w:unhideWhenUsed="0"/>
+    <w:lsdException w:name="Medium Shading 1 Accent 3" w:semiHidden="0" w:uiPriority="63" w:unhideWhenUsed="0"/>
+    <w:lsdException w:name="Medium Shading 2 Accent 3" w:semiHidden="0" w:uiPriority="64" w:unhideWhenUsed="0"/>
+    <w:lsdException w:name="Medium List 1 Accent 3" w:semiHidden="0" w:uiPriority="65" w:unhideWhenUsed="0"/>
+    <w:lsdException w:name="Medium List 2 Accent 3" w:semiHidden="0" w:uiPriority="66" w:unhideWhenUsed="0"/>
+    <w:lsdException w:name="Medium Grid 1 Accent 3" w:semiHidden="0" w:uiPriority="67" w:unhideWhenUsed="0"/>
+    <w:lsdException w:name="Medium Grid 2 Accent 3" w:semiHidden="0" w:uiPriority="68" w:unhideWhenUsed="0"/>
+    <w:lsdException w:name="Medium Grid 3 Accent 3" w:semiHidden="0" w:uiPriority="69" w:unhideWhenUsed="0"/>
+    <w:lsdException w:name="Dark List Accent 3" w:semiHidden="0" w:uiPriority="70" w:unhideWhenUsed="0"/>
+    <w:lsdException w:name="Colorful Shading Accent 3" w:semiHidden="0" w:uiPriority="71" w:unhideWhenUsed="0"/>
+    <w:lsdException w:name="Colorful List Accent 3" w:semiHidden="0" w:uiPriority="72" w:unhideWhenUsed="0"/>
+    <w:lsdException w:name="Colorful Grid Accent 3" w:semiHidden="0" w:uiPriority="73" w:unhideWhenUsed="0"/>
+    <w:lsdException w:name="Light Shading Accent 4" w:semiHidden="0" w:uiPriority="60" w:unhideWhenUsed="0"/>
+    <w:lsdException w:name="Light List Accent 4" w:semiHidden="0" w:uiPriority="61" w:unhideWhenUsed="0"/>
+    <w:lsdException w:name="Light Grid Accent 4" w:semiHidden="0" w:uiPriority="62" w:unhideWhenUsed="0"/>
+    <w:lsdException w:name="Medium Shading 1 Accent 4" w:semiHidden="0" w:uiPriority="63" w:unhideWhenUsed="0"/>
+    <w:lsdException w:name="Medium Shading 2 Accent 4" w:semiHidden="0" w:uiPriority="64" w:unhideWhenUsed="0"/>
+    <w:lsdException w:name="Medium List 1 Accent 4" w:semiHidden="0" w:uiPriority="65" w:unhideWhenUsed="0"/>
+    <w:lsdException w:name="Medium List 2 Accent 4" w:semiHidden="0" w:uiPriority="66" w:unhideWhenUsed="0"/>
+    <w:lsdException w:name="Medium Grid 1 Accent 4" w:semiHidden="0" w:uiPriority="67" w:unhideWhenUsed="0"/>
+    <w:lsdException w:name="Medium Grid 2 Accent 4" w:semiHidden="0" w:uiPriority="68" w:unhideWhenUsed="0"/>
+    <w:lsdException w:name="Medium Grid 3 Accent 4" w:semiHidden="0" w:uiPriority="69" w:unhideWhenUsed="0"/>
+    <w:lsdException w:name="Dark List Accent 4" w:semiHidden="0" w:uiPriority="70" w:unhideWhenUsed="0"/>
+    <w:lsdException w:name="Colorful Shading Accent 4" w:semiHidden="0" w:uiPriority="71" w:unhideWhenUsed="0"/>
+    <w:lsdException w:name="Colorful List Accent 4" w:semiHidden="0" w:uiPriority="72" w:unhideWhenUsed="0"/>
+    <w:lsdException w:name="Colorful Grid Accent 4" w:semiHidden="0" w:uiPriority="73" w:unhideWhenUsed="0"/>
+    <w:lsdException w:name="Light Shading Accent 5" w:semiHidden="0" w:uiPriority="60" w:unhideWhenUsed="0"/>
+    <w:lsdException w:name="Light List Accent 5" w:semiHidden="0" w:uiPriority="61" w:unhideWhenUsed="0"/>
+    <w:lsdException w:name="Light Grid Accent 5" w:semiHidden="0" w:uiPriority="62" w:unhideWhenUsed="0"/>
+    <w:lsdException w:name="Medium Shading 1 Accent 5" w:semiHidden="0" w:uiPriority="63" w:unhideWhenUsed="0"/>
+    <w:lsdException w:name="Medium Shading 2 Accent 5" w:semiHidden="0" w:uiPriority="64" w:unhideWhenUsed="0"/>
+    <w:lsdException w:name="Medium List 1 Accent 5" w:semiHidden="0" w:uiPriority="65" w:unhideWhenUsed="0"/>
+    <w:lsdException w:name="Medium List 2 Accent 5" w:semiHidden="0" w:uiPriority="66" w:unhideWhenUsed="0"/>
+    <w:lsdException w:name="Medium Grid 1 Accent 5" w:semiHidden="0" w:uiPriority="67" w:unhideWhenUsed="0"/>
+    <w:lsdException w:name="Medium Grid 2 Accent 5" w:semiHidden="0" w:uiPriority="68" w:unhideWhenUsed="0"/>
+    <w:lsdException w:name="Medium Grid 3 Accent 5" w:semiHidden="0" w:uiPriority="69" w:unhideWhenUsed="0"/>
+    <w:lsdException w:name="Dark List Accent 5" w:semiHidden="0" w:uiPriority="70" w:unhideWhenUsed="0"/>
+    <w:lsdException w:name="Colorful Shading Accent 5" w:semiHidden="0" w:uiPriority="71" w:unhideWhenUsed="0"/>
+    <w:lsdException w:name="Colorful List Accent 5" w:semiHidden="0" w:uiPriority="72" w:unhideWhenUsed="0"/>
+    <w:lsdException w:name="Colorful Grid Accent 5" w:semiHidden="0" w:uiPriority="73" w:unhideWhenUsed="0"/>
+    <w:lsdException w:name="Light Shading Accent 6" w:semiHidden="0" w:uiPriority="60" w:unhideWhenUsed="0"/>
+    <w:lsdException w:name="Light List Accent 6" w:semiHidden="0" w:uiPriority="61" w:unhideWhenUsed="0"/>
+    <w:lsdException w:name="Light Grid Accent 6" w:semiHidden="0" w:uiPriority="62" w:unhideWhenUsed="0"/>
+    <w:lsdException w:name="Medium Shading 1 Accent 6" w:semiHidden="0" w:uiPriority="63" w:unhideWhenUsed="0"/>
+    <w:lsdException w:name="Medium Shading 2 Accent 6" w:semiHidden="0" w:uiPriority="64" w:unhideWhenUsed="0"/>
+    <w:lsdException w:name="Medium List 1 Accent 6" w:semiHidden="0" w:uiPriority="65" w:unhideWhenUsed="0"/>
+    <w:lsdException w:name="Medium List 2 Accent 6" w:semiHidden="0" w:uiPriority="66" w:unhideWhenUsed="0"/>
+    <w:lsdException w:name="Medium Grid 1 Accent 6" w:semiHidden="0" w:uiPriority="67" w:unhideWhenUsed="0"/>
+    <w:lsdException w:name="Medium Grid 2 Accent 6" w:semiHidden="0" w:uiPriority="68" w:unhideWhenUsed="0"/>
+    <w:lsdException w:name="Medium Grid 3 Accent 6" w:semiHidden="0" w:uiPriority="69" w:unhideWhenUsed="0"/>
+    <w:lsdException w:name="Dark List Accent 6" w:semiHidden="0" w:uiPriority="70" w:unhideWhenUsed="0"/>
+    <w:lsdException w:name="Colorful Shading Accent 6" w:semiHidden="0" w:uiPriority="71" w:unhideWhenUsed="0"/>
+    <w:lsdException w:name="Colorful List Accent 6" w:semiHidden="0" w:uiPriority="72" w:unhideWhenUsed="0"/>
+    <w:lsdException w:name="Colorful Grid Accent 6" w:semiHidden="0" w:uiPriority="73" w:unhideWhenUsed="0"/>
+    <w:lsdException w:name="Subtle Emphasis" w:semiHidden="0" w:uiPriority="19" w:unhideWhenUsed="0" w:qFormat="1"/>
+    <w:lsdException w:name="Intense Emphasis" w:semiHidden="0" w:uiPriority="21" w:unhideWhenUsed="0" w:qFormat="1"/>
+    <w:lsdException w:name="Subtle Reference" w:semiHidden="0" w:uiPriority="31" w:unhideWhenUsed="0" w:qFormat="1"/>
+    <w:lsdException w:name="Intense Reference" w:semiHidden="0" w:uiPriority="32" w:unhideWhenUsed="0" w:qFormat="1"/>
+    <w:lsdException w:name="Book Title" w:semiHidden="0" w:uiPriority="33" w:unhideWhenUsed="0" w:qFormat="1"/>
+    <w:lsdException w:name="Bibliography" w:uiPriority="37"/>
+    <w:lsdException w:name="TOC Heading" w:uiPriority="39" w:qFormat="1"/>
+  </w:latentStyles>
+  <w:style w:type="paragraph" w:default="1" w:styleId="Normal">
+    <w:name w:val="Normal"/>
+    <w:qFormat/>
+  </w:style>
+  <w:style w:type="character" w:default="1" w:styleId="DefaultParagraphFont">
+    <w:name w:val="Default Paragraph Font"/>
+    <w:uiPriority w:val="1"/>
+    <w:semiHidden/>
+    <w:unhideWhenUsed/>
+  </w:style>
+  <w:style w:type="table" w:default="1" w:styleId="TableNormal">
+    <w:name w:val="Normal Table"/>
+    <w:uiPriority w:val="99"/>
+    <w:semiHidden/>
+    <w:unhideWhenUsed/>
+    <w:tblPr>
+      <w:tblInd w:w="0" w:type="dxa"/>
+      <w:tblCellMar>
+        <w:top w:w="0" w:type="dxa"/>
+        <w:left w:w="108" w:type="dxa"/>
+        <w:bottom w:w="0" w:type="dxa"/>
+        <w:right w:w="108" w:type="dxa"/>
+      </w:tblCellMar>
+    </w:tblPr>
+  </w:style>
+  <w:style w:type="numbering" w:default="1" w:styleId="NoList">
+    <w:name w:val="No List"/>
+    <w:uiPriority w:val="99"/>
+    <w:semiHidden/>
+    <w:unhideWhenUsed/>
+  </w:style>
+  <w:style w:type="paragraph" w:styleId="ListParagraph">
+    <w:name w:val="List Paragraph"/>
+    <w:basedOn w:val="Normal"/>
+    <w:uiPriority w:val="34"/>
+    <w:qFormat/>
+    <w:rsid w:val="008E7BCE"/>
+    <w:pPr>
+      <w:ind w:left="720"/>
+      <w:contextualSpacing/>
+    </w:pPr>
+  </w:style>
+  <w:style w:type="paragraph" w:styleId="Header">
+    <w:name w:val="header"/>
+    <w:basedOn w:val="Normal"/>
+    <w:link w:val="HeaderChar"/>
+    <w:uiPriority w:val="99"/>
+    <w:unhideWhenUsed/>
+    <w:rsid w:val="008E7BCE"/>
+    <w:pPr>
+      <w:tabs>
+        <w:tab w:val="center" w:pos="4680"/>
+        <w:tab w:val="right" w:pos="9360"/>
+      </w:tabs>
+      <w:spacing w:after="0" w:line="240" w:lineRule="auto"/>
+    </w:pPr>
+  </w:style>
+  <w:style w:type="character" w:customStyle="1" w:styleId="HeaderChar">
+    <w:name w:val="Header Char"/>
+    <w:basedOn w:val="DefaultParagraphFont"/>
+    <w:link w:val="Header"/>
+    <w:uiPriority w:val="99"/>
+    <w:rsid w:val="008E7BCE"/>
+  </w:style>
+  <w:style w:type="paragraph" w:styleId="Footer">
+    <w:name w:val="footer"/>
+    <w:basedOn w:val="Normal"/>
+    <w:link w:val="FooterChar"/>
+    <w:uiPriority w:val="99"/>
+    <w:unhideWhenUsed/>
+    <w:rsid w:val="008E7BCE"/>
+    <w:pPr>
+      <w:tabs>
+        <w:tab w:val="center" w:pos="4680"/>
+        <w:tab w:val="right" w:pos="9360"/>
+      </w:tabs>
+      <w:spacing w:after="0" w:line="240" w:lineRule="auto"/>
+    </w:pPr>
+  </w:style>
+  <w:style w:type="character" w:customStyle="1" w:styleId="FooterChar">
+    <w:name w:val="Footer Char"/>
+    <w:basedOn w:val="DefaultParagraphFont"/>
+    <w:link w:val="Footer"/>
+    <w:uiPriority w:val="99"/>
+    <w:rsid w:val="008E7BCE"/>
+  </w:style>
+  <w:style w:type="paragraph" w:styleId="BalloonText">
+    <w:name w:val="Balloon Text"/>
+    <w:basedOn w:val="Normal"/>
+    <w:link w:val="BalloonTextChar"/>
+    <w:uiPriority w:val="99"/>
+    <w:semiHidden/>
+    <w:unhideWhenUsed/>
+    <w:rsid w:val="00433B21"/>
+    <w:pPr>
+      <w:spacing w:after="0" w:line="240" w:lineRule="auto"/>
+    </w:pPr>
+    <w:rPr>
+      <w:rFonts w:ascii="Tahoma" w:hAnsi="Tahoma" w:cs="Tahoma"/>
+      <w:sz w:val="16"/>
+      <w:szCs w:val="16"/>
+    </w:rPr>
+  </w:style>
+  <w:style w:type="character" w:customStyle="1" w:styleId="BalloonTextChar">
+    <w:name w:val="Balloon Text Char"/>
+    <w:basedOn w:val="DefaultParagraphFont"/>
+    <w:link w:val="BalloonText"/>
+    <w:uiPriority w:val="99"/>
+    <w:semiHidden/>
+    <w:rsid w:val="00433B21"/>
+    <w:rPr>
+      <w:rFonts w:ascii="Tahoma" w:hAnsi="Tahoma" w:cs="Tahoma"/>
+      <w:sz w:val="16"/>
+      <w:szCs w:val="16"/>
+    </w:rPr>
   </w:style>
 </w:styles>
 </file>

</xml_diff>

<commit_message>
Revert "Merge branch 'develop' of https://github.com/FIU-SCIS-Senior-Project-2015-Spring/Senior-Project-Web-Site-Ver-5 into develop"
This reverts commit 236661f0e84278aeec8f9c0641f9c090427731a1, reversing
changes made to 0181380d5c11636145aef9d1cd20851165c286d0.
</commit_message>
<xml_diff>
--- a/Documents/UserManual_Student.docx
+++ b/Documents/UserManual_Student.docx
@@ -1,6 +1,6 @@
 
 <file path=word/document.xml><?xml version="1.0" encoding="utf-8"?>
-<w:document xmlns:wpc="http://schemas.microsoft.com/office/word/2010/wordprocessingCanvas" xmlns:mc="http://schemas.openxmlformats.org/markup-compatibility/2006" xmlns:o="urn:schemas-microsoft-com:office:office" xmlns:r="http://schemas.openxmlformats.org/officeDocument/2006/relationships" xmlns:m="http://schemas.openxmlformats.org/officeDocument/2006/math" xmlns:v="urn:schemas-microsoft-com:vml" xmlns:wp14="http://schemas.microsoft.com/office/word/2010/wordprocessingDrawing" xmlns:wp="http://schemas.openxmlformats.org/drawingml/2006/wordprocessingDrawing" xmlns:w10="urn:schemas-microsoft-com:office:word" xmlns:w="http://schemas.openxmlformats.org/wordprocessingml/2006/main" xmlns:w14="http://schemas.microsoft.com/office/word/2010/wordml" xmlns:w15="http://schemas.microsoft.com/office/word/2012/wordml" xmlns:wpg="http://schemas.microsoft.com/office/word/2010/wordprocessingGroup" xmlns:wpi="http://schemas.microsoft.com/office/word/2010/wordprocessingInk" xmlns:wne="http://schemas.microsoft.com/office/word/2006/wordml" xmlns:wps="http://schemas.microsoft.com/office/word/2010/wordprocessingShape" mc:Ignorable="w14 w15 wp14">
+<w:document xmlns:wpc="http://schemas.microsoft.com/office/word/2010/wordprocessingCanvas" xmlns:mc="http://schemas.openxmlformats.org/markup-compatibility/2006" xmlns:o="urn:schemas-microsoft-com:office:office" xmlns:r="http://schemas.openxmlformats.org/officeDocument/2006/relationships" xmlns:m="http://schemas.openxmlformats.org/officeDocument/2006/math" xmlns:v="urn:schemas-microsoft-com:vml" xmlns:wp14="http://schemas.microsoft.com/office/word/2010/wordprocessingDrawing" xmlns:wp="http://schemas.openxmlformats.org/drawingml/2006/wordprocessingDrawing" xmlns:w10="urn:schemas-microsoft-com:office:word" xmlns:w="http://schemas.openxmlformats.org/wordprocessingml/2006/main" xmlns:w14="http://schemas.microsoft.com/office/word/2010/wordml" xmlns:wpg="http://schemas.microsoft.com/office/word/2010/wordprocessingGroup" xmlns:wpi="http://schemas.microsoft.com/office/word/2010/wordprocessingInk" xmlns:wne="http://schemas.microsoft.com/office/word/2006/wordml" xmlns:wps="http://schemas.microsoft.com/office/word/2010/wordprocessingShape" mc:Ignorable="w14 wp14">
   <w:body>
     <w:p>
       <w:pPr>
@@ -93,7 +93,7 @@
                     </pic:cNvPicPr>
                   </pic:nvPicPr>
                   <pic:blipFill>
-                    <a:blip r:embed="rId7">
+                    <a:blip r:embed="rId8">
                       <a:clrChange>
                         <a:clrFrom>
                           <a:srgbClr val="FFFFFF"/>
@@ -389,7 +389,39 @@
           <w:color w:val="808080"/>
         </w:rPr>
         <w:lastRenderedPageBreak/>
-        <w:t xml:space="preserve">S e n i o r  P r o j e c t </w:t>
+        <w:t xml:space="preserve">S e n </w:t>
+      </w:r>
+      <w:proofErr w:type="spellStart"/>
+      <w:r>
+        <w:rPr>
+          <w:rFonts w:ascii="Calibri" w:hAnsi="Calibri" w:cs="Calibri"/>
+          <w:color w:val="808080"/>
+        </w:rPr>
+        <w:t>i</w:t>
+      </w:r>
+      <w:proofErr w:type="spellEnd"/>
+      <w:r>
+        <w:rPr>
+          <w:rFonts w:ascii="Calibri" w:hAnsi="Calibri" w:cs="Calibri"/>
+          <w:color w:val="808080"/>
+        </w:rPr>
+        <w:t xml:space="preserve"> o </w:t>
+      </w:r>
+      <w:proofErr w:type="gramStart"/>
+      <w:r>
+        <w:rPr>
+          <w:rFonts w:ascii="Calibri" w:hAnsi="Calibri" w:cs="Calibri"/>
+          <w:color w:val="808080"/>
+        </w:rPr>
+        <w:t>r  P</w:t>
+      </w:r>
+      <w:proofErr w:type="gramEnd"/>
+      <w:r>
+        <w:rPr>
+          <w:rFonts w:ascii="Calibri" w:hAnsi="Calibri" w:cs="Calibri"/>
+          <w:color w:val="808080"/>
+        </w:rPr>
+        <w:t xml:space="preserve"> r o j e c t </w:t>
       </w:r>
       <w:r>
         <w:rPr>
@@ -456,7 +488,7 @@
                     </pic:cNvPicPr>
                   </pic:nvPicPr>
                   <pic:blipFill>
-                    <a:blip r:embed="rId8">
+                    <a:blip r:embed="rId9">
                       <a:extLst>
                         <a:ext uri="{28A0092B-C50C-407E-A947-70E740481C1C}">
                           <a14:useLocalDpi xmlns:a14="http://schemas.microsoft.com/office/drawing/2010/main" val="0"/>
@@ -616,7 +648,39 @@
           <w:color w:val="808080"/>
         </w:rPr>
         <w:lastRenderedPageBreak/>
-        <w:t xml:space="preserve">S e n i o r  P r o j e c t </w:t>
+        <w:t xml:space="preserve">S e n </w:t>
+      </w:r>
+      <w:proofErr w:type="spellStart"/>
+      <w:r>
+        <w:rPr>
+          <w:rFonts w:ascii="Calibri" w:hAnsi="Calibri" w:cs="Calibri"/>
+          <w:color w:val="808080"/>
+        </w:rPr>
+        <w:t>i</w:t>
+      </w:r>
+      <w:proofErr w:type="spellEnd"/>
+      <w:r>
+        <w:rPr>
+          <w:rFonts w:ascii="Calibri" w:hAnsi="Calibri" w:cs="Calibri"/>
+          <w:color w:val="808080"/>
+        </w:rPr>
+        <w:t xml:space="preserve"> o </w:t>
+      </w:r>
+      <w:proofErr w:type="gramStart"/>
+      <w:r>
+        <w:rPr>
+          <w:rFonts w:ascii="Calibri" w:hAnsi="Calibri" w:cs="Calibri"/>
+          <w:color w:val="808080"/>
+        </w:rPr>
+        <w:t>r  P</w:t>
+      </w:r>
+      <w:proofErr w:type="gramEnd"/>
+      <w:r>
+        <w:rPr>
+          <w:rFonts w:ascii="Calibri" w:hAnsi="Calibri" w:cs="Calibri"/>
+          <w:color w:val="808080"/>
+        </w:rPr>
+        <w:t xml:space="preserve"> r o j e c t </w:t>
       </w:r>
       <w:r>
         <w:rPr>
@@ -643,32 +707,17 @@
     <w:p>
       <w:pPr>
         <w:widowControl w:val="0"/>
-        <w:overflowPunct w:val="0"/>
-        <w:autoSpaceDE w:val="0"/>
-        <w:autoSpaceDN w:val="0"/>
-        <w:adjustRightInd w:val="0"/>
-        <w:spacing w:after="0" w:line="240" w:lineRule="auto"/>
-        <w:rPr>
-          <w:rFonts w:ascii="Times New Roman" w:hAnsi="Times New Roman" w:cs="Times New Roman"/>
-          <w:sz w:val="24"/>
-          <w:szCs w:val="24"/>
-        </w:rPr>
-      </w:pPr>
-    </w:p>
-    <w:p>
-      <w:pPr>
-        <w:widowControl w:val="0"/>
-        <w:autoSpaceDE w:val="0"/>
-        <w:autoSpaceDN w:val="0"/>
-        <w:adjustRightInd w:val="0"/>
-        <w:spacing w:after="0" w:line="240" w:lineRule="auto"/>
-        <w:ind w:left="360"/>
-        <w:rPr>
-          <w:rFonts w:ascii="Times New Roman" w:hAnsi="Times New Roman" w:cs="Times New Roman"/>
-          <w:sz w:val="24"/>
-          <w:szCs w:val="24"/>
-        </w:rPr>
-      </w:pPr>
+        <w:autoSpaceDE w:val="0"/>
+        <w:autoSpaceDN w:val="0"/>
+        <w:adjustRightInd w:val="0"/>
+        <w:spacing w:after="0" w:line="240" w:lineRule="auto"/>
+        <w:rPr>
+          <w:rFonts w:ascii="Times New Roman" w:hAnsi="Times New Roman" w:cs="Times New Roman"/>
+          <w:sz w:val="24"/>
+          <w:szCs w:val="24"/>
+        </w:rPr>
+      </w:pPr>
+      <w:proofErr w:type="gramStart"/>
       <w:r>
         <w:rPr>
           <w:rFonts w:ascii="Cambria" w:hAnsi="Cambria" w:cs="Cambria"/>
@@ -678,9 +727,533 @@
           <w:sz w:val="26"/>
           <w:szCs w:val="26"/>
         </w:rPr>
-        <w:t>Student User Instructions</w:t>
-      </w:r>
-      <w:r>
+        <w:t>Student User Instructions for SPWv5.</w:t>
+      </w:r>
+      <w:proofErr w:type="gramEnd"/>
+    </w:p>
+    <w:p>
+      <w:pPr>
+        <w:widowControl w:val="0"/>
+        <w:overflowPunct w:val="0"/>
+        <w:autoSpaceDE w:val="0"/>
+        <w:autoSpaceDN w:val="0"/>
+        <w:adjustRightInd w:val="0"/>
+        <w:spacing w:after="0" w:line="240" w:lineRule="auto"/>
+        <w:rPr>
+          <w:rFonts w:ascii="Times New Roman" w:hAnsi="Times New Roman" w:cs="Times New Roman"/>
+          <w:sz w:val="24"/>
+          <w:szCs w:val="24"/>
+        </w:rPr>
+      </w:pPr>
+    </w:p>
+    <w:p>
+      <w:pPr>
+        <w:rPr>
+          <w:b/>
+          <w:u w:val="single"/>
+        </w:rPr>
+      </w:pPr>
+      <w:r>
+        <w:rPr>
+          <w:b/>
+          <w:u w:val="single"/>
+        </w:rPr>
+        <w:t>S</w:t>
+      </w:r>
+      <w:r>
+        <w:rPr>
+          <w:b/>
+          <w:u w:val="single"/>
+        </w:rPr>
+        <w:t xml:space="preserve">tudent </w:t>
+      </w:r>
+      <w:r>
+        <w:rPr>
+          <w:b/>
+          <w:u w:val="single"/>
+        </w:rPr>
+        <w:t>create</w:t>
+      </w:r>
+      <w:r>
+        <w:rPr>
+          <w:b/>
+          <w:u w:val="single"/>
+        </w:rPr>
+        <w:t>s</w:t>
+      </w:r>
+      <w:r>
+        <w:rPr>
+          <w:b/>
+          <w:u w:val="single"/>
+        </w:rPr>
+        <w:t xml:space="preserve"> a virtual machine request</w:t>
+      </w:r>
+    </w:p>
+    <w:p/>
+    <w:p>
+      <w:pPr>
+        <w:pStyle w:val="ListParagraph"/>
+        <w:numPr>
+          <w:ilvl w:val="0"/>
+          <w:numId w:val="10"/>
+        </w:numPr>
+        <w:spacing w:after="160" w:line="259" w:lineRule="auto"/>
+      </w:pPr>
+      <w:r>
+        <w:rPr>
+          <w:noProof/>
+        </w:rPr>
+        <w:drawing>
+          <wp:anchor distT="0" distB="0" distL="114300" distR="114300" simplePos="0" relativeHeight="251674624" behindDoc="0" locked="0" layoutInCell="1" allowOverlap="1" wp14:anchorId="37D1271C" wp14:editId="6DD632E3">
+            <wp:simplePos x="0" y="0"/>
+            <wp:positionH relativeFrom="margin">
+              <wp:posOffset>-635</wp:posOffset>
+            </wp:positionH>
+            <wp:positionV relativeFrom="paragraph">
+              <wp:posOffset>304165</wp:posOffset>
+            </wp:positionV>
+            <wp:extent cx="5610225" cy="2588260"/>
+            <wp:effectExtent l="0" t="0" r="9525" b="2540"/>
+            <wp:wrapSquare wrapText="bothSides"/>
+            <wp:docPr id="5" name="Picture 5" descr="C:\Users\yamel\Dropbox\CIS4911\folders\pictures\p1.PNG"/>
+            <wp:cNvGraphicFramePr>
+              <a:graphicFrameLocks xmlns:a="http://schemas.openxmlformats.org/drawingml/2006/main" noChangeAspect="1"/>
+            </wp:cNvGraphicFramePr>
+            <a:graphic xmlns:a="http://schemas.openxmlformats.org/drawingml/2006/main">
+              <a:graphicData uri="http://schemas.openxmlformats.org/drawingml/2006/picture">
+                <pic:pic xmlns:pic="http://schemas.openxmlformats.org/drawingml/2006/picture">
+                  <pic:nvPicPr>
+                    <pic:cNvPr id="0" name="Picture 1" descr="C:\Users\yamel\Dropbox\CIS4911\folders\pictures\p1.PNG"/>
+                    <pic:cNvPicPr>
+                      <a:picLocks noChangeAspect="1" noChangeArrowheads="1"/>
+                    </pic:cNvPicPr>
+                  </pic:nvPicPr>
+                  <pic:blipFill>
+                    <a:blip r:embed="rId10">
+                      <a:extLst>
+                        <a:ext uri="{28A0092B-C50C-407E-A947-70E740481C1C}">
+                          <a14:useLocalDpi xmlns:a14="http://schemas.microsoft.com/office/drawing/2010/main" val="0"/>
+                        </a:ext>
+                      </a:extLst>
+                    </a:blip>
+                    <a:srcRect/>
+                    <a:stretch>
+                      <a:fillRect/>
+                    </a:stretch>
+                  </pic:blipFill>
+                  <pic:spPr bwMode="auto">
+                    <a:xfrm>
+                      <a:off x="0" y="0"/>
+                      <a:ext cx="5610225" cy="2588260"/>
+                    </a:xfrm>
+                    <a:prstGeom prst="rect">
+                      <a:avLst/>
+                    </a:prstGeom>
+                    <a:noFill/>
+                    <a:ln>
+                      <a:noFill/>
+                    </a:ln>
+                  </pic:spPr>
+                </pic:pic>
+              </a:graphicData>
+            </a:graphic>
+            <wp14:sizeRelH relativeFrom="margin">
+              <wp14:pctWidth>0</wp14:pctWidth>
+            </wp14:sizeRelH>
+          </wp:anchor>
+        </w:drawing>
+      </w:r>
+      <w:r>
+        <w:t xml:space="preserve">After professor notified you choose a project deadline is over, go to My Project page   </w:t>
+      </w:r>
+    </w:p>
+    <w:p/>
+    <w:p>
+      <w:pPr>
+        <w:pStyle w:val="ListParagraph"/>
+        <w:numPr>
+          <w:ilvl w:val="0"/>
+          <w:numId w:val="10"/>
+        </w:numPr>
+        <w:spacing w:after="160" w:line="259" w:lineRule="auto"/>
+      </w:pPr>
+      <w:r>
+        <w:t>Then you will see a button called Create VM-Request, click on the button to navigate to the page</w:t>
+      </w:r>
+    </w:p>
+    <w:p>
+      <w:r>
+        <w:rPr>
+          <w:noProof/>
+        </w:rPr>
+        <w:drawing>
+          <wp:inline distT="0" distB="0" distL="0" distR="0" wp14:anchorId="4D6B26E0" wp14:editId="22BF3552">
+            <wp:extent cx="4467225" cy="3110316"/>
+            <wp:effectExtent l="0" t="0" r="0" b="0"/>
+            <wp:docPr id="6" name="Picture 6" descr="C:\Users\yamel\Dropbox\CIS4911\folders\pictures\p2.PNG"/>
+            <wp:cNvGraphicFramePr>
+              <a:graphicFrameLocks xmlns:a="http://schemas.openxmlformats.org/drawingml/2006/main" noChangeAspect="1"/>
+            </wp:cNvGraphicFramePr>
+            <a:graphic xmlns:a="http://schemas.openxmlformats.org/drawingml/2006/main">
+              <a:graphicData uri="http://schemas.openxmlformats.org/drawingml/2006/picture">
+                <pic:pic xmlns:pic="http://schemas.openxmlformats.org/drawingml/2006/picture">
+                  <pic:nvPicPr>
+                    <pic:cNvPr id="0" name="Picture 2" descr="C:\Users\yamel\Dropbox\CIS4911\folders\pictures\p2.PNG"/>
+                    <pic:cNvPicPr>
+                      <a:picLocks noChangeAspect="1" noChangeArrowheads="1"/>
+                    </pic:cNvPicPr>
+                  </pic:nvPicPr>
+                  <pic:blipFill>
+                    <a:blip r:embed="rId11">
+                      <a:extLst>
+                        <a:ext uri="{28A0092B-C50C-407E-A947-70E740481C1C}">
+                          <a14:useLocalDpi xmlns:a14="http://schemas.microsoft.com/office/drawing/2010/main" val="0"/>
+                        </a:ext>
+                      </a:extLst>
+                    </a:blip>
+                    <a:srcRect/>
+                    <a:stretch>
+                      <a:fillRect/>
+                    </a:stretch>
+                  </pic:blipFill>
+                  <pic:spPr bwMode="auto">
+                    <a:xfrm>
+                      <a:off x="0" y="0"/>
+                      <a:ext cx="4478411" cy="3118104"/>
+                    </a:xfrm>
+                    <a:prstGeom prst="rect">
+                      <a:avLst/>
+                    </a:prstGeom>
+                    <a:noFill/>
+                    <a:ln>
+                      <a:noFill/>
+                    </a:ln>
+                  </pic:spPr>
+                </pic:pic>
+              </a:graphicData>
+            </a:graphic>
+          </wp:inline>
+        </w:drawing>
+      </w:r>
+    </w:p>
+    <w:p/>
+    <w:p/>
+    <w:p/>
+    <w:p>
+      <w:pPr>
+        <w:pStyle w:val="ListParagraph"/>
+        <w:numPr>
+          <w:ilvl w:val="0"/>
+          <w:numId w:val="10"/>
+        </w:numPr>
+        <w:spacing w:after="160" w:line="259" w:lineRule="auto"/>
+      </w:pPr>
+      <w:r>
+        <w:t>Once you are on VM – Request page, select the virtual machine settings from a drop-down list</w:t>
+      </w:r>
+    </w:p>
+    <w:p>
+      <w:r>
+        <w:rPr>
+          <w:noProof/>
+        </w:rPr>
+        <w:drawing>
+          <wp:anchor distT="0" distB="0" distL="114300" distR="114300" simplePos="0" relativeHeight="251678720" behindDoc="0" locked="0" layoutInCell="1" allowOverlap="1" wp14:anchorId="1C6D4B61" wp14:editId="27F191BF">
+            <wp:simplePos x="0" y="0"/>
+            <wp:positionH relativeFrom="column">
+              <wp:posOffset>0</wp:posOffset>
+            </wp:positionH>
+            <wp:positionV relativeFrom="paragraph">
+              <wp:posOffset>0</wp:posOffset>
+            </wp:positionV>
+            <wp:extent cx="5943600" cy="3001050"/>
+            <wp:effectExtent l="0" t="0" r="0" b="8890"/>
+            <wp:wrapSquare wrapText="bothSides"/>
+            <wp:docPr id="1" name="Picture 1" descr="C:\Users\yamel\Downloads\Untitled.png"/>
+            <wp:cNvGraphicFramePr>
+              <a:graphicFrameLocks xmlns:a="http://schemas.openxmlformats.org/drawingml/2006/main" noChangeAspect="1"/>
+            </wp:cNvGraphicFramePr>
+            <a:graphic xmlns:a="http://schemas.openxmlformats.org/drawingml/2006/main">
+              <a:graphicData uri="http://schemas.openxmlformats.org/drawingml/2006/picture">
+                <pic:pic xmlns:pic="http://schemas.openxmlformats.org/drawingml/2006/picture">
+                  <pic:nvPicPr>
+                    <pic:cNvPr id="0" name="Picture 2" descr="C:\Users\yamel\Downloads\Untitled.png"/>
+                    <pic:cNvPicPr>
+                      <a:picLocks noChangeAspect="1" noChangeArrowheads="1"/>
+                    </pic:cNvPicPr>
+                  </pic:nvPicPr>
+                  <pic:blipFill>
+                    <a:blip r:embed="rId12">
+                      <a:extLst>
+                        <a:ext uri="{28A0092B-C50C-407E-A947-70E740481C1C}">
+                          <a14:useLocalDpi xmlns:a14="http://schemas.microsoft.com/office/drawing/2010/main" val="0"/>
+                        </a:ext>
+                      </a:extLst>
+                    </a:blip>
+                    <a:srcRect/>
+                    <a:stretch>
+                      <a:fillRect/>
+                    </a:stretch>
+                  </pic:blipFill>
+                  <pic:spPr bwMode="auto">
+                    <a:xfrm>
+                      <a:off x="0" y="0"/>
+                      <a:ext cx="5943600" cy="3001050"/>
+                    </a:xfrm>
+                    <a:prstGeom prst="rect">
+                      <a:avLst/>
+                    </a:prstGeom>
+                    <a:noFill/>
+                    <a:ln>
+                      <a:noFill/>
+                    </a:ln>
+                  </pic:spPr>
+                </pic:pic>
+              </a:graphicData>
+            </a:graphic>
+          </wp:anchor>
+        </w:drawing>
+      </w:r>
+    </w:p>
+    <w:p>
+      <w:pPr>
+        <w:pStyle w:val="ListParagraph"/>
+        <w:numPr>
+          <w:ilvl w:val="0"/>
+          <w:numId w:val="10"/>
+        </w:numPr>
+        <w:spacing w:after="160" w:line="259" w:lineRule="auto"/>
+      </w:pPr>
+      <w:r>
+        <w:rPr>
+          <w:noProof/>
+        </w:rPr>
+        <w:drawing>
+          <wp:anchor distT="0" distB="0" distL="114300" distR="114300" simplePos="0" relativeHeight="251675648" behindDoc="0" locked="0" layoutInCell="1" allowOverlap="1" wp14:anchorId="79710721" wp14:editId="002B666B">
+            <wp:simplePos x="0" y="0"/>
+            <wp:positionH relativeFrom="margin">
+              <wp:align>right</wp:align>
+            </wp:positionH>
+            <wp:positionV relativeFrom="paragraph">
+              <wp:posOffset>597535</wp:posOffset>
+            </wp:positionV>
+            <wp:extent cx="5943600" cy="2803804"/>
+            <wp:effectExtent l="0" t="0" r="0" b="0"/>
+            <wp:wrapSquare wrapText="bothSides"/>
+            <wp:docPr id="3" name="Picture 3" descr="C:\Users\yamel\Dropbox\CIS4911\folders\pictures\p3.PNG"/>
+            <wp:cNvGraphicFramePr>
+              <a:graphicFrameLocks xmlns:a="http://schemas.openxmlformats.org/drawingml/2006/main" noChangeAspect="1"/>
+            </wp:cNvGraphicFramePr>
+            <a:graphic xmlns:a="http://schemas.openxmlformats.org/drawingml/2006/main">
+              <a:graphicData uri="http://schemas.openxmlformats.org/drawingml/2006/picture">
+                <pic:pic xmlns:pic="http://schemas.openxmlformats.org/drawingml/2006/picture">
+                  <pic:nvPicPr>
+                    <pic:cNvPr id="0" name="Picture 6" descr="C:\Users\yamel\Dropbox\CIS4911\folders\pictures\p3.PNG"/>
+                    <pic:cNvPicPr>
+                      <a:picLocks noChangeAspect="1" noChangeArrowheads="1"/>
+                    </pic:cNvPicPr>
+                  </pic:nvPicPr>
+                  <pic:blipFill>
+                    <a:blip r:embed="rId13">
+                      <a:extLst>
+                        <a:ext uri="{28A0092B-C50C-407E-A947-70E740481C1C}">
+                          <a14:useLocalDpi xmlns:a14="http://schemas.microsoft.com/office/drawing/2010/main" val="0"/>
+                        </a:ext>
+                      </a:extLst>
+                    </a:blip>
+                    <a:srcRect/>
+                    <a:stretch>
+                      <a:fillRect/>
+                    </a:stretch>
+                  </pic:blipFill>
+                  <pic:spPr bwMode="auto">
+                    <a:xfrm>
+                      <a:off x="0" y="0"/>
+                      <a:ext cx="5943600" cy="2803804"/>
+                    </a:xfrm>
+                    <a:prstGeom prst="rect">
+                      <a:avLst/>
+                    </a:prstGeom>
+                    <a:noFill/>
+                    <a:ln>
+                      <a:noFill/>
+                    </a:ln>
+                  </pic:spPr>
+                </pic:pic>
+              </a:graphicData>
+            </a:graphic>
+          </wp:anchor>
+        </w:drawing>
+      </w:r>
+      <w:r>
+        <w:t>To do multiple virtual machine request, click button Add Another Request  and a new virtual machine request will show</w:t>
+      </w:r>
+    </w:p>
+    <w:p/>
+    <w:p/>
+    <w:p/>
+    <w:p/>
+    <w:p>
+      <w:pPr>
+        <w:pStyle w:val="ListParagraph"/>
+        <w:numPr>
+          <w:ilvl w:val="0"/>
+          <w:numId w:val="10"/>
+        </w:numPr>
+        <w:spacing w:after="160" w:line="259" w:lineRule="auto"/>
+      </w:pPr>
+      <w:r>
+        <w:t>Once you have finished selecting all virtual machine settings, you should then click button Submit to submit your request</w:t>
+      </w:r>
+    </w:p>
+    <w:p>
+      <w:r>
+        <w:rPr>
+          <w:noProof/>
+        </w:rPr>
+        <w:drawing>
+          <wp:anchor distT="0" distB="0" distL="114300" distR="114300" simplePos="0" relativeHeight="251676672" behindDoc="0" locked="0" layoutInCell="1" allowOverlap="1" wp14:anchorId="1C04B9DD" wp14:editId="7C5B2674">
+            <wp:simplePos x="0" y="0"/>
+            <wp:positionH relativeFrom="column">
+              <wp:posOffset>0</wp:posOffset>
+            </wp:positionH>
+            <wp:positionV relativeFrom="paragraph">
+              <wp:posOffset>-2540</wp:posOffset>
+            </wp:positionV>
+            <wp:extent cx="5943600" cy="2689310"/>
+            <wp:effectExtent l="0" t="0" r="0" b="0"/>
+            <wp:wrapSquare wrapText="bothSides"/>
+            <wp:docPr id="7" name="Picture 7" descr="C:\Users\yamel\Dropbox\CIS4911\folders\pictures\p4.PNG"/>
+            <wp:cNvGraphicFramePr>
+              <a:graphicFrameLocks xmlns:a="http://schemas.openxmlformats.org/drawingml/2006/main" noChangeAspect="1"/>
+            </wp:cNvGraphicFramePr>
+            <a:graphic xmlns:a="http://schemas.openxmlformats.org/drawingml/2006/main">
+              <a:graphicData uri="http://schemas.openxmlformats.org/drawingml/2006/picture">
+                <pic:pic xmlns:pic="http://schemas.openxmlformats.org/drawingml/2006/picture">
+                  <pic:nvPicPr>
+                    <pic:cNvPr id="0" name="Picture 7" descr="C:\Users\yamel\Dropbox\CIS4911\folders\pictures\p4.PNG"/>
+                    <pic:cNvPicPr>
+                      <a:picLocks noChangeAspect="1" noChangeArrowheads="1"/>
+                    </pic:cNvPicPr>
+                  </pic:nvPicPr>
+                  <pic:blipFill>
+                    <a:blip r:embed="rId14">
+                      <a:extLst>
+                        <a:ext uri="{28A0092B-C50C-407E-A947-70E740481C1C}">
+                          <a14:useLocalDpi xmlns:a14="http://schemas.microsoft.com/office/drawing/2010/main" val="0"/>
+                        </a:ext>
+                      </a:extLst>
+                    </a:blip>
+                    <a:srcRect/>
+                    <a:stretch>
+                      <a:fillRect/>
+                    </a:stretch>
+                  </pic:blipFill>
+                  <pic:spPr bwMode="auto">
+                    <a:xfrm>
+                      <a:off x="0" y="0"/>
+                      <a:ext cx="5943600" cy="2689310"/>
+                    </a:xfrm>
+                    <a:prstGeom prst="rect">
+                      <a:avLst/>
+                    </a:prstGeom>
+                    <a:noFill/>
+                    <a:ln>
+                      <a:noFill/>
+                    </a:ln>
+                  </pic:spPr>
+                </pic:pic>
+              </a:graphicData>
+            </a:graphic>
+          </wp:anchor>
+        </w:drawing>
+      </w:r>
+    </w:p>
+    <w:p>
+      <w:pPr>
+        <w:pStyle w:val="ListParagraph"/>
+        <w:numPr>
+          <w:ilvl w:val="0"/>
+          <w:numId w:val="10"/>
+        </w:numPr>
+        <w:spacing w:after="160" w:line="259" w:lineRule="auto"/>
+      </w:pPr>
+      <w:r>
+        <w:rPr>
+          <w:noProof/>
+        </w:rPr>
+        <w:drawing>
+          <wp:anchor distT="0" distB="0" distL="114300" distR="114300" simplePos="0" relativeHeight="251677696" behindDoc="0" locked="0" layoutInCell="1" allowOverlap="1" wp14:anchorId="4FDF3031" wp14:editId="4048B1F9">
+            <wp:simplePos x="0" y="0"/>
+            <wp:positionH relativeFrom="margin">
+              <wp:align>right</wp:align>
+            </wp:positionH>
+            <wp:positionV relativeFrom="paragraph">
+              <wp:posOffset>473075</wp:posOffset>
+            </wp:positionV>
+            <wp:extent cx="5942965" cy="3371850"/>
+            <wp:effectExtent l="0" t="0" r="635" b="0"/>
+            <wp:wrapSquare wrapText="bothSides"/>
+            <wp:docPr id="8" name="Picture 8" descr="C:\Users\yamel\Dropbox\CIS4911\folders\pictures\p5.PNG"/>
+            <wp:cNvGraphicFramePr>
+              <a:graphicFrameLocks xmlns:a="http://schemas.openxmlformats.org/drawingml/2006/main" noChangeAspect="1"/>
+            </wp:cNvGraphicFramePr>
+            <a:graphic xmlns:a="http://schemas.openxmlformats.org/drawingml/2006/main">
+              <a:graphicData uri="http://schemas.openxmlformats.org/drawingml/2006/picture">
+                <pic:pic xmlns:pic="http://schemas.openxmlformats.org/drawingml/2006/picture">
+                  <pic:nvPicPr>
+                    <pic:cNvPr id="0" name="Picture 8" descr="C:\Users\yamel\Dropbox\CIS4911\folders\pictures\p5.PNG"/>
+                    <pic:cNvPicPr>
+                      <a:picLocks noChangeAspect="1" noChangeArrowheads="1"/>
+                    </pic:cNvPicPr>
+                  </pic:nvPicPr>
+                  <pic:blipFill>
+                    <a:blip r:embed="rId15">
+                      <a:extLst>
+                        <a:ext uri="{28A0092B-C50C-407E-A947-70E740481C1C}">
+                          <a14:useLocalDpi xmlns:a14="http://schemas.microsoft.com/office/drawing/2010/main" val="0"/>
+                        </a:ext>
+                      </a:extLst>
+                    </a:blip>
+                    <a:srcRect/>
+                    <a:stretch>
+                      <a:fillRect/>
+                    </a:stretch>
+                  </pic:blipFill>
+                  <pic:spPr bwMode="auto">
+                    <a:xfrm>
+                      <a:off x="0" y="0"/>
+                      <a:ext cx="5942965" cy="3371850"/>
+                    </a:xfrm>
+                    <a:prstGeom prst="rect">
+                      <a:avLst/>
+                    </a:prstGeom>
+                    <a:noFill/>
+                    <a:ln>
+                      <a:noFill/>
+                    </a:ln>
+                  </pic:spPr>
+                </pic:pic>
+              </a:graphicData>
+            </a:graphic>
+            <wp14:sizeRelV relativeFrom="margin">
+              <wp14:pctHeight>0</wp14:pctHeight>
+            </wp14:sizeRelV>
+          </wp:anchor>
+        </w:drawing>
+      </w:r>
+      <w:r>
+        <w:t>After clicking the Submit button, the just submitted requests will show bellow under Previous Request title, informing you of the status of the requests you have submitted</w:t>
+      </w:r>
+    </w:p>
+    <w:p>
+      <w:pPr>
+        <w:widowControl w:val="0"/>
+        <w:autoSpaceDE w:val="0"/>
+        <w:autoSpaceDN w:val="0"/>
+        <w:adjustRightInd w:val="0"/>
+        <w:spacing w:after="0" w:line="240" w:lineRule="auto"/>
+        <w:ind w:left="360"/>
         <w:rPr>
           <w:rFonts w:ascii="Cambria" w:hAnsi="Cambria" w:cs="Cambria"/>
           <w:b/>
@@ -689,8 +1262,208 @@
           <w:sz w:val="26"/>
           <w:szCs w:val="26"/>
         </w:rPr>
+      </w:pPr>
+    </w:p>
+    <w:p>
+      <w:pPr>
+        <w:widowControl w:val="0"/>
+        <w:autoSpaceDE w:val="0"/>
+        <w:autoSpaceDN w:val="0"/>
+        <w:adjustRightInd w:val="0"/>
+        <w:spacing w:after="0" w:line="240" w:lineRule="auto"/>
+        <w:ind w:left="360"/>
+        <w:rPr>
+          <w:rFonts w:ascii="Cambria" w:hAnsi="Cambria" w:cs="Cambria"/>
+          <w:b/>
+          <w:bCs/>
+          <w:color w:val="4F81BD"/>
+          <w:sz w:val="26"/>
+          <w:szCs w:val="26"/>
+        </w:rPr>
+      </w:pPr>
+    </w:p>
+    <w:p>
+      <w:pPr>
+        <w:widowControl w:val="0"/>
+        <w:autoSpaceDE w:val="0"/>
+        <w:autoSpaceDN w:val="0"/>
+        <w:adjustRightInd w:val="0"/>
+        <w:spacing w:after="0" w:line="240" w:lineRule="auto"/>
+        <w:ind w:left="360"/>
+        <w:rPr>
+          <w:rFonts w:ascii="Cambria" w:hAnsi="Cambria" w:cs="Cambria"/>
+          <w:b/>
+          <w:bCs/>
+          <w:color w:val="4F81BD"/>
+          <w:sz w:val="26"/>
+          <w:szCs w:val="26"/>
+        </w:rPr>
+      </w:pPr>
+    </w:p>
+    <w:p>
+      <w:pPr>
+        <w:widowControl w:val="0"/>
+        <w:autoSpaceDE w:val="0"/>
+        <w:autoSpaceDN w:val="0"/>
+        <w:adjustRightInd w:val="0"/>
+        <w:spacing w:after="0" w:line="240" w:lineRule="auto"/>
+        <w:ind w:left="360"/>
+        <w:rPr>
+          <w:rFonts w:ascii="Cambria" w:hAnsi="Cambria" w:cs="Cambria"/>
+          <w:b/>
+          <w:bCs/>
+          <w:color w:val="4F81BD"/>
+          <w:sz w:val="26"/>
+          <w:szCs w:val="26"/>
+        </w:rPr>
+      </w:pPr>
+    </w:p>
+    <w:p>
+      <w:pPr>
+        <w:widowControl w:val="0"/>
+        <w:autoSpaceDE w:val="0"/>
+        <w:autoSpaceDN w:val="0"/>
+        <w:adjustRightInd w:val="0"/>
+        <w:spacing w:after="0" w:line="240" w:lineRule="auto"/>
+        <w:ind w:left="360"/>
+        <w:rPr>
+          <w:rFonts w:ascii="Cambria" w:hAnsi="Cambria" w:cs="Cambria"/>
+          <w:b/>
+          <w:bCs/>
+          <w:color w:val="4F81BD"/>
+          <w:sz w:val="26"/>
+          <w:szCs w:val="26"/>
+        </w:rPr>
+      </w:pPr>
+    </w:p>
+    <w:p>
+      <w:pPr>
+        <w:widowControl w:val="0"/>
+        <w:autoSpaceDE w:val="0"/>
+        <w:autoSpaceDN w:val="0"/>
+        <w:adjustRightInd w:val="0"/>
+        <w:spacing w:after="0" w:line="240" w:lineRule="auto"/>
+        <w:ind w:left="360"/>
+        <w:rPr>
+          <w:rFonts w:ascii="Cambria" w:hAnsi="Cambria" w:cs="Cambria"/>
+          <w:b/>
+          <w:bCs/>
+          <w:color w:val="4F81BD"/>
+          <w:sz w:val="26"/>
+          <w:szCs w:val="26"/>
+        </w:rPr>
+      </w:pPr>
+    </w:p>
+    <w:p>
+      <w:pPr>
+        <w:widowControl w:val="0"/>
+        <w:autoSpaceDE w:val="0"/>
+        <w:autoSpaceDN w:val="0"/>
+        <w:adjustRightInd w:val="0"/>
+        <w:spacing w:after="0" w:line="240" w:lineRule="auto"/>
+        <w:ind w:left="360"/>
+        <w:rPr>
+          <w:rFonts w:ascii="Cambria" w:hAnsi="Cambria" w:cs="Cambria"/>
+          <w:b/>
+          <w:bCs/>
+          <w:color w:val="4F81BD"/>
+          <w:sz w:val="26"/>
+          <w:szCs w:val="26"/>
+        </w:rPr>
+      </w:pPr>
+    </w:p>
+    <w:p>
+      <w:pPr>
+        <w:widowControl w:val="0"/>
+        <w:autoSpaceDE w:val="0"/>
+        <w:autoSpaceDN w:val="0"/>
+        <w:adjustRightInd w:val="0"/>
+        <w:spacing w:after="0" w:line="240" w:lineRule="auto"/>
+        <w:ind w:left="360"/>
+        <w:rPr>
+          <w:rFonts w:ascii="Cambria" w:hAnsi="Cambria" w:cs="Cambria"/>
+          <w:b/>
+          <w:bCs/>
+          <w:color w:val="4F81BD"/>
+          <w:sz w:val="26"/>
+          <w:szCs w:val="26"/>
+        </w:rPr>
+      </w:pPr>
+    </w:p>
+    <w:p>
+      <w:pPr>
+        <w:widowControl w:val="0"/>
+        <w:autoSpaceDE w:val="0"/>
+        <w:autoSpaceDN w:val="0"/>
+        <w:adjustRightInd w:val="0"/>
+        <w:spacing w:after="0" w:line="240" w:lineRule="auto"/>
+        <w:ind w:left="360"/>
+        <w:rPr>
+          <w:rFonts w:ascii="Cambria" w:hAnsi="Cambria" w:cs="Cambria"/>
+          <w:b/>
+          <w:bCs/>
+          <w:color w:val="4F81BD"/>
+          <w:sz w:val="26"/>
+          <w:szCs w:val="26"/>
+        </w:rPr>
+      </w:pPr>
+    </w:p>
+    <w:p>
+      <w:pPr>
+        <w:widowControl w:val="0"/>
+        <w:autoSpaceDE w:val="0"/>
+        <w:autoSpaceDN w:val="0"/>
+        <w:adjustRightInd w:val="0"/>
+        <w:spacing w:after="0" w:line="240" w:lineRule="auto"/>
+        <w:ind w:left="360"/>
+        <w:rPr>
+          <w:rFonts w:ascii="Cambria" w:hAnsi="Cambria" w:cs="Cambria"/>
+          <w:b/>
+          <w:bCs/>
+          <w:color w:val="4F81BD"/>
+          <w:sz w:val="26"/>
+          <w:szCs w:val="26"/>
+        </w:rPr>
+      </w:pPr>
+    </w:p>
+    <w:p>
+      <w:pPr>
+        <w:widowControl w:val="0"/>
+        <w:autoSpaceDE w:val="0"/>
+        <w:autoSpaceDN w:val="0"/>
+        <w:adjustRightInd w:val="0"/>
+        <w:spacing w:after="0" w:line="240" w:lineRule="auto"/>
+        <w:ind w:left="360"/>
+        <w:rPr>
+          <w:rFonts w:ascii="Times New Roman" w:hAnsi="Times New Roman" w:cs="Times New Roman"/>
+          <w:sz w:val="24"/>
+          <w:szCs w:val="24"/>
+        </w:rPr>
+      </w:pPr>
+      <w:proofErr w:type="gramStart"/>
+      <w:r>
+        <w:rPr>
+          <w:rFonts w:ascii="Cambria" w:hAnsi="Cambria" w:cs="Cambria"/>
+          <w:b/>
+          <w:bCs/>
+          <w:color w:val="4F81BD"/>
+          <w:sz w:val="26"/>
+          <w:szCs w:val="26"/>
+        </w:rPr>
+        <w:t>Student User Instructions</w:t>
+      </w:r>
+      <w:r>
+        <w:rPr>
+          <w:rFonts w:ascii="Cambria" w:hAnsi="Cambria" w:cs="Cambria"/>
+          <w:b/>
+          <w:bCs/>
+          <w:color w:val="4F81BD"/>
+          <w:sz w:val="26"/>
+          <w:szCs w:val="26"/>
+        </w:rPr>
         <w:t xml:space="preserve"> for SPWv4.</w:t>
       </w:r>
+      <w:proofErr w:type="gramEnd"/>
     </w:p>
     <w:p>
       <w:pPr>
@@ -856,7 +1629,7 @@
                     </pic:cNvPicPr>
                   </pic:nvPicPr>
                   <pic:blipFill>
-                    <a:blip r:embed="rId9">
+                    <a:blip r:embed="rId16">
                       <a:extLst>
                         <a:ext uri="{28A0092B-C50C-407E-A947-70E740481C1C}">
                           <a14:useLocalDpi xmlns:a14="http://schemas.microsoft.com/office/drawing/2010/main" val="0"/>
@@ -1254,7 +2027,7 @@
                     </pic:cNvPicPr>
                   </pic:nvPicPr>
                   <pic:blipFill>
-                    <a:blip r:embed="rId10">
+                    <a:blip r:embed="rId17">
                       <a:extLst>
                         <a:ext uri="{28A0092B-C50C-407E-A947-70E740481C1C}">
                           <a14:useLocalDpi xmlns:a14="http://schemas.microsoft.com/office/drawing/2010/main" val="0"/>
@@ -1312,7 +2085,39 @@
           <w:color w:val="808080"/>
         </w:rPr>
         <w:lastRenderedPageBreak/>
-        <w:t xml:space="preserve">S e n i o r  P r o j e c t </w:t>
+        <w:t xml:space="preserve">S e n </w:t>
+      </w:r>
+      <w:proofErr w:type="spellStart"/>
+      <w:r>
+        <w:rPr>
+          <w:rFonts w:ascii="Calibri" w:hAnsi="Calibri" w:cs="Calibri"/>
+          <w:color w:val="808080"/>
+        </w:rPr>
+        <w:t>i</w:t>
+      </w:r>
+      <w:proofErr w:type="spellEnd"/>
+      <w:r>
+        <w:rPr>
+          <w:rFonts w:ascii="Calibri" w:hAnsi="Calibri" w:cs="Calibri"/>
+          <w:color w:val="808080"/>
+        </w:rPr>
+        <w:t xml:space="preserve"> o </w:t>
+      </w:r>
+      <w:proofErr w:type="gramStart"/>
+      <w:r>
+        <w:rPr>
+          <w:rFonts w:ascii="Calibri" w:hAnsi="Calibri" w:cs="Calibri"/>
+          <w:color w:val="808080"/>
+        </w:rPr>
+        <w:t>r  P</w:t>
+      </w:r>
+      <w:proofErr w:type="gramEnd"/>
+      <w:r>
+        <w:rPr>
+          <w:rFonts w:ascii="Calibri" w:hAnsi="Calibri" w:cs="Calibri"/>
+          <w:color w:val="808080"/>
+        </w:rPr>
+        <w:t xml:space="preserve"> r o j e c t </w:t>
       </w:r>
       <w:r>
         <w:rPr>
@@ -1379,7 +2184,7 @@
                     </pic:cNvPicPr>
                   </pic:nvPicPr>
                   <pic:blipFill>
-                    <a:blip r:embed="rId8">
+                    <a:blip r:embed="rId9">
                       <a:extLst>
                         <a:ext uri="{28A0092B-C50C-407E-A947-70E740481C1C}">
                           <a14:useLocalDpi xmlns:a14="http://schemas.microsoft.com/office/drawing/2010/main" val="0"/>
@@ -1443,7 +2248,7 @@
                     </pic:cNvPicPr>
                   </pic:nvPicPr>
                   <pic:blipFill>
-                    <a:blip r:embed="rId11">
+                    <a:blip r:embed="rId18">
                       <a:extLst>
                         <a:ext uri="{28A0092B-C50C-407E-A947-70E740481C1C}">
                           <a14:useLocalDpi xmlns:a14="http://schemas.microsoft.com/office/drawing/2010/main" val="0"/>
@@ -1836,7 +2641,7 @@
                     </pic:cNvPicPr>
                   </pic:nvPicPr>
                   <pic:blipFill>
-                    <a:blip r:embed="rId12">
+                    <a:blip r:embed="rId19">
                       <a:extLst>
                         <a:ext uri="{28A0092B-C50C-407E-A947-70E740481C1C}">
                           <a14:useLocalDpi xmlns:a14="http://schemas.microsoft.com/office/drawing/2010/main" val="0"/>
@@ -1894,7 +2699,39 @@
           <w:color w:val="808080"/>
         </w:rPr>
         <w:lastRenderedPageBreak/>
-        <w:t xml:space="preserve">S e n i o r  P r o j e c t </w:t>
+        <w:t xml:space="preserve">S e n </w:t>
+      </w:r>
+      <w:proofErr w:type="spellStart"/>
+      <w:r>
+        <w:rPr>
+          <w:rFonts w:ascii="Calibri" w:hAnsi="Calibri" w:cs="Calibri"/>
+          <w:color w:val="808080"/>
+        </w:rPr>
+        <w:t>i</w:t>
+      </w:r>
+      <w:proofErr w:type="spellEnd"/>
+      <w:r>
+        <w:rPr>
+          <w:rFonts w:ascii="Calibri" w:hAnsi="Calibri" w:cs="Calibri"/>
+          <w:color w:val="808080"/>
+        </w:rPr>
+        <w:t xml:space="preserve"> o </w:t>
+      </w:r>
+      <w:proofErr w:type="gramStart"/>
+      <w:r>
+        <w:rPr>
+          <w:rFonts w:ascii="Calibri" w:hAnsi="Calibri" w:cs="Calibri"/>
+          <w:color w:val="808080"/>
+        </w:rPr>
+        <w:t>r  P</w:t>
+      </w:r>
+      <w:proofErr w:type="gramEnd"/>
+      <w:r>
+        <w:rPr>
+          <w:rFonts w:ascii="Calibri" w:hAnsi="Calibri" w:cs="Calibri"/>
+          <w:color w:val="808080"/>
+        </w:rPr>
+        <w:t xml:space="preserve"> r o j e c t </w:t>
       </w:r>
       <w:r>
         <w:rPr>
@@ -1961,7 +2798,7 @@
                     </pic:cNvPicPr>
                   </pic:nvPicPr>
                   <pic:blipFill>
-                    <a:blip r:embed="rId8">
+                    <a:blip r:embed="rId9">
                       <a:extLst>
                         <a:ext uri="{28A0092B-C50C-407E-A947-70E740481C1C}">
                           <a14:useLocalDpi xmlns:a14="http://schemas.microsoft.com/office/drawing/2010/main" val="0"/>
@@ -2039,7 +2876,25 @@
           <w:sz w:val="20"/>
           <w:szCs w:val="20"/>
         </w:rPr>
-        <w:t xml:space="preserve">In the “Rank:” textboxes, you should now rank by interest the minimum number of projects that the professor has set, with the knowledge that same rank numbers are weighted as equal interest and as the numbers descend, the interest decrease. The -1 values are set to mean that the project has not been ranked. </w:t>
+        <w:t xml:space="preserve">In the “Rank:” textboxes, you should now rank by interest the minimum number of projects that the professor has set, with the knowledge that same rank numbers are weighted as equal interest and as the numbers descend, the interest decrease. The -1 </w:t>
+      </w:r>
+      <w:proofErr w:type="gramStart"/>
+      <w:r>
+        <w:rPr>
+          <w:rFonts w:ascii="Arial" w:hAnsi="Arial" w:cs="Arial"/>
+          <w:sz w:val="20"/>
+          <w:szCs w:val="20"/>
+        </w:rPr>
+        <w:t>values</w:t>
+      </w:r>
+      <w:proofErr w:type="gramEnd"/>
+      <w:r>
+        <w:rPr>
+          <w:rFonts w:ascii="Arial" w:hAnsi="Arial" w:cs="Arial"/>
+          <w:sz w:val="20"/>
+          <w:szCs w:val="20"/>
+        </w:rPr>
+        <w:t xml:space="preserve"> are set to mean that the project has not been ranked. </w:t>
       </w:r>
     </w:p>
     <w:p>
@@ -2085,7 +2940,7 @@
                     </pic:cNvPicPr>
                   </pic:nvPicPr>
                   <pic:blipFill>
-                    <a:blip r:embed="rId13">
+                    <a:blip r:embed="rId20">
                       <a:extLst>
                         <a:ext uri="{28A0092B-C50C-407E-A947-70E740481C1C}">
                           <a14:useLocalDpi xmlns:a14="http://schemas.microsoft.com/office/drawing/2010/main" val="0"/>
@@ -2466,7 +3321,7 @@
                     </pic:cNvPicPr>
                   </pic:nvPicPr>
                   <pic:blipFill>
-                    <a:blip r:embed="rId14">
+                    <a:blip r:embed="rId21">
                       <a:extLst>
                         <a:ext uri="{28A0092B-C50C-407E-A947-70E740481C1C}">
                           <a14:useLocalDpi xmlns:a14="http://schemas.microsoft.com/office/drawing/2010/main" val="0"/>
@@ -2580,6 +3435,7 @@
           <w:rFonts w:ascii="Arial" w:hAnsi="Arial" w:cs="Arial"/>
         </w:rPr>
       </w:pPr>
+      <w:proofErr w:type="gramStart"/>
       <w:r>
         <w:rPr>
           <w:rFonts w:ascii="Arial" w:hAnsi="Arial" w:cs="Arial"/>
@@ -2587,6 +3443,7 @@
         <w:lastRenderedPageBreak/>
         <w:t>Synchronizing your account with LinkedIn.</w:t>
       </w:r>
+      <w:proofErr w:type="gramEnd"/>
     </w:p>
     <w:p>
       <w:pPr>
@@ -2613,7 +3470,21 @@
         <w:rPr>
           <w:rFonts w:ascii="Arial" w:hAnsi="Arial" w:cs="Arial"/>
         </w:rPr>
-        <w:t xml:space="preserve"> In your profile page click on “Sync with LinkedIn”.</w:t>
+        <w:t xml:space="preserve"> </w:t>
+      </w:r>
+      <w:proofErr w:type="gramStart"/>
+      <w:r>
+        <w:rPr>
+          <w:rFonts w:ascii="Arial" w:hAnsi="Arial" w:cs="Arial"/>
+        </w:rPr>
+        <w:t>In</w:t>
+      </w:r>
+      <w:proofErr w:type="gramEnd"/>
+      <w:r>
+        <w:rPr>
+          <w:rFonts w:ascii="Arial" w:hAnsi="Arial" w:cs="Arial"/>
+        </w:rPr>
+        <w:t xml:space="preserve"> your profile page click on “Sync with LinkedIn”.</w:t>
       </w:r>
     </w:p>
     <w:p>
@@ -2644,7 +3515,7 @@
                     <pic:cNvPicPr/>
                   </pic:nvPicPr>
                   <pic:blipFill>
-                    <a:blip r:embed="rId15">
+                    <a:blip r:embed="rId22">
                       <a:extLst>
                         <a:ext uri="{28A0092B-C50C-407E-A947-70E740481C1C}">
                           <a14:useLocalDpi xmlns:a14="http://schemas.microsoft.com/office/drawing/2010/main" val="0"/>
@@ -2696,8 +3567,16 @@
         <w:rPr>
           <w:rFonts w:ascii="Arial" w:hAnsi="Arial" w:cs="Arial"/>
         </w:rPr>
-        <w:t xml:space="preserve"> If you already have a picture associated with your account, system will ask you if you want to replace it. Click on “Yes”.</w:t>
-      </w:r>
+        <w:t xml:space="preserve"> If you already have a picture associated with your account, system will ask you if you want to replace it. </w:t>
+      </w:r>
+      <w:proofErr w:type="gramStart"/>
+      <w:r>
+        <w:rPr>
+          <w:rFonts w:ascii="Arial" w:hAnsi="Arial" w:cs="Arial"/>
+        </w:rPr>
+        <w:t>Click on “Yes”.</w:t>
+      </w:r>
+      <w:proofErr w:type="gramEnd"/>
     </w:p>
     <w:p>
       <w:pPr>
@@ -2727,7 +3606,7 @@
                     <pic:cNvPicPr/>
                   </pic:nvPicPr>
                   <pic:blipFill>
-                    <a:blip r:embed="rId16">
+                    <a:blip r:embed="rId23">
                       <a:extLst>
                         <a:ext uri="{28A0092B-C50C-407E-A947-70E740481C1C}">
                           <a14:useLocalDpi xmlns:a14="http://schemas.microsoft.com/office/drawing/2010/main" val="0"/>
@@ -2923,9 +3802,17 @@
         <w:rPr>
           <w:rFonts w:ascii="Arial" w:hAnsi="Arial" w:cs="Arial"/>
         </w:rPr>
-        <w:t xml:space="preserve"> You will be asked to use your LinkedIn credentials, and allow access to retrieve information. Click on “Allow access” button.</w:t>
-      </w:r>
-    </w:p>
+        <w:t xml:space="preserve"> You will be asked to use your LinkedIn credentials, and allow </w:t>
+      </w:r>
+      <w:bookmarkStart w:id="5" w:name="_GoBack"/>
+      <w:r>
+        <w:rPr>
+          <w:rFonts w:ascii="Arial" w:hAnsi="Arial" w:cs="Arial"/>
+        </w:rPr>
+        <w:t>access to retrieve information. Click on “Allow access” button.</w:t>
+      </w:r>
+    </w:p>
+    <w:bookmarkEnd w:id="5"/>
     <w:p>
       <w:pPr>
         <w:spacing w:after="0" w:line="240" w:lineRule="auto"/>
@@ -2954,7 +3841,7 @@
                     <pic:cNvPicPr/>
                   </pic:nvPicPr>
                   <pic:blipFill>
-                    <a:blip r:embed="rId17">
+                    <a:blip r:embed="rId24">
                       <a:extLst>
                         <a:ext uri="{28A0092B-C50C-407E-A947-70E740481C1C}">
                           <a14:useLocalDpi xmlns:a14="http://schemas.microsoft.com/office/drawing/2010/main" val="0"/>
@@ -2990,704 +3877,6 @@
         </w:rPr>
       </w:pPr>
     </w:p>
-    <w:p>
-      <w:pPr>
-        <w:ind w:left="360"/>
-        <w:rPr>
-          <w:rFonts w:ascii="Arial" w:hAnsi="Arial" w:cs="Arial"/>
-        </w:rPr>
-      </w:pPr>
-    </w:p>
-    <w:p>
-      <w:pPr>
-        <w:ind w:left="360"/>
-        <w:rPr>
-          <w:rFonts w:ascii="Arial" w:hAnsi="Arial" w:cs="Arial"/>
-        </w:rPr>
-      </w:pPr>
-    </w:p>
-    <w:p>
-      <w:pPr>
-        <w:ind w:left="360"/>
-        <w:rPr>
-          <w:rFonts w:ascii="Arial" w:hAnsi="Arial" w:cs="Arial"/>
-        </w:rPr>
-      </w:pPr>
-    </w:p>
-    <w:p>
-      <w:pPr>
-        <w:ind w:left="360"/>
-        <w:rPr>
-          <w:rFonts w:ascii="Arial" w:hAnsi="Arial" w:cs="Arial"/>
-        </w:rPr>
-      </w:pPr>
-    </w:p>
-    <w:p>
-      <w:pPr>
-        <w:widowControl w:val="0"/>
-        <w:autoSpaceDE w:val="0"/>
-        <w:autoSpaceDN w:val="0"/>
-        <w:adjustRightInd w:val="0"/>
-        <w:spacing w:after="0" w:line="240" w:lineRule="auto"/>
-        <w:rPr>
-          <w:rFonts w:ascii="Arial" w:hAnsi="Arial" w:cs="Arial"/>
-        </w:rPr>
-      </w:pPr>
-    </w:p>
-    <w:p>
-      <w:pPr>
-        <w:widowControl w:val="0"/>
-        <w:autoSpaceDE w:val="0"/>
-        <w:autoSpaceDN w:val="0"/>
-        <w:adjustRightInd w:val="0"/>
-        <w:spacing w:after="0" w:line="240" w:lineRule="auto"/>
-        <w:rPr>
-          <w:rFonts w:ascii="Arial" w:hAnsi="Arial" w:cs="Arial"/>
-        </w:rPr>
-      </w:pPr>
-    </w:p>
-    <w:p>
-      <w:pPr>
-        <w:widowControl w:val="0"/>
-        <w:autoSpaceDE w:val="0"/>
-        <w:autoSpaceDN w:val="0"/>
-        <w:adjustRightInd w:val="0"/>
-        <w:spacing w:after="0" w:line="240" w:lineRule="auto"/>
-        <w:rPr>
-          <w:rFonts w:ascii="Cambria" w:hAnsi="Cambria" w:cs="Cambria"/>
-          <w:b/>
-          <w:bCs/>
-          <w:color w:val="4F81BD"/>
-          <w:sz w:val="26"/>
-          <w:szCs w:val="26"/>
-        </w:rPr>
-      </w:pPr>
-      <w:r>
-        <w:rPr>
-          <w:rFonts w:ascii="Cambria" w:hAnsi="Cambria" w:cs="Cambria"/>
-          <w:b/>
-          <w:bCs/>
-          <w:color w:val="4F81BD"/>
-          <w:sz w:val="26"/>
-          <w:szCs w:val="26"/>
-        </w:rPr>
-        <w:lastRenderedPageBreak/>
-        <w:t>Student User Instructions for SPWv5.</w:t>
-      </w:r>
-    </w:p>
-    <w:p>
-      <w:pPr>
-        <w:widowControl w:val="0"/>
-        <w:autoSpaceDE w:val="0"/>
-        <w:autoSpaceDN w:val="0"/>
-        <w:adjustRightInd w:val="0"/>
-        <w:spacing w:after="0" w:line="240" w:lineRule="auto"/>
-        <w:rPr>
-          <w:rFonts w:ascii="Cambria" w:hAnsi="Cambria" w:cs="Cambria"/>
-          <w:b/>
-          <w:bCs/>
-          <w:color w:val="4F81BD"/>
-          <w:sz w:val="26"/>
-          <w:szCs w:val="26"/>
-        </w:rPr>
-      </w:pPr>
-    </w:p>
-    <w:p>
-      <w:pPr>
-        <w:rPr>
-          <w:b/>
-          <w:u w:val="single"/>
-        </w:rPr>
-      </w:pPr>
-      <w:r>
-        <w:rPr>
-          <w:b/>
-          <w:u w:val="single"/>
-        </w:rPr>
-        <w:t xml:space="preserve">Student </w:t>
-      </w:r>
-      <w:r>
-        <w:rPr>
-          <w:b/>
-          <w:u w:val="single"/>
-        </w:rPr>
-        <w:t>create</w:t>
-      </w:r>
-      <w:r>
-        <w:rPr>
-          <w:b/>
-          <w:u w:val="single"/>
-        </w:rPr>
-        <w:t>s</w:t>
-      </w:r>
-      <w:r>
-        <w:rPr>
-          <w:b/>
-          <w:u w:val="single"/>
-        </w:rPr>
-        <w:t xml:space="preserve"> a virtual machine request</w:t>
-      </w:r>
-    </w:p>
-    <w:p/>
-    <w:p>
-      <w:pPr>
-        <w:pStyle w:val="ListParagraph"/>
-        <w:numPr>
-          <w:ilvl w:val="0"/>
-          <w:numId w:val="10"/>
-        </w:numPr>
-        <w:spacing w:after="160" w:line="259" w:lineRule="auto"/>
-      </w:pPr>
-      <w:r>
-        <w:rPr>
-          <w:noProof/>
-        </w:rPr>
-        <w:drawing>
-          <wp:anchor distT="0" distB="0" distL="114300" distR="114300" simplePos="0" relativeHeight="251658752" behindDoc="0" locked="0" layoutInCell="1" allowOverlap="1" wp14:anchorId="316E961F" wp14:editId="7A81DE4D">
-            <wp:simplePos x="0" y="0"/>
-            <wp:positionH relativeFrom="margin">
-              <wp:posOffset>-1666875</wp:posOffset>
-            </wp:positionH>
-            <wp:positionV relativeFrom="paragraph">
-              <wp:posOffset>661670</wp:posOffset>
-            </wp:positionV>
-            <wp:extent cx="5610225" cy="2588260"/>
-            <wp:effectExtent l="0" t="0" r="9525" b="2540"/>
-            <wp:wrapSquare wrapText="bothSides"/>
-            <wp:docPr id="5" name="Picture 5" descr="C:\Users\yamel\Dropbox\CIS4911\folders\pictures\p1.PNG"/>
-            <wp:cNvGraphicFramePr>
-              <a:graphicFrameLocks xmlns:a="http://schemas.openxmlformats.org/drawingml/2006/main" noChangeAspect="1"/>
-            </wp:cNvGraphicFramePr>
-            <a:graphic xmlns:a="http://schemas.openxmlformats.org/drawingml/2006/main">
-              <a:graphicData uri="http://schemas.openxmlformats.org/drawingml/2006/picture">
-                <pic:pic xmlns:pic="http://schemas.openxmlformats.org/drawingml/2006/picture">
-                  <pic:nvPicPr>
-                    <pic:cNvPr id="0" name="Picture 1" descr="C:\Users\yamel\Dropbox\CIS4911\folders\pictures\p1.PNG"/>
-                    <pic:cNvPicPr>
-                      <a:picLocks noChangeAspect="1" noChangeArrowheads="1"/>
-                    </pic:cNvPicPr>
-                  </pic:nvPicPr>
-                  <pic:blipFill>
-                    <a:blip r:embed="rId18">
-                      <a:extLst>
-                        <a:ext uri="{28A0092B-C50C-407E-A947-70E740481C1C}">
-                          <a14:useLocalDpi xmlns:a14="http://schemas.microsoft.com/office/drawing/2010/main" val="0"/>
-                        </a:ext>
-                      </a:extLst>
-                    </a:blip>
-                    <a:srcRect/>
-                    <a:stretch>
-                      <a:fillRect/>
-                    </a:stretch>
-                  </pic:blipFill>
-                  <pic:spPr bwMode="auto">
-                    <a:xfrm>
-                      <a:off x="0" y="0"/>
-                      <a:ext cx="5610225" cy="2588260"/>
-                    </a:xfrm>
-                    <a:prstGeom prst="rect">
-                      <a:avLst/>
-                    </a:prstGeom>
-                    <a:noFill/>
-                    <a:ln>
-                      <a:noFill/>
-                    </a:ln>
-                  </pic:spPr>
-                </pic:pic>
-              </a:graphicData>
-            </a:graphic>
-            <wp14:sizeRelH relativeFrom="margin">
-              <wp14:pctWidth>0</wp14:pctWidth>
-            </wp14:sizeRelH>
-          </wp:anchor>
-        </w:drawing>
-      </w:r>
-      <w:r>
-        <w:t xml:space="preserve">After professor notified you choose a project deadline is over, go to My Project page   </w:t>
-      </w:r>
-    </w:p>
-    <w:p/>
-    <w:p>
-      <w:pPr>
-        <w:pStyle w:val="ListParagraph"/>
-        <w:numPr>
-          <w:ilvl w:val="0"/>
-          <w:numId w:val="10"/>
-        </w:numPr>
-        <w:spacing w:after="160" w:line="259" w:lineRule="auto"/>
-      </w:pPr>
-      <w:r>
-        <w:t>Then you will see a button called Create VM-Request, click on the button to navigate to the page</w:t>
-      </w:r>
-    </w:p>
-    <w:p>
-      <w:r>
-        <w:rPr>
-          <w:noProof/>
-        </w:rPr>
-        <w:drawing>
-          <wp:inline distT="0" distB="0" distL="0" distR="0" wp14:anchorId="3FC7C25E" wp14:editId="6D786DA8">
-            <wp:extent cx="4467225" cy="3110316"/>
-            <wp:effectExtent l="0" t="0" r="0" b="0"/>
-            <wp:docPr id="6" name="Picture 6" descr="C:\Users\yamel\Dropbox\CIS4911\folders\pictures\p2.PNG"/>
-            <wp:cNvGraphicFramePr>
-              <a:graphicFrameLocks xmlns:a="http://schemas.openxmlformats.org/drawingml/2006/main" noChangeAspect="1"/>
-            </wp:cNvGraphicFramePr>
-            <a:graphic xmlns:a="http://schemas.openxmlformats.org/drawingml/2006/main">
-              <a:graphicData uri="http://schemas.openxmlformats.org/drawingml/2006/picture">
-                <pic:pic xmlns:pic="http://schemas.openxmlformats.org/drawingml/2006/picture">
-                  <pic:nvPicPr>
-                    <pic:cNvPr id="0" name="Picture 2" descr="C:\Users\yamel\Dropbox\CIS4911\folders\pictures\p2.PNG"/>
-                    <pic:cNvPicPr>
-                      <a:picLocks noChangeAspect="1" noChangeArrowheads="1"/>
-                    </pic:cNvPicPr>
-                  </pic:nvPicPr>
-                  <pic:blipFill>
-                    <a:blip r:embed="rId19">
-                      <a:extLst>
-                        <a:ext uri="{28A0092B-C50C-407E-A947-70E740481C1C}">
-                          <a14:useLocalDpi xmlns:a14="http://schemas.microsoft.com/office/drawing/2010/main" val="0"/>
-                        </a:ext>
-                      </a:extLst>
-                    </a:blip>
-                    <a:srcRect/>
-                    <a:stretch>
-                      <a:fillRect/>
-                    </a:stretch>
-                  </pic:blipFill>
-                  <pic:spPr bwMode="auto">
-                    <a:xfrm>
-                      <a:off x="0" y="0"/>
-                      <a:ext cx="4478411" cy="3118104"/>
-                    </a:xfrm>
-                    <a:prstGeom prst="rect">
-                      <a:avLst/>
-                    </a:prstGeom>
-                    <a:noFill/>
-                    <a:ln>
-                      <a:noFill/>
-                    </a:ln>
-                  </pic:spPr>
-                </pic:pic>
-              </a:graphicData>
-            </a:graphic>
-          </wp:inline>
-        </w:drawing>
-      </w:r>
-    </w:p>
-    <w:p/>
-    <w:p/>
-    <w:p/>
-    <w:p>
-      <w:pPr>
-        <w:pStyle w:val="ListParagraph"/>
-        <w:numPr>
-          <w:ilvl w:val="0"/>
-          <w:numId w:val="10"/>
-        </w:numPr>
-        <w:spacing w:after="160" w:line="259" w:lineRule="auto"/>
-      </w:pPr>
-      <w:r>
-        <w:rPr>
-          <w:noProof/>
-        </w:rPr>
-        <w:drawing>
-          <wp:anchor distT="0" distB="0" distL="114300" distR="114300" simplePos="0" relativeHeight="251661824" behindDoc="0" locked="0" layoutInCell="1" allowOverlap="1" wp14:anchorId="202C7160" wp14:editId="64063196">
-            <wp:simplePos x="0" y="0"/>
-            <wp:positionH relativeFrom="column">
-              <wp:posOffset>-914400</wp:posOffset>
-            </wp:positionH>
-            <wp:positionV relativeFrom="paragraph">
-              <wp:posOffset>659765</wp:posOffset>
-            </wp:positionV>
-            <wp:extent cx="5943600" cy="3001050"/>
-            <wp:effectExtent l="0" t="0" r="0" b="8890"/>
-            <wp:wrapSquare wrapText="bothSides"/>
-            <wp:docPr id="1" name="Picture 1" descr="C:\Users\yamel\Downloads\Untitled.png"/>
-            <wp:cNvGraphicFramePr>
-              <a:graphicFrameLocks xmlns:a="http://schemas.openxmlformats.org/drawingml/2006/main" noChangeAspect="1"/>
-            </wp:cNvGraphicFramePr>
-            <a:graphic xmlns:a="http://schemas.openxmlformats.org/drawingml/2006/main">
-              <a:graphicData uri="http://schemas.openxmlformats.org/drawingml/2006/picture">
-                <pic:pic xmlns:pic="http://schemas.openxmlformats.org/drawingml/2006/picture">
-                  <pic:nvPicPr>
-                    <pic:cNvPr id="0" name="Picture 2" descr="C:\Users\yamel\Downloads\Untitled.png"/>
-                    <pic:cNvPicPr>
-                      <a:picLocks noChangeAspect="1" noChangeArrowheads="1"/>
-                    </pic:cNvPicPr>
-                  </pic:nvPicPr>
-                  <pic:blipFill>
-                    <a:blip r:embed="rId20">
-                      <a:extLst>
-                        <a:ext uri="{28A0092B-C50C-407E-A947-70E740481C1C}">
-                          <a14:useLocalDpi xmlns:a14="http://schemas.microsoft.com/office/drawing/2010/main" val="0"/>
-                        </a:ext>
-                      </a:extLst>
-                    </a:blip>
-                    <a:srcRect/>
-                    <a:stretch>
-                      <a:fillRect/>
-                    </a:stretch>
-                  </pic:blipFill>
-                  <pic:spPr bwMode="auto">
-                    <a:xfrm>
-                      <a:off x="0" y="0"/>
-                      <a:ext cx="5943600" cy="3001050"/>
-                    </a:xfrm>
-                    <a:prstGeom prst="rect">
-                      <a:avLst/>
-                    </a:prstGeom>
-                    <a:noFill/>
-                    <a:ln>
-                      <a:noFill/>
-                    </a:ln>
-                  </pic:spPr>
-                </pic:pic>
-              </a:graphicData>
-            </a:graphic>
-          </wp:anchor>
-        </w:drawing>
-      </w:r>
-      <w:r>
-        <w:t>Once you are on VM – Request page, select the virtual machine settings from a drop-down list</w:t>
-      </w:r>
-    </w:p>
-    <w:p/>
-    <w:p>
-      <w:pPr>
-        <w:pStyle w:val="ListParagraph"/>
-        <w:numPr>
-          <w:ilvl w:val="0"/>
-          <w:numId w:val="10"/>
-        </w:numPr>
-        <w:spacing w:after="160" w:line="259" w:lineRule="auto"/>
-      </w:pPr>
-      <w:r>
-        <w:t>To do multiple virtual machine request, click button Add Another Request  and a new virtual machine request will show</w:t>
-      </w:r>
-    </w:p>
-    <w:p>
-      <w:r>
-        <w:rPr>
-          <w:noProof/>
-        </w:rPr>
-        <w:drawing>
-          <wp:anchor distT="0" distB="0" distL="114300" distR="114300" simplePos="0" relativeHeight="251663872" behindDoc="0" locked="0" layoutInCell="1" allowOverlap="1" wp14:anchorId="657A2F59" wp14:editId="1B774439">
-            <wp:simplePos x="0" y="0"/>
-            <wp:positionH relativeFrom="column">
-              <wp:posOffset>0</wp:posOffset>
-            </wp:positionH>
-            <wp:positionV relativeFrom="paragraph">
-              <wp:posOffset>323850</wp:posOffset>
-            </wp:positionV>
-            <wp:extent cx="5943600" cy="3454196"/>
-            <wp:effectExtent l="0" t="0" r="0" b="0"/>
-            <wp:wrapSquare wrapText="bothSides"/>
-            <wp:docPr id="20" name="Picture 20" descr="C:\Users\yamel\Downloads\Capture.PNG"/>
-            <wp:cNvGraphicFramePr>
-              <a:graphicFrameLocks xmlns:a="http://schemas.openxmlformats.org/drawingml/2006/main" noChangeAspect="1"/>
-            </wp:cNvGraphicFramePr>
-            <a:graphic xmlns:a="http://schemas.openxmlformats.org/drawingml/2006/main">
-              <a:graphicData uri="http://schemas.openxmlformats.org/drawingml/2006/picture">
-                <pic:pic xmlns:pic="http://schemas.openxmlformats.org/drawingml/2006/picture">
-                  <pic:nvPicPr>
-                    <pic:cNvPr id="0" name="Picture 1" descr="C:\Users\yamel\Downloads\Capture.PNG"/>
-                    <pic:cNvPicPr>
-                      <a:picLocks noChangeAspect="1" noChangeArrowheads="1"/>
-                    </pic:cNvPicPr>
-                  </pic:nvPicPr>
-                  <pic:blipFill>
-                    <a:blip r:embed="rId21">
-                      <a:extLst>
-                        <a:ext uri="{28A0092B-C50C-407E-A947-70E740481C1C}">
-                          <a14:useLocalDpi xmlns:a14="http://schemas.microsoft.com/office/drawing/2010/main" val="0"/>
-                        </a:ext>
-                      </a:extLst>
-                    </a:blip>
-                    <a:srcRect/>
-                    <a:stretch>
-                      <a:fillRect/>
-                    </a:stretch>
-                  </pic:blipFill>
-                  <pic:spPr bwMode="auto">
-                    <a:xfrm>
-                      <a:off x="0" y="0"/>
-                      <a:ext cx="5943600" cy="3454196"/>
-                    </a:xfrm>
-                    <a:prstGeom prst="rect">
-                      <a:avLst/>
-                    </a:prstGeom>
-                    <a:noFill/>
-                    <a:ln>
-                      <a:noFill/>
-                    </a:ln>
-                  </pic:spPr>
-                </pic:pic>
-              </a:graphicData>
-            </a:graphic>
-          </wp:anchor>
-        </w:drawing>
-      </w:r>
-    </w:p>
-    <w:p>
-      <w:pPr>
-        <w:pStyle w:val="ListParagraph"/>
-        <w:numPr>
-          <w:ilvl w:val="0"/>
-          <w:numId w:val="10"/>
-        </w:numPr>
-        <w:spacing w:after="160" w:line="259" w:lineRule="auto"/>
-      </w:pPr>
-      <w:r>
-        <w:rPr>
-          <w:noProof/>
-        </w:rPr>
-        <w:lastRenderedPageBreak/>
-        <w:drawing>
-          <wp:anchor distT="0" distB="0" distL="114300" distR="114300" simplePos="0" relativeHeight="251652608" behindDoc="0" locked="0" layoutInCell="1" allowOverlap="1" wp14:anchorId="4980FED8" wp14:editId="74BD90E3">
-            <wp:simplePos x="0" y="0"/>
-            <wp:positionH relativeFrom="column">
-              <wp:posOffset>0</wp:posOffset>
-            </wp:positionH>
-            <wp:positionV relativeFrom="paragraph">
-              <wp:posOffset>478790</wp:posOffset>
-            </wp:positionV>
-            <wp:extent cx="5943600" cy="3319379"/>
-            <wp:effectExtent l="0" t="0" r="0" b="0"/>
-            <wp:wrapSquare wrapText="bothSides"/>
-            <wp:docPr id="21" name="Picture 21" descr="C:\Users\yamel\Downloads\Capture.PNG"/>
-            <wp:cNvGraphicFramePr>
-              <a:graphicFrameLocks xmlns:a="http://schemas.openxmlformats.org/drawingml/2006/main" noChangeAspect="1"/>
-            </wp:cNvGraphicFramePr>
-            <a:graphic xmlns:a="http://schemas.openxmlformats.org/drawingml/2006/main">
-              <a:graphicData uri="http://schemas.openxmlformats.org/drawingml/2006/picture">
-                <pic:pic xmlns:pic="http://schemas.openxmlformats.org/drawingml/2006/picture">
-                  <pic:nvPicPr>
-                    <pic:cNvPr id="0" name="Picture 2" descr="C:\Users\yamel\Downloads\Capture.PNG"/>
-                    <pic:cNvPicPr>
-                      <a:picLocks noChangeAspect="1" noChangeArrowheads="1"/>
-                    </pic:cNvPicPr>
-                  </pic:nvPicPr>
-                  <pic:blipFill>
-                    <a:blip r:embed="rId22">
-                      <a:extLst>
-                        <a:ext uri="{28A0092B-C50C-407E-A947-70E740481C1C}">
-                          <a14:useLocalDpi xmlns:a14="http://schemas.microsoft.com/office/drawing/2010/main" val="0"/>
-                        </a:ext>
-                      </a:extLst>
-                    </a:blip>
-                    <a:srcRect/>
-                    <a:stretch>
-                      <a:fillRect/>
-                    </a:stretch>
-                  </pic:blipFill>
-                  <pic:spPr bwMode="auto">
-                    <a:xfrm>
-                      <a:off x="0" y="0"/>
-                      <a:ext cx="5943600" cy="3319379"/>
-                    </a:xfrm>
-                    <a:prstGeom prst="rect">
-                      <a:avLst/>
-                    </a:prstGeom>
-                    <a:noFill/>
-                    <a:ln>
-                      <a:noFill/>
-                    </a:ln>
-                  </pic:spPr>
-                </pic:pic>
-              </a:graphicData>
-            </a:graphic>
-          </wp:anchor>
-        </w:drawing>
-      </w:r>
-      <w:r>
-        <w:t>Once you have finished selecting all virtual machine settings, you should then click button Submit to submit your request</w:t>
-      </w:r>
-    </w:p>
-    <w:p/>
-    <w:p>
-      <w:pPr>
-        <w:pStyle w:val="ListParagraph"/>
-        <w:numPr>
-          <w:ilvl w:val="0"/>
-          <w:numId w:val="10"/>
-        </w:numPr>
-        <w:spacing w:after="160" w:line="259" w:lineRule="auto"/>
-      </w:pPr>
-      <w:r>
-        <w:rPr>
-          <w:noProof/>
-        </w:rPr>
-        <w:drawing>
-          <wp:anchor distT="0" distB="0" distL="114300" distR="114300" simplePos="0" relativeHeight="251654656" behindDoc="0" locked="0" layoutInCell="1" allowOverlap="1" wp14:anchorId="276C4E4D" wp14:editId="0104A0F1">
-            <wp:simplePos x="0" y="0"/>
-            <wp:positionH relativeFrom="margin">
-              <wp:posOffset>-914400</wp:posOffset>
-            </wp:positionH>
-            <wp:positionV relativeFrom="paragraph">
-              <wp:posOffset>709930</wp:posOffset>
-            </wp:positionV>
-            <wp:extent cx="5942965" cy="2905125"/>
-            <wp:effectExtent l="0" t="0" r="635" b="0"/>
-            <wp:wrapSquare wrapText="bothSides"/>
-            <wp:docPr id="22" name="Picture 22" descr="C:\Users\yamel\Downloads\Capture.PNG"/>
-            <wp:cNvGraphicFramePr>
-              <a:graphicFrameLocks xmlns:a="http://schemas.openxmlformats.org/drawingml/2006/main" noChangeAspect="1"/>
-            </wp:cNvGraphicFramePr>
-            <a:graphic xmlns:a="http://schemas.openxmlformats.org/drawingml/2006/main">
-              <a:graphicData uri="http://schemas.openxmlformats.org/drawingml/2006/picture">
-                <pic:pic xmlns:pic="http://schemas.openxmlformats.org/drawingml/2006/picture">
-                  <pic:nvPicPr>
-                    <pic:cNvPr id="0" name="Picture 3" descr="C:\Users\yamel\Downloads\Capture.PNG"/>
-                    <pic:cNvPicPr>
-                      <a:picLocks noChangeAspect="1" noChangeArrowheads="1"/>
-                    </pic:cNvPicPr>
-                  </pic:nvPicPr>
-                  <pic:blipFill>
-                    <a:blip r:embed="rId23">
-                      <a:extLst>
-                        <a:ext uri="{28A0092B-C50C-407E-A947-70E740481C1C}">
-                          <a14:useLocalDpi xmlns:a14="http://schemas.microsoft.com/office/drawing/2010/main" val="0"/>
-                        </a:ext>
-                      </a:extLst>
-                    </a:blip>
-                    <a:srcRect/>
-                    <a:stretch>
-                      <a:fillRect/>
-                    </a:stretch>
-                  </pic:blipFill>
-                  <pic:spPr bwMode="auto">
-                    <a:xfrm>
-                      <a:off x="0" y="0"/>
-                      <a:ext cx="5942965" cy="2905125"/>
-                    </a:xfrm>
-                    <a:prstGeom prst="rect">
-                      <a:avLst/>
-                    </a:prstGeom>
-                    <a:noFill/>
-                    <a:ln>
-                      <a:noFill/>
-                    </a:ln>
-                  </pic:spPr>
-                </pic:pic>
-              </a:graphicData>
-            </a:graphic>
-            <wp14:sizeRelV relativeFrom="margin">
-              <wp14:pctHeight>0</wp14:pctHeight>
-            </wp14:sizeRelV>
-          </wp:anchor>
-        </w:drawing>
-      </w:r>
-      <w:r>
-        <w:t>After clicking the Submit button, the just submitted requests will show bellow under Previous Request title, informing you of the status of the requests you have submitted</w:t>
-      </w:r>
-    </w:p>
-    <w:p>
-      <w:pPr>
-        <w:widowControl w:val="0"/>
-        <w:autoSpaceDE w:val="0"/>
-        <w:autoSpaceDN w:val="0"/>
-        <w:adjustRightInd w:val="0"/>
-        <w:spacing w:after="0" w:line="240" w:lineRule="auto"/>
-        <w:ind w:left="360"/>
-        <w:rPr>
-          <w:rFonts w:ascii="Cambria" w:hAnsi="Cambria" w:cs="Cambria"/>
-          <w:b/>
-          <w:bCs/>
-          <w:color w:val="4F81BD"/>
-          <w:sz w:val="26"/>
-          <w:szCs w:val="26"/>
-        </w:rPr>
-      </w:pPr>
-    </w:p>
-    <w:p>
-      <w:pPr>
-        <w:widowControl w:val="0"/>
-        <w:autoSpaceDE w:val="0"/>
-        <w:autoSpaceDN w:val="0"/>
-        <w:adjustRightInd w:val="0"/>
-        <w:spacing w:after="0" w:line="240" w:lineRule="auto"/>
-        <w:rPr>
-          <w:rFonts w:ascii="Times New Roman" w:hAnsi="Times New Roman" w:cs="Times New Roman"/>
-          <w:sz w:val="24"/>
-          <w:szCs w:val="24"/>
-        </w:rPr>
-      </w:pPr>
-    </w:p>
-    <w:p>
-      <w:pPr>
-        <w:ind w:left="360"/>
-        <w:rPr>
-          <w:rFonts w:ascii="Arial" w:hAnsi="Arial" w:cs="Arial"/>
-        </w:rPr>
-      </w:pPr>
-    </w:p>
-    <w:p>
-      <w:pPr>
-        <w:ind w:left="360"/>
-        <w:rPr>
-          <w:rFonts w:ascii="Arial" w:hAnsi="Arial" w:cs="Arial"/>
-        </w:rPr>
-      </w:pPr>
-    </w:p>
-    <w:p>
-      <w:pPr>
-        <w:ind w:left="360"/>
-        <w:rPr>
-          <w:rFonts w:ascii="Arial" w:hAnsi="Arial" w:cs="Arial"/>
-        </w:rPr>
-      </w:pPr>
-      <w:bookmarkStart w:id="5" w:name="_GoBack"/>
-      <w:bookmarkEnd w:id="5"/>
-    </w:p>
-    <w:p>
-      <w:pPr>
-        <w:ind w:left="360"/>
-        <w:rPr>
-          <w:rFonts w:ascii="Arial" w:hAnsi="Arial" w:cs="Arial"/>
-        </w:rPr>
-      </w:pPr>
-    </w:p>
-    <w:p>
-      <w:pPr>
-        <w:ind w:left="360"/>
-        <w:rPr>
-          <w:rFonts w:ascii="Arial" w:hAnsi="Arial" w:cs="Arial"/>
-        </w:rPr>
-      </w:pPr>
-    </w:p>
-    <w:p>
-      <w:pPr>
-        <w:ind w:left="360"/>
-        <w:rPr>
-          <w:rFonts w:ascii="Arial" w:hAnsi="Arial" w:cs="Arial"/>
-        </w:rPr>
-      </w:pPr>
-    </w:p>
-    <w:p>
-      <w:pPr>
-        <w:ind w:left="360"/>
-        <w:rPr>
-          <w:rFonts w:ascii="Arial" w:hAnsi="Arial" w:cs="Arial"/>
-        </w:rPr>
-      </w:pPr>
-    </w:p>
-    <w:p>
-      <w:pPr>
-        <w:ind w:left="360"/>
-        <w:rPr>
-          <w:rFonts w:ascii="Arial" w:hAnsi="Arial" w:cs="Arial"/>
-        </w:rPr>
-      </w:pPr>
-    </w:p>
-    <w:p>
-      <w:pPr>
-        <w:ind w:left="360"/>
-        <w:rPr>
-          <w:rFonts w:ascii="Arial" w:hAnsi="Arial" w:cs="Arial"/>
-        </w:rPr>
-      </w:pPr>
-    </w:p>
     <w:sectPr>
       <w:pgSz w:w="12240" w:h="15840"/>
       <w:pgMar w:top="721" w:right="1440" w:bottom="1440" w:left="4320" w:header="720" w:footer="720" w:gutter="0"/>
@@ -3701,7 +3890,7 @@
 </file>
 
 <file path=word/endnotes.xml><?xml version="1.0" encoding="utf-8"?>
-<w:endnotes xmlns:wpc="http://schemas.microsoft.com/office/word/2010/wordprocessingCanvas" xmlns:mc="http://schemas.openxmlformats.org/markup-compatibility/2006" xmlns:o="urn:schemas-microsoft-com:office:office" xmlns:r="http://schemas.openxmlformats.org/officeDocument/2006/relationships" xmlns:m="http://schemas.openxmlformats.org/officeDocument/2006/math" xmlns:v="urn:schemas-microsoft-com:vml" xmlns:wp14="http://schemas.microsoft.com/office/word/2010/wordprocessingDrawing" xmlns:wp="http://schemas.openxmlformats.org/drawingml/2006/wordprocessingDrawing" xmlns:w10="urn:schemas-microsoft-com:office:word" xmlns:w="http://schemas.openxmlformats.org/wordprocessingml/2006/main" xmlns:w14="http://schemas.microsoft.com/office/word/2010/wordml" xmlns:w15="http://schemas.microsoft.com/office/word/2012/wordml" xmlns:wpg="http://schemas.microsoft.com/office/word/2010/wordprocessingGroup" xmlns:wpi="http://schemas.microsoft.com/office/word/2010/wordprocessingInk" xmlns:wne="http://schemas.microsoft.com/office/word/2006/wordml" xmlns:wps="http://schemas.microsoft.com/office/word/2010/wordprocessingShape" mc:Ignorable="w14 w15 wp14">
+<w:endnotes xmlns:wpc="http://schemas.microsoft.com/office/word/2010/wordprocessingCanvas" xmlns:mc="http://schemas.openxmlformats.org/markup-compatibility/2006" xmlns:o="urn:schemas-microsoft-com:office:office" xmlns:r="http://schemas.openxmlformats.org/officeDocument/2006/relationships" xmlns:m="http://schemas.openxmlformats.org/officeDocument/2006/math" xmlns:v="urn:schemas-microsoft-com:vml" xmlns:wp14="http://schemas.microsoft.com/office/word/2010/wordprocessingDrawing" xmlns:wp="http://schemas.openxmlformats.org/drawingml/2006/wordprocessingDrawing" xmlns:w10="urn:schemas-microsoft-com:office:word" xmlns:w="http://schemas.openxmlformats.org/wordprocessingml/2006/main" xmlns:w14="http://schemas.microsoft.com/office/word/2010/wordml" xmlns:wpg="http://schemas.microsoft.com/office/word/2010/wordprocessingGroup" xmlns:wpi="http://schemas.microsoft.com/office/word/2010/wordprocessingInk" xmlns:wne="http://schemas.microsoft.com/office/word/2006/wordml" xmlns:wps="http://schemas.microsoft.com/office/word/2010/wordprocessingShape" mc:Ignorable="w14 wp14">
   <w:endnote w:type="separator" w:id="-1">
     <w:p>
       <w:pPr>
@@ -3726,7 +3915,7 @@
 </file>
 
 <file path=word/footnotes.xml><?xml version="1.0" encoding="utf-8"?>
-<w:footnotes xmlns:wpc="http://schemas.microsoft.com/office/word/2010/wordprocessingCanvas" xmlns:mc="http://schemas.openxmlformats.org/markup-compatibility/2006" xmlns:o="urn:schemas-microsoft-com:office:office" xmlns:r="http://schemas.openxmlformats.org/officeDocument/2006/relationships" xmlns:m="http://schemas.openxmlformats.org/officeDocument/2006/math" xmlns:v="urn:schemas-microsoft-com:vml" xmlns:wp14="http://schemas.microsoft.com/office/word/2010/wordprocessingDrawing" xmlns:wp="http://schemas.openxmlformats.org/drawingml/2006/wordprocessingDrawing" xmlns:w10="urn:schemas-microsoft-com:office:word" xmlns:w="http://schemas.openxmlformats.org/wordprocessingml/2006/main" xmlns:w14="http://schemas.microsoft.com/office/word/2010/wordml" xmlns:w15="http://schemas.microsoft.com/office/word/2012/wordml" xmlns:wpg="http://schemas.microsoft.com/office/word/2010/wordprocessingGroup" xmlns:wpi="http://schemas.microsoft.com/office/word/2010/wordprocessingInk" xmlns:wne="http://schemas.microsoft.com/office/word/2006/wordml" xmlns:wps="http://schemas.microsoft.com/office/word/2010/wordprocessingShape" mc:Ignorable="w14 w15 wp14">
+<w:footnotes xmlns:wpc="http://schemas.microsoft.com/office/word/2010/wordprocessingCanvas" xmlns:mc="http://schemas.openxmlformats.org/markup-compatibility/2006" xmlns:o="urn:schemas-microsoft-com:office:office" xmlns:r="http://schemas.openxmlformats.org/officeDocument/2006/relationships" xmlns:m="http://schemas.openxmlformats.org/officeDocument/2006/math" xmlns:v="urn:schemas-microsoft-com:vml" xmlns:wp14="http://schemas.microsoft.com/office/word/2010/wordprocessingDrawing" xmlns:wp="http://schemas.openxmlformats.org/drawingml/2006/wordprocessingDrawing" xmlns:w10="urn:schemas-microsoft-com:office:word" xmlns:w="http://schemas.openxmlformats.org/wordprocessingml/2006/main" xmlns:w14="http://schemas.microsoft.com/office/word/2010/wordml" xmlns:wpg="http://schemas.microsoft.com/office/word/2010/wordprocessingGroup" xmlns:wpi="http://schemas.microsoft.com/office/word/2010/wordprocessingInk" xmlns:wne="http://schemas.microsoft.com/office/word/2006/wordml" xmlns:wps="http://schemas.microsoft.com/office/word/2010/wordprocessingShape" mc:Ignorable="w14 wp14">
   <w:footnote w:type="separator" w:id="-1">
     <w:p>
       <w:pPr>
@@ -3751,7 +3940,7 @@
 </file>
 
 <file path=word/numbering.xml><?xml version="1.0" encoding="utf-8"?>
-<w:numbering xmlns:wpc="http://schemas.microsoft.com/office/word/2010/wordprocessingCanvas" xmlns:mc="http://schemas.openxmlformats.org/markup-compatibility/2006" xmlns:o="urn:schemas-microsoft-com:office:office" xmlns:r="http://schemas.openxmlformats.org/officeDocument/2006/relationships" xmlns:m="http://schemas.openxmlformats.org/officeDocument/2006/math" xmlns:v="urn:schemas-microsoft-com:vml" xmlns:wp14="http://schemas.microsoft.com/office/word/2010/wordprocessingDrawing" xmlns:wp="http://schemas.openxmlformats.org/drawingml/2006/wordprocessingDrawing" xmlns:w10="urn:schemas-microsoft-com:office:word" xmlns:w="http://schemas.openxmlformats.org/wordprocessingml/2006/main" xmlns:w14="http://schemas.microsoft.com/office/word/2010/wordml" xmlns:w15="http://schemas.microsoft.com/office/word/2012/wordml" xmlns:wpg="http://schemas.microsoft.com/office/word/2010/wordprocessingGroup" xmlns:wpi="http://schemas.microsoft.com/office/word/2010/wordprocessingInk" xmlns:wne="http://schemas.microsoft.com/office/word/2006/wordml" xmlns:wps="http://schemas.microsoft.com/office/word/2010/wordprocessingShape" mc:Ignorable="w14 w15 wp14">
+<w:numbering xmlns:wpc="http://schemas.microsoft.com/office/word/2010/wordprocessingCanvas" xmlns:mc="http://schemas.openxmlformats.org/markup-compatibility/2006" xmlns:o="urn:schemas-microsoft-com:office:office" xmlns:r="http://schemas.openxmlformats.org/officeDocument/2006/relationships" xmlns:m="http://schemas.openxmlformats.org/officeDocument/2006/math" xmlns:v="urn:schemas-microsoft-com:vml" xmlns:wp14="http://schemas.microsoft.com/office/word/2010/wordprocessingDrawing" xmlns:wp="http://schemas.openxmlformats.org/drawingml/2006/wordprocessingDrawing" xmlns:w10="urn:schemas-microsoft-com:office:word" xmlns:w="http://schemas.openxmlformats.org/wordprocessingml/2006/main" xmlns:w14="http://schemas.microsoft.com/office/word/2010/wordml" xmlns:wpg="http://schemas.microsoft.com/office/word/2010/wordprocessingGroup" xmlns:wpi="http://schemas.microsoft.com/office/word/2010/wordprocessingInk" xmlns:wne="http://schemas.microsoft.com/office/word/2006/wordml" xmlns:wps="http://schemas.microsoft.com/office/word/2010/wordprocessingShape" mc:Ignorable="w14 wp14">
   <w:abstractNum w:abstractNumId="0">
     <w:nsid w:val="00000029"/>
     <w:multiLevelType w:val="hybridMultilevel"/>
@@ -4494,7 +4683,7 @@
 </file>
 
 <file path=word/styles.xml><?xml version="1.0" encoding="utf-8"?>
-<w:styles xmlns:mc="http://schemas.openxmlformats.org/markup-compatibility/2006" xmlns:r="http://schemas.openxmlformats.org/officeDocument/2006/relationships" xmlns:w="http://schemas.openxmlformats.org/wordprocessingml/2006/main" xmlns:w14="http://schemas.microsoft.com/office/word/2010/wordml" xmlns:w15="http://schemas.microsoft.com/office/word/2012/wordml" mc:Ignorable="w14 w15">
+<w:styles xmlns:mc="http://schemas.openxmlformats.org/markup-compatibility/2006" xmlns:r="http://schemas.openxmlformats.org/officeDocument/2006/relationships" xmlns:w="http://schemas.openxmlformats.org/wordprocessingml/2006/main" xmlns:w14="http://schemas.microsoft.com/office/word/2010/wordml" mc:Ignorable="w14">
   <w:docDefaults>
     <w:rPrDefault>
       <w:rPr>
@@ -4510,378 +4699,419 @@
       </w:pPr>
     </w:pPrDefault>
   </w:docDefaults>
-  <w:latentStyles w:defLockedState="0" w:defUIPriority="99" w:defSemiHidden="0" w:defUnhideWhenUsed="0" w:defQFormat="0" w:count="371">
-    <w:lsdException w:name="Normal" w:uiPriority="0" w:qFormat="1"/>
-    <w:lsdException w:name="heading 1" w:uiPriority="9" w:qFormat="1"/>
-    <w:lsdException w:name="heading 2" w:semiHidden="1" w:uiPriority="9" w:unhideWhenUsed="1" w:qFormat="1"/>
-    <w:lsdException w:name="heading 3" w:semiHidden="1" w:uiPriority="9" w:unhideWhenUsed="1" w:qFormat="1"/>
-    <w:lsdException w:name="heading 4" w:semiHidden="1" w:uiPriority="9" w:unhideWhenUsed="1" w:qFormat="1"/>
-    <w:lsdException w:name="heading 5" w:semiHidden="1" w:uiPriority="9" w:unhideWhenUsed="1" w:qFormat="1"/>
-    <w:lsdException w:name="heading 6" w:semiHidden="1" w:uiPriority="9" w:unhideWhenUsed="1" w:qFormat="1"/>
-    <w:lsdException w:name="heading 7" w:semiHidden="1" w:uiPriority="9" w:unhideWhenUsed="1" w:qFormat="1"/>
-    <w:lsdException w:name="heading 8" w:semiHidden="1" w:uiPriority="9" w:unhideWhenUsed="1" w:qFormat="1"/>
-    <w:lsdException w:name="heading 9" w:semiHidden="1" w:uiPriority="9" w:unhideWhenUsed="1" w:qFormat="1"/>
-    <w:lsdException w:name="index 1" w:semiHidden="1" w:unhideWhenUsed="1"/>
-    <w:lsdException w:name="index 2" w:semiHidden="1" w:unhideWhenUsed="1"/>
-    <w:lsdException w:name="index 3" w:semiHidden="1" w:unhideWhenUsed="1"/>
-    <w:lsdException w:name="index 4" w:semiHidden="1" w:unhideWhenUsed="1"/>
-    <w:lsdException w:name="index 5" w:semiHidden="1" w:unhideWhenUsed="1"/>
-    <w:lsdException w:name="index 6" w:semiHidden="1" w:unhideWhenUsed="1"/>
-    <w:lsdException w:name="index 7" w:semiHidden="1" w:unhideWhenUsed="1"/>
-    <w:lsdException w:name="index 8" w:semiHidden="1" w:unhideWhenUsed="1"/>
-    <w:lsdException w:name="index 9" w:semiHidden="1" w:unhideWhenUsed="1"/>
-    <w:lsdException w:name="toc 1" w:semiHidden="1" w:uiPriority="39" w:unhideWhenUsed="1"/>
-    <w:lsdException w:name="toc 2" w:semiHidden="1" w:uiPriority="39" w:unhideWhenUsed="1"/>
-    <w:lsdException w:name="toc 3" w:semiHidden="1" w:uiPriority="39" w:unhideWhenUsed="1"/>
-    <w:lsdException w:name="toc 4" w:semiHidden="1" w:uiPriority="39" w:unhideWhenUsed="1"/>
-    <w:lsdException w:name="toc 5" w:semiHidden="1" w:uiPriority="39" w:unhideWhenUsed="1"/>
-    <w:lsdException w:name="toc 6" w:semiHidden="1" w:uiPriority="39" w:unhideWhenUsed="1"/>
-    <w:lsdException w:name="toc 7" w:semiHidden="1" w:uiPriority="39" w:unhideWhenUsed="1"/>
-    <w:lsdException w:name="toc 8" w:semiHidden="1" w:uiPriority="39" w:unhideWhenUsed="1"/>
-    <w:lsdException w:name="toc 9" w:semiHidden="1" w:uiPriority="39" w:unhideWhenUsed="1"/>
-    <w:lsdException w:name="Normal Indent" w:semiHidden="1" w:unhideWhenUsed="1"/>
-    <w:lsdException w:name="footnote text" w:semiHidden="1" w:unhideWhenUsed="1"/>
-    <w:lsdException w:name="annotation text" w:semiHidden="1" w:unhideWhenUsed="1"/>
-    <w:lsdException w:name="header" w:semiHidden="1" w:unhideWhenUsed="1"/>
-    <w:lsdException w:name="footer" w:semiHidden="1" w:unhideWhenUsed="1"/>
-    <w:lsdException w:name="index heading" w:semiHidden="1" w:unhideWhenUsed="1"/>
-    <w:lsdException w:name="caption" w:semiHidden="1" w:uiPriority="35" w:unhideWhenUsed="1" w:qFormat="1"/>
-    <w:lsdException w:name="table of figures" w:semiHidden="1" w:unhideWhenUsed="1"/>
-    <w:lsdException w:name="envelope address" w:semiHidden="1" w:unhideWhenUsed="1"/>
-    <w:lsdException w:name="envelope return" w:semiHidden="1" w:unhideWhenUsed="1"/>
-    <w:lsdException w:name="footnote reference" w:semiHidden="1" w:unhideWhenUsed="1"/>
-    <w:lsdException w:name="annotation reference" w:semiHidden="1" w:unhideWhenUsed="1"/>
-    <w:lsdException w:name="line number" w:semiHidden="1" w:unhideWhenUsed="1"/>
-    <w:lsdException w:name="page number" w:semiHidden="1" w:unhideWhenUsed="1"/>
-    <w:lsdException w:name="endnote reference" w:semiHidden="1" w:unhideWhenUsed="1"/>
-    <w:lsdException w:name="endnote text" w:semiHidden="1" w:unhideWhenUsed="1"/>
-    <w:lsdException w:name="table of authorities" w:semiHidden="1" w:unhideWhenUsed="1"/>
-    <w:lsdException w:name="macro" w:semiHidden="1" w:unhideWhenUsed="1"/>
-    <w:lsdException w:name="toa heading" w:semiHidden="1" w:unhideWhenUsed="1"/>
-    <w:lsdException w:name="List" w:semiHidden="1" w:unhideWhenUsed="1"/>
-    <w:lsdException w:name="List Bullet" w:semiHidden="1" w:unhideWhenUsed="1"/>
-    <w:lsdException w:name="List Number" w:semiHidden="1" w:unhideWhenUsed="1"/>
-    <w:lsdException w:name="List 2" w:semiHidden="1" w:unhideWhenUsed="1"/>
-    <w:lsdException w:name="List 3" w:semiHidden="1" w:unhideWhenUsed="1"/>
-    <w:lsdException w:name="List 4" w:semiHidden="1" w:unhideWhenUsed="1"/>
-    <w:lsdException w:name="List 5" w:semiHidden="1" w:unhideWhenUsed="1"/>
-    <w:lsdException w:name="List Bullet 2" w:semiHidden="1" w:unhideWhenUsed="1"/>
-    <w:lsdException w:name="List Bullet 3" w:semiHidden="1" w:unhideWhenUsed="1"/>
-    <w:lsdException w:name="List Bullet 4" w:semiHidden="1" w:unhideWhenUsed="1"/>
-    <w:lsdException w:name="List Bullet 5" w:semiHidden="1" w:unhideWhenUsed="1"/>
-    <w:lsdException w:name="List Number 2" w:semiHidden="1" w:unhideWhenUsed="1"/>
-    <w:lsdException w:name="List Number 3" w:semiHidden="1" w:unhideWhenUsed="1"/>
-    <w:lsdException w:name="List Number 4" w:semiHidden="1" w:unhideWhenUsed="1"/>
-    <w:lsdException w:name="List Number 5" w:semiHidden="1" w:unhideWhenUsed="1"/>
-    <w:lsdException w:name="Title" w:uiPriority="10" w:qFormat="1"/>
-    <w:lsdException w:name="Closing" w:semiHidden="1" w:unhideWhenUsed="1"/>
-    <w:lsdException w:name="Signature" w:semiHidden="1" w:unhideWhenUsed="1"/>
-    <w:lsdException w:name="Default Paragraph Font" w:semiHidden="1" w:uiPriority="1"/>
-    <w:lsdException w:name="Body Text" w:semiHidden="1" w:unhideWhenUsed="1"/>
-    <w:lsdException w:name="Body Text Indent" w:semiHidden="1" w:unhideWhenUsed="1"/>
-    <w:lsdException w:name="List Continue" w:semiHidden="1" w:unhideWhenUsed="1"/>
-    <w:lsdException w:name="List Continue 2" w:semiHidden="1" w:unhideWhenUsed="1"/>
-    <w:lsdException w:name="List Continue 3" w:semiHidden="1" w:unhideWhenUsed="1"/>
-    <w:lsdException w:name="List Continue 4" w:semiHidden="1" w:unhideWhenUsed="1"/>
-    <w:lsdException w:name="List Continue 5" w:semiHidden="1" w:unhideWhenUsed="1"/>
-    <w:lsdException w:name="Message Header" w:semiHidden="1" w:unhideWhenUsed="1"/>
-    <w:lsdException w:name="Subtitle" w:uiPriority="11" w:qFormat="1"/>
-    <w:lsdException w:name="Salutation" w:semiHidden="1" w:unhideWhenUsed="1"/>
-    <w:lsdException w:name="Date" w:semiHidden="1" w:unhideWhenUsed="1"/>
-    <w:lsdException w:name="Body Text First Indent" w:semiHidden="1" w:unhideWhenUsed="1"/>
-    <w:lsdException w:name="Body Text First Indent 2" w:semiHidden="1" w:unhideWhenUsed="1"/>
-    <w:lsdException w:name="Note Heading" w:semiHidden="1" w:unhideWhenUsed="1"/>
-    <w:lsdException w:name="Body Text 2" w:semiHidden="1" w:unhideWhenUsed="1"/>
-    <w:lsdException w:name="Body Text 3" w:semiHidden="1" w:unhideWhenUsed="1"/>
-    <w:lsdException w:name="Body Text Indent 2" w:semiHidden="1" w:unhideWhenUsed="1"/>
-    <w:lsdException w:name="Body Text Indent 3" w:semiHidden="1" w:unhideWhenUsed="1"/>
-    <w:lsdException w:name="Block Text" w:semiHidden="1" w:unhideWhenUsed="1"/>
-    <w:lsdException w:name="Hyperlink" w:semiHidden="1" w:unhideWhenUsed="1"/>
-    <w:lsdException w:name="FollowedHyperlink" w:semiHidden="1" w:unhideWhenUsed="1"/>
-    <w:lsdException w:name="Strong" w:uiPriority="22" w:qFormat="1"/>
-    <w:lsdException w:name="Emphasis" w:uiPriority="20" w:qFormat="1"/>
-    <w:lsdException w:name="Document Map" w:semiHidden="1" w:unhideWhenUsed="1"/>
-    <w:lsdException w:name="Plain Text" w:semiHidden="1" w:unhideWhenUsed="1"/>
-    <w:lsdException w:name="E-mail Signature" w:semiHidden="1" w:unhideWhenUsed="1"/>
-    <w:lsdException w:name="HTML Top of Form" w:semiHidden="1" w:unhideWhenUsed="1"/>
-    <w:lsdException w:name="HTML Bottom of Form" w:semiHidden="1" w:unhideWhenUsed="1"/>
-    <w:lsdException w:name="Normal (Web)" w:semiHidden="1" w:unhideWhenUsed="1"/>
-    <w:lsdException w:name="HTML Acronym" w:semiHidden="1" w:unhideWhenUsed="1"/>
-    <w:lsdException w:name="HTML Address" w:semiHidden="1" w:unhideWhenUsed="1"/>
-    <w:lsdException w:name="HTML Cite" w:semiHidden="1" w:unhideWhenUsed="1"/>
-    <w:lsdException w:name="HTML Code" w:semiHidden="1" w:unhideWhenUsed="1"/>
-    <w:lsdException w:name="HTML Definition" w:semiHidden="1" w:unhideWhenUsed="1"/>
-    <w:lsdException w:name="HTML Keyboard" w:semiHidden="1" w:unhideWhenUsed="1"/>
-    <w:lsdException w:name="HTML Preformatted" w:semiHidden="1" w:unhideWhenUsed="1"/>
-    <w:lsdException w:name="HTML Sample" w:semiHidden="1" w:unhideWhenUsed="1"/>
-    <w:lsdException w:name="HTML Typewriter" w:semiHidden="1" w:unhideWhenUsed="1"/>
-    <w:lsdException w:name="HTML Variable" w:semiHidden="1" w:unhideWhenUsed="1"/>
-    <w:lsdException w:name="Normal Table" w:semiHidden="1" w:unhideWhenUsed="1"/>
-    <w:lsdException w:name="annotation subject" w:semiHidden="1" w:unhideWhenUsed="1"/>
-    <w:lsdException w:name="No List" w:semiHidden="1" w:unhideWhenUsed="1"/>
-    <w:lsdException w:name="Outline List 1" w:semiHidden="1" w:unhideWhenUsed="1"/>
-    <w:lsdException w:name="Outline List 2" w:semiHidden="1" w:unhideWhenUsed="1"/>
-    <w:lsdException w:name="Outline List 3" w:semiHidden="1" w:unhideWhenUsed="1"/>
-    <w:lsdException w:name="Table Simple 1" w:semiHidden="1" w:unhideWhenUsed="1"/>
-    <w:lsdException w:name="Table Simple 2" w:semiHidden="1" w:unhideWhenUsed="1"/>
-    <w:lsdException w:name="Table Simple 3" w:semiHidden="1" w:unhideWhenUsed="1"/>
-    <w:lsdException w:name="Table Classic 1" w:semiHidden="1" w:unhideWhenUsed="1"/>
-    <w:lsdException w:name="Table Classic 2" w:semiHidden="1" w:unhideWhenUsed="1"/>
-    <w:lsdException w:name="Table Classic 3" w:semiHidden="1" w:unhideWhenUsed="1"/>
-    <w:lsdException w:name="Table Classic 4" w:semiHidden="1" w:unhideWhenUsed="1"/>
-    <w:lsdException w:name="Table Colorful 1" w:semiHidden="1" w:unhideWhenUsed="1"/>
-    <w:lsdException w:name="Table Colorful 2" w:semiHidden="1" w:unhideWhenUsed="1"/>
-    <w:lsdException w:name="Table Colorful 3" w:semiHidden="1" w:unhideWhenUsed="1"/>
-    <w:lsdException w:name="Table Columns 1" w:semiHidden="1" w:unhideWhenUsed="1"/>
-    <w:lsdException w:name="Table Columns 2" w:semiHidden="1" w:unhideWhenUsed="1"/>
-    <w:lsdException w:name="Table Columns 3" w:semiHidden="1" w:unhideWhenUsed="1"/>
-    <w:lsdException w:name="Table Columns 4" w:semiHidden="1" w:unhideWhenUsed="1"/>
-    <w:lsdException w:name="Table Columns 5" w:semiHidden="1" w:unhideWhenUsed="1"/>
-    <w:lsdException w:name="Table Grid 1" w:semiHidden="1" w:unhideWhenUsed="1"/>
-    <w:lsdException w:name="Table Grid 2" w:semiHidden="1" w:unhideWhenUsed="1"/>
-    <w:lsdException w:name="Table Grid 3" w:semiHidden="1" w:unhideWhenUsed="1"/>
-    <w:lsdException w:name="Table Grid 4" w:semiHidden="1" w:unhideWhenUsed="1"/>
-    <w:lsdException w:name="Table Grid 5" w:semiHidden="1" w:unhideWhenUsed="1"/>
-    <w:lsdException w:name="Table Grid 6" w:semiHidden="1" w:unhideWhenUsed="1"/>
-    <w:lsdException w:name="Table Grid 7" w:semiHidden="1" w:unhideWhenUsed="1"/>
-    <w:lsdException w:name="Table Grid 8" w:semiHidden="1" w:unhideWhenUsed="1"/>
-    <w:lsdException w:name="Table List 1" w:semiHidden="1" w:unhideWhenUsed="1"/>
-    <w:lsdException w:name="Table List 2" w:semiHidden="1" w:unhideWhenUsed="1"/>
-    <w:lsdException w:name="Table List 3" w:semiHidden="1" w:unhideWhenUsed="1"/>
-    <w:lsdException w:name="Table List 4" w:semiHidden="1" w:unhideWhenUsed="1"/>
-    <w:lsdException w:name="Table List 5" w:semiHidden="1" w:unhideWhenUsed="1"/>
-    <w:lsdException w:name="Table List 6" w:semiHidden="1" w:unhideWhenUsed="1"/>
-    <w:lsdException w:name="Table List 7" w:semiHidden="1" w:unhideWhenUsed="1"/>
-    <w:lsdException w:name="Table List 8" w:semiHidden="1" w:unhideWhenUsed="1"/>
-    <w:lsdException w:name="Table 3D effects 1" w:semiHidden="1" w:unhideWhenUsed="1"/>
-    <w:lsdException w:name="Table 3D effects 2" w:semiHidden="1" w:unhideWhenUsed="1"/>
-    <w:lsdException w:name="Table 3D effects 3" w:semiHidden="1" w:unhideWhenUsed="1"/>
-    <w:lsdException w:name="Table Contemporary" w:semiHidden="1" w:unhideWhenUsed="1"/>
-    <w:lsdException w:name="Table Elegant" w:semiHidden="1" w:unhideWhenUsed="1"/>
-    <w:lsdException w:name="Table Professional" w:semiHidden="1" w:unhideWhenUsed="1"/>
-    <w:lsdException w:name="Table Subtle 1" w:semiHidden="1" w:unhideWhenUsed="1"/>
-    <w:lsdException w:name="Table Subtle 2" w:semiHidden="1" w:unhideWhenUsed="1"/>
-    <w:lsdException w:name="Table Web 1" w:semiHidden="1" w:unhideWhenUsed="1"/>
-    <w:lsdException w:name="Table Web 2" w:semiHidden="1" w:unhideWhenUsed="1"/>
-    <w:lsdException w:name="Table Web 3" w:semiHidden="1" w:unhideWhenUsed="1"/>
-    <w:lsdException w:name="Balloon Text" w:semiHidden="1" w:unhideWhenUsed="1"/>
-    <w:lsdException w:name="Table Grid" w:uiPriority="59"/>
-    <w:lsdException w:name="Table Theme" w:semiHidden="1" w:unhideWhenUsed="1"/>
-    <w:lsdException w:name="Placeholder Text" w:semiHidden="1"/>
-    <w:lsdException w:name="No Spacing" w:uiPriority="1" w:qFormat="1"/>
-    <w:lsdException w:name="Light Shading" w:uiPriority="60"/>
-    <w:lsdException w:name="Light List" w:uiPriority="61"/>
-    <w:lsdException w:name="Light Grid" w:uiPriority="62"/>
-    <w:lsdException w:name="Medium Shading 1" w:uiPriority="63"/>
-    <w:lsdException w:name="Medium Shading 2" w:uiPriority="64"/>
-    <w:lsdException w:name="Medium List 1" w:uiPriority="65"/>
-    <w:lsdException w:name="Medium List 2" w:uiPriority="66"/>
-    <w:lsdException w:name="Medium Grid 1" w:uiPriority="67"/>
-    <w:lsdException w:name="Medium Grid 2" w:uiPriority="68"/>
-    <w:lsdException w:name="Medium Grid 3" w:uiPriority="69"/>
-    <w:lsdException w:name="Dark List" w:uiPriority="70"/>
-    <w:lsdException w:name="Colorful Shading" w:uiPriority="71"/>
-    <w:lsdException w:name="Colorful List" w:uiPriority="72"/>
-    <w:lsdException w:name="Colorful Grid" w:uiPriority="73"/>
-    <w:lsdException w:name="Light Shading Accent 1" w:uiPriority="60"/>
-    <w:lsdException w:name="Light List Accent 1" w:uiPriority="61"/>
-    <w:lsdException w:name="Light Grid Accent 1" w:uiPriority="62"/>
-    <w:lsdException w:name="Medium Shading 1 Accent 1" w:uiPriority="63"/>
-    <w:lsdException w:name="Medium Shading 2 Accent 1" w:uiPriority="64"/>
-    <w:lsdException w:name="Medium List 1 Accent 1" w:uiPriority="65"/>
-    <w:lsdException w:name="Revision" w:semiHidden="1"/>
-    <w:lsdException w:name="List Paragraph" w:uiPriority="34" w:qFormat="1"/>
-    <w:lsdException w:name="Quote" w:uiPriority="29" w:qFormat="1"/>
-    <w:lsdException w:name="Intense Quote" w:uiPriority="30" w:qFormat="1"/>
-    <w:lsdException w:name="Medium List 2 Accent 1" w:uiPriority="66"/>
-    <w:lsdException w:name="Medium Grid 1 Accent 1" w:uiPriority="67"/>
-    <w:lsdException w:name="Medium Grid 2 Accent 1" w:uiPriority="68"/>
-    <w:lsdException w:name="Medium Grid 3 Accent 1" w:uiPriority="69"/>
-    <w:lsdException w:name="Dark List Accent 1" w:uiPriority="70"/>
-    <w:lsdException w:name="Colorful Shading Accent 1" w:uiPriority="71"/>
-    <w:lsdException w:name="Colorful List Accent 1" w:uiPriority="72"/>
-    <w:lsdException w:name="Colorful Grid Accent 1" w:uiPriority="73"/>
-    <w:lsdException w:name="Light Shading Accent 2" w:uiPriority="60"/>
-    <w:lsdException w:name="Light List Accent 2" w:uiPriority="61"/>
-    <w:lsdException w:name="Light Grid Accent 2" w:uiPriority="62"/>
-    <w:lsdException w:name="Medium Shading 1 Accent 2" w:uiPriority="63"/>
-    <w:lsdException w:name="Medium Shading 2 Accent 2" w:uiPriority="64"/>
-    <w:lsdException w:name="Medium List 1 Accent 2" w:uiPriority="65"/>
-    <w:lsdException w:name="Medium List 2 Accent 2" w:uiPriority="66"/>
-    <w:lsdException w:name="Medium Grid 1 Accent 2" w:uiPriority="67"/>
-    <w:lsdException w:name="Medium Grid 2 Accent 2" w:uiPriority="68"/>
-    <w:lsdException w:name="Medium Grid 3 Accent 2" w:uiPriority="69"/>
-    <w:lsdException w:name="Dark List Accent 2" w:uiPriority="70"/>
-    <w:lsdException w:name="Colorful Shading Accent 2" w:uiPriority="71"/>
-    <w:lsdException w:name="Colorful List Accent 2" w:uiPriority="72"/>
-    <w:lsdException w:name="Colorful Grid Accent 2" w:uiPriority="73"/>
-    <w:lsdException w:name="Light Shading Accent 3" w:uiPriority="60"/>
-    <w:lsdException w:name="Light List Accent 3" w:uiPriority="61"/>
-    <w:lsdException w:name="Light Grid Accent 3" w:uiPriority="62"/>
-    <w:lsdException w:name="Medium Shading 1 Accent 3" w:uiPriority="63"/>
-    <w:lsdException w:name="Medium Shading 2 Accent 3" w:uiPriority="64"/>
-    <w:lsdException w:name="Medium List 1 Accent 3" w:uiPriority="65"/>
-    <w:lsdException w:name="Medium List 2 Accent 3" w:uiPriority="66"/>
-    <w:lsdException w:name="Medium Grid 1 Accent 3" w:uiPriority="67"/>
-    <w:lsdException w:name="Medium Grid 2 Accent 3" w:uiPriority="68"/>
-    <w:lsdException w:name="Medium Grid 3 Accent 3" w:uiPriority="69"/>
-    <w:lsdException w:name="Dark List Accent 3" w:uiPriority="70"/>
-    <w:lsdException w:name="Colorful Shading Accent 3" w:uiPriority="71"/>
-    <w:lsdException w:name="Colorful List Accent 3" w:uiPriority="72"/>
-    <w:lsdException w:name="Colorful Grid Accent 3" w:uiPriority="73"/>
-    <w:lsdException w:name="Light Shading Accent 4" w:uiPriority="60"/>
-    <w:lsdException w:name="Light List Accent 4" w:uiPriority="61"/>
-    <w:lsdException w:name="Light Grid Accent 4" w:uiPriority="62"/>
-    <w:lsdException w:name="Medium Shading 1 Accent 4" w:uiPriority="63"/>
-    <w:lsdException w:name="Medium Shading 2 Accent 4" w:uiPriority="64"/>
-    <w:lsdException w:name="Medium List 1 Accent 4" w:uiPriority="65"/>
-    <w:lsdException w:name="Medium List 2 Accent 4" w:uiPriority="66"/>
-    <w:lsdException w:name="Medium Grid 1 Accent 4" w:uiPriority="67"/>
-    <w:lsdException w:name="Medium Grid 2 Accent 4" w:uiPriority="68"/>
-    <w:lsdException w:name="Medium Grid 3 Accent 4" w:uiPriority="69"/>
-    <w:lsdException w:name="Dark List Accent 4" w:uiPriority="70"/>
-    <w:lsdException w:name="Colorful Shading Accent 4" w:uiPriority="71"/>
-    <w:lsdException w:name="Colorful List Accent 4" w:uiPriority="72"/>
-    <w:lsdException w:name="Colorful Grid Accent 4" w:uiPriority="73"/>
-    <w:lsdException w:name="Light Shading Accent 5" w:uiPriority="60"/>
-    <w:lsdException w:name="Light List Accent 5" w:uiPriority="61"/>
-    <w:lsdException w:name="Light Grid Accent 5" w:uiPriority="62"/>
-    <w:lsdException w:name="Medium Shading 1 Accent 5" w:uiPriority="63"/>
-    <w:lsdException w:name="Medium Shading 2 Accent 5" w:uiPriority="64"/>
-    <w:lsdException w:name="Medium List 1 Accent 5" w:uiPriority="65"/>
-    <w:lsdException w:name="Medium List 2 Accent 5" w:uiPriority="66"/>
-    <w:lsdException w:name="Medium Grid 1 Accent 5" w:uiPriority="67"/>
-    <w:lsdException w:name="Medium Grid 2 Accent 5" w:uiPriority="68"/>
-    <w:lsdException w:name="Medium Grid 3 Accent 5" w:uiPriority="69"/>
-    <w:lsdException w:name="Dark List Accent 5" w:uiPriority="70"/>
-    <w:lsdException w:name="Colorful Shading Accent 5" w:uiPriority="71"/>
-    <w:lsdException w:name="Colorful List Accent 5" w:uiPriority="72"/>
-    <w:lsdException w:name="Colorful Grid Accent 5" w:uiPriority="73"/>
-    <w:lsdException w:name="Light Shading Accent 6" w:uiPriority="60"/>
-    <w:lsdException w:name="Light List Accent 6" w:uiPriority="61"/>
-    <w:lsdException w:name="Light Grid Accent 6" w:uiPriority="62"/>
-    <w:lsdException w:name="Medium Shading 1 Accent 6" w:uiPriority="63"/>
-    <w:lsdException w:name="Medium Shading 2 Accent 6" w:uiPriority="64"/>
-    <w:lsdException w:name="Medium List 1 Accent 6" w:uiPriority="65"/>
-    <w:lsdException w:name="Medium List 2 Accent 6" w:uiPriority="66"/>
-    <w:lsdException w:name="Medium Grid 1 Accent 6" w:uiPriority="67"/>
-    <w:lsdException w:name="Medium Grid 2 Accent 6" w:uiPriority="68"/>
-    <w:lsdException w:name="Medium Grid 3 Accent 6" w:uiPriority="69"/>
-    <w:lsdException w:name="Dark List Accent 6" w:uiPriority="70"/>
-    <w:lsdException w:name="Colorful Shading Accent 6" w:uiPriority="71"/>
-    <w:lsdException w:name="Colorful List Accent 6" w:uiPriority="72"/>
-    <w:lsdException w:name="Colorful Grid Accent 6" w:uiPriority="73"/>
-    <w:lsdException w:name="Subtle Emphasis" w:uiPriority="19" w:qFormat="1"/>
-    <w:lsdException w:name="Intense Emphasis" w:uiPriority="21" w:qFormat="1"/>
-    <w:lsdException w:name="Subtle Reference" w:uiPriority="31" w:qFormat="1"/>
-    <w:lsdException w:name="Intense Reference" w:uiPriority="32" w:qFormat="1"/>
-    <w:lsdException w:name="Book Title" w:uiPriority="33" w:qFormat="1"/>
-    <w:lsdException w:name="Bibliography" w:semiHidden="1" w:uiPriority="37" w:unhideWhenUsed="1"/>
-    <w:lsdException w:name="TOC Heading" w:semiHidden="1" w:uiPriority="39" w:unhideWhenUsed="1" w:qFormat="1"/>
-    <w:lsdException w:name="Plain Table 1" w:uiPriority="41"/>
-    <w:lsdException w:name="Plain Table 2" w:uiPriority="42"/>
-    <w:lsdException w:name="Plain Table 3" w:uiPriority="43"/>
-    <w:lsdException w:name="Plain Table 4" w:uiPriority="44"/>
-    <w:lsdException w:name="Plain Table 5" w:uiPriority="45"/>
-    <w:lsdException w:name="Grid Table Light" w:uiPriority="40"/>
-    <w:lsdException w:name="Grid Table 1 Light" w:uiPriority="46"/>
-    <w:lsdException w:name="Grid Table 2" w:uiPriority="47"/>
-    <w:lsdException w:name="Grid Table 3" w:uiPriority="48"/>
-    <w:lsdException w:name="Grid Table 4" w:uiPriority="49"/>
-    <w:lsdException w:name="Grid Table 5 Dark" w:uiPriority="50"/>
-    <w:lsdException w:name="Grid Table 6 Colorful" w:uiPriority="51"/>
-    <w:lsdException w:name="Grid Table 7 Colorful" w:uiPriority="52"/>
-    <w:lsdException w:name="Grid Table 1 Light Accent 1" w:uiPriority="46"/>
-    <w:lsdException w:name="Grid Table 2 Accent 1" w:uiPriority="47"/>
-    <w:lsdException w:name="Grid Table 3 Accent 1" w:uiPriority="48"/>
-    <w:lsdException w:name="Grid Table 4 Accent 1" w:uiPriority="49"/>
-    <w:lsdException w:name="Grid Table 5 Dark Accent 1" w:uiPriority="50"/>
-    <w:lsdException w:name="Grid Table 6 Colorful Accent 1" w:uiPriority="51"/>
-    <w:lsdException w:name="Grid Table 7 Colorful Accent 1" w:uiPriority="52"/>
-    <w:lsdException w:name="Grid Table 1 Light Accent 2" w:uiPriority="46"/>
-    <w:lsdException w:name="Grid Table 2 Accent 2" w:uiPriority="47"/>
-    <w:lsdException w:name="Grid Table 3 Accent 2" w:uiPriority="48"/>
-    <w:lsdException w:name="Grid Table 4 Accent 2" w:uiPriority="49"/>
-    <w:lsdException w:name="Grid Table 5 Dark Accent 2" w:uiPriority="50"/>
-    <w:lsdException w:name="Grid Table 6 Colorful Accent 2" w:uiPriority="51"/>
-    <w:lsdException w:name="Grid Table 7 Colorful Accent 2" w:uiPriority="52"/>
-    <w:lsdException w:name="Grid Table 1 Light Accent 3" w:uiPriority="46"/>
-    <w:lsdException w:name="Grid Table 2 Accent 3" w:uiPriority="47"/>
-    <w:lsdException w:name="Grid Table 3 Accent 3" w:uiPriority="48"/>
-    <w:lsdException w:name="Grid Table 4 Accent 3" w:uiPriority="49"/>
-    <w:lsdException w:name="Grid Table 5 Dark Accent 3" w:uiPriority="50"/>
-    <w:lsdException w:name="Grid Table 6 Colorful Accent 3" w:uiPriority="51"/>
-    <w:lsdException w:name="Grid Table 7 Colorful Accent 3" w:uiPriority="52"/>
-    <w:lsdException w:name="Grid Table 1 Light Accent 4" w:uiPriority="46"/>
-    <w:lsdException w:name="Grid Table 2 Accent 4" w:uiPriority="47"/>
-    <w:lsdException w:name="Grid Table 3 Accent 4" w:uiPriority="48"/>
-    <w:lsdException w:name="Grid Table 4 Accent 4" w:uiPriority="49"/>
-    <w:lsdException w:name="Grid Table 5 Dark Accent 4" w:uiPriority="50"/>
-    <w:lsdException w:name="Grid Table 6 Colorful Accent 4" w:uiPriority="51"/>
-    <w:lsdException w:name="Grid Table 7 Colorful Accent 4" w:uiPriority="52"/>
-    <w:lsdException w:name="Grid Table 1 Light Accent 5" w:uiPriority="46"/>
-    <w:lsdException w:name="Grid Table 2 Accent 5" w:uiPriority="47"/>
-    <w:lsdException w:name="Grid Table 3 Accent 5" w:uiPriority="48"/>
-    <w:lsdException w:name="Grid Table 4 Accent 5" w:uiPriority="49"/>
-    <w:lsdException w:name="Grid Table 5 Dark Accent 5" w:uiPriority="50"/>
-    <w:lsdException w:name="Grid Table 6 Colorful Accent 5" w:uiPriority="51"/>
-    <w:lsdException w:name="Grid Table 7 Colorful Accent 5" w:uiPriority="52"/>
-    <w:lsdException w:name="Grid Table 1 Light Accent 6" w:uiPriority="46"/>
-    <w:lsdException w:name="Grid Table 2 Accent 6" w:uiPriority="47"/>
-    <w:lsdException w:name="Grid Table 3 Accent 6" w:uiPriority="48"/>
-    <w:lsdException w:name="Grid Table 4 Accent 6" w:uiPriority="49"/>
-    <w:lsdException w:name="Grid Table 5 Dark Accent 6" w:uiPriority="50"/>
-    <w:lsdException w:name="Grid Table 6 Colorful Accent 6" w:uiPriority="51"/>
-    <w:lsdException w:name="Grid Table 7 Colorful Accent 6" w:uiPriority="52"/>
-    <w:lsdException w:name="List Table 1 Light" w:uiPriority="46"/>
-    <w:lsdException w:name="List Table 2" w:uiPriority="47"/>
-    <w:lsdException w:name="List Table 3" w:uiPriority="48"/>
-    <w:lsdException w:name="List Table 4" w:uiPriority="49"/>
-    <w:lsdException w:name="List Table 5 Dark" w:uiPriority="50"/>
-    <w:lsdException w:name="List Table 6 Colorful" w:uiPriority="51"/>
-    <w:lsdException w:name="List Table 7 Colorful" w:uiPriority="52"/>
-    <w:lsdException w:name="List Table 1 Light Accent 1" w:uiPriority="46"/>
-    <w:lsdException w:name="List Table 2 Accent 1" w:uiPriority="47"/>
-    <w:lsdException w:name="List Table 3 Accent 1" w:uiPriority="48"/>
-    <w:lsdException w:name="List Table 4 Accent 1" w:uiPriority="49"/>
-    <w:lsdException w:name="List Table 5 Dark Accent 1" w:uiPriority="50"/>
-    <w:lsdException w:name="List Table 6 Colorful Accent 1" w:uiPriority="51"/>
-    <w:lsdException w:name="List Table 7 Colorful Accent 1" w:uiPriority="52"/>
-    <w:lsdException w:name="List Table 1 Light Accent 2" w:uiPriority="46"/>
-    <w:lsdException w:name="List Table 2 Accent 2" w:uiPriority="47"/>
-    <w:lsdException w:name="List Table 3 Accent 2" w:uiPriority="48"/>
-    <w:lsdException w:name="List Table 4 Accent 2" w:uiPriority="49"/>
-    <w:lsdException w:name="List Table 5 Dark Accent 2" w:uiPriority="50"/>
-    <w:lsdException w:name="List Table 6 Colorful Accent 2" w:uiPriority="51"/>
-    <w:lsdException w:name="List Table 7 Colorful Accent 2" w:uiPriority="52"/>
-    <w:lsdException w:name="List Table 1 Light Accent 3" w:uiPriority="46"/>
-    <w:lsdException w:name="List Table 2 Accent 3" w:uiPriority="47"/>
-    <w:lsdException w:name="List Table 3 Accent 3" w:uiPriority="48"/>
-    <w:lsdException w:name="List Table 4 Accent 3" w:uiPriority="49"/>
-    <w:lsdException w:name="List Table 5 Dark Accent 3" w:uiPriority="50"/>
-    <w:lsdException w:name="List Table 6 Colorful Accent 3" w:uiPriority="51"/>
-    <w:lsdException w:name="List Table 7 Colorful Accent 3" w:uiPriority="52"/>
-    <w:lsdException w:name="List Table 1 Light Accent 4" w:uiPriority="46"/>
-    <w:lsdException w:name="List Table 2 Accent 4" w:uiPriority="47"/>
-    <w:lsdException w:name="List Table 3 Accent 4" w:uiPriority="48"/>
-    <w:lsdException w:name="List Table 4 Accent 4" w:uiPriority="49"/>
-    <w:lsdException w:name="List Table 5 Dark Accent 4" w:uiPriority="50"/>
-    <w:lsdException w:name="List Table 6 Colorful Accent 4" w:uiPriority="51"/>
-    <w:lsdException w:name="List Table 7 Colorful Accent 4" w:uiPriority="52"/>
-    <w:lsdException w:name="List Table 1 Light Accent 5" w:uiPriority="46"/>
-    <w:lsdException w:name="List Table 2 Accent 5" w:uiPriority="47"/>
-    <w:lsdException w:name="List Table 3 Accent 5" w:uiPriority="48"/>
-    <w:lsdException w:name="List Table 4 Accent 5" w:uiPriority="49"/>
-    <w:lsdException w:name="List Table 5 Dark Accent 5" w:uiPriority="50"/>
-    <w:lsdException w:name="List Table 6 Colorful Accent 5" w:uiPriority="51"/>
-    <w:lsdException w:name="List Table 7 Colorful Accent 5" w:uiPriority="52"/>
-    <w:lsdException w:name="List Table 1 Light Accent 6" w:uiPriority="46"/>
-    <w:lsdException w:name="List Table 2 Accent 6" w:uiPriority="47"/>
-    <w:lsdException w:name="List Table 3 Accent 6" w:uiPriority="48"/>
-    <w:lsdException w:name="List Table 4 Accent 6" w:uiPriority="49"/>
-    <w:lsdException w:name="List Table 5 Dark Accent 6" w:uiPriority="50"/>
-    <w:lsdException w:name="List Table 6 Colorful Accent 6" w:uiPriority="51"/>
-    <w:lsdException w:name="List Table 7 Colorful Accent 6" w:uiPriority="52"/>
+  <w:latentStyles w:defLockedState="0" w:defUIPriority="99" w:defSemiHidden="1" w:defUnhideWhenUsed="1" w:defQFormat="0" w:count="267">
+    <w:lsdException w:name="Normal" w:semiHidden="0" w:uiPriority="0" w:unhideWhenUsed="0" w:qFormat="1"/>
+    <w:lsdException w:name="heading 1" w:semiHidden="0" w:uiPriority="9" w:unhideWhenUsed="0" w:qFormat="1"/>
+    <w:lsdException w:name="heading 2" w:uiPriority="9" w:qFormat="1"/>
+    <w:lsdException w:name="heading 3" w:uiPriority="9" w:qFormat="1"/>
+    <w:lsdException w:name="heading 4" w:uiPriority="9" w:qFormat="1"/>
+    <w:lsdException w:name="heading 5" w:uiPriority="9" w:qFormat="1"/>
+    <w:lsdException w:name="heading 6" w:uiPriority="9" w:qFormat="1"/>
+    <w:lsdException w:name="heading 7" w:uiPriority="9" w:qFormat="1"/>
+    <w:lsdException w:name="heading 8" w:uiPriority="9" w:qFormat="1"/>
+    <w:lsdException w:name="heading 9" w:uiPriority="9" w:qFormat="1"/>
+    <w:lsdException w:name="toc 1" w:uiPriority="39"/>
+    <w:lsdException w:name="toc 2" w:uiPriority="39"/>
+    <w:lsdException w:name="toc 3" w:uiPriority="39"/>
+    <w:lsdException w:name="toc 4" w:uiPriority="39"/>
+    <w:lsdException w:name="toc 5" w:uiPriority="39"/>
+    <w:lsdException w:name="toc 6" w:uiPriority="39"/>
+    <w:lsdException w:name="toc 7" w:uiPriority="39"/>
+    <w:lsdException w:name="toc 8" w:uiPriority="39"/>
+    <w:lsdException w:name="toc 9" w:uiPriority="39"/>
+    <w:lsdException w:name="caption" w:uiPriority="35" w:qFormat="1"/>
+    <w:lsdException w:name="Title" w:semiHidden="0" w:uiPriority="10" w:unhideWhenUsed="0" w:qFormat="1"/>
+    <w:lsdException w:name="Default Paragraph Font" w:uiPriority="1" w:unhideWhenUsed="0"/>
+    <w:lsdException w:name="Subtitle" w:semiHidden="0" w:uiPriority="11" w:unhideWhenUsed="0" w:qFormat="1"/>
+    <w:lsdException w:name="Strong" w:semiHidden="0" w:uiPriority="22" w:unhideWhenUsed="0" w:qFormat="1"/>
+    <w:lsdException w:name="Emphasis" w:semiHidden="0" w:uiPriority="20" w:unhideWhenUsed="0" w:qFormat="1"/>
+    <w:lsdException w:name="Table Grid" w:semiHidden="0" w:uiPriority="59" w:unhideWhenUsed="0"/>
+    <w:lsdException w:name="Placeholder Text" w:unhideWhenUsed="0"/>
+    <w:lsdException w:name="No Spacing" w:semiHidden="0" w:uiPriority="1" w:unhideWhenUsed="0" w:qFormat="1"/>
+    <w:lsdException w:name="Light Shading" w:semiHidden="0" w:uiPriority="60" w:unhideWhenUsed="0"/>
+    <w:lsdException w:name="Light List" w:semiHidden="0" w:uiPriority="61" w:unhideWhenUsed="0"/>
+    <w:lsdException w:name="Light Grid" w:semiHidden="0" w:uiPriority="62" w:unhideWhenUsed="0"/>
+    <w:lsdException w:name="Medium Shading 1" w:semiHidden="0" w:uiPriority="63" w:unhideWhenUsed="0"/>
+    <w:lsdException w:name="Medium Shading 2" w:semiHidden="0" w:uiPriority="64" w:unhideWhenUsed="0"/>
+    <w:lsdException w:name="Medium List 1" w:semiHidden="0" w:uiPriority="65" w:unhideWhenUsed="0"/>
+    <w:lsdException w:name="Medium List 2" w:semiHidden="0" w:uiPriority="66" w:unhideWhenUsed="0"/>
+    <w:lsdException w:name="Medium Grid 1" w:semiHidden="0" w:uiPriority="67" w:unhideWhenUsed="0"/>
+    <w:lsdException w:name="Medium Grid 2" w:semiHidden="0" w:uiPriority="68" w:unhideWhenUsed="0"/>
+    <w:lsdException w:name="Medium Grid 3" w:semiHidden="0" w:uiPriority="69" w:unhideWhenUsed="0"/>
+    <w:lsdException w:name="Dark List" w:semiHidden="0" w:uiPriority="70" w:unhideWhenUsed="0"/>
+    <w:lsdException w:name="Colorful Shading" w:semiHidden="0" w:uiPriority="71" w:unhideWhenUsed="0"/>
+    <w:lsdException w:name="Colorful List" w:semiHidden="0" w:uiPriority="72" w:unhideWhenUsed="0"/>
+    <w:lsdException w:name="Colorful Grid" w:semiHidden="0" w:uiPriority="73" w:unhideWhenUsed="0"/>
+    <w:lsdException w:name="Light Shading Accent 1" w:semiHidden="0" w:uiPriority="60" w:unhideWhenUsed="0"/>
+    <w:lsdException w:name="Light List Accent 1" w:semiHidden="0" w:uiPriority="61" w:unhideWhenUsed="0"/>
+    <w:lsdException w:name="Light Grid Accent 1" w:semiHidden="0" w:uiPriority="62" w:unhideWhenUsed="0"/>
+    <w:lsdException w:name="Medium Shading 1 Accent 1" w:semiHidden="0" w:uiPriority="63" w:unhideWhenUsed="0"/>
+    <w:lsdException w:name="Medium Shading 2 Accent 1" w:semiHidden="0" w:uiPriority="64" w:unhideWhenUsed="0"/>
+    <w:lsdException w:name="Medium List 1 Accent 1" w:semiHidden="0" w:uiPriority="65" w:unhideWhenUsed="0"/>
+    <w:lsdException w:name="Revision" w:unhideWhenUsed="0"/>
+    <w:lsdException w:name="List Paragraph" w:semiHidden="0" w:uiPriority="34" w:unhideWhenUsed="0" w:qFormat="1"/>
+    <w:lsdException w:name="Quote" w:semiHidden="0" w:uiPriority="29" w:unhideWhenUsed="0" w:qFormat="1"/>
+    <w:lsdException w:name="Intense Quote" w:semiHidden="0" w:uiPriority="30" w:unhideWhenUsed="0" w:qFormat="1"/>
+    <w:lsdException w:name="Medium List 2 Accent 1" w:semiHidden="0" w:uiPriority="66" w:unhideWhenUsed="0"/>
+    <w:lsdException w:name="Medium Grid 1 Accent 1" w:semiHidden="0" w:uiPriority="67" w:unhideWhenUsed="0"/>
+    <w:lsdException w:name="Medium Grid 2 Accent 1" w:semiHidden="0" w:uiPriority="68" w:unhideWhenUsed="0"/>
+    <w:lsdException w:name="Medium Grid 3 Accent 1" w:semiHidden="0" w:uiPriority="69" w:unhideWhenUsed="0"/>
+    <w:lsdException w:name="Dark List Accent 1" w:semiHidden="0" w:uiPriority="70" w:unhideWhenUsed="0"/>
+    <w:lsdException w:name="Colorful Shading Accent 1" w:semiHidden="0" w:uiPriority="71" w:unhideWhenUsed="0"/>
+    <w:lsdException w:name="Colorful List Accent 1" w:semiHidden="0" w:uiPriority="72" w:unhideWhenUsed="0"/>
+    <w:lsdException w:name="Colorful Grid Accent 1" w:semiHidden="0" w:uiPriority="73" w:unhideWhenUsed="0"/>
+    <w:lsdException w:name="Light Shading Accent 2" w:semiHidden="0" w:uiPriority="60" w:unhideWhenUsed="0"/>
+    <w:lsdException w:name="Light List Accent 2" w:semiHidden="0" w:uiPriority="61" w:unhideWhenUsed="0"/>
+    <w:lsdException w:name="Light Grid Accent 2" w:semiHidden="0" w:uiPriority="62" w:unhideWhenUsed="0"/>
+    <w:lsdException w:name="Medium Shading 1 Accent 2" w:semiHidden="0" w:uiPriority="63" w:unhideWhenUsed="0"/>
+    <w:lsdException w:name="Medium Shading 2 Accent 2" w:semiHidden="0" w:uiPriority="64" w:unhideWhenUsed="0"/>
+    <w:lsdException w:name="Medium List 1 Accent 2" w:semiHidden="0" w:uiPriority="65" w:unhideWhenUsed="0"/>
+    <w:lsdException w:name="Medium List 2 Accent 2" w:semiHidden="0" w:uiPriority="66" w:unhideWhenUsed="0"/>
+    <w:lsdException w:name="Medium Grid 1 Accent 2" w:semiHidden="0" w:uiPriority="67" w:unhideWhenUsed="0"/>
+    <w:lsdException w:name="Medium Grid 2 Accent 2" w:semiHidden="0" w:uiPriority="68" w:unhideWhenUsed="0"/>
+    <w:lsdException w:name="Medium Grid 3 Accent 2" w:semiHidden="0" w:uiPriority="69" w:unhideWhenUsed="0"/>
+    <w:lsdException w:name="Dark List Accent 2" w:semiHidden="0" w:uiPriority="70" w:unhideWhenUsed="0"/>
+    <w:lsdException w:name="Colorful Shading Accent 2" w:semiHidden="0" w:uiPriority="71" w:unhideWhenUsed="0"/>
+    <w:lsdException w:name="Colorful List Accent 2" w:semiHidden="0" w:uiPriority="72" w:unhideWhenUsed="0"/>
+    <w:lsdException w:name="Colorful Grid Accent 2" w:semiHidden="0" w:uiPriority="73" w:unhideWhenUsed="0"/>
+    <w:lsdException w:name="Light Shading Accent 3" w:semiHidden="0" w:uiPriority="60" w:unhideWhenUsed="0"/>
+    <w:lsdException w:name="Light List Accent 3" w:semiHidden="0" w:uiPriority="61" w:unhideWhenUsed="0"/>
+    <w:lsdException w:name="Light Grid Accent 3" w:semiHidden="0" w:uiPriority="62" w:unhideWhenUsed="0"/>
+    <w:lsdException w:name="Medium Shading 1 Accent 3" w:semiHidden="0" w:uiPriority="63" w:unhideWhenUsed="0"/>
+    <w:lsdException w:name="Medium Shading 2 Accent 3" w:semiHidden="0" w:uiPriority="64" w:unhideWhenUsed="0"/>
+    <w:lsdException w:name="Medium List 1 Accent 3" w:semiHidden="0" w:uiPriority="65" w:unhideWhenUsed="0"/>
+    <w:lsdException w:name="Medium List 2 Accent 3" w:semiHidden="0" w:uiPriority="66" w:unhideWhenUsed="0"/>
+    <w:lsdException w:name="Medium Grid 1 Accent 3" w:semiHidden="0" w:uiPriority="67" w:unhideWhenUsed="0"/>
+    <w:lsdException w:name="Medium Grid 2 Accent 3" w:semiHidden="0" w:uiPriority="68" w:unhideWhenUsed="0"/>
+    <w:lsdException w:name="Medium Grid 3 Accent 3" w:semiHidden="0" w:uiPriority="69" w:unhideWhenUsed="0"/>
+    <w:lsdException w:name="Dark List Accent 3" w:semiHidden="0" w:uiPriority="70" w:unhideWhenUsed="0"/>
+    <w:lsdException w:name="Colorful Shading Accent 3" w:semiHidden="0" w:uiPriority="71" w:unhideWhenUsed="0"/>
+    <w:lsdException w:name="Colorful List Accent 3" w:semiHidden="0" w:uiPriority="72" w:unhideWhenUsed="0"/>
+    <w:lsdException w:name="Colorful Grid Accent 3" w:semiHidden="0" w:uiPriority="73" w:unhideWhenUsed="0"/>
+    <w:lsdException w:name="Light Shading Accent 4" w:semiHidden="0" w:uiPriority="60" w:unhideWhenUsed="0"/>
+    <w:lsdException w:name="Light List Accent 4" w:semiHidden="0" w:uiPriority="61" w:unhideWhenUsed="0"/>
+    <w:lsdException w:name="Light Grid Accent 4" w:semiHidden="0" w:uiPriority="62" w:unhideWhenUsed="0"/>
+    <w:lsdException w:name="Medium Shading 1 Accent 4" w:semiHidden="0" w:uiPriority="63" w:unhideWhenUsed="0"/>
+    <w:lsdException w:name="Medium Shading 2 Accent 4" w:semiHidden="0" w:uiPriority="64" w:unhideWhenUsed="0"/>
+    <w:lsdException w:name="Medium List 1 Accent 4" w:semiHidden="0" w:uiPriority="65" w:unhideWhenUsed="0"/>
+    <w:lsdException w:name="Medium List 2 Accent 4" w:semiHidden="0" w:uiPriority="66" w:unhideWhenUsed="0"/>
+    <w:lsdException w:name="Medium Grid 1 Accent 4" w:semiHidden="0" w:uiPriority="67" w:unhideWhenUsed="0"/>
+    <w:lsdException w:name="Medium Grid 2 Accent 4" w:semiHidden="0" w:uiPriority="68" w:unhideWhenUsed="0"/>
+    <w:lsdException w:name="Medium Grid 3 Accent 4" w:semiHidden="0" w:uiPriority="69" w:unhideWhenUsed="0"/>
+    <w:lsdException w:name="Dark List Accent 4" w:semiHidden="0" w:uiPriority="70" w:unhideWhenUsed="0"/>
+    <w:lsdException w:name="Colorful Shading Accent 4" w:semiHidden="0" w:uiPriority="71" w:unhideWhenUsed="0"/>
+    <w:lsdException w:name="Colorful List Accent 4" w:semiHidden="0" w:uiPriority="72" w:unhideWhenUsed="0"/>
+    <w:lsdException w:name="Colorful Grid Accent 4" w:semiHidden="0" w:uiPriority="73" w:unhideWhenUsed="0"/>
+    <w:lsdException w:name="Light Shading Accent 5" w:semiHidden="0" w:uiPriority="60" w:unhideWhenUsed="0"/>
+    <w:lsdException w:name="Light List Accent 5" w:semiHidden="0" w:uiPriority="61" w:unhideWhenUsed="0"/>
+    <w:lsdException w:name="Light Grid Accent 5" w:semiHidden="0" w:uiPriority="62" w:unhideWhenUsed="0"/>
+    <w:lsdException w:name="Medium Shading 1 Accent 5" w:semiHidden="0" w:uiPriority="63" w:unhideWhenUsed="0"/>
+    <w:lsdException w:name="Medium Shading 2 Accent 5" w:semiHidden="0" w:uiPriority="64" w:unhideWhenUsed="0"/>
+    <w:lsdException w:name="Medium List 1 Accent 5" w:semiHidden="0" w:uiPriority="65" w:unhideWhenUsed="0"/>
+    <w:lsdException w:name="Medium List 2 Accent 5" w:semiHidden="0" w:uiPriority="66" w:unhideWhenUsed="0"/>
+    <w:lsdException w:name="Medium Grid 1 Accent 5" w:semiHidden="0" w:uiPriority="67" w:unhideWhenUsed="0"/>
+    <w:lsdException w:name="Medium Grid 2 Accent 5" w:semiHidden="0" w:uiPriority="68" w:unhideWhenUsed="0"/>
+    <w:lsdException w:name="Medium Grid 3 Accent 5" w:semiHidden="0" w:uiPriority="69" w:unhideWhenUsed="0"/>
+    <w:lsdException w:name="Dark List Accent 5" w:semiHidden="0" w:uiPriority="70" w:unhideWhenUsed="0"/>
+    <w:lsdException w:name="Colorful Shading Accent 5" w:semiHidden="0" w:uiPriority="71" w:unhideWhenUsed="0"/>
+    <w:lsdException w:name="Colorful List Accent 5" w:semiHidden="0" w:uiPriority="72" w:unhideWhenUsed="0"/>
+    <w:lsdException w:name="Colorful Grid Accent 5" w:semiHidden="0" w:uiPriority="73" w:unhideWhenUsed="0"/>
+    <w:lsdException w:name="Light Shading Accent 6" w:semiHidden="0" w:uiPriority="60" w:unhideWhenUsed="0"/>
+    <w:lsdException w:name="Light List Accent 6" w:semiHidden="0" w:uiPriority="61" w:unhideWhenUsed="0"/>
+    <w:lsdException w:name="Light Grid Accent 6" w:semiHidden="0" w:uiPriority="62" w:unhideWhenUsed="0"/>
+    <w:lsdException w:name="Medium Shading 1 Accent 6" w:semiHidden="0" w:uiPriority="63" w:unhideWhenUsed="0"/>
+    <w:lsdException w:name="Medium Shading 2 Accent 6" w:semiHidden="0" w:uiPriority="64" w:unhideWhenUsed="0"/>
+    <w:lsdException w:name="Medium List 1 Accent 6" w:semiHidden="0" w:uiPriority="65" w:unhideWhenUsed="0"/>
+    <w:lsdException w:name="Medium List 2 Accent 6" w:semiHidden="0" w:uiPriority="66" w:unhideWhenUsed="0"/>
+    <w:lsdException w:name="Medium Grid 1 Accent 6" w:semiHidden="0" w:uiPriority="67" w:unhideWhenUsed="0"/>
+    <w:lsdException w:name="Medium Grid 2 Accent 6" w:semiHidden="0" w:uiPriority="68" w:unhideWhenUsed="0"/>
+    <w:lsdException w:name="Medium Grid 3 Accent 6" w:semiHidden="0" w:uiPriority="69" w:unhideWhenUsed="0"/>
+    <w:lsdException w:name="Dark List Accent 6" w:semiHidden="0" w:uiPriority="70" w:unhideWhenUsed="0"/>
+    <w:lsdException w:name="Colorful Shading Accent 6" w:semiHidden="0" w:uiPriority="71" w:unhideWhenUsed="0"/>
+    <w:lsdException w:name="Colorful List Accent 6" w:semiHidden="0" w:uiPriority="72" w:unhideWhenUsed="0"/>
+    <w:lsdException w:name="Colorful Grid Accent 6" w:semiHidden="0" w:uiPriority="73" w:unhideWhenUsed="0"/>
+    <w:lsdException w:name="Subtle Emphasis" w:semiHidden="0" w:uiPriority="19" w:unhideWhenUsed="0" w:qFormat="1"/>
+    <w:lsdException w:name="Intense Emphasis" w:semiHidden="0" w:uiPriority="21" w:unhideWhenUsed="0" w:qFormat="1"/>
+    <w:lsdException w:name="Subtle Reference" w:semiHidden="0" w:uiPriority="31" w:unhideWhenUsed="0" w:qFormat="1"/>
+    <w:lsdException w:name="Intense Reference" w:semiHidden="0" w:uiPriority="32" w:unhideWhenUsed="0" w:qFormat="1"/>
+    <w:lsdException w:name="Book Title" w:semiHidden="0" w:uiPriority="33" w:unhideWhenUsed="0" w:qFormat="1"/>
+    <w:lsdException w:name="Bibliography" w:uiPriority="37"/>
+    <w:lsdException w:name="TOC Heading" w:uiPriority="39" w:qFormat="1"/>
+  </w:latentStyles>
+  <w:style w:type="paragraph" w:default="1" w:styleId="Normal">
+    <w:name w:val="Normal"/>
+    <w:qFormat/>
+  </w:style>
+  <w:style w:type="character" w:default="1" w:styleId="DefaultParagraphFont">
+    <w:name w:val="Default Paragraph Font"/>
+    <w:uiPriority w:val="1"/>
+    <w:semiHidden/>
+    <w:unhideWhenUsed/>
+  </w:style>
+  <w:style w:type="table" w:default="1" w:styleId="TableNormal">
+    <w:name w:val="Normal Table"/>
+    <w:uiPriority w:val="99"/>
+    <w:semiHidden/>
+    <w:unhideWhenUsed/>
+    <w:tblPr>
+      <w:tblInd w:w="0" w:type="dxa"/>
+      <w:tblCellMar>
+        <w:top w:w="0" w:type="dxa"/>
+        <w:left w:w="108" w:type="dxa"/>
+        <w:bottom w:w="0" w:type="dxa"/>
+        <w:right w:w="108" w:type="dxa"/>
+      </w:tblCellMar>
+    </w:tblPr>
+  </w:style>
+  <w:style w:type="numbering" w:default="1" w:styleId="NoList">
+    <w:name w:val="No List"/>
+    <w:uiPriority w:val="99"/>
+    <w:semiHidden/>
+    <w:unhideWhenUsed/>
+  </w:style>
+  <w:style w:type="paragraph" w:styleId="ListParagraph">
+    <w:name w:val="List Paragraph"/>
+    <w:basedOn w:val="Normal"/>
+    <w:uiPriority w:val="34"/>
+    <w:qFormat/>
+    <w:rsid w:val="008E7BCE"/>
+    <w:pPr>
+      <w:ind w:left="720"/>
+      <w:contextualSpacing/>
+    </w:pPr>
+  </w:style>
+  <w:style w:type="paragraph" w:styleId="Header">
+    <w:name w:val="header"/>
+    <w:basedOn w:val="Normal"/>
+    <w:link w:val="HeaderChar"/>
+    <w:uiPriority w:val="99"/>
+    <w:unhideWhenUsed/>
+    <w:rsid w:val="008E7BCE"/>
+    <w:pPr>
+      <w:tabs>
+        <w:tab w:val="center" w:pos="4680"/>
+        <w:tab w:val="right" w:pos="9360"/>
+      </w:tabs>
+      <w:spacing w:after="0" w:line="240" w:lineRule="auto"/>
+    </w:pPr>
+  </w:style>
+  <w:style w:type="character" w:customStyle="1" w:styleId="HeaderChar">
+    <w:name w:val="Header Char"/>
+    <w:basedOn w:val="DefaultParagraphFont"/>
+    <w:link w:val="Header"/>
+    <w:uiPriority w:val="99"/>
+    <w:rsid w:val="008E7BCE"/>
+  </w:style>
+  <w:style w:type="paragraph" w:styleId="Footer">
+    <w:name w:val="footer"/>
+    <w:basedOn w:val="Normal"/>
+    <w:link w:val="FooterChar"/>
+    <w:uiPriority w:val="99"/>
+    <w:unhideWhenUsed/>
+    <w:rsid w:val="008E7BCE"/>
+    <w:pPr>
+      <w:tabs>
+        <w:tab w:val="center" w:pos="4680"/>
+        <w:tab w:val="right" w:pos="9360"/>
+      </w:tabs>
+      <w:spacing w:after="0" w:line="240" w:lineRule="auto"/>
+    </w:pPr>
+  </w:style>
+  <w:style w:type="character" w:customStyle="1" w:styleId="FooterChar">
+    <w:name w:val="Footer Char"/>
+    <w:basedOn w:val="DefaultParagraphFont"/>
+    <w:link w:val="Footer"/>
+    <w:uiPriority w:val="99"/>
+    <w:rsid w:val="008E7BCE"/>
+  </w:style>
+  <w:style w:type="paragraph" w:styleId="BalloonText">
+    <w:name w:val="Balloon Text"/>
+    <w:basedOn w:val="Normal"/>
+    <w:link w:val="BalloonTextChar"/>
+    <w:uiPriority w:val="99"/>
+    <w:semiHidden/>
+    <w:unhideWhenUsed/>
+    <w:rsid w:val="00433B21"/>
+    <w:pPr>
+      <w:spacing w:after="0" w:line="240" w:lineRule="auto"/>
+    </w:pPr>
+    <w:rPr>
+      <w:rFonts w:ascii="Tahoma" w:hAnsi="Tahoma" w:cs="Tahoma"/>
+      <w:sz w:val="16"/>
+      <w:szCs w:val="16"/>
+    </w:rPr>
+  </w:style>
+  <w:style w:type="character" w:customStyle="1" w:styleId="BalloonTextChar">
+    <w:name w:val="Balloon Text Char"/>
+    <w:basedOn w:val="DefaultParagraphFont"/>
+    <w:link w:val="BalloonText"/>
+    <w:uiPriority w:val="99"/>
+    <w:semiHidden/>
+    <w:rsid w:val="00433B21"/>
+    <w:rPr>
+      <w:rFonts w:ascii="Tahoma" w:hAnsi="Tahoma" w:cs="Tahoma"/>
+      <w:sz w:val="16"/>
+      <w:szCs w:val="16"/>
+    </w:rPr>
+  </w:style>
+</w:styles>
+</file>
+
+<file path=word/stylesWithEffects.xml><?xml version="1.0" encoding="utf-8"?>
+<w:styles xmlns:wpc="http://schemas.microsoft.com/office/word/2010/wordprocessingCanvas" xmlns:mc="http://schemas.openxmlformats.org/markup-compatibility/2006" xmlns:o="urn:schemas-microsoft-com:office:office" xmlns:r="http://schemas.openxmlformats.org/officeDocument/2006/relationships" xmlns:m="http://schemas.openxmlformats.org/officeDocument/2006/math" xmlns:v="urn:schemas-microsoft-com:vml" xmlns:wp14="http://schemas.microsoft.com/office/word/2010/wordprocessingDrawing" xmlns:wp="http://schemas.openxmlformats.org/drawingml/2006/wordprocessingDrawing" xmlns:w10="urn:schemas-microsoft-com:office:word" xmlns:w="http://schemas.openxmlformats.org/wordprocessingml/2006/main" xmlns:w14="http://schemas.microsoft.com/office/word/2010/wordml" xmlns:wpg="http://schemas.microsoft.com/office/word/2010/wordprocessingGroup" xmlns:wpi="http://schemas.microsoft.com/office/word/2010/wordprocessingInk" xmlns:wne="http://schemas.microsoft.com/office/word/2006/wordml" xmlns:wps="http://schemas.microsoft.com/office/word/2010/wordprocessingShape" mc:Ignorable="w14 wp14">
+  <w:docDefaults>
+    <w:rPrDefault>
+      <w:rPr>
+        <w:rFonts w:asciiTheme="minorHAnsi" w:eastAsiaTheme="minorEastAsia" w:hAnsiTheme="minorHAnsi" w:cstheme="minorBidi"/>
+        <w:sz w:val="22"/>
+        <w:szCs w:val="22"/>
+        <w:lang w:val="en-US" w:eastAsia="en-US" w:bidi="ar-SA"/>
+      </w:rPr>
+    </w:rPrDefault>
+    <w:pPrDefault>
+      <w:pPr>
+        <w:spacing w:after="200" w:line="276" w:lineRule="auto"/>
+      </w:pPr>
+    </w:pPrDefault>
+  </w:docDefaults>
+  <w:latentStyles w:defLockedState="0" w:defUIPriority="99" w:defSemiHidden="1" w:defUnhideWhenUsed="1" w:defQFormat="0" w:count="267">
+    <w:lsdException w:name="Normal" w:semiHidden="0" w:uiPriority="0" w:unhideWhenUsed="0" w:qFormat="1"/>
+    <w:lsdException w:name="heading 1" w:semiHidden="0" w:uiPriority="9" w:unhideWhenUsed="0" w:qFormat="1"/>
+    <w:lsdException w:name="heading 2" w:uiPriority="9" w:qFormat="1"/>
+    <w:lsdException w:name="heading 3" w:uiPriority="9" w:qFormat="1"/>
+    <w:lsdException w:name="heading 4" w:uiPriority="9" w:qFormat="1"/>
+    <w:lsdException w:name="heading 5" w:uiPriority="9" w:qFormat="1"/>
+    <w:lsdException w:name="heading 6" w:uiPriority="9" w:qFormat="1"/>
+    <w:lsdException w:name="heading 7" w:uiPriority="9" w:qFormat="1"/>
+    <w:lsdException w:name="heading 8" w:uiPriority="9" w:qFormat="1"/>
+    <w:lsdException w:name="heading 9" w:uiPriority="9" w:qFormat="1"/>
+    <w:lsdException w:name="toc 1" w:uiPriority="39"/>
+    <w:lsdException w:name="toc 2" w:uiPriority="39"/>
+    <w:lsdException w:name="toc 3" w:uiPriority="39"/>
+    <w:lsdException w:name="toc 4" w:uiPriority="39"/>
+    <w:lsdException w:name="toc 5" w:uiPriority="39"/>
+    <w:lsdException w:name="toc 6" w:uiPriority="39"/>
+    <w:lsdException w:name="toc 7" w:uiPriority="39"/>
+    <w:lsdException w:name="toc 8" w:uiPriority="39"/>
+    <w:lsdException w:name="toc 9" w:uiPriority="39"/>
+    <w:lsdException w:name="caption" w:uiPriority="35" w:qFormat="1"/>
+    <w:lsdException w:name="Title" w:semiHidden="0" w:uiPriority="10" w:unhideWhenUsed="0" w:qFormat="1"/>
+    <w:lsdException w:name="Default Paragraph Font" w:uiPriority="1" w:unhideWhenUsed="0"/>
+    <w:lsdException w:name="Subtitle" w:semiHidden="0" w:uiPriority="11" w:unhideWhenUsed="0" w:qFormat="1"/>
+    <w:lsdException w:name="Strong" w:semiHidden="0" w:uiPriority="22" w:unhideWhenUsed="0" w:qFormat="1"/>
+    <w:lsdException w:name="Emphasis" w:semiHidden="0" w:uiPriority="20" w:unhideWhenUsed="0" w:qFormat="1"/>
+    <w:lsdException w:name="Table Grid" w:semiHidden="0" w:uiPriority="59" w:unhideWhenUsed="0"/>
+    <w:lsdException w:name="Placeholder Text" w:unhideWhenUsed="0"/>
+    <w:lsdException w:name="No Spacing" w:semiHidden="0" w:uiPriority="1" w:unhideWhenUsed="0" w:qFormat="1"/>
+    <w:lsdException w:name="Light Shading" w:semiHidden="0" w:uiPriority="60" w:unhideWhenUsed="0"/>
+    <w:lsdException w:name="Light List" w:semiHidden="0" w:uiPriority="61" w:unhideWhenUsed="0"/>
+    <w:lsdException w:name="Light Grid" w:semiHidden="0" w:uiPriority="62" w:unhideWhenUsed="0"/>
+    <w:lsdException w:name="Medium Shading 1" w:semiHidden="0" w:uiPriority="63" w:unhideWhenUsed="0"/>
+    <w:lsdException w:name="Medium Shading 2" w:semiHidden="0" w:uiPriority="64" w:unhideWhenUsed="0"/>
+    <w:lsdException w:name="Medium List 1" w:semiHidden="0" w:uiPriority="65" w:unhideWhenUsed="0"/>
+    <w:lsdException w:name="Medium List 2" w:semiHidden="0" w:uiPriority="66" w:unhideWhenUsed="0"/>
+    <w:lsdException w:name="Medium Grid 1" w:semiHidden="0" w:uiPriority="67" w:unhideWhenUsed="0"/>
+    <w:lsdException w:name="Medium Grid 2" w:semiHidden="0" w:uiPriority="68" w:unhideWhenUsed="0"/>
+    <w:lsdException w:name="Medium Grid 3" w:semiHidden="0" w:uiPriority="69" w:unhideWhenUsed="0"/>
+    <w:lsdException w:name="Dark List" w:semiHidden="0" w:uiPriority="70" w:unhideWhenUsed="0"/>
+    <w:lsdException w:name="Colorful Shading" w:semiHidden="0" w:uiPriority="71" w:unhideWhenUsed="0"/>
+    <w:lsdException w:name="Colorful List" w:semiHidden="0" w:uiPriority="72" w:unhideWhenUsed="0"/>
+    <w:lsdException w:name="Colorful Grid" w:semiHidden="0" w:uiPriority="73" w:unhideWhenUsed="0"/>
+    <w:lsdException w:name="Light Shading Accent 1" w:semiHidden="0" w:uiPriority="60" w:unhideWhenUsed="0"/>
+    <w:lsdException w:name="Light List Accent 1" w:semiHidden="0" w:uiPriority="61" w:unhideWhenUsed="0"/>
+    <w:lsdException w:name="Light Grid Accent 1" w:semiHidden="0" w:uiPriority="62" w:unhideWhenUsed="0"/>
+    <w:lsdException w:name="Medium Shading 1 Accent 1" w:semiHidden="0" w:uiPriority="63" w:unhideWhenUsed="0"/>
+    <w:lsdException w:name="Medium Shading 2 Accent 1" w:semiHidden="0" w:uiPriority="64" w:unhideWhenUsed="0"/>
+    <w:lsdException w:name="Medium List 1 Accent 1" w:semiHidden="0" w:uiPriority="65" w:unhideWhenUsed="0"/>
+    <w:lsdException w:name="Revision" w:unhideWhenUsed="0"/>
+    <w:lsdException w:name="List Paragraph" w:semiHidden="0" w:uiPriority="34" w:unhideWhenUsed="0" w:qFormat="1"/>
+    <w:lsdException w:name="Quote" w:semiHidden="0" w:uiPriority="29" w:unhideWhenUsed="0" w:qFormat="1"/>
+    <w:lsdException w:name="Intense Quote" w:semiHidden="0" w:uiPriority="30" w:unhideWhenUsed="0" w:qFormat="1"/>
+    <w:lsdException w:name="Medium List 2 Accent 1" w:semiHidden="0" w:uiPriority="66" w:unhideWhenUsed="0"/>
+    <w:lsdException w:name="Medium Grid 1 Accent 1" w:semiHidden="0" w:uiPriority="67" w:unhideWhenUsed="0"/>
+    <w:lsdException w:name="Medium Grid 2 Accent 1" w:semiHidden="0" w:uiPriority="68" w:unhideWhenUsed="0"/>
+    <w:lsdException w:name="Medium Grid 3 Accent 1" w:semiHidden="0" w:uiPriority="69" w:unhideWhenUsed="0"/>
+    <w:lsdException w:name="Dark List Accent 1" w:semiHidden="0" w:uiPriority="70" w:unhideWhenUsed="0"/>
+    <w:lsdException w:name="Colorful Shading Accent 1" w:semiHidden="0" w:uiPriority="71" w:unhideWhenUsed="0"/>
+    <w:lsdException w:name="Colorful List Accent 1" w:semiHidden="0" w:uiPriority="72" w:unhideWhenUsed="0"/>
+    <w:lsdException w:name="Colorful Grid Accent 1" w:semiHidden="0" w:uiPriority="73" w:unhideWhenUsed="0"/>
+    <w:lsdException w:name="Light Shading Accent 2" w:semiHidden="0" w:uiPriority="60" w:unhideWhenUsed="0"/>
+    <w:lsdException w:name="Light List Accent 2" w:semiHidden="0" w:uiPriority="61" w:unhideWhenUsed="0"/>
+    <w:lsdException w:name="Light Grid Accent 2" w:semiHidden="0" w:uiPriority="62" w:unhideWhenUsed="0"/>
+    <w:lsdException w:name="Medium Shading 1 Accent 2" w:semiHidden="0" w:uiPriority="63" w:unhideWhenUsed="0"/>
+    <w:lsdException w:name="Medium Shading 2 Accent 2" w:semiHidden="0" w:uiPriority="64" w:unhideWhenUsed="0"/>
+    <w:lsdException w:name="Medium List 1 Accent 2" w:semiHidden="0" w:uiPriority="65" w:unhideWhenUsed="0"/>
+    <w:lsdException w:name="Medium List 2 Accent 2" w:semiHidden="0" w:uiPriority="66" w:unhideWhenUsed="0"/>
+    <w:lsdException w:name="Medium Grid 1 Accent 2" w:semiHidden="0" w:uiPriority="67" w:unhideWhenUsed="0"/>
+    <w:lsdException w:name="Medium Grid 2 Accent 2" w:semiHidden="0" w:uiPriority="68" w:unhideWhenUsed="0"/>
+    <w:lsdException w:name="Medium Grid 3 Accent 2" w:semiHidden="0" w:uiPriority="69" w:unhideWhenUsed="0"/>
+    <w:lsdException w:name="Dark List Accent 2" w:semiHidden="0" w:uiPriority="70" w:unhideWhenUsed="0"/>
+    <w:lsdException w:name="Colorful Shading Accent 2" w:semiHidden="0" w:uiPriority="71" w:unhideWhenUsed="0"/>
+    <w:lsdException w:name="Colorful List Accent 2" w:semiHidden="0" w:uiPriority="72" w:unhideWhenUsed="0"/>
+    <w:lsdException w:name="Colorful Grid Accent 2" w:semiHidden="0" w:uiPriority="73" w:unhideWhenUsed="0"/>
+    <w:lsdException w:name="Light Shading Accent 3" w:semiHidden="0" w:uiPriority="60" w:unhideWhenUsed="0"/>
+    <w:lsdException w:name="Light List Accent 3" w:semiHidden="0" w:uiPriority="61" w:unhideWhenUsed="0"/>
+    <w:lsdException w:name="Light Grid Accent 3" w:semiHidden="0" w:uiPriority="62" w:unhideWhenUsed="0"/>
+    <w:lsdException w:name="Medium Shading 1 Accent 3" w:semiHidden="0" w:uiPriority="63" w:unhideWhenUsed="0"/>
+    <w:lsdException w:name="Medium Shading 2 Accent 3" w:semiHidden="0" w:uiPriority="64" w:unhideWhenUsed="0"/>
+    <w:lsdException w:name="Medium List 1 Accent 3" w:semiHidden="0" w:uiPriority="65" w:unhideWhenUsed="0"/>
+    <w:lsdException w:name="Medium List 2 Accent 3" w:semiHidden="0" w:uiPriority="66" w:unhideWhenUsed="0"/>
+    <w:lsdException w:name="Medium Grid 1 Accent 3" w:semiHidden="0" w:uiPriority="67" w:unhideWhenUsed="0"/>
+    <w:lsdException w:name="Medium Grid 2 Accent 3" w:semiHidden="0" w:uiPriority="68" w:unhideWhenUsed="0"/>
+    <w:lsdException w:name="Medium Grid 3 Accent 3" w:semiHidden="0" w:uiPriority="69" w:unhideWhenUsed="0"/>
+    <w:lsdException w:name="Dark List Accent 3" w:semiHidden="0" w:uiPriority="70" w:unhideWhenUsed="0"/>
+    <w:lsdException w:name="Colorful Shading Accent 3" w:semiHidden="0" w:uiPriority="71" w:unhideWhenUsed="0"/>
+    <w:lsdException w:name="Colorful List Accent 3" w:semiHidden="0" w:uiPriority="72" w:unhideWhenUsed="0"/>
+    <w:lsdException w:name="Colorful Grid Accent 3" w:semiHidden="0" w:uiPriority="73" w:unhideWhenUsed="0"/>
+    <w:lsdException w:name="Light Shading Accent 4" w:semiHidden="0" w:uiPriority="60" w:unhideWhenUsed="0"/>
+    <w:lsdException w:name="Light List Accent 4" w:semiHidden="0" w:uiPriority="61" w:unhideWhenUsed="0"/>
+    <w:lsdException w:name="Light Grid Accent 4" w:semiHidden="0" w:uiPriority="62" w:unhideWhenUsed="0"/>
+    <w:lsdException w:name="Medium Shading 1 Accent 4" w:semiHidden="0" w:uiPriority="63" w:unhideWhenUsed="0"/>
+    <w:lsdException w:name="Medium Shading 2 Accent 4" w:semiHidden="0" w:uiPriority="64" w:unhideWhenUsed="0"/>
+    <w:lsdException w:name="Medium List 1 Accent 4" w:semiHidden="0" w:uiPriority="65" w:unhideWhenUsed="0"/>
+    <w:lsdException w:name="Medium List 2 Accent 4" w:semiHidden="0" w:uiPriority="66" w:unhideWhenUsed="0"/>
+    <w:lsdException w:name="Medium Grid 1 Accent 4" w:semiHidden="0" w:uiPriority="67" w:unhideWhenUsed="0"/>
+    <w:lsdException w:name="Medium Grid 2 Accent 4" w:semiHidden="0" w:uiPriority="68" w:unhideWhenUsed="0"/>
+    <w:lsdException w:name="Medium Grid 3 Accent 4" w:semiHidden="0" w:uiPriority="69" w:unhideWhenUsed="0"/>
+    <w:lsdException w:name="Dark List Accent 4" w:semiHidden="0" w:uiPriority="70" w:unhideWhenUsed="0"/>
+    <w:lsdException w:name="Colorful Shading Accent 4" w:semiHidden="0" w:uiPriority="71" w:unhideWhenUsed="0"/>
+    <w:lsdException w:name="Colorful List Accent 4" w:semiHidden="0" w:uiPriority="72" w:unhideWhenUsed="0"/>
+    <w:lsdException w:name="Colorful Grid Accent 4" w:semiHidden="0" w:uiPriority="73" w:unhideWhenUsed="0"/>
+    <w:lsdException w:name="Light Shading Accent 5" w:semiHidden="0" w:uiPriority="60" w:unhideWhenUsed="0"/>
+    <w:lsdException w:name="Light List Accent 5" w:semiHidden="0" w:uiPriority="61" w:unhideWhenUsed="0"/>
+    <w:lsdException w:name="Light Grid Accent 5" w:semiHidden="0" w:uiPriority="62" w:unhideWhenUsed="0"/>
+    <w:lsdException w:name="Medium Shading 1 Accent 5" w:semiHidden="0" w:uiPriority="63" w:unhideWhenUsed="0"/>
+    <w:lsdException w:name="Medium Shading 2 Accent 5" w:semiHidden="0" w:uiPriority="64" w:unhideWhenUsed="0"/>
+    <w:lsdException w:name="Medium List 1 Accent 5" w:semiHidden="0" w:uiPriority="65" w:unhideWhenUsed="0"/>
+    <w:lsdException w:name="Medium List 2 Accent 5" w:semiHidden="0" w:uiPriority="66" w:unhideWhenUsed="0"/>
+    <w:lsdException w:name="Medium Grid 1 Accent 5" w:semiHidden="0" w:uiPriority="67" w:unhideWhenUsed="0"/>
+    <w:lsdException w:name="Medium Grid 2 Accent 5" w:semiHidden="0" w:uiPriority="68" w:unhideWhenUsed="0"/>
+    <w:lsdException w:name="Medium Grid 3 Accent 5" w:semiHidden="0" w:uiPriority="69" w:unhideWhenUsed="0"/>
+    <w:lsdException w:name="Dark List Accent 5" w:semiHidden="0" w:uiPriority="70" w:unhideWhenUsed="0"/>
+    <w:lsdException w:name="Colorful Shading Accent 5" w:semiHidden="0" w:uiPriority="71" w:unhideWhenUsed="0"/>
+    <w:lsdException w:name="Colorful List Accent 5" w:semiHidden="0" w:uiPriority="72" w:unhideWhenUsed="0"/>
+    <w:lsdException w:name="Colorful Grid Accent 5" w:semiHidden="0" w:uiPriority="73" w:unhideWhenUsed="0"/>
+    <w:lsdException w:name="Light Shading Accent 6" w:semiHidden="0" w:uiPriority="60" w:unhideWhenUsed="0"/>
+    <w:lsdException w:name="Light List Accent 6" w:semiHidden="0" w:uiPriority="61" w:unhideWhenUsed="0"/>
+    <w:lsdException w:name="Light Grid Accent 6" w:semiHidden="0" w:uiPriority="62" w:unhideWhenUsed="0"/>
+    <w:lsdException w:name="Medium Shading 1 Accent 6" w:semiHidden="0" w:uiPriority="63" w:unhideWhenUsed="0"/>
+    <w:lsdException w:name="Medium Shading 2 Accent 6" w:semiHidden="0" w:uiPriority="64" w:unhideWhenUsed="0"/>
+    <w:lsdException w:name="Medium List 1 Accent 6" w:semiHidden="0" w:uiPriority="65" w:unhideWhenUsed="0"/>
+    <w:lsdException w:name="Medium List 2 Accent 6" w:semiHidden="0" w:uiPriority="66" w:unhideWhenUsed="0"/>
+    <w:lsdException w:name="Medium Grid 1 Accent 6" w:semiHidden="0" w:uiPriority="67" w:unhideWhenUsed="0"/>
+    <w:lsdException w:name="Medium Grid 2 Accent 6" w:semiHidden="0" w:uiPriority="68" w:unhideWhenUsed="0"/>
+    <w:lsdException w:name="Medium Grid 3 Accent 6" w:semiHidden="0" w:uiPriority="69" w:unhideWhenUsed="0"/>
+    <w:lsdException w:name="Dark List Accent 6" w:semiHidden="0" w:uiPriority="70" w:unhideWhenUsed="0"/>
+    <w:lsdException w:name="Colorful Shading Accent 6" w:semiHidden="0" w:uiPriority="71" w:unhideWhenUsed="0"/>
+    <w:lsdException w:name="Colorful List Accent 6" w:semiHidden="0" w:uiPriority="72" w:unhideWhenUsed="0"/>
+    <w:lsdException w:name="Colorful Grid Accent 6" w:semiHidden="0" w:uiPriority="73" w:unhideWhenUsed="0"/>
+    <w:lsdException w:name="Subtle Emphasis" w:semiHidden="0" w:uiPriority="19" w:unhideWhenUsed="0" w:qFormat="1"/>
+    <w:lsdException w:name="Intense Emphasis" w:semiHidden="0" w:uiPriority="21" w:unhideWhenUsed="0" w:qFormat="1"/>
+    <w:lsdException w:name="Subtle Reference" w:semiHidden="0" w:uiPriority="31" w:unhideWhenUsed="0" w:qFormat="1"/>
+    <w:lsdException w:name="Intense Reference" w:semiHidden="0" w:uiPriority="32" w:unhideWhenUsed="0" w:qFormat="1"/>
+    <w:lsdException w:name="Book Title" w:semiHidden="0" w:uiPriority="33" w:unhideWhenUsed="0" w:qFormat="1"/>
+    <w:lsdException w:name="Bibliography" w:uiPriority="37"/>
+    <w:lsdException w:name="TOC Heading" w:uiPriority="39" w:qFormat="1"/>
   </w:latentStyles>
   <w:style w:type="paragraph" w:default="1" w:styleId="Normal">
     <w:name w:val="Normal"/>

</xml_diff>